<commit_message>
Cambios en los comentarios
Agregue mas informacion sobre el desarrollo del modulo informacion por desarrollador en la documentacion.
Realice cambios en los comentarios y ordene una de las funciones
</commit_message>
<xml_diff>
--- a/Documentación Ballenato.docx
+++ b/Documentación Ballenato.docx
@@ -45,33 +45,53 @@
           <w:lang w:val="en-US"/>
         </w:rPr>
       </w:pPr>
+      <w:proofErr w:type="spellStart"/>
       <w:r>
         <w:rPr>
           <w:rFonts w:ascii="Consolas" w:hAnsi="Consolas"/>
         </w:rPr>
         <w:t>Grup</w:t>
       </w:r>
+      <w:proofErr w:type="spellEnd"/>
       <w:r>
         <w:rPr>
           <w:rFonts w:ascii="Consolas" w:hAnsi="Consolas"/>
           <w:lang w:val="en-US"/>
         </w:rPr>
-        <w:t>o: Ballenato</w:t>
-      </w:r>
-    </w:p>
-    <w:p>
-      <w:pPr>
+        <w:t xml:space="preserve">o: </w:t>
+      </w:r>
+      <w:proofErr w:type="spellStart"/>
+      <w:r>
         <w:rPr>
           <w:rFonts w:ascii="Consolas" w:hAnsi="Consolas"/>
           <w:lang w:val="en-US"/>
         </w:rPr>
-      </w:pPr>
-      <w:r>
+        <w:t>Ballenato</w:t>
+      </w:r>
+      <w:proofErr w:type="spellEnd"/>
+    </w:p>
+    <w:p>
+      <w:pPr>
         <w:rPr>
           <w:rFonts w:ascii="Consolas" w:hAnsi="Consolas"/>
           <w:lang w:val="en-US"/>
         </w:rPr>
-        <w:t>Integrantes:</w:t>
+      </w:pPr>
+      <w:proofErr w:type="spellStart"/>
+      <w:r>
+        <w:rPr>
+          <w:rFonts w:ascii="Consolas" w:hAnsi="Consolas"/>
+          <w:lang w:val="en-US"/>
+        </w:rPr>
+        <w:t>Integrantes</w:t>
+      </w:r>
+      <w:proofErr w:type="spellEnd"/>
+      <w:r>
+        <w:rPr>
+          <w:rFonts w:ascii="Consolas" w:hAnsi="Consolas"/>
+          <w:lang w:val="en-US"/>
+        </w:rPr>
+        <w:t>:</w:t>
       </w:r>
     </w:p>
     <w:p>
@@ -100,6 +120,7 @@
         </w:rPr>
         <w:t xml:space="preserve">Camila </w:t>
       </w:r>
+      <w:proofErr w:type="spellStart"/>
       <w:r>
         <w:rPr>
           <w:rFonts w:ascii="Consolas" w:hAnsi="Consolas"/>
@@ -107,6 +128,7 @@
         </w:rPr>
         <w:t>Bartocci</w:t>
       </w:r>
+      <w:proofErr w:type="spellEnd"/>
     </w:p>
     <w:p>
       <w:pPr>
@@ -127,20 +149,31 @@
         </w:rPr>
         <w:t xml:space="preserve"> </w:t>
       </w:r>
+      <w:proofErr w:type="spellStart"/>
       <w:r>
         <w:rPr>
           <w:rFonts w:ascii="Consolas" w:hAnsi="Consolas"/>
           <w:lang w:val="en-US"/>
         </w:rPr>
-        <w:t xml:space="preserve">Elián </w:t>
-      </w:r>
+        <w:t>Elián</w:t>
+      </w:r>
+      <w:proofErr w:type="spellEnd"/>
       <w:r>
         <w:rPr>
           <w:rFonts w:ascii="Consolas" w:hAnsi="Consolas"/>
           <w:lang w:val="en-US"/>
         </w:rPr>
+        <w:t xml:space="preserve"> </w:t>
+      </w:r>
+      <w:proofErr w:type="spellStart"/>
+      <w:r>
+        <w:rPr>
+          <w:rFonts w:ascii="Consolas" w:hAnsi="Consolas"/>
+          <w:lang w:val="en-US"/>
+        </w:rPr>
         <w:t>Foppiano</w:t>
       </w:r>
+      <w:proofErr w:type="spellEnd"/>
     </w:p>
     <w:p>
       <w:pPr>
@@ -168,6 +201,7 @@
         </w:rPr>
         <w:t xml:space="preserve">Santiago </w:t>
       </w:r>
+      <w:proofErr w:type="spellStart"/>
       <w:r>
         <w:rPr>
           <w:rFonts w:ascii="Consolas" w:hAnsi="Consolas"/>
@@ -175,6 +209,7 @@
         </w:rPr>
         <w:t>Marczewski</w:t>
       </w:r>
+      <w:proofErr w:type="spellEnd"/>
     </w:p>
     <w:p>
       <w:pPr>
@@ -236,12 +271,21 @@
         </w:rPr>
         <w:t xml:space="preserve">Jean Paul </w:t>
       </w:r>
-      <w:r>
-        <w:rPr>
-          <w:rFonts w:ascii="Consolas" w:hAnsi="Consolas"/>
-          <w:lang w:val="es-AR"/>
-        </w:rPr>
-        <w:t>Yatim Este</w:t>
+      <w:proofErr w:type="spellStart"/>
+      <w:r>
+        <w:rPr>
+          <w:rFonts w:ascii="Consolas" w:hAnsi="Consolas"/>
+          <w:lang w:val="es-AR"/>
+        </w:rPr>
+        <w:t>Yatim</w:t>
+      </w:r>
+      <w:proofErr w:type="spellEnd"/>
+      <w:r>
+        <w:rPr>
+          <w:rFonts w:ascii="Consolas" w:hAnsi="Consolas"/>
+          <w:lang w:val="es-AR"/>
+        </w:rPr>
+        <w:t xml:space="preserve"> Este</w:t>
       </w:r>
     </w:p>
     <w:p>
@@ -327,13 +371,23 @@
         </w:rPr>
         <w:t>Hi</w:t>
       </w:r>
+      <w:proofErr w:type="spellStart"/>
       <w:r>
         <w:rPr>
           <w:rFonts w:ascii="Consolas" w:hAnsi="Consolas"/>
           <w:b/>
           <w:bCs/>
         </w:rPr>
-        <w:t>pótesis de trabajo</w:t>
+        <w:t>pótesis</w:t>
+      </w:r>
+      <w:proofErr w:type="spellEnd"/>
+      <w:r>
+        <w:rPr>
+          <w:rFonts w:ascii="Consolas" w:hAnsi="Consolas"/>
+          <w:b/>
+          <w:bCs/>
+        </w:rPr>
+        <w:t xml:space="preserve"> de trabajo</w:t>
       </w:r>
     </w:p>
     <w:p>
@@ -344,12 +398,21 @@
           <w:lang w:val="es-AR"/>
         </w:rPr>
       </w:pPr>
-      <w:r>
-        <w:rPr>
-          <w:rFonts w:ascii="Consolas" w:hAnsi="Consolas"/>
-          <w:lang w:val="es-AR"/>
-        </w:rPr>
-        <w:t>La aplicación a analizar debe respetar una cierta estructura, a fin de que el analizador de texto funcione correctamente.</w:t>
+      <w:proofErr w:type="gramStart"/>
+      <w:r>
+        <w:rPr>
+          <w:rFonts w:ascii="Consolas" w:hAnsi="Consolas"/>
+          <w:lang w:val="es-AR"/>
+        </w:rPr>
+        <w:t>La aplicación a analizar</w:t>
+      </w:r>
+      <w:proofErr w:type="gramEnd"/>
+      <w:r>
+        <w:rPr>
+          <w:rFonts w:ascii="Consolas" w:hAnsi="Consolas"/>
+          <w:lang w:val="es-AR"/>
+        </w:rPr>
+        <w:t xml:space="preserve"> debe respetar una cierta estructura, a fin de que el analizador de texto funcione correctamente.</w:t>
       </w:r>
     </w:p>
     <w:p>
@@ -957,7 +1020,23 @@
           <w:rFonts w:ascii="Consolas" w:hAnsi="Consolas"/>
           <w:lang w:val="es-AR"/>
         </w:rPr>
-        <w:t>de resolver problemas puntuales que se iban encontrando en los códigos de cada integrante, y ya empezamos a pensar en qué se podía mejorar en algunas funciones. También se trató el tema de la integración del proyecto y la posibilidad de reutilizar código, creando un módulo que contenga funciones repetidas en los programas, por ejemplo, la función que se encarga de leer una línea del csv, presente en todos los módulos de los integrantes.</w:t>
+        <w:t xml:space="preserve">de resolver problemas puntuales que se iban encontrando en los códigos de cada integrante, y ya empezamos a pensar en qué se podía mejorar en algunas funciones. También se trató el tema de la integración del proyecto y la posibilidad de reutilizar código, creando un módulo que contenga funciones repetidas en los programas, por ejemplo, la función que se encarga de leer una línea del </w:t>
+      </w:r>
+      <w:proofErr w:type="spellStart"/>
+      <w:r>
+        <w:rPr>
+          <w:rFonts w:ascii="Consolas" w:hAnsi="Consolas"/>
+          <w:lang w:val="es-AR"/>
+        </w:rPr>
+        <w:t>csv</w:t>
+      </w:r>
+      <w:proofErr w:type="spellEnd"/>
+      <w:r>
+        <w:rPr>
+          <w:rFonts w:ascii="Consolas" w:hAnsi="Consolas"/>
+          <w:lang w:val="es-AR"/>
+        </w:rPr>
+        <w:t>, presente en todos los módulos de los integrantes.</w:t>
       </w:r>
     </w:p>
     <w:p>
@@ -1017,7 +1096,15 @@
           <w:rFonts w:ascii="Consolas" w:hAnsi="Consolas"/>
           <w:lang w:val="es-AR"/>
         </w:rPr>
-        <w:t xml:space="preserve">en cada funcionalidad. Se creó el módulo </w:t>
+        <w:t xml:space="preserve">en cada funcionalidad. Se creó el </w:t>
+      </w:r>
+      <w:proofErr w:type="gramStart"/>
+      <w:r>
+        <w:rPr>
+          <w:rFonts w:ascii="Consolas" w:hAnsi="Consolas"/>
+          <w:lang w:val="es-AR"/>
+        </w:rPr>
+        <w:t xml:space="preserve">módulo </w:t>
       </w:r>
       <w:r>
         <w:rPr>
@@ -1028,6 +1115,7 @@
         </w:rPr>
         <w:t>universales</w:t>
       </w:r>
+      <w:proofErr w:type="gramEnd"/>
       <w:r>
         <w:rPr>
           <w:rFonts w:ascii="Consolas" w:hAnsi="Consolas"/>
@@ -1042,12 +1130,53 @@
         </w:rPr>
         <w:t xml:space="preserve"> contiene funciones comunes a distintos módulos: </w:t>
       </w:r>
-      <w:r>
-        <w:rPr>
-          <w:rFonts w:ascii="Consolas" w:hAnsi="Consolas"/>
-          <w:lang w:val="es-AR"/>
-        </w:rPr>
-        <w:t>leer_lineas_csv, obtener_lista_funciones y obtener_comentario_multilinea.</w:t>
+      <w:proofErr w:type="spellStart"/>
+      <w:r>
+        <w:rPr>
+          <w:rFonts w:ascii="Consolas" w:hAnsi="Consolas"/>
+          <w:lang w:val="es-AR"/>
+        </w:rPr>
+        <w:t>leer_lineas_csv</w:t>
+      </w:r>
+      <w:proofErr w:type="spellEnd"/>
+      <w:r>
+        <w:rPr>
+          <w:rFonts w:ascii="Consolas" w:hAnsi="Consolas"/>
+          <w:lang w:val="es-AR"/>
+        </w:rPr>
+        <w:t xml:space="preserve">, </w:t>
+      </w:r>
+      <w:proofErr w:type="spellStart"/>
+      <w:r>
+        <w:rPr>
+          <w:rFonts w:ascii="Consolas" w:hAnsi="Consolas"/>
+          <w:lang w:val="es-AR"/>
+        </w:rPr>
+        <w:t>obtener_lista_funciones</w:t>
+      </w:r>
+      <w:proofErr w:type="spellEnd"/>
+      <w:r>
+        <w:rPr>
+          <w:rFonts w:ascii="Consolas" w:hAnsi="Consolas"/>
+          <w:lang w:val="es-AR"/>
+        </w:rPr>
+        <w:t xml:space="preserve"> y </w:t>
+      </w:r>
+      <w:proofErr w:type="spellStart"/>
+      <w:r>
+        <w:rPr>
+          <w:rFonts w:ascii="Consolas" w:hAnsi="Consolas"/>
+          <w:lang w:val="es-AR"/>
+        </w:rPr>
+        <w:t>obtener_comentario_multilinea</w:t>
+      </w:r>
+      <w:proofErr w:type="spellEnd"/>
+      <w:r>
+        <w:rPr>
+          <w:rFonts w:ascii="Consolas" w:hAnsi="Consolas"/>
+          <w:lang w:val="es-AR"/>
+        </w:rPr>
+        <w:t>.</w:t>
       </w:r>
       <w:r>
         <w:rPr>
@@ -1240,6 +1369,7 @@
           <w:lang w:val="es-AR"/>
         </w:rPr>
       </w:pPr>
+      <w:proofErr w:type="spellStart"/>
       <w:r>
         <w:rPr>
           <w:rFonts w:ascii="Consolas" w:hAnsi="Consolas"/>
@@ -1249,6 +1379,7 @@
         </w:rPr>
         <w:t>Exp_reg</w:t>
       </w:r>
+      <w:proofErr w:type="spellEnd"/>
     </w:p>
     <w:p>
       <w:pPr>
@@ -1266,11 +1397,19 @@
         <w:lastRenderedPageBreak/>
         <w:t>Este m</w:t>
       </w:r>
-      <w:r>
-        <w:rPr>
-          <w:rFonts w:ascii="Consolas" w:hAnsi="Consolas"/>
-        </w:rPr>
-        <w:t>ódulo reúne diversas funciones relacionadas con expresiones regulares y el manejo de cadenas. Surgió la idea de crearlo debido a la complejidad de implementar ciertas funciones con estructuras tradicionales. Con la ayuda de las expresiones regulares, el código se simplificó y la legibilidad aumentó</w:t>
+      <w:proofErr w:type="spellStart"/>
+      <w:r>
+        <w:rPr>
+          <w:rFonts w:ascii="Consolas" w:hAnsi="Consolas"/>
+        </w:rPr>
+        <w:t>ódulo</w:t>
+      </w:r>
+      <w:proofErr w:type="spellEnd"/>
+      <w:r>
+        <w:rPr>
+          <w:rFonts w:ascii="Consolas" w:hAnsi="Consolas"/>
+        </w:rPr>
+        <w:t xml:space="preserve"> reúne diversas funciones relacionadas con expresiones regulares y el manejo de cadenas. Surgió la idea de crearlo debido a la complejidad de implementar ciertas funciones con estructuras tradicionales. Con la ayuda de las expresiones regulares, el código se simplificó y la legibilidad aumentó</w:t>
       </w:r>
       <w:r>
         <w:rPr>
@@ -1310,11 +1449,19 @@
         </w:rPr>
         <w:t>Al combinar cada una de las funcionalidades en el programa principal, detectamos que algunas funciones definidas en distintos m</w:t>
       </w:r>
-      <w:r>
-        <w:rPr>
-          <w:rFonts w:ascii="Consolas" w:hAnsi="Consolas"/>
-        </w:rPr>
-        <w:t>ódulos realizaban la misma tarea. Por lo tanto, creamos un módulo en el cual estuvieran definidas para que se pueda acceder a ellas de forma práctica.</w:t>
+      <w:proofErr w:type="spellStart"/>
+      <w:r>
+        <w:rPr>
+          <w:rFonts w:ascii="Consolas" w:hAnsi="Consolas"/>
+        </w:rPr>
+        <w:t>ódulos</w:t>
+      </w:r>
+      <w:proofErr w:type="spellEnd"/>
+      <w:r>
+        <w:rPr>
+          <w:rFonts w:ascii="Consolas" w:hAnsi="Consolas"/>
+        </w:rPr>
+        <w:t xml:space="preserve"> realizaban la misma tarea. Por lo tanto, creamos un módulo en el cual estuvieran definidas para que se pueda acceder a ellas de forma práctica.</w:t>
       </w:r>
     </w:p>
     <w:p>
@@ -1387,7 +1534,23 @@
           <w:rFonts w:ascii="Consolas" w:hAnsi="Consolas"/>
           <w:lang w:val="es-AR"/>
         </w:rPr>
-        <w:t xml:space="preserve">n de los .csv. </w:t>
+        <w:t>n de los .</w:t>
+      </w:r>
+      <w:proofErr w:type="spellStart"/>
+      <w:r>
+        <w:rPr>
+          <w:rFonts w:ascii="Consolas" w:hAnsi="Consolas"/>
+          <w:lang w:val="es-AR"/>
+        </w:rPr>
+        <w:t>csv</w:t>
+      </w:r>
+      <w:proofErr w:type="spellEnd"/>
+      <w:r>
+        <w:rPr>
+          <w:rFonts w:ascii="Consolas" w:hAnsi="Consolas"/>
+          <w:lang w:val="es-AR"/>
+        </w:rPr>
+        <w:t xml:space="preserve">. </w:t>
       </w:r>
       <w:r>
         <w:rPr>
@@ -1396,12 +1559,14 @@
         </w:rPr>
         <w:t>Aquellos m</w:t>
       </w:r>
+      <w:proofErr w:type="spellStart"/>
       <w:r>
         <w:rPr>
           <w:rFonts w:ascii="Consolas" w:hAnsi="Consolas"/>
         </w:rPr>
         <w:t>ódulos</w:t>
       </w:r>
+      <w:proofErr w:type="spellEnd"/>
       <w:r>
         <w:rPr>
           <w:rFonts w:ascii="Consolas" w:hAnsi="Consolas"/>
@@ -1446,6 +1611,7 @@
           <w:lang w:val="en-US"/>
         </w:rPr>
       </w:pPr>
+      <w:proofErr w:type="spellStart"/>
       <w:r>
         <w:rPr>
           <w:rFonts w:ascii="Consolas" w:hAnsi="Consolas"/>
@@ -1455,6 +1621,7 @@
         </w:rPr>
         <w:t>Ordenar</w:t>
       </w:r>
+      <w:proofErr w:type="spellEnd"/>
     </w:p>
     <w:p>
       <w:pPr>
@@ -1470,6 +1637,7 @@
         </w:rPr>
         <w:t>Es el m</w:t>
       </w:r>
+      <w:proofErr w:type="spellStart"/>
       <w:r>
         <w:rPr>
           <w:rFonts w:ascii="Consolas" w:hAnsi="Consolas"/>
@@ -1481,14 +1649,38 @@
           <w:rFonts w:ascii="Consolas" w:hAnsi="Consolas"/>
           <w:lang w:val="es-AR"/>
         </w:rPr>
-        <w:t xml:space="preserve">dulo que se encarga de realizar un análisis preliminar de los archivos recibidos. </w:t>
-      </w:r>
-      <w:r>
-        <w:rPr>
-          <w:rFonts w:ascii="Consolas" w:hAnsi="Consolas"/>
-          <w:lang w:val="es-AR"/>
-        </w:rPr>
-        <w:t>Dada una lista de programas, los manipula de a uno, cargando todas las funciones del mismo en memoria, ordenándolas alfabéticamente por el nombre, y guardándolas en la carpeta “funciones”</w:t>
+        <w:t>dulo</w:t>
+      </w:r>
+      <w:proofErr w:type="spellEnd"/>
+      <w:r>
+        <w:rPr>
+          <w:rFonts w:ascii="Consolas" w:hAnsi="Consolas"/>
+          <w:lang w:val="es-AR"/>
+        </w:rPr>
+        <w:t xml:space="preserve"> que se encarga de realizar un análisis preliminar de los archivos recibidos. </w:t>
+      </w:r>
+      <w:r>
+        <w:rPr>
+          <w:rFonts w:ascii="Consolas" w:hAnsi="Consolas"/>
+          <w:lang w:val="es-AR"/>
+        </w:rPr>
+        <w:t xml:space="preserve">Dada una lista de programas, los manipula de a uno, cargando todas las funciones </w:t>
+      </w:r>
+      <w:proofErr w:type="gramStart"/>
+      <w:r>
+        <w:rPr>
+          <w:rFonts w:ascii="Consolas" w:hAnsi="Consolas"/>
+          <w:lang w:val="es-AR"/>
+        </w:rPr>
+        <w:t>del mismo</w:t>
+      </w:r>
+      <w:proofErr w:type="gramEnd"/>
+      <w:r>
+        <w:rPr>
+          <w:rFonts w:ascii="Consolas" w:hAnsi="Consolas"/>
+          <w:lang w:val="es-AR"/>
+        </w:rPr>
+        <w:t xml:space="preserve"> en memoria, ordenándolas alfabéticamente por el nombre, y guardándolas en la carpeta “funciones”</w:t>
       </w:r>
       <w:r>
         <w:rPr>
@@ -1507,13 +1699,28 @@
           <w:rFonts w:ascii="Consolas" w:hAnsi="Consolas"/>
           <w:lang w:val="es-AR"/>
         </w:rPr>
-        <w:t>(funci</w:t>
-      </w:r>
-      <w:r>
-        <w:rPr>
-          <w:rFonts w:ascii="Consolas" w:hAnsi="Consolas"/>
-        </w:rPr>
-        <w:t xml:space="preserve">ón principal), y al momento de copiarla le agrega un carácter especial por delante del nombre </w:t>
+        <w:t>(</w:t>
+      </w:r>
+      <w:proofErr w:type="spellStart"/>
+      <w:r>
+        <w:rPr>
+          <w:rFonts w:ascii="Consolas" w:hAnsi="Consolas"/>
+          <w:lang w:val="es-AR"/>
+        </w:rPr>
+        <w:t>funci</w:t>
+      </w:r>
+      <w:r>
+        <w:rPr>
+          <w:rFonts w:ascii="Consolas" w:hAnsi="Consolas"/>
+        </w:rPr>
+        <w:t>ón</w:t>
+      </w:r>
+      <w:proofErr w:type="spellEnd"/>
+      <w:r>
+        <w:rPr>
+          <w:rFonts w:ascii="Consolas" w:hAnsi="Consolas"/>
+        </w:rPr>
+        <w:t xml:space="preserve"> principal), y al momento de copiarla le agrega un carácter especial por delante del nombre </w:t>
       </w:r>
       <w:r>
         <w:rPr>
@@ -1598,8 +1805,19 @@
           <w:bCs/>
           <w:lang w:val="en-US"/>
         </w:rPr>
-        <w:t>_archivos_csv</w:t>
-      </w:r>
+        <w:t>_</w:t>
+      </w:r>
+      <w:proofErr w:type="spellStart"/>
+      <w:r>
+        <w:rPr>
+          <w:rFonts w:ascii="Consolas" w:hAnsi="Consolas"/>
+          <w:b/>
+          <w:bCs/>
+          <w:lang w:val="en-US"/>
+        </w:rPr>
+        <w:t>archivos_csv</w:t>
+      </w:r>
+      <w:proofErr w:type="spellEnd"/>
     </w:p>
     <w:p>
       <w:pPr>
@@ -1620,13 +1838,28 @@
           <w:rFonts w:ascii="Consolas" w:hAnsi="Consolas"/>
           <w:lang w:val="es-AR"/>
         </w:rPr>
-        <w:t>anterior y extrae la informaci</w:t>
-      </w:r>
-      <w:r>
-        <w:rPr>
-          <w:rFonts w:ascii="Consolas" w:hAnsi="Consolas"/>
-        </w:rPr>
-        <w:t>ón para crear los archivos fuente</w:t>
+        <w:t xml:space="preserve">anterior y extrae la </w:t>
+      </w:r>
+      <w:proofErr w:type="spellStart"/>
+      <w:r>
+        <w:rPr>
+          <w:rFonts w:ascii="Consolas" w:hAnsi="Consolas"/>
+          <w:lang w:val="es-AR"/>
+        </w:rPr>
+        <w:t>informaci</w:t>
+      </w:r>
+      <w:r>
+        <w:rPr>
+          <w:rFonts w:ascii="Consolas" w:hAnsi="Consolas"/>
+        </w:rPr>
+        <w:t>ón</w:t>
+      </w:r>
+      <w:proofErr w:type="spellEnd"/>
+      <w:r>
+        <w:rPr>
+          <w:rFonts w:ascii="Consolas" w:hAnsi="Consolas"/>
+        </w:rPr>
+        <w:t xml:space="preserve"> para crear los archivos fuente</w:t>
       </w:r>
       <w:r>
         <w:rPr>
@@ -1869,7 +2102,21 @@
         <w:rPr>
           <w:rFonts w:ascii="Consolas" w:hAnsi="Consolas"/>
         </w:rPr>
-        <w:t xml:space="preserve">Cada línea adicional de los .csv están precedidas por un marcador de línea, que da idea de la posición en la que se encuentra cada cosa. </w:t>
+        <w:t>Cada línea adicional de los .</w:t>
+      </w:r>
+      <w:proofErr w:type="spellStart"/>
+      <w:r>
+        <w:rPr>
+          <w:rFonts w:ascii="Consolas" w:hAnsi="Consolas"/>
+        </w:rPr>
+        <w:t>csv</w:t>
+      </w:r>
+      <w:proofErr w:type="spellEnd"/>
+      <w:r>
+        <w:rPr>
+          <w:rFonts w:ascii="Consolas" w:hAnsi="Consolas"/>
+        </w:rPr>
+        <w:t xml:space="preserve"> están precedidas por un marcador de línea, que da idea de la posición en la que se encuentra cada cosa. </w:t>
       </w:r>
       <w:r>
         <w:rPr>
@@ -1938,7 +2185,21 @@
         <w:rPr>
           <w:lang w:val="es-AR"/>
         </w:rPr>
-        <w:t xml:space="preserve"> Adicionalmente, en las primeras versiones del programa se guardaba un marcador que indicaba el nivel de indentación al que se producía </w:t>
+        <w:t xml:space="preserve"> Adicionalmente, en las primeras versiones del programa se guardaba un marcador que indicaba el nivel de </w:t>
+      </w:r>
+      <w:proofErr w:type="spellStart"/>
+      <w:r>
+        <w:rPr>
+          <w:lang w:val="es-AR"/>
+        </w:rPr>
+        <w:t>indentación</w:t>
+      </w:r>
+      <w:proofErr w:type="spellEnd"/>
+      <w:r>
+        <w:rPr>
+          <w:lang w:val="es-AR"/>
+        </w:rPr>
+        <w:t xml:space="preserve"> al que se producía </w:t>
       </w:r>
       <w:r>
         <w:rPr>
@@ -1965,7 +2226,23 @@
           <w:rFonts w:ascii="Consolas" w:hAnsi="Consolas"/>
           <w:lang w:val="es-AR"/>
         </w:rPr>
-        <w:t xml:space="preserve">Para evitar problemas al leer los archivos .csv, </w:t>
+        <w:t>Para evitar problemas al leer los archivos .</w:t>
+      </w:r>
+      <w:proofErr w:type="spellStart"/>
+      <w:r>
+        <w:rPr>
+          <w:rFonts w:ascii="Consolas" w:hAnsi="Consolas"/>
+          <w:lang w:val="es-AR"/>
+        </w:rPr>
+        <w:t>csv</w:t>
+      </w:r>
+      <w:proofErr w:type="spellEnd"/>
+      <w:r>
+        <w:rPr>
+          <w:rFonts w:ascii="Consolas" w:hAnsi="Consolas"/>
+          <w:lang w:val="es-AR"/>
+        </w:rPr>
+        <w:t xml:space="preserve">, </w:t>
       </w:r>
       <w:r>
         <w:rPr>
@@ -1974,11 +2251,33 @@
         </w:rPr>
         <w:t>al guardar un salto de l</w:t>
       </w:r>
-      <w:r>
-        <w:rPr>
-          <w:rFonts w:ascii="Consolas" w:hAnsi="Consolas"/>
-        </w:rPr>
-        <w:t xml:space="preserve">ínea dentro de un comentario multilínea, se reemplaza el caracter \n por el marcador </w:t>
+      <w:proofErr w:type="spellStart"/>
+      <w:r>
+        <w:rPr>
+          <w:rFonts w:ascii="Consolas" w:hAnsi="Consolas"/>
+        </w:rPr>
+        <w:t>ínea</w:t>
+      </w:r>
+      <w:proofErr w:type="spellEnd"/>
+      <w:r>
+        <w:rPr>
+          <w:rFonts w:ascii="Consolas" w:hAnsi="Consolas"/>
+        </w:rPr>
+        <w:t xml:space="preserve"> dentro de un comentario multilínea, se reemplaza el </w:t>
+      </w:r>
+      <w:proofErr w:type="spellStart"/>
+      <w:r>
+        <w:rPr>
+          <w:rFonts w:ascii="Consolas" w:hAnsi="Consolas"/>
+        </w:rPr>
+        <w:t>caracter</w:t>
+      </w:r>
+      <w:proofErr w:type="spellEnd"/>
+      <w:r>
+        <w:rPr>
+          <w:rFonts w:ascii="Consolas" w:hAnsi="Consolas"/>
+        </w:rPr>
+        <w:t xml:space="preserve"> \n por el marcador </w:t>
       </w:r>
       <w:r>
         <w:rPr>
@@ -2115,7 +2414,23 @@
           <w:rFonts w:ascii="Consolas" w:hAnsi="Consolas"/>
           <w:lang w:val="es-AR"/>
         </w:rPr>
-        <w:t xml:space="preserve">(arbol_invocacion) </w:t>
+        <w:t>(</w:t>
+      </w:r>
+      <w:proofErr w:type="spellStart"/>
+      <w:r>
+        <w:rPr>
+          <w:rFonts w:ascii="Consolas" w:hAnsi="Consolas"/>
+          <w:lang w:val="es-AR"/>
+        </w:rPr>
+        <w:t>arbol_invocacion</w:t>
+      </w:r>
+      <w:proofErr w:type="spellEnd"/>
+      <w:r>
+        <w:rPr>
+          <w:rFonts w:ascii="Consolas" w:hAnsi="Consolas"/>
+          <w:lang w:val="es-AR"/>
+        </w:rPr>
+        <w:t xml:space="preserve">) </w:t>
       </w:r>
       <w:r>
         <w:rPr>
@@ -2162,7 +2477,47 @@
           <w:bCs/>
           <w:lang w:val="en-US"/>
         </w:rPr>
-        <w:t>_funciones (descontinuado)</w:t>
+        <w:t>_</w:t>
+      </w:r>
+      <w:proofErr w:type="spellStart"/>
+      <w:r>
+        <w:rPr>
+          <w:rFonts w:ascii="Consolas" w:hAnsi="Consolas"/>
+          <w:b/>
+          <w:bCs/>
+          <w:lang w:val="en-US"/>
+        </w:rPr>
+        <w:t>funciones</w:t>
+      </w:r>
+      <w:proofErr w:type="spellEnd"/>
+      <w:r>
+        <w:rPr>
+          <w:rFonts w:ascii="Consolas" w:hAnsi="Consolas"/>
+          <w:b/>
+          <w:bCs/>
+          <w:lang w:val="en-US"/>
+        </w:rPr>
+        <w:t xml:space="preserve"> (</w:t>
+      </w:r>
+      <w:proofErr w:type="spellStart"/>
+      <w:r>
+        <w:rPr>
+          <w:rFonts w:ascii="Consolas" w:hAnsi="Consolas"/>
+          <w:b/>
+          <w:bCs/>
+          <w:lang w:val="en-US"/>
+        </w:rPr>
+        <w:t>descontinuado</w:t>
+      </w:r>
+      <w:proofErr w:type="spellEnd"/>
+      <w:r>
+        <w:rPr>
+          <w:rFonts w:ascii="Consolas" w:hAnsi="Consolas"/>
+          <w:b/>
+          <w:bCs/>
+          <w:lang w:val="en-US"/>
+        </w:rPr>
+        <w:t>)</w:t>
       </w:r>
     </w:p>
     <w:p>
@@ -2209,8 +2564,17 @@
           <w:rFonts w:ascii="Consolas" w:hAnsi="Consolas"/>
           <w:lang w:val="es-AR"/>
         </w:rPr>
-        <w:t>_imports</w:t>
-      </w:r>
+        <w:t>_</w:t>
+      </w:r>
+      <w:proofErr w:type="spellStart"/>
+      <w:r>
+        <w:rPr>
+          <w:rFonts w:ascii="Consolas" w:hAnsi="Consolas"/>
+          <w:lang w:val="es-AR"/>
+        </w:rPr>
+        <w:t>imports</w:t>
+      </w:r>
+      <w:proofErr w:type="spellEnd"/>
       <w:r>
         <w:rPr>
           <w:rFonts w:ascii="Consolas" w:hAnsi="Consolas"/>
@@ -2298,19 +2662,91 @@
         <w:rPr>
           <w:rFonts w:ascii="Consolas" w:hAnsi="Consolas"/>
         </w:rPr>
-        <w:t>n: nombre de la función y módulo al que pertenece, cantidad de parámetros, cantidad de líneas de código, cantidad de invocaciones, cantidad de return, if</w:t>
-      </w:r>
-      <w:r>
-        <w:rPr>
-          <w:rFonts w:ascii="Consolas" w:hAnsi="Consolas"/>
-        </w:rPr>
-        <w:t>/elif</w:t>
-      </w:r>
-      <w:r>
-        <w:rPr>
-          <w:rFonts w:ascii="Consolas" w:hAnsi="Consolas"/>
-        </w:rPr>
-        <w:t>, for, while, break, exit, cantidad de líneas de comentarios, indicador de descripción y autor de la función.</w:t>
+        <w:t xml:space="preserve">n: nombre de la función y módulo al que pertenece, cantidad de parámetros, cantidad de líneas de código, cantidad de invocaciones, cantidad de </w:t>
+      </w:r>
+      <w:proofErr w:type="spellStart"/>
+      <w:r>
+        <w:rPr>
+          <w:rFonts w:ascii="Consolas" w:hAnsi="Consolas"/>
+        </w:rPr>
+        <w:t>return</w:t>
+      </w:r>
+      <w:proofErr w:type="spellEnd"/>
+      <w:r>
+        <w:rPr>
+          <w:rFonts w:ascii="Consolas" w:hAnsi="Consolas"/>
+        </w:rPr>
+        <w:t xml:space="preserve">, </w:t>
+      </w:r>
+      <w:proofErr w:type="spellStart"/>
+      <w:r>
+        <w:rPr>
+          <w:rFonts w:ascii="Consolas" w:hAnsi="Consolas"/>
+        </w:rPr>
+        <w:t>if</w:t>
+      </w:r>
+      <w:proofErr w:type="spellEnd"/>
+      <w:r>
+        <w:rPr>
+          <w:rFonts w:ascii="Consolas" w:hAnsi="Consolas"/>
+        </w:rPr>
+        <w:t>/</w:t>
+      </w:r>
+      <w:proofErr w:type="spellStart"/>
+      <w:r>
+        <w:rPr>
+          <w:rFonts w:ascii="Consolas" w:hAnsi="Consolas"/>
+        </w:rPr>
+        <w:t>elif</w:t>
+      </w:r>
+      <w:proofErr w:type="spellEnd"/>
+      <w:r>
+        <w:rPr>
+          <w:rFonts w:ascii="Consolas" w:hAnsi="Consolas"/>
+        </w:rPr>
+        <w:t xml:space="preserve">, </w:t>
+      </w:r>
+      <w:proofErr w:type="spellStart"/>
+      <w:r>
+        <w:rPr>
+          <w:rFonts w:ascii="Consolas" w:hAnsi="Consolas"/>
+        </w:rPr>
+        <w:t>for</w:t>
+      </w:r>
+      <w:proofErr w:type="spellEnd"/>
+      <w:r>
+        <w:rPr>
+          <w:rFonts w:ascii="Consolas" w:hAnsi="Consolas"/>
+        </w:rPr>
+        <w:t xml:space="preserve">, </w:t>
+      </w:r>
+      <w:proofErr w:type="spellStart"/>
+      <w:r>
+        <w:rPr>
+          <w:rFonts w:ascii="Consolas" w:hAnsi="Consolas"/>
+        </w:rPr>
+        <w:t>while</w:t>
+      </w:r>
+      <w:proofErr w:type="spellEnd"/>
+      <w:r>
+        <w:rPr>
+          <w:rFonts w:ascii="Consolas" w:hAnsi="Consolas"/>
+        </w:rPr>
+        <w:t xml:space="preserve">, break, </w:t>
+      </w:r>
+      <w:proofErr w:type="spellStart"/>
+      <w:r>
+        <w:rPr>
+          <w:rFonts w:ascii="Consolas" w:hAnsi="Consolas"/>
+        </w:rPr>
+        <w:t>exit</w:t>
+      </w:r>
+      <w:proofErr w:type="spellEnd"/>
+      <w:r>
+        <w:rPr>
+          <w:rFonts w:ascii="Consolas" w:hAnsi="Consolas"/>
+        </w:rPr>
+        <w:t>, cantidad de líneas de comentarios, indicador de descripción y autor de la función.</w:t>
       </w:r>
       <w:r>
         <w:rPr>
@@ -2429,7 +2865,31 @@
                                 <w:rFonts w:ascii="Consolas" w:hAnsi="Consolas"/>
                                 <w:lang w:val="es-AR"/>
                               </w:rPr>
-                              <w:t>“func_1”:{ “nombre.modulo”:”func_1.modulo”, “parámetros”:n</w:t>
+                              <w:t>“func_1</w:t>
+                            </w:r>
+                            <w:proofErr w:type="gramStart"/>
+                            <w:r>
+                              <w:rPr>
+                                <w:rFonts w:ascii="Consolas" w:hAnsi="Consolas"/>
+                                <w:lang w:val="es-AR"/>
+                              </w:rPr>
+                              <w:t>”:{</w:t>
+                            </w:r>
+                            <w:proofErr w:type="gramEnd"/>
+                            <w:r>
+                              <w:rPr>
+                                <w:rFonts w:ascii="Consolas" w:hAnsi="Consolas"/>
+                                <w:lang w:val="es-AR"/>
+                              </w:rPr>
+                              <w:t xml:space="preserve"> “nombre.modulo”:”func_1.modulo”, “</w:t>
+                            </w:r>
+                            <w:proofErr w:type="spellStart"/>
+                            <w:r>
+                              <w:rPr>
+                                <w:rFonts w:ascii="Consolas" w:hAnsi="Consolas"/>
+                                <w:lang w:val="es-AR"/>
+                              </w:rPr>
+                              <w:t>parámetros”:n</w:t>
                             </w:r>
                             <w:r>
                               <w:rPr>
@@ -2439,6 +2899,7 @@
                               </w:rPr>
                               <w:t>o</w:t>
                             </w:r>
+                            <w:proofErr w:type="spellEnd"/>
                             <w:r>
                               <w:rPr>
                                 <w:rFonts w:ascii="Consolas" w:hAnsi="Consolas"/>
@@ -2460,8 +2921,17 @@
                                 <w:rFonts w:ascii="Consolas" w:hAnsi="Consolas"/>
                                 <w:lang w:val="en-GB"/>
                               </w:rPr>
-                              <w:t>“líneas”:n</w:t>
+                              <w:t>“líneas</w:t>
                             </w:r>
+                            <w:proofErr w:type="gramStart"/>
+                            <w:r>
+                              <w:rPr>
+                                <w:rFonts w:ascii="Consolas" w:hAnsi="Consolas"/>
+                                <w:lang w:val="en-GB"/>
+                              </w:rPr>
+                              <w:t>”:n</w:t>
+                            </w:r>
+                            <w:proofErr w:type="gramEnd"/>
                             <w:r>
                               <w:rPr>
                                 <w:rFonts w:ascii="Consolas" w:hAnsi="Consolas"/>
@@ -2536,8 +3006,17 @@
                                 <w:rFonts w:ascii="Consolas" w:hAnsi="Consolas"/>
                                 <w:lang w:val="en-GB"/>
                               </w:rPr>
-                              <w:t>“fors”:n</w:t>
+                              <w:t>“fors</w:t>
                             </w:r>
+                            <w:proofErr w:type="gramStart"/>
+                            <w:r>
+                              <w:rPr>
+                                <w:rFonts w:ascii="Consolas" w:hAnsi="Consolas"/>
+                                <w:lang w:val="en-GB"/>
+                              </w:rPr>
+                              <w:t>”:n</w:t>
+                            </w:r>
+                            <w:proofErr w:type="gramEnd"/>
                             <w:r>
                               <w:rPr>
                                 <w:rFonts w:ascii="Consolas" w:hAnsi="Consolas"/>
@@ -2612,8 +3091,17 @@
                                 <w:rFonts w:ascii="Consolas" w:hAnsi="Consolas"/>
                                 <w:lang w:val="es-AR"/>
                               </w:rPr>
-                              <w:t>“comentarios”:n</w:t>
+                              <w:t>“comentarios</w:t>
                             </w:r>
+                            <w:proofErr w:type="gramStart"/>
+                            <w:r>
+                              <w:rPr>
+                                <w:rFonts w:ascii="Consolas" w:hAnsi="Consolas"/>
+                                <w:lang w:val="es-AR"/>
+                              </w:rPr>
+                              <w:t>”:n</w:t>
+                            </w:r>
+                            <w:proofErr w:type="gramEnd"/>
                             <w:r>
                               <w:rPr>
                                 <w:rFonts w:ascii="Consolas" w:hAnsi="Consolas"/>
@@ -2627,7 +3115,23 @@
                                 <w:rFonts w:ascii="Consolas" w:hAnsi="Consolas"/>
                                 <w:lang w:val="es-AR"/>
                               </w:rPr>
-                              <w:t>, “descripcion”: “si”/”no”,</w:t>
+                              <w:t>, “</w:t>
+                            </w:r>
+                            <w:proofErr w:type="spellStart"/>
+                            <w:r>
+                              <w:rPr>
+                                <w:rFonts w:ascii="Consolas" w:hAnsi="Consolas"/>
+                                <w:lang w:val="es-AR"/>
+                              </w:rPr>
+                              <w:t>descripcion</w:t>
+                            </w:r>
+                            <w:proofErr w:type="spellEnd"/>
+                            <w:r>
+                              <w:rPr>
+                                <w:rFonts w:ascii="Consolas" w:hAnsi="Consolas"/>
+                                <w:lang w:val="es-AR"/>
+                              </w:rPr>
+                              <w:t>”: “si”/”no”,</w:t>
                             </w:r>
                           </w:p>
                           <w:p>
@@ -2643,7 +3147,32 @@
                                 <w:rFonts w:ascii="Consolas" w:hAnsi="Consolas"/>
                                 <w:lang w:val="es-AR"/>
                               </w:rPr>
-                              <w:t xml:space="preserve">      “autor”:”nombre apellido”},</w:t>
+                              <w:t xml:space="preserve">      “</w:t>
+                            </w:r>
+                            <w:proofErr w:type="spellStart"/>
+                            <w:r>
+                              <w:rPr>
+                                <w:rFonts w:ascii="Consolas" w:hAnsi="Consolas"/>
+                                <w:lang w:val="es-AR"/>
+                              </w:rPr>
+                              <w:t>autor”</w:t>
+                            </w:r>
+                            <w:proofErr w:type="gramStart"/>
+                            <w:r>
+                              <w:rPr>
+                                <w:rFonts w:ascii="Consolas" w:hAnsi="Consolas"/>
+                                <w:lang w:val="es-AR"/>
+                              </w:rPr>
+                              <w:t>:”nombre</w:t>
+                            </w:r>
+                            <w:proofErr w:type="spellEnd"/>
+                            <w:proofErr w:type="gramEnd"/>
+                            <w:r>
+                              <w:rPr>
+                                <w:rFonts w:ascii="Consolas" w:hAnsi="Consolas"/>
+                                <w:lang w:val="es-AR"/>
+                              </w:rPr>
+                              <w:t xml:space="preserve"> apellido”},</w:t>
                             </w:r>
                           </w:p>
                           <w:p>
@@ -2666,7 +3195,23 @@
                                 <w:rFonts w:ascii="Consolas" w:hAnsi="Consolas"/>
                                 <w:lang w:val="es-AR"/>
                               </w:rPr>
-                              <w:t>“func_2”:{ “nombre.modulo”:”func_2.modulo”, …},</w:t>
+                              <w:t>“func_2</w:t>
+                            </w:r>
+                            <w:proofErr w:type="gramStart"/>
+                            <w:r>
+                              <w:rPr>
+                                <w:rFonts w:ascii="Consolas" w:hAnsi="Consolas"/>
+                                <w:lang w:val="es-AR"/>
+                              </w:rPr>
+                              <w:t>”:{</w:t>
+                            </w:r>
+                            <w:proofErr w:type="gramEnd"/>
+                            <w:r>
+                              <w:rPr>
+                                <w:rFonts w:ascii="Consolas" w:hAnsi="Consolas"/>
+                                <w:lang w:val="es-AR"/>
+                              </w:rPr>
+                              <w:t xml:space="preserve"> “nombre.modulo”:”func_2.modulo”, …},</w:t>
                             </w:r>
                           </w:p>
                           <w:p>
@@ -2681,7 +3226,32 @@
                                 <w:rFonts w:ascii="Consolas" w:hAnsi="Consolas"/>
                                 <w:lang w:val="es-AR"/>
                               </w:rPr>
-                              <w:t>“func_n”:{ … }</w:t>
+                              <w:t>“</w:t>
+                            </w:r>
+                            <w:proofErr w:type="spellStart"/>
+                            <w:r>
+                              <w:rPr>
+                                <w:rFonts w:ascii="Consolas" w:hAnsi="Consolas"/>
+                                <w:lang w:val="es-AR"/>
+                              </w:rPr>
+                              <w:t>func_n</w:t>
+                            </w:r>
+                            <w:proofErr w:type="spellEnd"/>
+                            <w:proofErr w:type="gramStart"/>
+                            <w:r>
+                              <w:rPr>
+                                <w:rFonts w:ascii="Consolas" w:hAnsi="Consolas"/>
+                                <w:lang w:val="es-AR"/>
+                              </w:rPr>
+                              <w:t>”:{</w:t>
+                            </w:r>
+                            <w:proofErr w:type="gramEnd"/>
+                            <w:r>
+                              <w:rPr>
+                                <w:rFonts w:ascii="Consolas" w:hAnsi="Consolas"/>
+                                <w:lang w:val="es-AR"/>
+                              </w:rPr>
+                              <w:t xml:space="preserve"> … }</w:t>
                             </w:r>
                           </w:p>
                           <w:p>
@@ -2746,7 +3316,31 @@
                           <w:rFonts w:ascii="Consolas" w:hAnsi="Consolas"/>
                           <w:lang w:val="es-AR"/>
                         </w:rPr>
-                        <w:t>“func_1”:{ “nombre.modulo”:”func_1.modulo”, “parámetros”:n</w:t>
+                        <w:t>“func_1</w:t>
+                      </w:r>
+                      <w:proofErr w:type="gramStart"/>
+                      <w:r>
+                        <w:rPr>
+                          <w:rFonts w:ascii="Consolas" w:hAnsi="Consolas"/>
+                          <w:lang w:val="es-AR"/>
+                        </w:rPr>
+                        <w:t>”:{</w:t>
+                      </w:r>
+                      <w:proofErr w:type="gramEnd"/>
+                      <w:r>
+                        <w:rPr>
+                          <w:rFonts w:ascii="Consolas" w:hAnsi="Consolas"/>
+                          <w:lang w:val="es-AR"/>
+                        </w:rPr>
+                        <w:t xml:space="preserve"> “nombre.modulo”:”func_1.modulo”, “</w:t>
+                      </w:r>
+                      <w:proofErr w:type="spellStart"/>
+                      <w:r>
+                        <w:rPr>
+                          <w:rFonts w:ascii="Consolas" w:hAnsi="Consolas"/>
+                          <w:lang w:val="es-AR"/>
+                        </w:rPr>
+                        <w:t>parámetros”:n</w:t>
                       </w:r>
                       <w:r>
                         <w:rPr>
@@ -2756,6 +3350,7 @@
                         </w:rPr>
                         <w:t>o</w:t>
                       </w:r>
+                      <w:proofErr w:type="spellEnd"/>
                       <w:r>
                         <w:rPr>
                           <w:rFonts w:ascii="Consolas" w:hAnsi="Consolas"/>
@@ -2777,8 +3372,17 @@
                           <w:rFonts w:ascii="Consolas" w:hAnsi="Consolas"/>
                           <w:lang w:val="en-GB"/>
                         </w:rPr>
-                        <w:t>“líneas”:n</w:t>
+                        <w:t>“líneas</w:t>
                       </w:r>
+                      <w:proofErr w:type="gramStart"/>
+                      <w:r>
+                        <w:rPr>
+                          <w:rFonts w:ascii="Consolas" w:hAnsi="Consolas"/>
+                          <w:lang w:val="en-GB"/>
+                        </w:rPr>
+                        <w:t>”:n</w:t>
+                      </w:r>
+                      <w:proofErr w:type="gramEnd"/>
                       <w:r>
                         <w:rPr>
                           <w:rFonts w:ascii="Consolas" w:hAnsi="Consolas"/>
@@ -2853,8 +3457,17 @@
                           <w:rFonts w:ascii="Consolas" w:hAnsi="Consolas"/>
                           <w:lang w:val="en-GB"/>
                         </w:rPr>
-                        <w:t>“fors”:n</w:t>
+                        <w:t>“fors</w:t>
                       </w:r>
+                      <w:proofErr w:type="gramStart"/>
+                      <w:r>
+                        <w:rPr>
+                          <w:rFonts w:ascii="Consolas" w:hAnsi="Consolas"/>
+                          <w:lang w:val="en-GB"/>
+                        </w:rPr>
+                        <w:t>”:n</w:t>
+                      </w:r>
+                      <w:proofErr w:type="gramEnd"/>
                       <w:r>
                         <w:rPr>
                           <w:rFonts w:ascii="Consolas" w:hAnsi="Consolas"/>
@@ -2929,8 +3542,17 @@
                           <w:rFonts w:ascii="Consolas" w:hAnsi="Consolas"/>
                           <w:lang w:val="es-AR"/>
                         </w:rPr>
-                        <w:t>“comentarios”:n</w:t>
+                        <w:t>“comentarios</w:t>
                       </w:r>
+                      <w:proofErr w:type="gramStart"/>
+                      <w:r>
+                        <w:rPr>
+                          <w:rFonts w:ascii="Consolas" w:hAnsi="Consolas"/>
+                          <w:lang w:val="es-AR"/>
+                        </w:rPr>
+                        <w:t>”:n</w:t>
+                      </w:r>
+                      <w:proofErr w:type="gramEnd"/>
                       <w:r>
                         <w:rPr>
                           <w:rFonts w:ascii="Consolas" w:hAnsi="Consolas"/>
@@ -2944,7 +3566,23 @@
                           <w:rFonts w:ascii="Consolas" w:hAnsi="Consolas"/>
                           <w:lang w:val="es-AR"/>
                         </w:rPr>
-                        <w:t>, “descripcion”: “si”/”no”,</w:t>
+                        <w:t>, “</w:t>
+                      </w:r>
+                      <w:proofErr w:type="spellStart"/>
+                      <w:r>
+                        <w:rPr>
+                          <w:rFonts w:ascii="Consolas" w:hAnsi="Consolas"/>
+                          <w:lang w:val="es-AR"/>
+                        </w:rPr>
+                        <w:t>descripcion</w:t>
+                      </w:r>
+                      <w:proofErr w:type="spellEnd"/>
+                      <w:r>
+                        <w:rPr>
+                          <w:rFonts w:ascii="Consolas" w:hAnsi="Consolas"/>
+                          <w:lang w:val="es-AR"/>
+                        </w:rPr>
+                        <w:t>”: “si”/”no”,</w:t>
                       </w:r>
                     </w:p>
                     <w:p>
@@ -2960,7 +3598,32 @@
                           <w:rFonts w:ascii="Consolas" w:hAnsi="Consolas"/>
                           <w:lang w:val="es-AR"/>
                         </w:rPr>
-                        <w:t xml:space="preserve">      “autor”:”nombre apellido”},</w:t>
+                        <w:t xml:space="preserve">      “</w:t>
+                      </w:r>
+                      <w:proofErr w:type="spellStart"/>
+                      <w:r>
+                        <w:rPr>
+                          <w:rFonts w:ascii="Consolas" w:hAnsi="Consolas"/>
+                          <w:lang w:val="es-AR"/>
+                        </w:rPr>
+                        <w:t>autor”</w:t>
+                      </w:r>
+                      <w:proofErr w:type="gramStart"/>
+                      <w:r>
+                        <w:rPr>
+                          <w:rFonts w:ascii="Consolas" w:hAnsi="Consolas"/>
+                          <w:lang w:val="es-AR"/>
+                        </w:rPr>
+                        <w:t>:”nombre</w:t>
+                      </w:r>
+                      <w:proofErr w:type="spellEnd"/>
+                      <w:proofErr w:type="gramEnd"/>
+                      <w:r>
+                        <w:rPr>
+                          <w:rFonts w:ascii="Consolas" w:hAnsi="Consolas"/>
+                          <w:lang w:val="es-AR"/>
+                        </w:rPr>
+                        <w:t xml:space="preserve"> apellido”},</w:t>
                       </w:r>
                     </w:p>
                     <w:p>
@@ -2983,7 +3646,23 @@
                           <w:rFonts w:ascii="Consolas" w:hAnsi="Consolas"/>
                           <w:lang w:val="es-AR"/>
                         </w:rPr>
-                        <w:t>“func_2”:{ “nombre.modulo”:”func_2.modulo”, …},</w:t>
+                        <w:t>“func_2</w:t>
+                      </w:r>
+                      <w:proofErr w:type="gramStart"/>
+                      <w:r>
+                        <w:rPr>
+                          <w:rFonts w:ascii="Consolas" w:hAnsi="Consolas"/>
+                          <w:lang w:val="es-AR"/>
+                        </w:rPr>
+                        <w:t>”:{</w:t>
+                      </w:r>
+                      <w:proofErr w:type="gramEnd"/>
+                      <w:r>
+                        <w:rPr>
+                          <w:rFonts w:ascii="Consolas" w:hAnsi="Consolas"/>
+                          <w:lang w:val="es-AR"/>
+                        </w:rPr>
+                        <w:t xml:space="preserve"> “nombre.modulo”:”func_2.modulo”, …},</w:t>
                       </w:r>
                     </w:p>
                     <w:p>
@@ -2998,7 +3677,32 @@
                           <w:rFonts w:ascii="Consolas" w:hAnsi="Consolas"/>
                           <w:lang w:val="es-AR"/>
                         </w:rPr>
-                        <w:t>“func_n”:{ … }</w:t>
+                        <w:t>“</w:t>
+                      </w:r>
+                      <w:proofErr w:type="spellStart"/>
+                      <w:r>
+                        <w:rPr>
+                          <w:rFonts w:ascii="Consolas" w:hAnsi="Consolas"/>
+                          <w:lang w:val="es-AR"/>
+                        </w:rPr>
+                        <w:t>func_n</w:t>
+                      </w:r>
+                      <w:proofErr w:type="spellEnd"/>
+                      <w:proofErr w:type="gramStart"/>
+                      <w:r>
+                        <w:rPr>
+                          <w:rFonts w:ascii="Consolas" w:hAnsi="Consolas"/>
+                          <w:lang w:val="es-AR"/>
+                        </w:rPr>
+                        <w:t>”:{</w:t>
+                      </w:r>
+                      <w:proofErr w:type="gramEnd"/>
+                      <w:r>
+                        <w:rPr>
+                          <w:rFonts w:ascii="Consolas" w:hAnsi="Consolas"/>
+                          <w:lang w:val="es-AR"/>
+                        </w:rPr>
+                        <w:t xml:space="preserve"> … }</w:t>
                       </w:r>
                     </w:p>
                     <w:p>
@@ -3036,7 +3740,43 @@
         <w:rPr>
           <w:rFonts w:ascii="Consolas" w:hAnsi="Consolas"/>
         </w:rPr>
-        <w:t xml:space="preserve">La función nombre_funcion, es con la cual se empiezan a almacenar los pares “funcion”:{datos} y, a su vez, le agrega el primer dato al diccionario. Las demás funciones </w:t>
+        <w:t xml:space="preserve">La función </w:t>
+      </w:r>
+      <w:proofErr w:type="spellStart"/>
+      <w:r>
+        <w:rPr>
+          <w:rFonts w:ascii="Consolas" w:hAnsi="Consolas"/>
+        </w:rPr>
+        <w:t>nombre_funcion</w:t>
+      </w:r>
+      <w:proofErr w:type="spellEnd"/>
+      <w:r>
+        <w:rPr>
+          <w:rFonts w:ascii="Consolas" w:hAnsi="Consolas"/>
+        </w:rPr>
+        <w:t>, es con la cual se empiezan a almacenar los pares “</w:t>
+      </w:r>
+      <w:proofErr w:type="spellStart"/>
+      <w:r>
+        <w:rPr>
+          <w:rFonts w:ascii="Consolas" w:hAnsi="Consolas"/>
+        </w:rPr>
+        <w:t>funcion</w:t>
+      </w:r>
+      <w:proofErr w:type="spellEnd"/>
+      <w:proofErr w:type="gramStart"/>
+      <w:r>
+        <w:rPr>
+          <w:rFonts w:ascii="Consolas" w:hAnsi="Consolas"/>
+        </w:rPr>
+        <w:t>”:{</w:t>
+      </w:r>
+      <w:proofErr w:type="gramEnd"/>
+      <w:r>
+        <w:rPr>
+          <w:rFonts w:ascii="Consolas" w:hAnsi="Consolas"/>
+        </w:rPr>
+        <w:t xml:space="preserve">datos} y, a su vez, le agrega el primer dato al diccionario. Las demás funciones </w:t>
       </w:r>
       <w:r>
         <w:rPr>
@@ -3060,7 +3800,91 @@
         <w:rPr>
           <w:rFonts w:ascii="Consolas" w:hAnsi="Consolas"/>
         </w:rPr>
-        <w:t xml:space="preserve"> datos a cada diccionario de valor de cada clave, exceptuando: formato_tabla, que da formato a la tabla que se imprime por pantalla, genera_dic, que abre fuente_unico.csv y comentarios.csv y genera el diccionario haciendo los llamados a las funciones, genera_panel_csv, que se encarga de crear panel_general.csv en la carpeta funcionalidades, y funcionalidad_panel, la cual articula formato_tabla y genera_panel_csv para ejecutar la funcionalidad 1.</w:t>
+        <w:t xml:space="preserve"> datos a cada diccionario de valor de cada clave, exceptuando: </w:t>
+      </w:r>
+      <w:proofErr w:type="spellStart"/>
+      <w:r>
+        <w:rPr>
+          <w:rFonts w:ascii="Consolas" w:hAnsi="Consolas"/>
+        </w:rPr>
+        <w:t>formato_tabla</w:t>
+      </w:r>
+      <w:proofErr w:type="spellEnd"/>
+      <w:r>
+        <w:rPr>
+          <w:rFonts w:ascii="Consolas" w:hAnsi="Consolas"/>
+        </w:rPr>
+        <w:t xml:space="preserve">, que da formato a la tabla que se imprime por pantalla, </w:t>
+      </w:r>
+      <w:proofErr w:type="spellStart"/>
+      <w:r>
+        <w:rPr>
+          <w:rFonts w:ascii="Consolas" w:hAnsi="Consolas"/>
+        </w:rPr>
+        <w:t>genera_dic</w:t>
+      </w:r>
+      <w:proofErr w:type="spellEnd"/>
+      <w:r>
+        <w:rPr>
+          <w:rFonts w:ascii="Consolas" w:hAnsi="Consolas"/>
+        </w:rPr>
+        <w:t xml:space="preserve">, que abre fuente_unico.csv y comentarios.csv y genera el diccionario haciendo los llamados a las funciones, </w:t>
+      </w:r>
+      <w:proofErr w:type="spellStart"/>
+      <w:r>
+        <w:rPr>
+          <w:rFonts w:ascii="Consolas" w:hAnsi="Consolas"/>
+        </w:rPr>
+        <w:t>genera_panel_csv</w:t>
+      </w:r>
+      <w:proofErr w:type="spellEnd"/>
+      <w:r>
+        <w:rPr>
+          <w:rFonts w:ascii="Consolas" w:hAnsi="Consolas"/>
+        </w:rPr>
+        <w:t xml:space="preserve">, que se encarga de crear panel_general.csv en la carpeta funcionalidades, y </w:t>
+      </w:r>
+      <w:proofErr w:type="spellStart"/>
+      <w:r>
+        <w:rPr>
+          <w:rFonts w:ascii="Consolas" w:hAnsi="Consolas"/>
+        </w:rPr>
+        <w:t>funcionalidad_panel</w:t>
+      </w:r>
+      <w:proofErr w:type="spellEnd"/>
+      <w:r>
+        <w:rPr>
+          <w:rFonts w:ascii="Consolas" w:hAnsi="Consolas"/>
+        </w:rPr>
+        <w:t xml:space="preserve">, la cual articula </w:t>
+      </w:r>
+      <w:proofErr w:type="spellStart"/>
+      <w:r>
+        <w:rPr>
+          <w:rFonts w:ascii="Consolas" w:hAnsi="Consolas"/>
+        </w:rPr>
+        <w:t>formato_tabla</w:t>
+      </w:r>
+      <w:proofErr w:type="spellEnd"/>
+      <w:r>
+        <w:rPr>
+          <w:rFonts w:ascii="Consolas" w:hAnsi="Consolas"/>
+        </w:rPr>
+        <w:t xml:space="preserve"> y </w:t>
+      </w:r>
+      <w:proofErr w:type="spellStart"/>
+      <w:r>
+        <w:rPr>
+          <w:rFonts w:ascii="Consolas" w:hAnsi="Consolas"/>
+        </w:rPr>
+        <w:t>genera_panel_csv</w:t>
+      </w:r>
+      <w:proofErr w:type="spellEnd"/>
+      <w:r>
+        <w:rPr>
+          <w:rFonts w:ascii="Consolas" w:hAnsi="Consolas"/>
+        </w:rPr>
+        <w:t xml:space="preserve"> para ejecutar la funcionalidad 1.</w:t>
       </w:r>
     </w:p>
     <w:p>
@@ -3145,6 +3969,7 @@
         </w:rPr>
         <w:t xml:space="preserve"> toma el nombre de la función a analizar y lo almacena en la variable </w:t>
       </w:r>
+      <w:proofErr w:type="spellStart"/>
       <w:r>
         <w:rPr>
           <w:rFonts w:ascii="Consolas" w:hAnsi="Consolas"/>
@@ -3153,6 +3978,7 @@
         </w:rPr>
         <w:t>funcion</w:t>
       </w:r>
+      <w:proofErr w:type="spellEnd"/>
       <w:r>
         <w:rPr>
           <w:rFonts w:ascii="Consolas" w:hAnsi="Consolas"/>
@@ -3211,7 +4037,29 @@
         <w:rPr>
           <w:rFonts w:ascii="Consolas" w:hAnsi="Consolas"/>
         </w:rPr>
-        <w:t xml:space="preserve"> un seek(0) sobre el archivo</w:t>
+        <w:t xml:space="preserve"> un </w:t>
+      </w:r>
+      <w:proofErr w:type="spellStart"/>
+      <w:proofErr w:type="gramStart"/>
+      <w:r>
+        <w:rPr>
+          <w:rFonts w:ascii="Consolas" w:hAnsi="Consolas"/>
+        </w:rPr>
+        <w:t>seek</w:t>
+      </w:r>
+      <w:proofErr w:type="spellEnd"/>
+      <w:r>
+        <w:rPr>
+          <w:rFonts w:ascii="Consolas" w:hAnsi="Consolas"/>
+        </w:rPr>
+        <w:t>(</w:t>
+      </w:r>
+      <w:proofErr w:type="gramEnd"/>
+      <w:r>
+        <w:rPr>
+          <w:rFonts w:ascii="Consolas" w:hAnsi="Consolas"/>
+        </w:rPr>
+        <w:t>0) sobre el archivo</w:t>
       </w:r>
       <w:r>
         <w:rPr>
@@ -3257,154 +4105,246 @@
           <w:sz w:val="20"/>
           <w:szCs w:val="20"/>
         </w:rPr>
-        <w:t>Nota sobre la impresión de la tabla en pantalla: en caso de que el campo de “nombre.modulo” o el de “autor” sean muy largos, será necesario hacer un zoom out para ver la tabla completa.</w:t>
-      </w:r>
-    </w:p>
-    <w:p>
-      <w:pPr>
-        <w:jc w:val="both"/>
-        <w:rPr>
-          <w:rFonts w:ascii="Consolas" w:hAnsi="Consolas"/>
-        </w:rPr>
-      </w:pPr>
-      <w:r>
-        <w:rPr>
-          <w:rFonts w:ascii="Consolas" w:hAnsi="Consolas"/>
-        </w:rPr>
-        <w:t>En un principio, se había realizado el módulo a través de listas. Cada ítem de la funcionalidad 1 se almacenaba en listas. Se tenían así 13 listas, sin referencia alguna a qué significaban los elementos de dichas listas. Se trabajaba todo con índices, por ejemplo, para la funcionalidad de la tabla: se sabía, por la naturaleza de las listas, que el primer elemento contenía la cadena con el nombre y el módulo, el segundo elemento era un valor numérico que representaba cantidad de parámetros, el tercer elemento era otro valor numérico que representaba cantidad de líneas, etc.</w:t>
-      </w:r>
-    </w:p>
-    <w:p>
-      <w:pPr>
-        <w:jc w:val="both"/>
-        <w:rPr>
-          <w:rFonts w:ascii="Consolas" w:hAnsi="Consolas"/>
-        </w:rPr>
-      </w:pPr>
-      <w:r>
-        <w:rPr>
-          <w:rFonts w:ascii="Consolas" w:hAnsi="Consolas"/>
-        </w:rPr>
-        <w:t xml:space="preserve">Una vez que el módulo ya </w:t>
-      </w:r>
-      <w:r>
-        <w:rPr>
-          <w:rFonts w:ascii="Consolas" w:hAnsi="Consolas"/>
-        </w:rPr>
-        <w:t>estaba</w:t>
-      </w:r>
-      <w:r>
-        <w:rPr>
-          <w:rFonts w:ascii="Consolas" w:hAnsi="Consolas"/>
-        </w:rPr>
-        <w:t xml:space="preserve"> casi </w:t>
-      </w:r>
-      <w:r>
-        <w:rPr>
-          <w:rFonts w:ascii="Consolas" w:hAnsi="Consolas"/>
-        </w:rPr>
-        <w:t>finalizado</w:t>
-      </w:r>
-      <w:r>
-        <w:rPr>
-          <w:rFonts w:ascii="Consolas" w:hAnsi="Consolas"/>
-        </w:rPr>
-        <w:t>, se</w:t>
-      </w:r>
-      <w:r>
-        <w:rPr>
-          <w:rFonts w:ascii="Consolas" w:hAnsi="Consolas"/>
-        </w:rPr>
-        <w:t xml:space="preserve"> </w:t>
-      </w:r>
-      <w:r>
-        <w:rPr>
-          <w:rFonts w:ascii="Consolas" w:hAnsi="Consolas"/>
-        </w:rPr>
-        <w:t xml:space="preserve">optó por modificar el código y trabajar con un diccionario en vez de listas aisladas. Sería más eficiente a la hora de almacenar los datos, ya que quedan mucho más ordenados y es más claro </w:t>
-      </w:r>
-      <w:r>
-        <w:rPr>
-          <w:rFonts w:ascii="Consolas" w:hAnsi="Consolas"/>
-        </w:rPr>
-        <w:t>saber</w:t>
-      </w:r>
-      <w:r>
-        <w:rPr>
-          <w:rFonts w:ascii="Consolas" w:hAnsi="Consolas"/>
-        </w:rPr>
-        <w:t xml:space="preserve"> qué significa cada valor, además de que se facilita la lectura del código y la tarea de buscar algún valor, pues estaría explícito de qué se trata por la naturaleza del diccionario. Un ejemplo sería dic[“func_1”][“parametros”] lo cual es sin duda más entendible que lista</w:t>
-      </w:r>
-      <w:r>
-        <w:rPr>
-          <w:rFonts w:ascii="Consolas" w:hAnsi="Consolas"/>
-        </w:rPr>
-        <w:t>_parametros</w:t>
-      </w:r>
-      <w:r>
-        <w:rPr>
-          <w:rFonts w:ascii="Consolas" w:hAnsi="Consolas"/>
-        </w:rPr>
-        <w:t>[</w:t>
-      </w:r>
-      <w:r>
-        <w:rPr>
-          <w:rFonts w:ascii="Consolas" w:hAnsi="Consolas"/>
-        </w:rPr>
-        <w:t>0</w:t>
-      </w:r>
-      <w:r>
-        <w:rPr>
-          <w:rFonts w:ascii="Consolas" w:hAnsi="Consolas"/>
-        </w:rPr>
-        <w:t>]. Además, con la idea descartada de las listas, para la función que da formato de tabla, se habían implementado todavía m</w:t>
-      </w:r>
-      <w:r>
-        <w:rPr>
-          <w:rFonts w:ascii="Consolas" w:hAnsi="Consolas"/>
-        </w:rPr>
-        <w:t>á</w:t>
-      </w:r>
-      <w:r>
-        <w:rPr>
-          <w:rFonts w:ascii="Consolas" w:hAnsi="Consolas"/>
-        </w:rPr>
-        <w:t>s listas, las cuales almacenaban los valores de cada una de las 13 listas, por cada función que existía en el programa analizado. Esto, con el diccionario se facilitó muchísimo, pues ahora sólo había que recorrer el diccionario y tomar cada elemento (cada función) y utilizar la sintaxis antes mencionada</w:t>
-      </w:r>
-      <w:r>
-        <w:rPr>
-          <w:rFonts w:ascii="Consolas" w:hAnsi="Consolas"/>
-        </w:rPr>
-        <w:t>.</w:t>
-      </w:r>
-    </w:p>
-    <w:p>
-      <w:pPr>
-        <w:jc w:val="both"/>
-        <w:rPr>
-          <w:rFonts w:ascii="Consolas" w:hAnsi="Consolas"/>
-        </w:rPr>
-      </w:pPr>
-      <w:r>
-        <w:rPr>
-          <w:rFonts w:ascii="Consolas" w:hAnsi="Consolas"/>
-        </w:rPr>
-        <w:t xml:space="preserve">Este módulo importa el módulo </w:t>
-      </w:r>
+        <w:t>Nota sobre la impresión de la tabla en pantalla: en caso de que el campo de “</w:t>
+      </w:r>
+      <w:proofErr w:type="spellStart"/>
+      <w:proofErr w:type="gramStart"/>
       <w:r>
         <w:rPr>
           <w:rFonts w:ascii="Consolas" w:hAnsi="Consolas"/>
           <w:i/>
           <w:iCs/>
+          <w:sz w:val="20"/>
+          <w:szCs w:val="20"/>
+        </w:rPr>
+        <w:t>nombre.modulo</w:t>
+      </w:r>
+      <w:proofErr w:type="spellEnd"/>
+      <w:proofErr w:type="gramEnd"/>
+      <w:r>
+        <w:rPr>
+          <w:rFonts w:ascii="Consolas" w:hAnsi="Consolas"/>
+          <w:i/>
+          <w:iCs/>
+          <w:sz w:val="20"/>
+          <w:szCs w:val="20"/>
+        </w:rPr>
+        <w:t xml:space="preserve">” o el de “autor” sean muy largos, será necesario hacer un zoom </w:t>
+      </w:r>
+      <w:proofErr w:type="spellStart"/>
+      <w:r>
+        <w:rPr>
+          <w:rFonts w:ascii="Consolas" w:hAnsi="Consolas"/>
+          <w:i/>
+          <w:iCs/>
+          <w:sz w:val="20"/>
+          <w:szCs w:val="20"/>
+        </w:rPr>
+        <w:t>out</w:t>
+      </w:r>
+      <w:proofErr w:type="spellEnd"/>
+      <w:r>
+        <w:rPr>
+          <w:rFonts w:ascii="Consolas" w:hAnsi="Consolas"/>
+          <w:i/>
+          <w:iCs/>
+          <w:sz w:val="20"/>
+          <w:szCs w:val="20"/>
+        </w:rPr>
+        <w:t xml:space="preserve"> para ver la tabla completa.</w:t>
+      </w:r>
+    </w:p>
+    <w:p>
+      <w:pPr>
+        <w:jc w:val="both"/>
+        <w:rPr>
+          <w:rFonts w:ascii="Consolas" w:hAnsi="Consolas"/>
+        </w:rPr>
+      </w:pPr>
+      <w:r>
+        <w:rPr>
+          <w:rFonts w:ascii="Consolas" w:hAnsi="Consolas"/>
+        </w:rPr>
+        <w:t>En un principio, se había realizado el módulo a través de listas. Cada ítem de la funcionalidad 1 se almacenaba en listas. Se tenían así 13 listas, sin referencia alguna a qué significaban los elementos de dichas listas. Se trabajaba todo con índices, por ejemplo, para la funcionalidad de la tabla: se sabía, por la naturaleza de las listas, que el primer elemento contenía la cadena con el nombre y el módulo, el segundo elemento era un valor numérico que representaba cantidad de parámetros, el tercer elemento era otro valor numérico que representaba cantidad de líneas, etc.</w:t>
+      </w:r>
+    </w:p>
+    <w:p>
+      <w:pPr>
+        <w:jc w:val="both"/>
+        <w:rPr>
+          <w:rFonts w:ascii="Consolas" w:hAnsi="Consolas"/>
+        </w:rPr>
+      </w:pPr>
+      <w:r>
+        <w:rPr>
+          <w:rFonts w:ascii="Consolas" w:hAnsi="Consolas"/>
+        </w:rPr>
+        <w:t xml:space="preserve">Una vez que el módulo ya </w:t>
+      </w:r>
+      <w:r>
+        <w:rPr>
+          <w:rFonts w:ascii="Consolas" w:hAnsi="Consolas"/>
+        </w:rPr>
+        <w:t>estaba</w:t>
+      </w:r>
+      <w:r>
+        <w:rPr>
+          <w:rFonts w:ascii="Consolas" w:hAnsi="Consolas"/>
+        </w:rPr>
+        <w:t xml:space="preserve"> casi </w:t>
+      </w:r>
+      <w:r>
+        <w:rPr>
+          <w:rFonts w:ascii="Consolas" w:hAnsi="Consolas"/>
+        </w:rPr>
+        <w:t>finalizado</w:t>
+      </w:r>
+      <w:r>
+        <w:rPr>
+          <w:rFonts w:ascii="Consolas" w:hAnsi="Consolas"/>
+        </w:rPr>
+        <w:t>, se</w:t>
+      </w:r>
+      <w:r>
+        <w:rPr>
+          <w:rFonts w:ascii="Consolas" w:hAnsi="Consolas"/>
+        </w:rPr>
+        <w:t xml:space="preserve"> </w:t>
+      </w:r>
+      <w:r>
+        <w:rPr>
+          <w:rFonts w:ascii="Consolas" w:hAnsi="Consolas"/>
+        </w:rPr>
+        <w:t xml:space="preserve">optó por modificar el código y trabajar con un diccionario en vez de listas aisladas. Sería más eficiente a la hora de almacenar los datos, ya que quedan mucho más ordenados y es más claro </w:t>
+      </w:r>
+      <w:r>
+        <w:rPr>
+          <w:rFonts w:ascii="Consolas" w:hAnsi="Consolas"/>
+        </w:rPr>
+        <w:t>saber</w:t>
+      </w:r>
+      <w:r>
+        <w:rPr>
+          <w:rFonts w:ascii="Consolas" w:hAnsi="Consolas"/>
+        </w:rPr>
+        <w:t xml:space="preserve"> qué significa cada valor, además de que se facilita la lectura del código y la tarea de buscar algún valor, pues estaría explícito de qué se trata por la naturaleza del diccionario. Un ejemplo sería dic[“func_1”][“</w:t>
+      </w:r>
+      <w:proofErr w:type="spellStart"/>
+      <w:r>
+        <w:rPr>
+          <w:rFonts w:ascii="Consolas" w:hAnsi="Consolas"/>
+        </w:rPr>
+        <w:t>parametros</w:t>
+      </w:r>
+      <w:proofErr w:type="spellEnd"/>
+      <w:r>
+        <w:rPr>
+          <w:rFonts w:ascii="Consolas" w:hAnsi="Consolas"/>
+        </w:rPr>
+        <w:t xml:space="preserve">”] lo cual es sin duda más entendible que </w:t>
+      </w:r>
+      <w:proofErr w:type="spellStart"/>
+      <w:r>
+        <w:rPr>
+          <w:rFonts w:ascii="Consolas" w:hAnsi="Consolas"/>
+        </w:rPr>
+        <w:t>lista</w:t>
+      </w:r>
+      <w:r>
+        <w:rPr>
+          <w:rFonts w:ascii="Consolas" w:hAnsi="Consolas"/>
+        </w:rPr>
+        <w:t>_</w:t>
+      </w:r>
+      <w:proofErr w:type="gramStart"/>
+      <w:r>
+        <w:rPr>
+          <w:rFonts w:ascii="Consolas" w:hAnsi="Consolas"/>
+        </w:rPr>
+        <w:t>parametros</w:t>
+      </w:r>
+      <w:proofErr w:type="spellEnd"/>
+      <w:r>
+        <w:rPr>
+          <w:rFonts w:ascii="Consolas" w:hAnsi="Consolas"/>
+        </w:rPr>
+        <w:t>[</w:t>
+      </w:r>
+      <w:proofErr w:type="gramEnd"/>
+      <w:r>
+        <w:rPr>
+          <w:rFonts w:ascii="Consolas" w:hAnsi="Consolas"/>
+        </w:rPr>
+        <w:t>0</w:t>
+      </w:r>
+      <w:r>
+        <w:rPr>
+          <w:rFonts w:ascii="Consolas" w:hAnsi="Consolas"/>
+        </w:rPr>
+        <w:t>]. Además, con la idea descartada de las listas, para la función que da formato de tabla, se habían implementado todavía m</w:t>
+      </w:r>
+      <w:r>
+        <w:rPr>
+          <w:rFonts w:ascii="Consolas" w:hAnsi="Consolas"/>
+        </w:rPr>
+        <w:t>á</w:t>
+      </w:r>
+      <w:r>
+        <w:rPr>
+          <w:rFonts w:ascii="Consolas" w:hAnsi="Consolas"/>
+        </w:rPr>
+        <w:t>s listas, las cuales almacenaban los valores de cada una de las 13 listas, por cada función que existía en el programa analizado. Esto, con el diccionario se facilitó muchísimo, pues ahora sólo había que recorrer el diccionario y tomar cada elemento (cada función) y utilizar la sintaxis antes mencionada</w:t>
+      </w:r>
+      <w:r>
+        <w:rPr>
+          <w:rFonts w:ascii="Consolas" w:hAnsi="Consolas"/>
+        </w:rPr>
+        <w:t>.</w:t>
+      </w:r>
+    </w:p>
+    <w:p>
+      <w:pPr>
+        <w:jc w:val="both"/>
+        <w:rPr>
+          <w:rFonts w:ascii="Consolas" w:hAnsi="Consolas"/>
+        </w:rPr>
+      </w:pPr>
+      <w:r>
+        <w:rPr>
+          <w:rFonts w:ascii="Consolas" w:hAnsi="Consolas"/>
+        </w:rPr>
+        <w:t xml:space="preserve">Este módulo importa el </w:t>
+      </w:r>
+      <w:proofErr w:type="gramStart"/>
+      <w:r>
+        <w:rPr>
+          <w:rFonts w:ascii="Consolas" w:hAnsi="Consolas"/>
+        </w:rPr>
+        <w:t xml:space="preserve">módulo </w:t>
+      </w:r>
+      <w:r>
+        <w:rPr>
+          <w:rFonts w:ascii="Consolas" w:hAnsi="Consolas"/>
+          <w:i/>
+          <w:iCs/>
         </w:rPr>
         <w:t>universales</w:t>
       </w:r>
-      <w:r>
-        <w:rPr>
-          <w:rFonts w:ascii="Consolas" w:hAnsi="Consolas"/>
-        </w:rPr>
-        <w:t>, para utilizar la función leer_lineas_csv</w:t>
-      </w:r>
+      <w:proofErr w:type="gramEnd"/>
+      <w:r>
+        <w:rPr>
+          <w:rFonts w:ascii="Consolas" w:hAnsi="Consolas"/>
+        </w:rPr>
+        <w:t xml:space="preserve">, para utilizar la función </w:t>
+      </w:r>
+      <w:proofErr w:type="spellStart"/>
+      <w:r>
+        <w:rPr>
+          <w:rFonts w:ascii="Consolas" w:hAnsi="Consolas"/>
+        </w:rPr>
+        <w:t>leer_lineas_csv</w:t>
+      </w:r>
+      <w:proofErr w:type="spellEnd"/>
       <w:r>
         <w:rPr>
           <w:rFonts w:ascii="Consolas" w:hAnsi="Consolas"/>
@@ -3415,8 +4355,16 @@
         <w:rPr>
           <w:rFonts w:ascii="Consolas" w:hAnsi="Consolas"/>
         </w:rPr>
-        <w:t>reemplaza la función leer_archivo</w:t>
-      </w:r>
+        <w:t xml:space="preserve">reemplaza la función </w:t>
+      </w:r>
+      <w:proofErr w:type="spellStart"/>
+      <w:r>
+        <w:rPr>
+          <w:rFonts w:ascii="Consolas" w:hAnsi="Consolas"/>
+        </w:rPr>
+        <w:t>leer_archivo</w:t>
+      </w:r>
+      <w:proofErr w:type="spellEnd"/>
       <w:r>
         <w:rPr>
           <w:rFonts w:ascii="Consolas" w:hAnsi="Consolas"/>
@@ -3433,8 +4381,16 @@
         <w:rPr>
           <w:rFonts w:ascii="Consolas" w:hAnsi="Consolas"/>
         </w:rPr>
-        <w:t xml:space="preserve"> para leer cada línea de los csv</w:t>
-      </w:r>
+        <w:t xml:space="preserve"> para leer cada línea de los </w:t>
+      </w:r>
+      <w:proofErr w:type="spellStart"/>
+      <w:r>
+        <w:rPr>
+          <w:rFonts w:ascii="Consolas" w:hAnsi="Consolas"/>
+        </w:rPr>
+        <w:t>csv</w:t>
+      </w:r>
+      <w:proofErr w:type="spellEnd"/>
       <w:r>
         <w:rPr>
           <w:rFonts w:ascii="Consolas" w:hAnsi="Consolas"/>
@@ -3453,14 +4409,58 @@
         <w:rPr>
           <w:rFonts w:ascii="Consolas" w:hAnsi="Consolas"/>
         </w:rPr>
-        <w:t>Este módulo también importa el módulo exp_reg, para hacer uso de la función contar_invocaciones</w:t>
-      </w:r>
-      <w:r>
-        <w:rPr>
-          <w:rFonts w:ascii="Consolas" w:hAnsi="Consolas"/>
-        </w:rPr>
-        <w:t>, que es utilizada en las funciones cant_invocaciones y cant_estructuras</w:t>
-      </w:r>
+        <w:t xml:space="preserve">Este módulo también importa el módulo </w:t>
+      </w:r>
+      <w:proofErr w:type="spellStart"/>
+      <w:r>
+        <w:rPr>
+          <w:rFonts w:ascii="Consolas" w:hAnsi="Consolas"/>
+        </w:rPr>
+        <w:t>exp_reg</w:t>
+      </w:r>
+      <w:proofErr w:type="spellEnd"/>
+      <w:r>
+        <w:rPr>
+          <w:rFonts w:ascii="Consolas" w:hAnsi="Consolas"/>
+        </w:rPr>
+        <w:t xml:space="preserve">, para hacer uso de la función </w:t>
+      </w:r>
+      <w:proofErr w:type="spellStart"/>
+      <w:r>
+        <w:rPr>
+          <w:rFonts w:ascii="Consolas" w:hAnsi="Consolas"/>
+        </w:rPr>
+        <w:t>contar_invocaciones</w:t>
+      </w:r>
+      <w:proofErr w:type="spellEnd"/>
+      <w:r>
+        <w:rPr>
+          <w:rFonts w:ascii="Consolas" w:hAnsi="Consolas"/>
+        </w:rPr>
+        <w:t xml:space="preserve">, que es utilizada en las funciones </w:t>
+      </w:r>
+      <w:proofErr w:type="spellStart"/>
+      <w:r>
+        <w:rPr>
+          <w:rFonts w:ascii="Consolas" w:hAnsi="Consolas"/>
+        </w:rPr>
+        <w:t>cant_invocaciones</w:t>
+      </w:r>
+      <w:proofErr w:type="spellEnd"/>
+      <w:r>
+        <w:rPr>
+          <w:rFonts w:ascii="Consolas" w:hAnsi="Consolas"/>
+        </w:rPr>
+        <w:t xml:space="preserve"> y </w:t>
+      </w:r>
+      <w:proofErr w:type="spellStart"/>
+      <w:r>
+        <w:rPr>
+          <w:rFonts w:ascii="Consolas" w:hAnsi="Consolas"/>
+        </w:rPr>
+        <w:t>cant_estructuras</w:t>
+      </w:r>
+      <w:proofErr w:type="spellEnd"/>
       <w:r>
         <w:rPr>
           <w:rFonts w:ascii="Consolas" w:hAnsi="Consolas"/>
@@ -3497,20 +4497,134 @@
         <w:rPr>
           <w:rFonts w:ascii="Consolas" w:hAnsi="Consolas"/>
         </w:rPr>
-        <w:t>se había llegado a una solución para la actual función cant_invocaciones, que incluía dos funciones en vez de una sola.</w:t>
-      </w:r>
-      <w:r>
-        <w:rPr>
-          <w:rFonts w:ascii="Consolas" w:hAnsi="Consolas"/>
-        </w:rPr>
-        <w:t xml:space="preserve"> Una de las funciones, tomaba la lista que correspondía a nombre.modulo, y se quedaba sólo con el nombre de la función, almacenándolo en una lista que se devolvía. Luego la segunda función, a través de ciclos while y for y varios ifs (todos estos anidados), se encargaba de guardar cada invocación en un diccionario, que tenía como clave la función y como </w:t>
+        <w:t xml:space="preserve">se había llegado a una solución para la actual función </w:t>
+      </w:r>
+      <w:proofErr w:type="spellStart"/>
+      <w:r>
+        <w:rPr>
+          <w:rFonts w:ascii="Consolas" w:hAnsi="Consolas"/>
+        </w:rPr>
+        <w:t>cant_invocaciones</w:t>
+      </w:r>
+      <w:proofErr w:type="spellEnd"/>
+      <w:r>
+        <w:rPr>
+          <w:rFonts w:ascii="Consolas" w:hAnsi="Consolas"/>
+        </w:rPr>
+        <w:t>, que incluía dos funciones en vez de una sola.</w:t>
+      </w:r>
+      <w:r>
+        <w:rPr>
+          <w:rFonts w:ascii="Consolas" w:hAnsi="Consolas"/>
+        </w:rPr>
+        <w:t xml:space="preserve"> Una de las funciones, tomaba la lista que correspondía a </w:t>
+      </w:r>
+      <w:proofErr w:type="spellStart"/>
+      <w:proofErr w:type="gramStart"/>
+      <w:r>
+        <w:rPr>
+          <w:rFonts w:ascii="Consolas" w:hAnsi="Consolas"/>
+        </w:rPr>
+        <w:t>nombre.modulo</w:t>
+      </w:r>
+      <w:proofErr w:type="spellEnd"/>
+      <w:proofErr w:type="gramEnd"/>
+      <w:r>
+        <w:rPr>
+          <w:rFonts w:ascii="Consolas" w:hAnsi="Consolas"/>
+        </w:rPr>
+        <w:t xml:space="preserve">, y se quedaba sólo con el nombre de la función, almacenándolo en una lista que se devolvía. Luego la segunda función, a través de ciclos </w:t>
+      </w:r>
+      <w:proofErr w:type="spellStart"/>
+      <w:r>
+        <w:rPr>
+          <w:rFonts w:ascii="Consolas" w:hAnsi="Consolas"/>
+        </w:rPr>
+        <w:t>while</w:t>
+      </w:r>
+      <w:proofErr w:type="spellEnd"/>
+      <w:r>
+        <w:rPr>
+          <w:rFonts w:ascii="Consolas" w:hAnsi="Consolas"/>
+        </w:rPr>
+        <w:t xml:space="preserve"> y </w:t>
+      </w:r>
+      <w:proofErr w:type="spellStart"/>
+      <w:r>
+        <w:rPr>
+          <w:rFonts w:ascii="Consolas" w:hAnsi="Consolas"/>
+        </w:rPr>
+        <w:t>for</w:t>
+      </w:r>
+      <w:proofErr w:type="spellEnd"/>
+      <w:r>
+        <w:rPr>
+          <w:rFonts w:ascii="Consolas" w:hAnsi="Consolas"/>
+        </w:rPr>
+        <w:t xml:space="preserve"> y varios </w:t>
+      </w:r>
+      <w:proofErr w:type="spellStart"/>
+      <w:r>
+        <w:rPr>
+          <w:rFonts w:ascii="Consolas" w:hAnsi="Consolas"/>
+        </w:rPr>
+        <w:t>ifs</w:t>
+      </w:r>
+      <w:proofErr w:type="spellEnd"/>
+      <w:r>
+        <w:rPr>
+          <w:rFonts w:ascii="Consolas" w:hAnsi="Consolas"/>
+        </w:rPr>
+        <w:t xml:space="preserve"> (todos estos anidados), se encargaba de guardar cada invocación en un diccionario, que tenía como clave la función y como </w:t>
       </w:r>
       <w:r>
         <w:rPr>
           <w:rFonts w:ascii="Consolas" w:hAnsi="Consolas"/>
         </w:rPr>
         <w:lastRenderedPageBreak/>
-        <w:t>valor la cantidad de llamados. Esto no era eficiente, ya que se tenían muchos niveles de anidación, mezcla de for, while e ifs, y encima se estaban generando una lista y un diccionario extra</w:t>
+        <w:t xml:space="preserve">valor la cantidad de llamados. Esto no era eficiente, ya que se tenían muchos niveles de anidación, mezcla de </w:t>
+      </w:r>
+      <w:proofErr w:type="spellStart"/>
+      <w:r>
+        <w:rPr>
+          <w:rFonts w:ascii="Consolas" w:hAnsi="Consolas"/>
+        </w:rPr>
+        <w:t>for</w:t>
+      </w:r>
+      <w:proofErr w:type="spellEnd"/>
+      <w:r>
+        <w:rPr>
+          <w:rFonts w:ascii="Consolas" w:hAnsi="Consolas"/>
+        </w:rPr>
+        <w:t xml:space="preserve">, </w:t>
+      </w:r>
+      <w:proofErr w:type="spellStart"/>
+      <w:r>
+        <w:rPr>
+          <w:rFonts w:ascii="Consolas" w:hAnsi="Consolas"/>
+        </w:rPr>
+        <w:t>while</w:t>
+      </w:r>
+      <w:proofErr w:type="spellEnd"/>
+      <w:r>
+        <w:rPr>
+          <w:rFonts w:ascii="Consolas" w:hAnsi="Consolas"/>
+        </w:rPr>
+        <w:t xml:space="preserve"> e </w:t>
+      </w:r>
+      <w:proofErr w:type="spellStart"/>
+      <w:r>
+        <w:rPr>
+          <w:rFonts w:ascii="Consolas" w:hAnsi="Consolas"/>
+        </w:rPr>
+        <w:t>ifs</w:t>
+      </w:r>
+      <w:proofErr w:type="spellEnd"/>
+      <w:r>
+        <w:rPr>
+          <w:rFonts w:ascii="Consolas" w:hAnsi="Consolas"/>
+        </w:rPr>
+        <w:t>, y encima se estaban generando una lista y un diccionario extra</w:t>
       </w:r>
       <w:r>
         <w:rPr>
@@ -3552,7 +4666,21 @@
         <w:rPr>
           <w:rFonts w:ascii="Consolas" w:hAnsi="Consolas"/>
         </w:rPr>
-        <w:t xml:space="preserve">, importando contar_invocaciones, lo cual mejoró mucho el código, ya que ahora no hay </w:t>
+        <w:t xml:space="preserve">, importando </w:t>
+      </w:r>
+      <w:proofErr w:type="spellStart"/>
+      <w:r>
+        <w:rPr>
+          <w:rFonts w:ascii="Consolas" w:hAnsi="Consolas"/>
+        </w:rPr>
+        <w:t>contar_invocaciones</w:t>
+      </w:r>
+      <w:proofErr w:type="spellEnd"/>
+      <w:r>
+        <w:rPr>
+          <w:rFonts w:ascii="Consolas" w:hAnsi="Consolas"/>
+        </w:rPr>
+        <w:t xml:space="preserve">, lo cual mejoró mucho el código, ya que ahora no hay </w:t>
       </w:r>
       <w:r>
         <w:rPr>
@@ -3572,7 +4700,21 @@
         <w:rPr>
           <w:rFonts w:ascii="Consolas" w:hAnsi="Consolas"/>
         </w:rPr>
-        <w:t xml:space="preserve">Por otra parte, antes se había llegado a una solución para cant_estructuras, en la cual se hacía uso de expresiones regulares y se repetía mucho código, además de que la función tenía 30 líneas de código. </w:t>
+        <w:t xml:space="preserve">Por otra parte, antes se había llegado a una solución para </w:t>
+      </w:r>
+      <w:proofErr w:type="spellStart"/>
+      <w:r>
+        <w:rPr>
+          <w:rFonts w:ascii="Consolas" w:hAnsi="Consolas"/>
+        </w:rPr>
+        <w:t>cant_estructuras</w:t>
+      </w:r>
+      <w:proofErr w:type="spellEnd"/>
+      <w:r>
+        <w:rPr>
+          <w:rFonts w:ascii="Consolas" w:hAnsi="Consolas"/>
+        </w:rPr>
+        <w:t xml:space="preserve">, en la cual se hacía uso de expresiones regulares y se repetía mucho código, además de que la función tenía 30 líneas de código. </w:t>
       </w:r>
       <w:r>
         <w:rPr>
@@ -3590,7 +4732,49 @@
         <w:rPr>
           <w:rFonts w:ascii="Consolas" w:hAnsi="Consolas"/>
         </w:rPr>
-        <w:t>una modificación de la funcionalidad contar_invocaciones del módulo exp_reg, para que permita también contar estructuras y poder así reutilizar ese código. Así se logró reducir la cantidad de líneas de cant_estructuras, invocando dicha función.</w:t>
+        <w:t xml:space="preserve">una modificación de la funcionalidad </w:t>
+      </w:r>
+      <w:proofErr w:type="spellStart"/>
+      <w:r>
+        <w:rPr>
+          <w:rFonts w:ascii="Consolas" w:hAnsi="Consolas"/>
+        </w:rPr>
+        <w:t>contar_invocaciones</w:t>
+      </w:r>
+      <w:proofErr w:type="spellEnd"/>
+      <w:r>
+        <w:rPr>
+          <w:rFonts w:ascii="Consolas" w:hAnsi="Consolas"/>
+        </w:rPr>
+        <w:t xml:space="preserve"> del módulo </w:t>
+      </w:r>
+      <w:proofErr w:type="spellStart"/>
+      <w:r>
+        <w:rPr>
+          <w:rFonts w:ascii="Consolas" w:hAnsi="Consolas"/>
+        </w:rPr>
+        <w:t>exp_reg</w:t>
+      </w:r>
+      <w:proofErr w:type="spellEnd"/>
+      <w:r>
+        <w:rPr>
+          <w:rFonts w:ascii="Consolas" w:hAnsi="Consolas"/>
+        </w:rPr>
+        <w:t xml:space="preserve">, para que permita también contar estructuras y poder así reutilizar ese código. Así se logró reducir la cantidad de líneas de </w:t>
+      </w:r>
+      <w:proofErr w:type="spellStart"/>
+      <w:r>
+        <w:rPr>
+          <w:rFonts w:ascii="Consolas" w:hAnsi="Consolas"/>
+        </w:rPr>
+        <w:t>cant_estructuras</w:t>
+      </w:r>
+      <w:proofErr w:type="spellEnd"/>
+      <w:r>
+        <w:rPr>
+          <w:rFonts w:ascii="Consolas" w:hAnsi="Consolas"/>
+        </w:rPr>
+        <w:t>, invocando dicha función.</w:t>
       </w:r>
     </w:p>
     <w:p>
@@ -3733,7 +4917,91 @@
         <w:rPr>
           <w:rFonts w:ascii="Consolas" w:hAnsi="Consolas"/>
         </w:rPr>
-        <w:t>Una vez que se tenía la lista con las funciones, se podía volver a recorrer fuente_unico.csv pero esta vez chequeando, para cada función en la lista, si se encontraba invocada en sus líneas de código (a partir del cuarto campo de cada línea). Se había inicialmente interpretado que una función era invocada cuando aparecía como "nombre_de_funcion(". Después se descubrió un bug porque habían funciones cuyos nombres hacían parecer que eran invocadas cuando en realidad no era el caso (por ejemplo, "función(" y "otra_función(" las contaba como la misma función). Entonces se utilizó una expresión regular que chequea que antes de "nombre_de_funcion(" haya un carácter de separación de palabras. Se creó un diccionario con todas las funciones como claves. Cada clave tiene como valor otro diccionario. Este segundo diccionario contiene las funciones que invoca como claves y cuántas veces la invoca como su valor. De este modo, Si la función "A" invoca a "B" 3 veces, "B" invoca a "C" 2 veces y a "D" 1 vez y ni "C" ni "D" invocan a nadie, el diccionario queda como: {A:{B:3}, B:{C:2, D:1}, C:{}, D:{}}.</w:t>
+        <w:t>Una vez que se tenía la lista con las funciones, se podía volver a recorrer fuente_unico.csv pero esta vez chequeando, para cada función en la lista, si se encontraba invocada en sus líneas de código (a partir del cuarto campo de cada línea). Se había inicialmente interpretado que una función era invocada cuando aparecía como "</w:t>
+      </w:r>
+      <w:proofErr w:type="spellStart"/>
+      <w:r>
+        <w:rPr>
+          <w:rFonts w:ascii="Consolas" w:hAnsi="Consolas"/>
+        </w:rPr>
+        <w:t>nombre_de_</w:t>
+      </w:r>
+      <w:proofErr w:type="gramStart"/>
+      <w:r>
+        <w:rPr>
+          <w:rFonts w:ascii="Consolas" w:hAnsi="Consolas"/>
+        </w:rPr>
+        <w:t>funcion</w:t>
+      </w:r>
+      <w:proofErr w:type="spellEnd"/>
+      <w:r>
+        <w:rPr>
+          <w:rFonts w:ascii="Consolas" w:hAnsi="Consolas"/>
+        </w:rPr>
+        <w:t>(</w:t>
+      </w:r>
+      <w:proofErr w:type="gramEnd"/>
+      <w:r>
+        <w:rPr>
+          <w:rFonts w:ascii="Consolas" w:hAnsi="Consolas"/>
+        </w:rPr>
+        <w:t>". Después se descubrió un bug porque habían funciones cuyos nombres hacían parecer que eran invocadas cuando en realidad no era el caso (por ejemplo, "</w:t>
+      </w:r>
+      <w:proofErr w:type="gramStart"/>
+      <w:r>
+        <w:rPr>
+          <w:rFonts w:ascii="Consolas" w:hAnsi="Consolas"/>
+        </w:rPr>
+        <w:t>función(</w:t>
+      </w:r>
+      <w:proofErr w:type="gramEnd"/>
+      <w:r>
+        <w:rPr>
+          <w:rFonts w:ascii="Consolas" w:hAnsi="Consolas"/>
+        </w:rPr>
+        <w:t>" y "</w:t>
+      </w:r>
+      <w:proofErr w:type="spellStart"/>
+      <w:r>
+        <w:rPr>
+          <w:rFonts w:ascii="Consolas" w:hAnsi="Consolas"/>
+        </w:rPr>
+        <w:t>otra_función</w:t>
+      </w:r>
+      <w:proofErr w:type="spellEnd"/>
+      <w:r>
+        <w:rPr>
+          <w:rFonts w:ascii="Consolas" w:hAnsi="Consolas"/>
+        </w:rPr>
+        <w:t>(" las contaba como la misma función). Entonces se utilizó una expresión regular que chequea que antes de "</w:t>
+      </w:r>
+      <w:proofErr w:type="spellStart"/>
+      <w:r>
+        <w:rPr>
+          <w:rFonts w:ascii="Consolas" w:hAnsi="Consolas"/>
+        </w:rPr>
+        <w:t>nombre_de_</w:t>
+      </w:r>
+      <w:proofErr w:type="gramStart"/>
+      <w:r>
+        <w:rPr>
+          <w:rFonts w:ascii="Consolas" w:hAnsi="Consolas"/>
+        </w:rPr>
+        <w:t>funcion</w:t>
+      </w:r>
+      <w:proofErr w:type="spellEnd"/>
+      <w:r>
+        <w:rPr>
+          <w:rFonts w:ascii="Consolas" w:hAnsi="Consolas"/>
+        </w:rPr>
+        <w:t>(</w:t>
+      </w:r>
+      <w:proofErr w:type="gramEnd"/>
+      <w:r>
+        <w:rPr>
+          <w:rFonts w:ascii="Consolas" w:hAnsi="Consolas"/>
+        </w:rPr>
+        <w:t>" haya un carácter de separación de palabras. Se creó un diccionario con todas las funciones como claves. Cada clave tiene como valor otro diccionario. Este segundo diccionario contiene las funciones que invoca como claves y cuántas veces la invoca como su valor. De este modo, Si la función "A" invoca a "B" 3 veces, "B" invoca a "C" 2 veces y a "D" 1 vez y ni "C" ni "D" invocan a nadie, el diccionario queda como: {A:{B:3}, B:{C:2, D:1}, C:{}, D:{}}.</w:t>
       </w:r>
     </w:p>
     <w:p>
@@ -3772,7 +5040,91 @@
         <w:rPr>
           <w:rFonts w:ascii="Consolas" w:hAnsi="Consolas"/>
         </w:rPr>
-        <w:t>Para crear la tabla en el archivo se tenía que escribir fila por fila. Para separar filas se utilizó "-" y para separar columnas, "|". Para la primer columna, en la primer fila, se muestra "FUNCIONES", debajo, cada fila contiene el nombre de una función con un numero identificador (del 1 al número de funciones en el programa). Para las siguientes columnas, en la primer fila de cada una están los números identificadores. Por lo tanto, el numero de columnas y el de filas es igual al número de funciones en el programa. Como el formato de cada fila depende de las invocaciones de cada función, se creó un formato especial para las filas, donde: si la función de la fila invoca a la de la columna, muestra el número de veces que la invoca (también ese numero lo suma a un diccionario como valor del total de veces que la función de la columna es invocada); si la función de la fila es invocada por la de la columna, muestra "x"; y, si no ocurre ninguna invocación entre las funciones, deja un espacio en blanco. Para escribirlo todo en la tabla se utilizó un "for" que escribe en el archivo de texto, para cada función, el formato del nombre con su identificador, seguido por el formato especial de la fila. Al final, como última fila de la tabla, se agregó, en la primer columna el título "Total invocaciones", y en las siguientes columnas, los valores totales en el diccionario del total de invocaciones.</w:t>
+        <w:t xml:space="preserve">Para crear la tabla en el archivo se tenía que escribir fila por fila. Para separar filas se utilizó "-" y para separar columnas, "|". Para la </w:t>
+      </w:r>
+      <w:proofErr w:type="gramStart"/>
+      <w:r>
+        <w:rPr>
+          <w:rFonts w:ascii="Consolas" w:hAnsi="Consolas"/>
+        </w:rPr>
+        <w:t>primer columna</w:t>
+      </w:r>
+      <w:proofErr w:type="gramEnd"/>
+      <w:r>
+        <w:rPr>
+          <w:rFonts w:ascii="Consolas" w:hAnsi="Consolas"/>
+        </w:rPr>
+        <w:t xml:space="preserve">, en la primer fila, se muestra "FUNCIONES", debajo, cada fila contiene el nombre de una función con un numero identificador (del 1 al número de funciones en el programa). Para las siguientes columnas, en la </w:t>
+      </w:r>
+      <w:proofErr w:type="gramStart"/>
+      <w:r>
+        <w:rPr>
+          <w:rFonts w:ascii="Consolas" w:hAnsi="Consolas"/>
+        </w:rPr>
+        <w:t>primer fila</w:t>
+      </w:r>
+      <w:proofErr w:type="gramEnd"/>
+      <w:r>
+        <w:rPr>
+          <w:rFonts w:ascii="Consolas" w:hAnsi="Consolas"/>
+        </w:rPr>
+        <w:t xml:space="preserve"> de cada una están los números identificadores. Por lo tanto, el </w:t>
+      </w:r>
+      <w:proofErr w:type="spellStart"/>
+      <w:r>
+        <w:rPr>
+          <w:rFonts w:ascii="Consolas" w:hAnsi="Consolas"/>
+        </w:rPr>
+        <w:t>numero</w:t>
+      </w:r>
+      <w:proofErr w:type="spellEnd"/>
+      <w:r>
+        <w:rPr>
+          <w:rFonts w:ascii="Consolas" w:hAnsi="Consolas"/>
+        </w:rPr>
+        <w:t xml:space="preserve"> de columnas y el de filas es igual al número de funciones en el programa. Como el formato de cada fila depende de las invocaciones de cada función, se creó un formato especial para las filas, donde: si la función de la fila invoca a la de la columna, muestra el número de veces que la invoca (también ese </w:t>
+      </w:r>
+      <w:proofErr w:type="spellStart"/>
+      <w:r>
+        <w:rPr>
+          <w:rFonts w:ascii="Consolas" w:hAnsi="Consolas"/>
+        </w:rPr>
+        <w:t>numero</w:t>
+      </w:r>
+      <w:proofErr w:type="spellEnd"/>
+      <w:r>
+        <w:rPr>
+          <w:rFonts w:ascii="Consolas" w:hAnsi="Consolas"/>
+        </w:rPr>
+        <w:t xml:space="preserve"> lo suma a un diccionario como valor del total de veces que la función de la columna es invocada); si la función de la fila es invocada por la de la columna, muestra "x"; y, si no ocurre ninguna invocación entre las funciones, deja un espacio en blanco. Para escribirlo todo en la tabla se utilizó un "</w:t>
+      </w:r>
+      <w:proofErr w:type="spellStart"/>
+      <w:r>
+        <w:rPr>
+          <w:rFonts w:ascii="Consolas" w:hAnsi="Consolas"/>
+        </w:rPr>
+        <w:t>for</w:t>
+      </w:r>
+      <w:proofErr w:type="spellEnd"/>
+      <w:r>
+        <w:rPr>
+          <w:rFonts w:ascii="Consolas" w:hAnsi="Consolas"/>
+        </w:rPr>
+        <w:t xml:space="preserve">" que escribe en el archivo de texto, para cada función, el formato del nombre con su identificador, seguido por el formato especial de la fila. Al final, como última fila de la tabla, se agregó, en la </w:t>
+      </w:r>
+      <w:proofErr w:type="gramStart"/>
+      <w:r>
+        <w:rPr>
+          <w:rFonts w:ascii="Consolas" w:hAnsi="Consolas"/>
+        </w:rPr>
+        <w:t>primer columna</w:t>
+      </w:r>
+      <w:proofErr w:type="gramEnd"/>
+      <w:r>
+        <w:rPr>
+          <w:rFonts w:ascii="Consolas" w:hAnsi="Consolas"/>
+        </w:rPr>
+        <w:t xml:space="preserve"> el título "Total invocaciones", y en las siguientes columnas, los valores totales en el diccionario del total de invocaciones.</w:t>
       </w:r>
     </w:p>
     <w:p>
@@ -3839,20 +5191,101 @@
           <w:bCs/>
           <w:lang w:val="en-US"/>
         </w:rPr>
-        <w:t>_invocacion</w:t>
-      </w:r>
-    </w:p>
-    <w:p>
-      <w:pPr>
-        <w:rPr>
-          <w:rFonts w:ascii="Consolas" w:hAnsi="Consolas"/>
-        </w:rPr>
-      </w:pPr>
-      <w:r>
-        <w:rPr>
-          <w:rFonts w:ascii="Consolas" w:hAnsi="Consolas"/>
-        </w:rPr>
-        <w:t>La estructura principal utilizada es un diccionario cuyas claves son los nombres de todas las funciones del programa, y el valor asociado es una lista con los nombres de todas las funciones que invoca. Adicionalmente, se crea un diccionario que guarda la cantidad de instrucciones de cada función. La función principal del módulo toma estos diccionarios junto con el nombre de la función principal (identificada en los .csv con el marcador principal), y comienza a imprimirlas de manera recursiva. Por cada función que se imprime, se aumenta un acumulador que lleva registro del espacio que ocupa cada función, para poder imprimirlas con el nivel de indentacion adecuado. La primera rama se imprime sin dicha indentación, pues es la que va en la misma línea que la función que la invoca. Cuando se termina una rama (se llega a una función que no invoca a ninguna otra), se imprime un salto de linea y las siguientes funciones se imprimen con la indentación adecuada.</w:t>
+        <w:t>_</w:t>
+      </w:r>
+      <w:proofErr w:type="spellStart"/>
+      <w:r>
+        <w:rPr>
+          <w:rFonts w:ascii="Consolas" w:hAnsi="Consolas"/>
+          <w:b/>
+          <w:bCs/>
+          <w:lang w:val="en-US"/>
+        </w:rPr>
+        <w:t>invocacion</w:t>
+      </w:r>
+      <w:proofErr w:type="spellEnd"/>
+    </w:p>
+    <w:p>
+      <w:pPr>
+        <w:rPr>
+          <w:rFonts w:ascii="Consolas" w:hAnsi="Consolas"/>
+        </w:rPr>
+      </w:pPr>
+      <w:r>
+        <w:rPr>
+          <w:rFonts w:ascii="Consolas" w:hAnsi="Consolas"/>
+        </w:rPr>
+        <w:t>La estructura principal utilizada es un diccionario cuyas claves son los nombres de todas las funciones del programa, y el valor asociado es una lista con los nombres de todas las funciones que invoca. Adicionalmente, se crea un diccionario que guarda la cantidad de instrucciones de cada función. La función principal del módulo toma estos diccionarios junto con el nombre de la función principal (identificada en los .</w:t>
+      </w:r>
+      <w:proofErr w:type="spellStart"/>
+      <w:r>
+        <w:rPr>
+          <w:rFonts w:ascii="Consolas" w:hAnsi="Consolas"/>
+        </w:rPr>
+        <w:t>csv</w:t>
+      </w:r>
+      <w:proofErr w:type="spellEnd"/>
+      <w:r>
+        <w:rPr>
+          <w:rFonts w:ascii="Consolas" w:hAnsi="Consolas"/>
+        </w:rPr>
+        <w:t xml:space="preserve"> con el marcador principal), y comienza a imprimirlas de manera recursiva. Por cada función que se imprime, se aumenta un acumulador que lleva registro del espacio que ocupa cada función, para poder imprimirlas con el nivel de </w:t>
+      </w:r>
+      <w:proofErr w:type="spellStart"/>
+      <w:r>
+        <w:rPr>
+          <w:rFonts w:ascii="Consolas" w:hAnsi="Consolas"/>
+        </w:rPr>
+        <w:t>indentacion</w:t>
+      </w:r>
+      <w:proofErr w:type="spellEnd"/>
+      <w:r>
+        <w:rPr>
+          <w:rFonts w:ascii="Consolas" w:hAnsi="Consolas"/>
+        </w:rPr>
+        <w:t xml:space="preserve"> adecuado. La primera rama se imprime sin dicha </w:t>
+      </w:r>
+      <w:proofErr w:type="spellStart"/>
+      <w:r>
+        <w:rPr>
+          <w:rFonts w:ascii="Consolas" w:hAnsi="Consolas"/>
+        </w:rPr>
+        <w:t>indentación</w:t>
+      </w:r>
+      <w:proofErr w:type="spellEnd"/>
+      <w:r>
+        <w:rPr>
+          <w:rFonts w:ascii="Consolas" w:hAnsi="Consolas"/>
+        </w:rPr>
+        <w:t xml:space="preserve">, pues es la que va en la misma línea que la función que la invoca. Cuando se termina una rama (se llega a una función que no invoca a ninguna otra), se imprime un salto de </w:t>
+      </w:r>
+      <w:proofErr w:type="spellStart"/>
+      <w:r>
+        <w:rPr>
+          <w:rFonts w:ascii="Consolas" w:hAnsi="Consolas"/>
+        </w:rPr>
+        <w:t>linea</w:t>
+      </w:r>
+      <w:proofErr w:type="spellEnd"/>
+      <w:r>
+        <w:rPr>
+          <w:rFonts w:ascii="Consolas" w:hAnsi="Consolas"/>
+        </w:rPr>
+        <w:t xml:space="preserve"> y las siguientes funciones se imprimen con la </w:t>
+      </w:r>
+      <w:proofErr w:type="spellStart"/>
+      <w:r>
+        <w:rPr>
+          <w:rFonts w:ascii="Consolas" w:hAnsi="Consolas"/>
+        </w:rPr>
+        <w:t>indentación</w:t>
+      </w:r>
+      <w:proofErr w:type="spellEnd"/>
+      <w:r>
+        <w:rPr>
+          <w:rFonts w:ascii="Consolas" w:hAnsi="Consolas"/>
+        </w:rPr>
+        <w:t xml:space="preserve"> adecuada.</w:t>
       </w:r>
     </w:p>
     <w:p>
@@ -3872,33 +5305,157 @@
           <w:rFonts w:ascii="Consolas" w:hAnsi="Consolas"/>
         </w:rPr>
         <w:lastRenderedPageBreak/>
-        <w:t>problema que se pudiera ignorar. Para solucionarlo, antes de comenzar a imprimir se detectan aquellas funciones que se llaman a sí mismas y se cambia el nombre de la función en la lista de invocaciones por “nombre_funcion (Recursivo)”. Luego se crea un nuevo registro en el diccionario con ese nombre, que no invoque a ninguna otra. De esta manera, solo se imprime un “nivel” de recursividad, y luego se corta.</w:t>
-      </w:r>
-    </w:p>
-    <w:p>
-      <w:pPr>
-        <w:rPr>
-          <w:rFonts w:ascii="Consolas" w:hAnsi="Consolas"/>
-        </w:rPr>
-      </w:pPr>
-      <w:r>
-        <w:rPr>
-          <w:rFonts w:ascii="Consolas" w:hAnsi="Consolas"/>
-        </w:rPr>
-        <w:t>Otro de los inconvenientes era identificar a la funcion principal dentro de los .csv, para que el árbol comenzara desde ella. Surgieron dos opciones factibles para solucionarlo. La primera era detectar la funcion principal al momento de crear los .csv y marcarla de alguna manera para encontrarla posteriormente con ese marcador. La segunda era buscar la función que no es invocada por ninguna otra. Esta última solución tiene el inconveniente de que, si existen funciones que no poseen una implementación directa en la aplicación, no se podría detectar la funcion principal correctamente (el algoritmo no distinguiría entre la principal y una sin implementación). Debido a esto, se optó por la primera solución.</w:t>
-      </w:r>
-    </w:p>
-    <w:p>
-      <w:pPr>
-        <w:rPr>
-          <w:rFonts w:ascii="Consolas" w:hAnsi="Consolas"/>
-        </w:rPr>
-      </w:pPr>
-      <w:r>
-        <w:rPr>
-          <w:rFonts w:ascii="Consolas" w:hAnsi="Consolas"/>
-        </w:rPr>
-        <w:t>Para buscar las funciones e invocaciones, el programa hacía uso de los módulos manejo_imports y lista_funciones, con el fin de buscar únicamente las funciones definidas en los módulos que se importaban. Pero la mejora en la eficiencia no era apreciable, por lo que se optó por buscar todas las funciones en todos los módulos, con lo cual el código se simplificaba y los módulos que generaban los .csv extra fueron descontinuados.</w:t>
+        <w:t>problema que se pudiera ignorar. Para solucionarlo, antes de comenzar a imprimir se detectan aquellas funciones que se llaman a sí mismas y se cambia el nombre de la función en la lista de invocaciones por “</w:t>
+      </w:r>
+      <w:proofErr w:type="spellStart"/>
+      <w:r>
+        <w:rPr>
+          <w:rFonts w:ascii="Consolas" w:hAnsi="Consolas"/>
+        </w:rPr>
+        <w:t>nombre_funcion</w:t>
+      </w:r>
+      <w:proofErr w:type="spellEnd"/>
+      <w:r>
+        <w:rPr>
+          <w:rFonts w:ascii="Consolas" w:hAnsi="Consolas"/>
+        </w:rPr>
+        <w:t xml:space="preserve"> (Recursivo)”. Luego se crea un nuevo registro en el diccionario con ese nombre, que no invoque a ninguna otra. De esta manera, solo se imprime un “nivel” de recursividad, y luego se corta.</w:t>
+      </w:r>
+    </w:p>
+    <w:p>
+      <w:pPr>
+        <w:rPr>
+          <w:rFonts w:ascii="Consolas" w:hAnsi="Consolas"/>
+        </w:rPr>
+      </w:pPr>
+      <w:r>
+        <w:rPr>
+          <w:rFonts w:ascii="Consolas" w:hAnsi="Consolas"/>
+        </w:rPr>
+        <w:t xml:space="preserve">Otro de los inconvenientes era identificar a la </w:t>
+      </w:r>
+      <w:r>
+        <w:rPr>
+          <w:rFonts w:ascii="Consolas" w:hAnsi="Consolas"/>
+        </w:rPr>
+        <w:t>función</w:t>
+      </w:r>
+      <w:r>
+        <w:rPr>
+          <w:rFonts w:ascii="Consolas" w:hAnsi="Consolas"/>
+        </w:rPr>
+        <w:t xml:space="preserve"> principal dentro de los .</w:t>
+      </w:r>
+      <w:proofErr w:type="spellStart"/>
+      <w:r>
+        <w:rPr>
+          <w:rFonts w:ascii="Consolas" w:hAnsi="Consolas"/>
+        </w:rPr>
+        <w:t>csv</w:t>
+      </w:r>
+      <w:proofErr w:type="spellEnd"/>
+      <w:r>
+        <w:rPr>
+          <w:rFonts w:ascii="Consolas" w:hAnsi="Consolas"/>
+        </w:rPr>
+        <w:t xml:space="preserve">, para que el árbol comenzara desde ella. Surgieron dos opciones factibles para solucionarlo. La primera era detectar la </w:t>
+      </w:r>
+      <w:proofErr w:type="spellStart"/>
+      <w:r>
+        <w:rPr>
+          <w:rFonts w:ascii="Consolas" w:hAnsi="Consolas"/>
+        </w:rPr>
+        <w:t>funcion</w:t>
+      </w:r>
+      <w:proofErr w:type="spellEnd"/>
+      <w:r>
+        <w:rPr>
+          <w:rFonts w:ascii="Consolas" w:hAnsi="Consolas"/>
+        </w:rPr>
+        <w:t xml:space="preserve"> principal al momento de crear los .</w:t>
+      </w:r>
+      <w:proofErr w:type="spellStart"/>
+      <w:r>
+        <w:rPr>
+          <w:rFonts w:ascii="Consolas" w:hAnsi="Consolas"/>
+        </w:rPr>
+        <w:t>csv</w:t>
+      </w:r>
+      <w:proofErr w:type="spellEnd"/>
+      <w:r>
+        <w:rPr>
+          <w:rFonts w:ascii="Consolas" w:hAnsi="Consolas"/>
+        </w:rPr>
+        <w:t xml:space="preserve"> y marcarla de alguna manera para encontrarla posteriormente con ese marcador. La segunda era buscar la función que no es invocada por ninguna otra. Esta última solución tiene el inconveniente de que, si existen funciones que no poseen una implementación directa en la aplicación, no se podría detectar la </w:t>
+      </w:r>
+      <w:proofErr w:type="spellStart"/>
+      <w:r>
+        <w:rPr>
+          <w:rFonts w:ascii="Consolas" w:hAnsi="Consolas"/>
+        </w:rPr>
+        <w:t>funcion</w:t>
+      </w:r>
+      <w:proofErr w:type="spellEnd"/>
+      <w:r>
+        <w:rPr>
+          <w:rFonts w:ascii="Consolas" w:hAnsi="Consolas"/>
+        </w:rPr>
+        <w:t xml:space="preserve"> principal correctamente (el algoritmo no distinguiría entre la principal y una sin implementación). Debido a esto, se optó por la primera solución.</w:t>
+      </w:r>
+    </w:p>
+    <w:p>
+      <w:pPr>
+        <w:rPr>
+          <w:rFonts w:ascii="Consolas" w:hAnsi="Consolas"/>
+        </w:rPr>
+      </w:pPr>
+      <w:r>
+        <w:rPr>
+          <w:rFonts w:ascii="Consolas" w:hAnsi="Consolas"/>
+        </w:rPr>
+        <w:t xml:space="preserve">Para buscar las funciones e invocaciones, el programa hacía uso de los módulos </w:t>
+      </w:r>
+      <w:proofErr w:type="spellStart"/>
+      <w:r>
+        <w:rPr>
+          <w:rFonts w:ascii="Consolas" w:hAnsi="Consolas"/>
+        </w:rPr>
+        <w:t>manejo_imports</w:t>
+      </w:r>
+      <w:proofErr w:type="spellEnd"/>
+      <w:r>
+        <w:rPr>
+          <w:rFonts w:ascii="Consolas" w:hAnsi="Consolas"/>
+        </w:rPr>
+        <w:t xml:space="preserve"> y </w:t>
+      </w:r>
+      <w:proofErr w:type="spellStart"/>
+      <w:r>
+        <w:rPr>
+          <w:rFonts w:ascii="Consolas" w:hAnsi="Consolas"/>
+        </w:rPr>
+        <w:t>lista_funciones</w:t>
+      </w:r>
+      <w:proofErr w:type="spellEnd"/>
+      <w:r>
+        <w:rPr>
+          <w:rFonts w:ascii="Consolas" w:hAnsi="Consolas"/>
+        </w:rPr>
+        <w:t>, con el fin de buscar únicamente las funciones definidas en los módulos que se importaban. Pero la mejora en la eficiencia no era apreciable, por lo que se optó por buscar todas las funciones en todos los módulos, con lo cual el código se simplificaba y los módulos que generaban los .</w:t>
+      </w:r>
+      <w:proofErr w:type="spellStart"/>
+      <w:r>
+        <w:rPr>
+          <w:rFonts w:ascii="Consolas" w:hAnsi="Consolas"/>
+        </w:rPr>
+        <w:t>csv</w:t>
+      </w:r>
+      <w:proofErr w:type="spellEnd"/>
+      <w:r>
+        <w:rPr>
+          <w:rFonts w:ascii="Consolas" w:hAnsi="Consolas"/>
+        </w:rPr>
+        <w:t xml:space="preserve"> extra fueron descontinuados.</w:t>
       </w:r>
     </w:p>
     <w:p>
@@ -3939,21 +5496,49 @@
           <w:rFonts w:ascii="Consolas" w:hAnsi="Consolas"/>
           <w:noProof/>
         </w:rPr>
-        <w:t>La estructura utilizada es la de un diccionario principal que tiene como clave los autores y dentro una lista con la firma de las funciones como primer campo, y la cantidad de líneas de dicha función como segundo campo, toda esa información proviene de fuente_unico.csv y comentarios.csv. Todos los cálculos realizados por las otras funciones extraen la información del diccionario principal sin necesidad de seguir leyendo los archivos csv. La estructura de los cálculos que devuelve cada función está compuesta por diccionarios con autores como claves, y con la información correspondiente de lo calculado como valor.</w:t>
-      </w:r>
-    </w:p>
-    <w:p>
-      <w:pPr>
+        <w:t xml:space="preserve">La estructura utilizada es la de un diccionario principal que tiene como clave los autores y </w:t>
+      </w:r>
+      <w:r>
         <w:rPr>
           <w:rFonts w:ascii="Consolas" w:hAnsi="Consolas"/>
           <w:noProof/>
         </w:rPr>
-      </w:pPr>
+        <w:t>como valores</w:t>
+      </w:r>
       <w:r>
         <w:rPr>
           <w:rFonts w:ascii="Consolas" w:hAnsi="Consolas"/>
           <w:noProof/>
         </w:rPr>
+        <w:t xml:space="preserve"> una lista </w:t>
+      </w:r>
+      <w:r>
+        <w:rPr>
+          <w:rFonts w:ascii="Consolas" w:hAnsi="Consolas"/>
+          <w:noProof/>
+        </w:rPr>
+        <w:t xml:space="preserve">de tuplas </w:t>
+      </w:r>
+      <w:r>
+        <w:rPr>
+          <w:rFonts w:ascii="Consolas" w:hAnsi="Consolas"/>
+          <w:noProof/>
+        </w:rPr>
+        <w:t>con la firma de las funciones como primer campo, y la cantidad de líneas de dicha función como segundo campo, toda esa información proviene de fuente_unico.csv y comentarios.csv. Todos los cálculos realizados por las otras funciones extraen la información del diccionario principal sin necesidad de seguir leyendo los archivos csv. La estructura de los cálculos que devuelve cada función está compuesta por diccionarios con autores como claves, y con la información correspondiente de lo calculado como valor.</w:t>
+      </w:r>
+    </w:p>
+    <w:p>
+      <w:pPr>
+        <w:rPr>
+          <w:rFonts w:ascii="Consolas" w:hAnsi="Consolas"/>
+          <w:noProof/>
+        </w:rPr>
+      </w:pPr>
+      <w:r>
+        <w:rPr>
+          <w:rFonts w:ascii="Consolas" w:hAnsi="Consolas"/>
+          <w:noProof/>
+        </w:rPr>
         <w:t>Esto está hecho de esta forma para que a la hora de iterar sobre cada información que se necesite de cada autor se pueda hacer de una forma más fácil e intuitiva.</w:t>
       </w:r>
     </w:p>
@@ -3991,21 +5576,35 @@
           <w:rFonts w:ascii="Consolas" w:hAnsi="Consolas"/>
           <w:noProof/>
         </w:rPr>
-        <w:t>La estructura del diccionario es de la siguiente forma:</w:t>
-      </w:r>
-    </w:p>
-    <w:p>
-      <w:pPr>
+        <w:t>La estructura del diccionario</w:t>
+      </w:r>
+      <w:r>
         <w:rPr>
           <w:rFonts w:ascii="Consolas" w:hAnsi="Consolas"/>
           <w:noProof/>
         </w:rPr>
-      </w:pPr>
+        <w:t xml:space="preserve"> principal</w:t>
+      </w:r>
       <w:r>
         <w:rPr>
           <w:rFonts w:ascii="Consolas" w:hAnsi="Consolas"/>
           <w:noProof/>
         </w:rPr>
+        <w:t xml:space="preserve"> es de la siguiente forma:</w:t>
+      </w:r>
+    </w:p>
+    <w:p>
+      <w:pPr>
+        <w:rPr>
+          <w:rFonts w:ascii="Consolas" w:hAnsi="Consolas"/>
+          <w:noProof/>
+        </w:rPr>
+      </w:pPr>
+      <w:r>
+        <w:rPr>
+          <w:rFonts w:ascii="Consolas" w:hAnsi="Consolas"/>
+          <w:noProof/>
+        </w:rPr>
         <w:t>{“Autor”:[(funcion1, líneas), (funcion2, lineas), …], “Autor2”: [(función, líneas), (función, lineas), …]}</w:t>
       </w:r>
     </w:p>
@@ -4016,6 +5615,163 @@
           <w:noProof/>
         </w:rPr>
       </w:pPr>
+      <w:r>
+        <w:rPr>
+          <w:rFonts w:ascii="Consolas" w:hAnsi="Consolas"/>
+          <w:noProof/>
+        </w:rPr>
+        <w:lastRenderedPageBreak/>
+        <w:t xml:space="preserve">Al generar </w:t>
+      </w:r>
+      <w:r>
+        <w:rPr>
+          <w:rFonts w:ascii="Consolas" w:hAnsi="Consolas"/>
+          <w:noProof/>
+        </w:rPr>
+        <w:t xml:space="preserve">la tabla, como se pide que la informacion mostrada sea de forma descendente por lineas de codigo, se decide usar el diccionario generado por la funcion autor_ordenado_por_cant_lineas como guia para mostrar </w:t>
+      </w:r>
+      <w:r>
+        <w:rPr>
+          <w:rFonts w:ascii="Consolas" w:hAnsi="Consolas"/>
+          <w:noProof/>
+        </w:rPr>
+        <w:t>la informacion en el orden correcto, de esta forma se imprime en paralelo, con el formato adecuado, la firma de la funcion junto con las lineas de codigo</w:t>
+      </w:r>
+      <w:r>
+        <w:rPr>
+          <w:rFonts w:ascii="Consolas" w:hAnsi="Consolas"/>
+          <w:noProof/>
+        </w:rPr>
+        <w:t>, dicha informacion se extrae del diccionario principal</w:t>
+      </w:r>
+      <w:r>
+        <w:rPr>
+          <w:rFonts w:ascii="Consolas" w:hAnsi="Consolas"/>
+          <w:noProof/>
+        </w:rPr>
+        <w:t>. Al finalizar las funciones del autor, se muestra un resumen del autor que indica la cantidad de funciones realizadas, la cantidad de lineas de codigo totales que realizó dicho autor</w:t>
+      </w:r>
+      <w:r>
+        <w:rPr>
+          <w:rFonts w:ascii="Consolas" w:hAnsi="Consolas"/>
+          <w:noProof/>
+        </w:rPr>
+        <w:t>(extraida de la funcion calcular_lineas_por_autor)</w:t>
+      </w:r>
+      <w:r>
+        <w:rPr>
+          <w:rFonts w:ascii="Consolas" w:hAnsi="Consolas"/>
+          <w:noProof/>
+        </w:rPr>
+        <w:t xml:space="preserve">, </w:t>
+      </w:r>
+      <w:r>
+        <w:rPr>
+          <w:rFonts w:ascii="Consolas" w:hAnsi="Consolas"/>
+          <w:noProof/>
+        </w:rPr>
+        <w:t xml:space="preserve">y su porcentaje de participacion (extraida de la funcion porcentaje_por_autor), </w:t>
+      </w:r>
+      <w:r>
+        <w:rPr>
+          <w:rFonts w:ascii="Consolas" w:hAnsi="Consolas"/>
+          <w:noProof/>
+        </w:rPr>
+        <w:t xml:space="preserve">luego se prodece de la misma manera con el siguiente autor que tiene una participacion menor que el anterior. </w:t>
+      </w:r>
+      <w:r>
+        <w:rPr>
+          <w:rFonts w:ascii="Consolas" w:hAnsi="Consolas"/>
+          <w:noProof/>
+        </w:rPr>
+        <w:t>Una vez que se mostro la info</w:t>
+      </w:r>
+      <w:r>
+        <w:rPr>
+          <w:rFonts w:ascii="Consolas" w:hAnsi="Consolas"/>
+          <w:noProof/>
+        </w:rPr>
+        <w:t>r</w:t>
+      </w:r>
+      <w:r>
+        <w:rPr>
+          <w:rFonts w:ascii="Consolas" w:hAnsi="Consolas"/>
+          <w:noProof/>
+        </w:rPr>
+        <w:t>macion de todos los autores, se imprime un resumen general de la aplicación realizada, que contiene la cantidad de funciones realizadas por todos los autores</w:t>
+      </w:r>
+      <w:r>
+        <w:rPr>
+          <w:rFonts w:ascii="Consolas" w:hAnsi="Consolas"/>
+          <w:noProof/>
+        </w:rPr>
+        <w:t>(extraida de la funcion total_funciones)</w:t>
+      </w:r>
+      <w:r>
+        <w:rPr>
+          <w:rFonts w:ascii="Consolas" w:hAnsi="Consolas"/>
+          <w:noProof/>
+        </w:rPr>
+        <w:t>, y las lineas de codigos totales</w:t>
+      </w:r>
+      <w:r>
+        <w:rPr>
+          <w:rFonts w:ascii="Consolas" w:hAnsi="Consolas"/>
+          <w:noProof/>
+        </w:rPr>
+        <w:t xml:space="preserve"> (extraida de la funcion calcular_lineas_totales).</w:t>
+      </w:r>
+    </w:p>
+    <w:p>
+      <w:pPr>
+        <w:rPr>
+          <w:rFonts w:ascii="Consolas" w:hAnsi="Consolas"/>
+          <w:noProof/>
+        </w:rPr>
+      </w:pPr>
+      <w:r>
+        <w:rPr>
+          <w:rFonts w:ascii="Consolas" w:hAnsi="Consolas"/>
+          <w:noProof/>
+        </w:rPr>
+        <w:t>Una vez que el archivo “participacion.txt” es generado ,se cierra el archivo para que los cambios se van reflejados, para luego poder ser abierto nuevamente pero en forma de lectura. El enunciado pedia además imprimir por pantalla la informacion</w:t>
+      </w:r>
+      <w:r>
+        <w:rPr>
+          <w:rFonts w:ascii="Consolas" w:hAnsi="Consolas"/>
+          <w:noProof/>
+        </w:rPr>
+        <w:t>, para poder hacer eso se decidio que la forma mas eficiente seria que lo mostrado sea sacado directamente</w:t>
+      </w:r>
+      <w:r>
+        <w:rPr>
+          <w:rFonts w:ascii="Consolas" w:hAnsi="Consolas"/>
+          <w:noProof/>
+        </w:rPr>
+        <w:t xml:space="preserve"> </w:t>
+      </w:r>
+      <w:r>
+        <w:rPr>
+          <w:rFonts w:ascii="Consolas" w:hAnsi="Consolas"/>
+          <w:noProof/>
+        </w:rPr>
+        <w:t>del archivo .txt generado.</w:t>
+      </w:r>
+    </w:p>
+    <w:p>
+      <w:pPr>
+        <w:rPr>
+          <w:rFonts w:ascii="Consolas" w:hAnsi="Consolas"/>
+          <w:noProof/>
+        </w:rPr>
+      </w:pPr>
+      <w:r>
+        <w:rPr>
+          <w:rFonts w:ascii="Consolas" w:hAnsi="Consolas"/>
+          <w:noProof/>
+        </w:rPr>
+        <w:t>Al finalizar lo pedido se cierran los archivos.</w:t>
+      </w:r>
     </w:p>
     <w:sectPr>
       <w:pgSz w:w="11906" w:h="16838"/>

</xml_diff>

<commit_message>
Añade el archivo README terminado y cambios menores en la documentación y el código
</commit_message>
<xml_diff>
--- a/Documentación Ballenato.docx
+++ b/Documentación Ballenato.docx
@@ -40,58 +40,40 @@
     </w:p>
     <w:p>
       <w:pPr>
+        <w:jc w:val="both"/>
         <w:rPr>
           <w:rFonts w:ascii="Consolas" w:hAnsi="Consolas"/>
           <w:lang w:val="en-US"/>
         </w:rPr>
       </w:pPr>
-      <w:proofErr w:type="spellStart"/>
       <w:r>
         <w:rPr>
           <w:rFonts w:ascii="Consolas" w:hAnsi="Consolas"/>
         </w:rPr>
         <w:t>Grup</w:t>
       </w:r>
-      <w:proofErr w:type="spellEnd"/>
       <w:r>
         <w:rPr>
           <w:rFonts w:ascii="Consolas" w:hAnsi="Consolas"/>
           <w:lang w:val="en-US"/>
         </w:rPr>
-        <w:t xml:space="preserve">o: </w:t>
-      </w:r>
-      <w:proofErr w:type="spellStart"/>
-      <w:r>
+        <w:t>o: Ballenato</w:t>
+      </w:r>
+    </w:p>
+    <w:p>
+      <w:pPr>
+        <w:jc w:val="both"/>
         <w:rPr>
           <w:rFonts w:ascii="Consolas" w:hAnsi="Consolas"/>
           <w:lang w:val="en-US"/>
         </w:rPr>
-        <w:t>Ballenato</w:t>
-      </w:r>
-      <w:proofErr w:type="spellEnd"/>
-    </w:p>
-    <w:p>
-      <w:pPr>
+      </w:pPr>
+      <w:r>
         <w:rPr>
           <w:rFonts w:ascii="Consolas" w:hAnsi="Consolas"/>
           <w:lang w:val="en-US"/>
         </w:rPr>
-      </w:pPr>
-      <w:proofErr w:type="spellStart"/>
-      <w:r>
-        <w:rPr>
-          <w:rFonts w:ascii="Consolas" w:hAnsi="Consolas"/>
-          <w:lang w:val="en-US"/>
-        </w:rPr>
-        <w:t>Integrantes</w:t>
-      </w:r>
-      <w:proofErr w:type="spellEnd"/>
-      <w:r>
-        <w:rPr>
-          <w:rFonts w:ascii="Consolas" w:hAnsi="Consolas"/>
-          <w:lang w:val="en-US"/>
-        </w:rPr>
-        <w:t>:</w:t>
+        <w:t>Integrantes:</w:t>
       </w:r>
     </w:p>
     <w:p>
@@ -101,6 +83,7 @@
           <w:ilvl w:val="0"/>
           <w:numId w:val="1"/>
         </w:numPr>
+        <w:jc w:val="both"/>
         <w:rPr>
           <w:rFonts w:ascii="Consolas" w:hAnsi="Consolas"/>
           <w:lang w:val="en-US"/>
@@ -120,7 +103,6 @@
         </w:rPr>
         <w:t xml:space="preserve">Camila </w:t>
       </w:r>
-      <w:proofErr w:type="spellStart"/>
       <w:r>
         <w:rPr>
           <w:rFonts w:ascii="Consolas" w:hAnsi="Consolas"/>
@@ -128,7 +110,6 @@
         </w:rPr>
         <w:t>Bartocci</w:t>
       </w:r>
-      <w:proofErr w:type="spellEnd"/>
     </w:p>
     <w:p>
       <w:pPr>
@@ -137,6 +118,7 @@
           <w:ilvl w:val="0"/>
           <w:numId w:val="1"/>
         </w:numPr>
+        <w:jc w:val="both"/>
         <w:rPr>
           <w:rFonts w:ascii="Consolas" w:hAnsi="Consolas"/>
           <w:lang w:val="en-US"/>
@@ -149,31 +131,20 @@
         </w:rPr>
         <w:t xml:space="preserve"> </w:t>
       </w:r>
-      <w:proofErr w:type="spellStart"/>
       <w:r>
         <w:rPr>
           <w:rFonts w:ascii="Consolas" w:hAnsi="Consolas"/>
           <w:lang w:val="en-US"/>
         </w:rPr>
-        <w:t>Elián</w:t>
-      </w:r>
-      <w:proofErr w:type="spellEnd"/>
+        <w:t xml:space="preserve">Elián </w:t>
+      </w:r>
       <w:r>
         <w:rPr>
           <w:rFonts w:ascii="Consolas" w:hAnsi="Consolas"/>
           <w:lang w:val="en-US"/>
         </w:rPr>
-        <w:t xml:space="preserve"> </w:t>
-      </w:r>
-      <w:proofErr w:type="spellStart"/>
-      <w:r>
-        <w:rPr>
-          <w:rFonts w:ascii="Consolas" w:hAnsi="Consolas"/>
-          <w:lang w:val="en-US"/>
-        </w:rPr>
         <w:t>Foppiano</w:t>
       </w:r>
-      <w:proofErr w:type="spellEnd"/>
     </w:p>
     <w:p>
       <w:pPr>
@@ -182,6 +153,7 @@
           <w:ilvl w:val="0"/>
           <w:numId w:val="1"/>
         </w:numPr>
+        <w:jc w:val="both"/>
         <w:rPr>
           <w:rFonts w:ascii="Consolas" w:hAnsi="Consolas"/>
           <w:lang w:val="en-US"/>
@@ -201,7 +173,6 @@
         </w:rPr>
         <w:t xml:space="preserve">Santiago </w:t>
       </w:r>
-      <w:proofErr w:type="spellStart"/>
       <w:r>
         <w:rPr>
           <w:rFonts w:ascii="Consolas" w:hAnsi="Consolas"/>
@@ -209,7 +180,6 @@
         </w:rPr>
         <w:t>Marczewski</w:t>
       </w:r>
-      <w:proofErr w:type="spellEnd"/>
     </w:p>
     <w:p>
       <w:pPr>
@@ -218,6 +188,7 @@
           <w:ilvl w:val="0"/>
           <w:numId w:val="1"/>
         </w:numPr>
+        <w:jc w:val="both"/>
         <w:rPr>
           <w:rFonts w:ascii="Consolas" w:hAnsi="Consolas"/>
           <w:lang w:val="en-US"/>
@@ -252,6 +223,7 @@
           <w:ilvl w:val="0"/>
           <w:numId w:val="1"/>
         </w:numPr>
+        <w:jc w:val="both"/>
         <w:rPr>
           <w:rFonts w:ascii="Consolas" w:hAnsi="Consolas"/>
           <w:lang w:val="es-AR"/>
@@ -271,25 +243,17 @@
         </w:rPr>
         <w:t xml:space="preserve">Jean Paul </w:t>
       </w:r>
-      <w:proofErr w:type="spellStart"/>
-      <w:r>
-        <w:rPr>
-          <w:rFonts w:ascii="Consolas" w:hAnsi="Consolas"/>
-          <w:lang w:val="es-AR"/>
-        </w:rPr>
-        <w:t>Yatim</w:t>
-      </w:r>
-      <w:proofErr w:type="spellEnd"/>
-      <w:r>
-        <w:rPr>
-          <w:rFonts w:ascii="Consolas" w:hAnsi="Consolas"/>
-          <w:lang w:val="es-AR"/>
-        </w:rPr>
-        <w:t xml:space="preserve"> Este</w:t>
-      </w:r>
-    </w:p>
-    <w:p>
-      <w:pPr>
+      <w:r>
+        <w:rPr>
+          <w:rFonts w:ascii="Consolas" w:hAnsi="Consolas"/>
+          <w:lang w:val="es-AR"/>
+        </w:rPr>
+        <w:t>Yatim Este</w:t>
+      </w:r>
+    </w:p>
+    <w:p>
+      <w:pPr>
+        <w:jc w:val="both"/>
         <w:rPr>
           <w:rFonts w:ascii="Consolas" w:hAnsi="Consolas"/>
           <w:lang w:val="es-AR"/>
@@ -325,37 +289,55 @@
     </w:p>
     <w:p>
       <w:pPr>
-        <w:rPr>
-          <w:rFonts w:ascii="Consolas" w:hAnsi="Consolas"/>
-          <w:lang w:val="es-AR"/>
-        </w:rPr>
-      </w:pPr>
-      <w:r>
-        <w:rPr>
-          <w:rFonts w:ascii="Consolas" w:hAnsi="Consolas"/>
-          <w:lang w:val="es-AR"/>
-        </w:rPr>
-        <w:t>Fecha de entrega: 23/07</w:t>
-      </w:r>
-    </w:p>
-    <w:p>
-      <w:pPr>
-        <w:rPr>
-          <w:rFonts w:ascii="Consolas" w:hAnsi="Consolas"/>
-          <w:lang w:val="es-AR"/>
-        </w:rPr>
-      </w:pPr>
-    </w:p>
-    <w:p>
-      <w:pPr>
-        <w:rPr>
-          <w:rFonts w:ascii="Consolas" w:hAnsi="Consolas"/>
-          <w:lang w:val="es-AR"/>
-        </w:rPr>
-      </w:pPr>
-    </w:p>
-    <w:p>
-      <w:pPr>
+        <w:jc w:val="both"/>
+        <w:rPr>
+          <w:rFonts w:ascii="Consolas" w:hAnsi="Consolas"/>
+          <w:lang w:val="es-AR"/>
+        </w:rPr>
+      </w:pPr>
+      <w:r>
+        <w:rPr>
+          <w:rFonts w:ascii="Consolas" w:hAnsi="Consolas"/>
+          <w:lang w:val="es-AR"/>
+        </w:rPr>
+        <w:t>Fecha de entrega: 2</w:t>
+      </w:r>
+      <w:r>
+        <w:rPr>
+          <w:rFonts w:ascii="Consolas" w:hAnsi="Consolas"/>
+          <w:lang w:val="es-AR"/>
+        </w:rPr>
+        <w:t>8</w:t>
+      </w:r>
+      <w:r>
+        <w:rPr>
+          <w:rFonts w:ascii="Consolas" w:hAnsi="Consolas"/>
+          <w:lang w:val="es-AR"/>
+        </w:rPr>
+        <w:t>/07</w:t>
+      </w:r>
+    </w:p>
+    <w:p>
+      <w:pPr>
+        <w:jc w:val="both"/>
+        <w:rPr>
+          <w:rFonts w:ascii="Consolas" w:hAnsi="Consolas"/>
+          <w:lang w:val="es-AR"/>
+        </w:rPr>
+      </w:pPr>
+    </w:p>
+    <w:p>
+      <w:pPr>
+        <w:jc w:val="both"/>
+        <w:rPr>
+          <w:rFonts w:ascii="Consolas" w:hAnsi="Consolas"/>
+          <w:lang w:val="es-AR"/>
+        </w:rPr>
+      </w:pPr>
+    </w:p>
+    <w:p>
+      <w:pPr>
+        <w:jc w:val="both"/>
         <w:rPr>
           <w:rFonts w:ascii="Consolas" w:hAnsi="Consolas"/>
           <w:b/>
@@ -371,48 +353,29 @@
         </w:rPr>
         <w:t>Hi</w:t>
       </w:r>
-      <w:proofErr w:type="spellStart"/>
       <w:r>
         <w:rPr>
           <w:rFonts w:ascii="Consolas" w:hAnsi="Consolas"/>
           <w:b/>
           <w:bCs/>
         </w:rPr>
-        <w:t>pótesis</w:t>
-      </w:r>
-      <w:proofErr w:type="spellEnd"/>
-      <w:r>
-        <w:rPr>
-          <w:rFonts w:ascii="Consolas" w:hAnsi="Consolas"/>
-          <w:b/>
-          <w:bCs/>
-        </w:rPr>
-        <w:t xml:space="preserve"> de trabajo</w:t>
-      </w:r>
-    </w:p>
-    <w:p>
-      <w:pPr>
-        <w:jc w:val="both"/>
-        <w:rPr>
-          <w:rFonts w:ascii="Consolas" w:hAnsi="Consolas"/>
-          <w:lang w:val="es-AR"/>
-        </w:rPr>
-      </w:pPr>
-      <w:proofErr w:type="gramStart"/>
-      <w:r>
-        <w:rPr>
-          <w:rFonts w:ascii="Consolas" w:hAnsi="Consolas"/>
-          <w:lang w:val="es-AR"/>
-        </w:rPr>
-        <w:t>La aplicación a analizar</w:t>
-      </w:r>
-      <w:proofErr w:type="gramEnd"/>
-      <w:r>
-        <w:rPr>
-          <w:rFonts w:ascii="Consolas" w:hAnsi="Consolas"/>
-          <w:lang w:val="es-AR"/>
-        </w:rPr>
-        <w:t xml:space="preserve"> debe respetar una cierta estructura, a fin de que el analizador de texto funcione correctamente.</w:t>
+        <w:t>pótesis de trabajo</w:t>
+      </w:r>
+    </w:p>
+    <w:p>
+      <w:pPr>
+        <w:jc w:val="both"/>
+        <w:rPr>
+          <w:rFonts w:ascii="Consolas" w:hAnsi="Consolas"/>
+          <w:lang w:val="es-AR"/>
+        </w:rPr>
+      </w:pPr>
+      <w:r>
+        <w:rPr>
+          <w:rFonts w:ascii="Consolas" w:hAnsi="Consolas"/>
+          <w:lang w:val="es-AR"/>
+        </w:rPr>
+        <w:t>La aplicación a analizar debe respetar una cierta estructura, a fin de que el analizador de texto funcione correctamente.</w:t>
       </w:r>
     </w:p>
     <w:p>
@@ -520,6 +483,7 @@
           <w:ilvl w:val="0"/>
           <w:numId w:val="2"/>
         </w:numPr>
+        <w:jc w:val="both"/>
         <w:rPr>
           <w:rFonts w:ascii="Consolas" w:hAnsi="Consolas"/>
           <w:lang w:val="es-AR"/>
@@ -537,6 +501,7 @@
       <w:pPr>
         <w:pStyle w:val="Prrafodelista"/>
         <w:ind w:left="567"/>
+        <w:jc w:val="both"/>
         <w:rPr>
           <w:rFonts w:ascii="Consolas" w:hAnsi="Consolas"/>
           <w:lang w:val="es-AR"/>
@@ -547,22 +512,25 @@
       <w:pPr>
         <w:pStyle w:val="Prrafodelista"/>
         <w:ind w:left="567"/>
-        <w:rPr>
-          <w:rFonts w:ascii="Consolas" w:hAnsi="Consolas"/>
-          <w:lang w:val="es-AR"/>
-        </w:rPr>
-      </w:pPr>
-    </w:p>
-    <w:p>
-      <w:pPr>
-        <w:rPr>
-          <w:rFonts w:ascii="Consolas" w:hAnsi="Consolas"/>
-          <w:lang w:val="es-AR"/>
-        </w:rPr>
-      </w:pPr>
-    </w:p>
-    <w:p>
-      <w:pPr>
+        <w:jc w:val="both"/>
+        <w:rPr>
+          <w:rFonts w:ascii="Consolas" w:hAnsi="Consolas"/>
+          <w:lang w:val="es-AR"/>
+        </w:rPr>
+      </w:pPr>
+    </w:p>
+    <w:p>
+      <w:pPr>
+        <w:jc w:val="both"/>
+        <w:rPr>
+          <w:rFonts w:ascii="Consolas" w:hAnsi="Consolas"/>
+          <w:lang w:val="es-AR"/>
+        </w:rPr>
+      </w:pPr>
+    </w:p>
+    <w:p>
+      <w:pPr>
+        <w:jc w:val="both"/>
         <w:rPr>
           <w:rFonts w:ascii="Consolas" w:hAnsi="Consolas"/>
           <w:b/>
@@ -582,6 +550,7 @@
     </w:p>
     <w:p>
       <w:pPr>
+        <w:jc w:val="both"/>
         <w:rPr>
           <w:rFonts w:ascii="Consolas" w:hAnsi="Consolas"/>
           <w:lang w:val="es-AR"/>
@@ -904,14 +873,16 @@
     </w:p>
     <w:p>
       <w:pPr>
-        <w:rPr>
-          <w:rFonts w:ascii="Consolas" w:hAnsi="Consolas"/>
-          <w:lang w:val="es-AR"/>
-        </w:rPr>
-      </w:pPr>
-    </w:p>
-    <w:p>
-      <w:pPr>
+        <w:jc w:val="both"/>
+        <w:rPr>
+          <w:rFonts w:ascii="Consolas" w:hAnsi="Consolas"/>
+          <w:lang w:val="es-AR"/>
+        </w:rPr>
+      </w:pPr>
+    </w:p>
+    <w:p>
+      <w:pPr>
+        <w:jc w:val="both"/>
         <w:rPr>
           <w:rFonts w:ascii="Consolas" w:hAnsi="Consolas"/>
           <w:lang w:val="es-AR"/>
@@ -951,14 +922,16 @@
     </w:p>
     <w:p>
       <w:pPr>
-        <w:rPr>
-          <w:rFonts w:ascii="Consolas" w:hAnsi="Consolas"/>
-          <w:lang w:val="es-AR"/>
-        </w:rPr>
-      </w:pPr>
-    </w:p>
-    <w:p>
-      <w:pPr>
+        <w:jc w:val="both"/>
+        <w:rPr>
+          <w:rFonts w:ascii="Consolas" w:hAnsi="Consolas"/>
+          <w:lang w:val="es-AR"/>
+        </w:rPr>
+      </w:pPr>
+    </w:p>
+    <w:p>
+      <w:pPr>
+        <w:jc w:val="both"/>
         <w:rPr>
           <w:rFonts w:ascii="Consolas" w:hAnsi="Consolas"/>
           <w:lang w:val="es-AR"/>
@@ -1020,35 +993,21 @@
           <w:rFonts w:ascii="Consolas" w:hAnsi="Consolas"/>
           <w:lang w:val="es-AR"/>
         </w:rPr>
-        <w:t xml:space="preserve">de resolver problemas puntuales que se iban encontrando en los códigos de cada integrante, y ya empezamos a pensar en qué se podía mejorar en algunas funciones. También se trató el tema de la integración del proyecto y la posibilidad de reutilizar código, creando un módulo que contenga funciones repetidas en los programas, por ejemplo, la función que se encarga de leer una línea del </w:t>
-      </w:r>
-      <w:proofErr w:type="spellStart"/>
-      <w:r>
-        <w:rPr>
-          <w:rFonts w:ascii="Consolas" w:hAnsi="Consolas"/>
-          <w:lang w:val="es-AR"/>
-        </w:rPr>
-        <w:t>csv</w:t>
-      </w:r>
-      <w:proofErr w:type="spellEnd"/>
-      <w:r>
-        <w:rPr>
-          <w:rFonts w:ascii="Consolas" w:hAnsi="Consolas"/>
-          <w:lang w:val="es-AR"/>
-        </w:rPr>
-        <w:t>, presente en todos los módulos de los integrantes.</w:t>
-      </w:r>
-    </w:p>
-    <w:p>
-      <w:pPr>
-        <w:rPr>
-          <w:rFonts w:ascii="Consolas" w:hAnsi="Consolas"/>
-          <w:lang w:val="es-AR"/>
-        </w:rPr>
-      </w:pPr>
-    </w:p>
-    <w:p>
-      <w:pPr>
+        <w:t>de resolver problemas puntuales que se iban encontrando en los códigos de cada integrante, y ya empezamos a pensar en qué se podía mejorar en algunas funciones. También se trató el tema de la integración del proyecto y la posibilidad de reutilizar código, creando un módulo que contenga funciones repetidas en los programas, por ejemplo, la función que se encarga de leer una línea del csv, presente en todos los módulos de los integrantes.</w:t>
+      </w:r>
+    </w:p>
+    <w:p>
+      <w:pPr>
+        <w:jc w:val="both"/>
+        <w:rPr>
+          <w:rFonts w:ascii="Consolas" w:hAnsi="Consolas"/>
+          <w:lang w:val="es-AR"/>
+        </w:rPr>
+      </w:pPr>
+    </w:p>
+    <w:p>
+      <w:pPr>
+        <w:jc w:val="both"/>
         <w:rPr>
           <w:rFonts w:ascii="Consolas" w:hAnsi="Consolas"/>
           <w:lang w:val="es-AR"/>
@@ -1096,15 +1055,7 @@
           <w:rFonts w:ascii="Consolas" w:hAnsi="Consolas"/>
           <w:lang w:val="es-AR"/>
         </w:rPr>
-        <w:t xml:space="preserve">en cada funcionalidad. Se creó el </w:t>
-      </w:r>
-      <w:proofErr w:type="gramStart"/>
-      <w:r>
-        <w:rPr>
-          <w:rFonts w:ascii="Consolas" w:hAnsi="Consolas"/>
-          <w:lang w:val="es-AR"/>
-        </w:rPr>
-        <w:t xml:space="preserve">módulo </w:t>
+        <w:t xml:space="preserve">en cada funcionalidad. Se creó el módulo </w:t>
       </w:r>
       <w:r>
         <w:rPr>
@@ -1115,7 +1066,6 @@
         </w:rPr>
         <w:t>universales</w:t>
       </w:r>
-      <w:proofErr w:type="gramEnd"/>
       <w:r>
         <w:rPr>
           <w:rFonts w:ascii="Consolas" w:hAnsi="Consolas"/>
@@ -1130,53 +1080,12 @@
         </w:rPr>
         <w:t xml:space="preserve"> contiene funciones comunes a distintos módulos: </w:t>
       </w:r>
-      <w:proofErr w:type="spellStart"/>
-      <w:r>
-        <w:rPr>
-          <w:rFonts w:ascii="Consolas" w:hAnsi="Consolas"/>
-          <w:lang w:val="es-AR"/>
-        </w:rPr>
-        <w:t>leer_lineas_csv</w:t>
-      </w:r>
-      <w:proofErr w:type="spellEnd"/>
-      <w:r>
-        <w:rPr>
-          <w:rFonts w:ascii="Consolas" w:hAnsi="Consolas"/>
-          <w:lang w:val="es-AR"/>
-        </w:rPr>
-        <w:t xml:space="preserve">, </w:t>
-      </w:r>
-      <w:proofErr w:type="spellStart"/>
-      <w:r>
-        <w:rPr>
-          <w:rFonts w:ascii="Consolas" w:hAnsi="Consolas"/>
-          <w:lang w:val="es-AR"/>
-        </w:rPr>
-        <w:t>obtener_lista_funciones</w:t>
-      </w:r>
-      <w:proofErr w:type="spellEnd"/>
-      <w:r>
-        <w:rPr>
-          <w:rFonts w:ascii="Consolas" w:hAnsi="Consolas"/>
-          <w:lang w:val="es-AR"/>
-        </w:rPr>
-        <w:t xml:space="preserve"> y </w:t>
-      </w:r>
-      <w:proofErr w:type="spellStart"/>
-      <w:r>
-        <w:rPr>
-          <w:rFonts w:ascii="Consolas" w:hAnsi="Consolas"/>
-          <w:lang w:val="es-AR"/>
-        </w:rPr>
-        <w:t>obtener_comentario_multilinea</w:t>
-      </w:r>
-      <w:proofErr w:type="spellEnd"/>
-      <w:r>
-        <w:rPr>
-          <w:rFonts w:ascii="Consolas" w:hAnsi="Consolas"/>
-          <w:lang w:val="es-AR"/>
-        </w:rPr>
-        <w:t>.</w:t>
+      <w:r>
+        <w:rPr>
+          <w:rFonts w:ascii="Consolas" w:hAnsi="Consolas"/>
+          <w:lang w:val="es-AR"/>
+        </w:rPr>
+        <w:t>leer_lineas_csv, obtener_lista_funciones y obtener_comentario_multilinea.</w:t>
       </w:r>
       <w:r>
         <w:rPr>
@@ -1188,14 +1097,16 @@
     </w:p>
     <w:p>
       <w:pPr>
-        <w:rPr>
-          <w:rFonts w:ascii="Consolas" w:hAnsi="Consolas"/>
-          <w:lang w:val="es-AR"/>
-        </w:rPr>
-      </w:pPr>
-    </w:p>
-    <w:p>
-      <w:pPr>
+        <w:jc w:val="both"/>
+        <w:rPr>
+          <w:rFonts w:ascii="Consolas" w:hAnsi="Consolas"/>
+          <w:lang w:val="es-AR"/>
+        </w:rPr>
+      </w:pPr>
+    </w:p>
+    <w:p>
+      <w:pPr>
+        <w:jc w:val="both"/>
         <w:rPr>
           <w:rFonts w:ascii="Consolas" w:hAnsi="Consolas"/>
           <w:lang w:val="es-AR"/>
@@ -1220,14 +1131,16 @@
     </w:p>
     <w:p>
       <w:pPr>
-        <w:rPr>
-          <w:rFonts w:ascii="Consolas" w:hAnsi="Consolas"/>
-          <w:lang w:val="es-AR"/>
-        </w:rPr>
-      </w:pPr>
-    </w:p>
-    <w:p>
-      <w:pPr>
+        <w:jc w:val="both"/>
+        <w:rPr>
+          <w:rFonts w:ascii="Consolas" w:hAnsi="Consolas"/>
+          <w:lang w:val="es-AR"/>
+        </w:rPr>
+      </w:pPr>
+    </w:p>
+    <w:p>
+      <w:pPr>
+        <w:jc w:val="both"/>
         <w:rPr>
           <w:rFonts w:ascii="Consolas" w:hAnsi="Consolas"/>
           <w:lang w:val="es-AR"/>
@@ -1306,14 +1219,16 @@
     </w:p>
     <w:p>
       <w:pPr>
-        <w:rPr>
-          <w:rFonts w:ascii="Consolas" w:hAnsi="Consolas"/>
-          <w:lang w:val="es-AR"/>
-        </w:rPr>
-      </w:pPr>
-    </w:p>
-    <w:p>
-      <w:pPr>
+        <w:jc w:val="both"/>
+        <w:rPr>
+          <w:rFonts w:ascii="Consolas" w:hAnsi="Consolas"/>
+          <w:lang w:val="es-AR"/>
+        </w:rPr>
+      </w:pPr>
+    </w:p>
+    <w:p>
+      <w:pPr>
+        <w:jc w:val="both"/>
         <w:rPr>
           <w:rFonts w:ascii="Consolas" w:hAnsi="Consolas"/>
           <w:b/>
@@ -1369,7 +1284,6 @@
           <w:lang w:val="es-AR"/>
         </w:rPr>
       </w:pPr>
-      <w:proofErr w:type="spellStart"/>
       <w:r>
         <w:rPr>
           <w:rFonts w:ascii="Consolas" w:hAnsi="Consolas"/>
@@ -1379,7 +1293,6 @@
         </w:rPr>
         <w:t>Exp_reg</w:t>
       </w:r>
-      <w:proofErr w:type="spellEnd"/>
     </w:p>
     <w:p>
       <w:pPr>
@@ -1397,19 +1310,11 @@
         <w:lastRenderedPageBreak/>
         <w:t>Este m</w:t>
       </w:r>
-      <w:proofErr w:type="spellStart"/>
-      <w:r>
-        <w:rPr>
-          <w:rFonts w:ascii="Consolas" w:hAnsi="Consolas"/>
-        </w:rPr>
-        <w:t>ódulo</w:t>
-      </w:r>
-      <w:proofErr w:type="spellEnd"/>
-      <w:r>
-        <w:rPr>
-          <w:rFonts w:ascii="Consolas" w:hAnsi="Consolas"/>
-        </w:rPr>
-        <w:t xml:space="preserve"> reúne diversas funciones relacionadas con expresiones regulares y el manejo de cadenas. Surgió la idea de crearlo debido a la complejidad de implementar ciertas funciones con estructuras tradicionales. Con la ayuda de las expresiones regulares, el código se simplificó y la legibilidad aumentó</w:t>
+      <w:r>
+        <w:rPr>
+          <w:rFonts w:ascii="Consolas" w:hAnsi="Consolas"/>
+        </w:rPr>
+        <w:t>ódulo reúne diversas funciones relacionadas con expresiones regulares y el manejo de cadenas. Surgió la idea de crearlo debido a la complejidad de implementar ciertas funciones con estructuras tradicionales. Con la ayuda de las expresiones regulares, el código se simplificó y la legibilidad aumentó</w:t>
       </w:r>
       <w:r>
         <w:rPr>
@@ -1449,23 +1354,16 @@
         </w:rPr>
         <w:t>Al combinar cada una de las funcionalidades en el programa principal, detectamos que algunas funciones definidas en distintos m</w:t>
       </w:r>
-      <w:proofErr w:type="spellStart"/>
-      <w:r>
-        <w:rPr>
-          <w:rFonts w:ascii="Consolas" w:hAnsi="Consolas"/>
-        </w:rPr>
-        <w:t>ódulos</w:t>
-      </w:r>
-      <w:proofErr w:type="spellEnd"/>
-      <w:r>
-        <w:rPr>
-          <w:rFonts w:ascii="Consolas" w:hAnsi="Consolas"/>
-        </w:rPr>
-        <w:t xml:space="preserve"> realizaban la misma tarea. Por lo tanto, creamos un módulo en el cual estuvieran definidas para que se pueda acceder a ellas de forma práctica.</w:t>
-      </w:r>
-    </w:p>
-    <w:p>
-      <w:pPr>
+      <w:r>
+        <w:rPr>
+          <w:rFonts w:ascii="Consolas" w:hAnsi="Consolas"/>
+        </w:rPr>
+        <w:t>ódulos realizaban la misma tarea. Por lo tanto, creamos un módulo en el cual estuvieran definidas para que se pueda acceder a ellas de forma práctica.</w:t>
+      </w:r>
+    </w:p>
+    <w:p>
+      <w:pPr>
+        <w:jc w:val="both"/>
         <w:rPr>
           <w:rFonts w:ascii="Consolas" w:hAnsi="Consolas"/>
           <w:b/>
@@ -1475,6 +1373,7 @@
     </w:p>
     <w:p>
       <w:pPr>
+        <w:jc w:val="both"/>
         <w:rPr>
           <w:rFonts w:ascii="Consolas" w:hAnsi="Consolas"/>
           <w:b/>
@@ -1503,6 +1402,7 @@
     </w:p>
     <w:p>
       <w:pPr>
+        <w:jc w:val="both"/>
         <w:rPr>
           <w:rFonts w:ascii="Consolas" w:hAnsi="Consolas"/>
           <w:lang w:val="es-AR"/>
@@ -1534,23 +1434,7 @@
           <w:rFonts w:ascii="Consolas" w:hAnsi="Consolas"/>
           <w:lang w:val="es-AR"/>
         </w:rPr>
-        <w:t>n de los .</w:t>
-      </w:r>
-      <w:proofErr w:type="spellStart"/>
-      <w:r>
-        <w:rPr>
-          <w:rFonts w:ascii="Consolas" w:hAnsi="Consolas"/>
-          <w:lang w:val="es-AR"/>
-        </w:rPr>
-        <w:t>csv</w:t>
-      </w:r>
-      <w:proofErr w:type="spellEnd"/>
-      <w:r>
-        <w:rPr>
-          <w:rFonts w:ascii="Consolas" w:hAnsi="Consolas"/>
-          <w:lang w:val="es-AR"/>
-        </w:rPr>
-        <w:t xml:space="preserve">. </w:t>
+        <w:t xml:space="preserve">n de los .csv. </w:t>
       </w:r>
       <w:r>
         <w:rPr>
@@ -1559,14 +1443,12 @@
         </w:rPr>
         <w:t>Aquellos m</w:t>
       </w:r>
-      <w:proofErr w:type="spellStart"/>
       <w:r>
         <w:rPr>
           <w:rFonts w:ascii="Consolas" w:hAnsi="Consolas"/>
         </w:rPr>
         <w:t>ódulos</w:t>
       </w:r>
-      <w:proofErr w:type="spellEnd"/>
       <w:r>
         <w:rPr>
           <w:rFonts w:ascii="Consolas" w:hAnsi="Consolas"/>
@@ -1591,6 +1473,7 @@
     </w:p>
     <w:p>
       <w:pPr>
+        <w:jc w:val="both"/>
         <w:rPr>
           <w:rFonts w:ascii="Consolas" w:hAnsi="Consolas"/>
           <w:lang w:val="es-AR"/>
@@ -1604,6 +1487,7 @@
           <w:ilvl w:val="0"/>
           <w:numId w:val="4"/>
         </w:numPr>
+        <w:jc w:val="both"/>
         <w:rPr>
           <w:rFonts w:ascii="Consolas" w:hAnsi="Consolas"/>
           <w:b/>
@@ -1611,7 +1495,6 @@
           <w:lang w:val="en-US"/>
         </w:rPr>
       </w:pPr>
-      <w:proofErr w:type="spellStart"/>
       <w:r>
         <w:rPr>
           <w:rFonts w:ascii="Consolas" w:hAnsi="Consolas"/>
@@ -1621,7 +1504,6 @@
         </w:rPr>
         <w:t>Ordenar</w:t>
       </w:r>
-      <w:proofErr w:type="spellEnd"/>
     </w:p>
     <w:p>
       <w:pPr>
@@ -1637,7 +1519,6 @@
         </w:rPr>
         <w:t>Es el m</w:t>
       </w:r>
-      <w:proofErr w:type="spellStart"/>
       <w:r>
         <w:rPr>
           <w:rFonts w:ascii="Consolas" w:hAnsi="Consolas"/>
@@ -1649,38 +1530,14 @@
           <w:rFonts w:ascii="Consolas" w:hAnsi="Consolas"/>
           <w:lang w:val="es-AR"/>
         </w:rPr>
-        <w:t>dulo</w:t>
-      </w:r>
-      <w:proofErr w:type="spellEnd"/>
-      <w:r>
-        <w:rPr>
-          <w:rFonts w:ascii="Consolas" w:hAnsi="Consolas"/>
-          <w:lang w:val="es-AR"/>
-        </w:rPr>
-        <w:t xml:space="preserve"> que se encarga de realizar un análisis preliminar de los archivos recibidos. </w:t>
-      </w:r>
-      <w:r>
-        <w:rPr>
-          <w:rFonts w:ascii="Consolas" w:hAnsi="Consolas"/>
-          <w:lang w:val="es-AR"/>
-        </w:rPr>
-        <w:t xml:space="preserve">Dada una lista de programas, los manipula de a uno, cargando todas las funciones </w:t>
-      </w:r>
-      <w:proofErr w:type="gramStart"/>
-      <w:r>
-        <w:rPr>
-          <w:rFonts w:ascii="Consolas" w:hAnsi="Consolas"/>
-          <w:lang w:val="es-AR"/>
-        </w:rPr>
-        <w:t>del mismo</w:t>
-      </w:r>
-      <w:proofErr w:type="gramEnd"/>
-      <w:r>
-        <w:rPr>
-          <w:rFonts w:ascii="Consolas" w:hAnsi="Consolas"/>
-          <w:lang w:val="es-AR"/>
-        </w:rPr>
-        <w:t xml:space="preserve"> en memoria, ordenándolas alfabéticamente por el nombre, y guardándolas en la carpeta “funciones”</w:t>
+        <w:t xml:space="preserve">dulo que se encarga de realizar un análisis preliminar de los archivos recibidos. </w:t>
+      </w:r>
+      <w:r>
+        <w:rPr>
+          <w:rFonts w:ascii="Consolas" w:hAnsi="Consolas"/>
+          <w:lang w:val="es-AR"/>
+        </w:rPr>
+        <w:t>Dada una lista de programas, los manipula de a uno, cargando todas las funciones del mismo en memoria, ordenándolas alfabéticamente por el nombre, y guardándolas en la carpeta “funciones”</w:t>
       </w:r>
       <w:r>
         <w:rPr>
@@ -1699,28 +1556,13 @@
           <w:rFonts w:ascii="Consolas" w:hAnsi="Consolas"/>
           <w:lang w:val="es-AR"/>
         </w:rPr>
-        <w:t>(</w:t>
-      </w:r>
-      <w:proofErr w:type="spellStart"/>
-      <w:r>
-        <w:rPr>
-          <w:rFonts w:ascii="Consolas" w:hAnsi="Consolas"/>
-          <w:lang w:val="es-AR"/>
-        </w:rPr>
-        <w:t>funci</w:t>
-      </w:r>
-      <w:r>
-        <w:rPr>
-          <w:rFonts w:ascii="Consolas" w:hAnsi="Consolas"/>
-        </w:rPr>
-        <w:t>ón</w:t>
-      </w:r>
-      <w:proofErr w:type="spellEnd"/>
-      <w:r>
-        <w:rPr>
-          <w:rFonts w:ascii="Consolas" w:hAnsi="Consolas"/>
-        </w:rPr>
-        <w:t xml:space="preserve"> principal), y al momento de copiarla le agrega un carácter especial por delante del nombre </w:t>
+        <w:t>(funci</w:t>
+      </w:r>
+      <w:r>
+        <w:rPr>
+          <w:rFonts w:ascii="Consolas" w:hAnsi="Consolas"/>
+        </w:rPr>
+        <w:t xml:space="preserve">ón principal), y al momento de copiarla le agrega un carácter especial por delante del nombre </w:t>
       </w:r>
       <w:r>
         <w:rPr>
@@ -1752,7 +1594,31 @@
         <w:rPr>
           <w:rFonts w:ascii="Consolas" w:hAnsi="Consolas"/>
         </w:rPr>
-        <w:t xml:space="preserve"> Para facilitar el manejo posterior de las funciones, al momento de copiarlas se reemplazan todas las comillas simples por comillas dobles, las tabulaciones por 4 espacios en blanco</w:t>
+        <w:t xml:space="preserve"> Para facilitar el manejo posterior de las funciones, al momento de copiarlas se reemplazan todas las comillas </w:t>
+      </w:r>
+      <w:r>
+        <w:rPr>
+          <w:rFonts w:ascii="Consolas" w:hAnsi="Consolas"/>
+        </w:rPr>
+        <w:t xml:space="preserve">triples </w:t>
+      </w:r>
+      <w:r>
+        <w:rPr>
+          <w:rFonts w:ascii="Consolas" w:hAnsi="Consolas"/>
+        </w:rPr>
+        <w:t>simples por comillas</w:t>
+      </w:r>
+      <w:r>
+        <w:rPr>
+          <w:rFonts w:ascii="Consolas" w:hAnsi="Consolas"/>
+        </w:rPr>
+        <w:t xml:space="preserve"> triples</w:t>
+      </w:r>
+      <w:r>
+        <w:rPr>
+          <w:rFonts w:ascii="Consolas" w:hAnsi="Consolas"/>
+        </w:rPr>
+        <w:t xml:space="preserve"> dobles, las tabulaciones por 4 espacios en blanco</w:t>
       </w:r>
       <w:r>
         <w:rPr>
@@ -1805,318 +1671,158 @@
           <w:bCs/>
           <w:lang w:val="en-US"/>
         </w:rPr>
-        <w:t>_</w:t>
-      </w:r>
-      <w:proofErr w:type="spellStart"/>
-      <w:r>
-        <w:rPr>
-          <w:rFonts w:ascii="Consolas" w:hAnsi="Consolas"/>
-          <w:b/>
-          <w:bCs/>
+        <w:t>_archivos_csv</w:t>
+      </w:r>
+    </w:p>
+    <w:p>
+      <w:pPr>
+        <w:jc w:val="both"/>
+        <w:rPr>
+          <w:rFonts w:ascii="Consolas" w:hAnsi="Consolas"/>
+        </w:rPr>
+      </w:pPr>
+      <w:r>
+        <w:rPr>
+          <w:rFonts w:ascii="Consolas" w:hAnsi="Consolas"/>
+          <w:lang w:val="es-AR"/>
+        </w:rPr>
+        <w:t xml:space="preserve">Toma los archivos generados por el módulo </w:t>
+      </w:r>
+      <w:r>
+        <w:rPr>
+          <w:rFonts w:ascii="Consolas" w:hAnsi="Consolas"/>
+          <w:lang w:val="es-AR"/>
+        </w:rPr>
+        <w:t>anterior y extrae la informaci</w:t>
+      </w:r>
+      <w:r>
+        <w:rPr>
+          <w:rFonts w:ascii="Consolas" w:hAnsi="Consolas"/>
+        </w:rPr>
+        <w:t>ón para crear los archivos fuente</w:t>
+      </w:r>
+      <w:r>
+        <w:rPr>
+          <w:rFonts w:ascii="Consolas" w:hAnsi="Consolas"/>
+          <w:lang w:val="es-AR"/>
+        </w:rPr>
+        <w:t>_unico.csv y comentarios.csv</w:t>
+      </w:r>
+      <w:r>
+        <w:rPr>
+          <w:rFonts w:ascii="Consolas" w:hAnsi="Consolas"/>
+        </w:rPr>
+        <w:t xml:space="preserve">. </w:t>
+      </w:r>
+      <w:r>
+        <w:rPr>
+          <w:rFonts w:ascii="Consolas" w:hAnsi="Consolas"/>
+        </w:rPr>
+        <w:t xml:space="preserve">Para guardarlas de manera ordenada alfabéticamente, se utiliza una modificación del algoritmo de mezcla, capaz de manejar una cantidad variable de archivos. </w:t>
+      </w:r>
+      <w:r>
+        <w:rPr>
+          <w:rFonts w:ascii="Consolas" w:hAnsi="Consolas"/>
+        </w:rPr>
+        <w:t>Los archivos son generados en forma paralela.</w:t>
+      </w:r>
+    </w:p>
+    <w:p>
+      <w:pPr>
+        <w:jc w:val="both"/>
+        <w:rPr>
+          <w:rFonts w:ascii="Consolas" w:hAnsi="Consolas"/>
+        </w:rPr>
+      </w:pPr>
+      <w:r>
+        <w:rPr>
+          <w:rFonts w:ascii="Consolas" w:hAnsi="Consolas"/>
+        </w:rPr>
+        <w:t xml:space="preserve">Primero se guarda la información general de las funciones (nombre, parámetros, modulo). </w:t>
+      </w:r>
+      <w:r>
+        <w:rPr>
+          <w:rFonts w:ascii="Consolas" w:hAnsi="Consolas"/>
+        </w:rPr>
+        <w:t>Luego se guarda el nombre del autor y la descripción de ayuda, si es</w:t>
+      </w:r>
+      <w:r>
+        <w:rPr>
+          <w:rFonts w:ascii="Consolas" w:hAnsi="Consolas"/>
+        </w:rPr>
+        <w:t xml:space="preserve"> que se encuentra en el comentario inicial de la función. De lo contrario, se guardan campos por defecto. </w:t>
+      </w:r>
+      <w:r>
+        <w:rPr>
+          <w:rFonts w:ascii="Consolas" w:hAnsi="Consolas"/>
+        </w:rPr>
+        <w:t xml:space="preserve">Después, </w:t>
+      </w:r>
+      <w:r>
+        <w:rPr>
+          <w:rFonts w:ascii="Consolas" w:hAnsi="Consolas"/>
+        </w:rPr>
+        <w:t xml:space="preserve">analiza el </w:t>
+      </w:r>
+      <w:r>
+        <w:rPr>
+          <w:rFonts w:ascii="Consolas" w:hAnsi="Consolas"/>
+        </w:rPr>
+        <w:lastRenderedPageBreak/>
+        <w:t xml:space="preserve">código de la función línea por línea. </w:t>
+      </w:r>
+      <w:r>
+        <w:rPr>
+          <w:rFonts w:ascii="Consolas" w:hAnsi="Consolas"/>
+        </w:rPr>
+        <w:t xml:space="preserve">Los comentarios multilínea y los comentarios de línea se guardan en comentarios.csv, y las instrucciones </w:t>
+      </w:r>
+      <w:r>
+        <w:rPr>
+          <w:rFonts w:ascii="Consolas" w:hAnsi="Consolas"/>
+        </w:rPr>
+        <w:t>en fuente</w:t>
+      </w:r>
+      <w:r>
+        <w:rPr>
+          <w:rFonts w:ascii="Consolas" w:hAnsi="Consolas"/>
           <w:lang w:val="en-US"/>
         </w:rPr>
-        <w:t>archivos_csv</w:t>
-      </w:r>
-      <w:proofErr w:type="spellEnd"/>
-    </w:p>
-    <w:p>
-      <w:pPr>
-        <w:jc w:val="both"/>
-        <w:rPr>
-          <w:rFonts w:ascii="Consolas" w:hAnsi="Consolas"/>
-        </w:rPr>
-      </w:pPr>
-      <w:r>
-        <w:rPr>
-          <w:rFonts w:ascii="Consolas" w:hAnsi="Consolas"/>
-          <w:lang w:val="es-AR"/>
-        </w:rPr>
-        <w:t xml:space="preserve">Toma los archivos generados por el módulo </w:t>
-      </w:r>
-      <w:r>
-        <w:rPr>
-          <w:rFonts w:ascii="Consolas" w:hAnsi="Consolas"/>
-          <w:lang w:val="es-AR"/>
-        </w:rPr>
-        <w:t xml:space="preserve">anterior y extrae la </w:t>
-      </w:r>
-      <w:proofErr w:type="spellStart"/>
-      <w:r>
-        <w:rPr>
-          <w:rFonts w:ascii="Consolas" w:hAnsi="Consolas"/>
-          <w:lang w:val="es-AR"/>
-        </w:rPr>
-        <w:t>informaci</w:t>
-      </w:r>
-      <w:r>
-        <w:rPr>
-          <w:rFonts w:ascii="Consolas" w:hAnsi="Consolas"/>
-        </w:rPr>
-        <w:t>ón</w:t>
-      </w:r>
-      <w:proofErr w:type="spellEnd"/>
-      <w:r>
-        <w:rPr>
-          <w:rFonts w:ascii="Consolas" w:hAnsi="Consolas"/>
-        </w:rPr>
-        <w:t xml:space="preserve"> para crear los archivos fuente</w:t>
-      </w:r>
-      <w:r>
-        <w:rPr>
-          <w:rFonts w:ascii="Consolas" w:hAnsi="Consolas"/>
-          <w:lang w:val="es-AR"/>
-        </w:rPr>
-        <w:t>_unico.csv y comentarios.csv</w:t>
-      </w:r>
-      <w:r>
-        <w:rPr>
-          <w:rFonts w:ascii="Consolas" w:hAnsi="Consolas"/>
+        <w:t>_unico.csv</w:t>
+      </w:r>
+      <w:r>
+        <w:rPr>
+          <w:rFonts w:ascii="Consolas" w:hAnsi="Consolas"/>
+          <w:lang w:val="en-US"/>
         </w:rPr>
         <w:t xml:space="preserve">. </w:t>
       </w:r>
       <w:r>
         <w:rPr>
           <w:rFonts w:ascii="Consolas" w:hAnsi="Consolas"/>
-        </w:rPr>
-        <w:t xml:space="preserve">Para guardarlas de manera ordenada alfabéticamente, se utiliza una modificación del algoritmo de mezcla, capaz de manejar una cantidad variable de archivos. </w:t>
-      </w:r>
-      <w:r>
-        <w:rPr>
-          <w:rFonts w:ascii="Consolas" w:hAnsi="Consolas"/>
-        </w:rPr>
-        <w:t>El código de cada función debe ser tratado de forma diferente dependiendo de qué archivo está generando.</w:t>
-      </w:r>
-    </w:p>
-    <w:p>
-      <w:pPr>
-        <w:jc w:val="both"/>
-        <w:rPr>
-          <w:rFonts w:ascii="Consolas" w:hAnsi="Consolas"/>
-        </w:rPr>
-      </w:pPr>
-      <w:r>
-        <w:rPr>
-          <w:rFonts w:ascii="Consolas" w:hAnsi="Consolas"/>
-        </w:rPr>
-        <w:t>Al crear fuente</w:t>
-      </w:r>
-      <w:r>
-        <w:rPr>
-          <w:rFonts w:ascii="Consolas" w:hAnsi="Consolas"/>
-          <w:lang w:val="es-AR"/>
-        </w:rPr>
-        <w:t xml:space="preserve">_unico.csv, </w:t>
-      </w:r>
-      <w:r>
-        <w:rPr>
-          <w:rFonts w:ascii="Consolas" w:hAnsi="Consolas"/>
-        </w:rPr>
-        <w:t xml:space="preserve">primero se guarda el nombre de la función y los parámetros, que se encuentran en la firma de la función. </w:t>
-      </w:r>
-      <w:r>
-        <w:rPr>
-          <w:rFonts w:ascii="Consolas" w:hAnsi="Consolas"/>
-        </w:rPr>
-        <w:t xml:space="preserve">Luego se guarda el nombre del módulo en el cual está definida. </w:t>
-      </w:r>
-      <w:r>
-        <w:rPr>
-          <w:rFonts w:ascii="Consolas" w:hAnsi="Consolas"/>
-        </w:rPr>
-        <w:t>Después s</w:t>
-      </w:r>
-      <w:r>
-        <w:rPr>
-          <w:rFonts w:ascii="Consolas" w:hAnsi="Consolas"/>
-        </w:rPr>
-        <w:t xml:space="preserve">e saltea </w:t>
-      </w:r>
-      <w:r>
-        <w:rPr>
-          <w:rFonts w:ascii="Consolas" w:hAnsi="Consolas"/>
-        </w:rPr>
-        <w:lastRenderedPageBreak/>
-        <w:t xml:space="preserve">el comentario inicial, si es que existe, </w:t>
-      </w:r>
-      <w:r>
-        <w:rPr>
-          <w:rFonts w:ascii="Consolas" w:hAnsi="Consolas"/>
-        </w:rPr>
-        <w:t xml:space="preserve">y </w:t>
-      </w:r>
-      <w:r>
-        <w:rPr>
-          <w:rFonts w:ascii="Consolas" w:hAnsi="Consolas"/>
-        </w:rPr>
-        <w:t xml:space="preserve">comienza la lectura y guardado de las instrucciones del código. </w:t>
-      </w:r>
-      <w:r>
-        <w:rPr>
-          <w:rFonts w:ascii="Consolas" w:hAnsi="Consolas"/>
-        </w:rPr>
-        <w:t xml:space="preserve">Para ello se recorre el archivo hasta que se encuentre la siguiente firma de función, </w:t>
-      </w:r>
-      <w:r>
-        <w:rPr>
-          <w:rFonts w:ascii="Consolas" w:hAnsi="Consolas"/>
-        </w:rPr>
-        <w:t xml:space="preserve">distinguiendo el código entre instrucciones, comentarios de línea </w:t>
-      </w:r>
-      <w:r>
-        <w:rPr>
-          <w:rFonts w:ascii="Consolas" w:hAnsi="Consolas"/>
-          <w:lang w:val="es-AR"/>
-        </w:rPr>
-        <w:t>(empiezan con #)</w:t>
-      </w:r>
-      <w:r>
-        <w:rPr>
-          <w:rFonts w:ascii="Consolas" w:hAnsi="Consolas"/>
-        </w:rPr>
-        <w:t>, y comentarios multilínea</w:t>
-      </w:r>
-      <w:r>
-        <w:rPr>
-          <w:rFonts w:ascii="Consolas" w:hAnsi="Consolas"/>
-        </w:rPr>
-        <w:t xml:space="preserve">. </w:t>
-      </w:r>
-      <w:r>
-        <w:rPr>
-          <w:rFonts w:ascii="Consolas" w:hAnsi="Consolas"/>
-        </w:rPr>
-        <w:t>Si se trata de una instrucción, la guarda eliminando, si existe, el comentario que le sigue en la misma línea</w:t>
-      </w:r>
-      <w:r>
-        <w:rPr>
-          <w:rFonts w:ascii="Consolas" w:hAnsi="Consolas"/>
-        </w:rPr>
-        <w:t xml:space="preserve">. </w:t>
-      </w:r>
-      <w:r>
-        <w:rPr>
-          <w:rFonts w:ascii="Consolas" w:hAnsi="Consolas"/>
-        </w:rPr>
-        <w:t xml:space="preserve">Si es un comentario de línea, no se hace nada. Si es un comentario multilínea, </w:t>
-      </w:r>
-      <w:r>
-        <w:rPr>
-          <w:rFonts w:ascii="Consolas" w:hAnsi="Consolas"/>
-        </w:rPr>
-        <w:t>se recorre completamente y no se guarda.</w:t>
-      </w:r>
-      <w:r>
-        <w:rPr>
-          <w:rFonts w:ascii="Consolas" w:hAnsi="Consolas"/>
-        </w:rPr>
-        <w:t xml:space="preserve"> En cada ciclo se aumenta una variable que guarda la posición en la que se encontró cada línea o bloque de comentario</w:t>
-      </w:r>
-      <w:r>
-        <w:rPr>
-          <w:rFonts w:ascii="Consolas" w:hAnsi="Consolas"/>
-        </w:rPr>
-        <w:t>.</w:t>
-      </w:r>
-    </w:p>
-    <w:p>
-      <w:pPr>
-        <w:jc w:val="both"/>
-        <w:rPr>
-          <w:rFonts w:ascii="Consolas" w:hAnsi="Consolas"/>
-        </w:rPr>
-      </w:pPr>
-      <w:r>
-        <w:rPr>
-          <w:rFonts w:ascii="Consolas" w:hAnsi="Consolas"/>
-        </w:rPr>
-        <w:t xml:space="preserve">Al crear comentarios.csv, </w:t>
-      </w:r>
-      <w:r>
-        <w:rPr>
-          <w:rFonts w:ascii="Consolas" w:hAnsi="Consolas"/>
-        </w:rPr>
-        <w:t>primero se guarda el nombre de la función. Si</w:t>
-      </w:r>
-      <w:r>
-        <w:rPr>
-          <w:rFonts w:ascii="Consolas" w:hAnsi="Consolas"/>
-        </w:rPr>
-        <w:t xml:space="preserve"> luego de esa línea empieza un comentario multilínea, se trata del comentario inicial de la función, y se analiza para extraer el nombre del autor y la descripción de ayuda. Si no se encuentran dichos datos o no hay un comentario inicial, la función se guarda con autor </w:t>
-      </w:r>
-      <w:r>
-        <w:rPr>
-          <w:rFonts w:ascii="Consolas" w:hAnsi="Consolas"/>
-          <w:lang w:val="es-AR"/>
-        </w:rPr>
-        <w:t>“Desconocido”</w:t>
-      </w:r>
-      <w:r>
-        <w:rPr>
-          <w:rFonts w:ascii="Consolas" w:hAnsi="Consolas"/>
-        </w:rPr>
-        <w:t xml:space="preserve"> y el campo de descripción de ayuda se guarda en blanco. </w:t>
-      </w:r>
-      <w:r>
-        <w:rPr>
-          <w:rFonts w:ascii="Consolas" w:hAnsi="Consolas"/>
-        </w:rPr>
-        <w:t xml:space="preserve">Luego se guardan los comentarios adicionales que puedan existir en la función. </w:t>
-      </w:r>
-      <w:r>
-        <w:rPr>
-          <w:rFonts w:ascii="Consolas" w:hAnsi="Consolas"/>
-        </w:rPr>
-        <w:t>Al igual que en fuente</w:t>
-      </w:r>
-      <w:r>
-        <w:rPr>
-          <w:rFonts w:ascii="Consolas" w:hAnsi="Consolas"/>
-          <w:lang w:val="es-AR"/>
-        </w:rPr>
-        <w:t xml:space="preserve">_unico.csv, </w:t>
-      </w:r>
-      <w:r>
-        <w:rPr>
-          <w:rFonts w:ascii="Consolas" w:hAnsi="Consolas"/>
-        </w:rPr>
-        <w:t xml:space="preserve">se recorre el archivo mientras no se encuentre una nueva firma de función. </w:t>
-      </w:r>
-      <w:r>
-        <w:rPr>
-          <w:rFonts w:ascii="Consolas" w:hAnsi="Consolas"/>
-        </w:rPr>
-        <w:t xml:space="preserve">Si se encuentra un comentario multilínea, se recorre completamente y se guarda en un único campo. Si se encuentra un comentario de línea, también se guarda. Si no es ninguno de los casos anteriores, es porque la línea es una instrucción, pero que puede contener un comentario, por lo que se guarda también si lo tuviera. </w:t>
-      </w:r>
-      <w:r>
-        <w:rPr>
-          <w:rFonts w:ascii="Consolas" w:hAnsi="Consolas"/>
-        </w:rPr>
-        <w:t>Al igual que antes, se mantiene registro de la posición en la que se encontró cada línea.</w:t>
-      </w:r>
-    </w:p>
-    <w:p>
-      <w:pPr>
-        <w:jc w:val="both"/>
-      </w:pPr>
-      <w:r>
-        <w:rPr>
-          <w:rFonts w:ascii="Consolas" w:hAnsi="Consolas"/>
-        </w:rPr>
-        <w:t>Cada línea adicional de los .</w:t>
-      </w:r>
-      <w:proofErr w:type="spellStart"/>
-      <w:r>
-        <w:rPr>
-          <w:rFonts w:ascii="Consolas" w:hAnsi="Consolas"/>
-        </w:rPr>
-        <w:t>csv</w:t>
-      </w:r>
-      <w:proofErr w:type="spellEnd"/>
-      <w:r>
-        <w:rPr>
-          <w:rFonts w:ascii="Consolas" w:hAnsi="Consolas"/>
-        </w:rPr>
-        <w:t xml:space="preserve"> están precedidas por un marcador de línea, que da idea de la posición en la que se encuentra cada cosa. </w:t>
+          <w:lang w:val="en-US"/>
+        </w:rPr>
+        <w:t>Se considera el caso en el que una l</w:t>
+      </w:r>
+      <w:r>
+        <w:rPr>
+          <w:rFonts w:ascii="Consolas" w:hAnsi="Consolas"/>
+        </w:rPr>
+        <w:t xml:space="preserve">ínea de instrucción pueda contener un comentario adyacente. En tal caso, guarda ambas partes de la línea en los archivos, separando la instrucción del comentario. </w:t>
+      </w:r>
+    </w:p>
+    <w:p>
+      <w:pPr>
+        <w:jc w:val="both"/>
+        <w:rPr>
+          <w:rFonts w:ascii="Consolas" w:hAnsi="Consolas"/>
+        </w:rPr>
+      </w:pPr>
+      <w:r>
+        <w:rPr>
+          <w:rFonts w:ascii="Consolas" w:hAnsi="Consolas"/>
+        </w:rPr>
+        <w:t xml:space="preserve">Cada línea adicional de los .csv está precedida por un marcador de línea, que da idea de la posición en la que se encuentra cada cosa. </w:t>
       </w:r>
       <w:r>
         <w:rPr>
@@ -2164,51 +1870,48 @@
         <w:t>x</w:t>
       </w:r>
       <w:r>
+        <w:rPr>
+          <w:rFonts w:ascii="Consolas" w:hAnsi="Consolas"/>
+        </w:rPr>
         <w:t xml:space="preserve"> es un número, empezando desde el 0 (primera instrucción o bloque de comentarios</w:t>
       </w:r>
       <w:r>
+        <w:rPr>
+          <w:rFonts w:ascii="Consolas" w:hAnsi="Consolas"/>
+        </w:rPr>
         <w:t xml:space="preserve"> posterior al comentario inicial</w:t>
       </w:r>
       <w:r>
         <w:rPr>
+          <w:rFonts w:ascii="Consolas" w:hAnsi="Consolas"/>
           <w:lang w:val="es-AR"/>
         </w:rPr>
         <w:t>)</w:t>
       </w:r>
       <w:r>
         <w:rPr>
+          <w:rFonts w:ascii="Consolas" w:hAnsi="Consolas"/>
           <w:lang w:val="es-AR"/>
         </w:rPr>
         <w:t>.</w:t>
       </w:r>
       <w:r>
         <w:rPr>
-          <w:lang w:val="es-AR"/>
-        </w:rPr>
-        <w:t xml:space="preserve"> Adicionalmente, en las primeras versiones del programa se guardaba un marcador que indicaba el nivel de </w:t>
-      </w:r>
-      <w:proofErr w:type="spellStart"/>
-      <w:r>
-        <w:rPr>
-          <w:lang w:val="es-AR"/>
-        </w:rPr>
-        <w:t>indentación</w:t>
-      </w:r>
-      <w:proofErr w:type="spellEnd"/>
-      <w:r>
-        <w:rPr>
-          <w:lang w:val="es-AR"/>
-        </w:rPr>
-        <w:t xml:space="preserve"> al que se producía </w:t>
-      </w:r>
-      <w:r>
-        <w:rPr>
+          <w:rFonts w:ascii="Consolas" w:hAnsi="Consolas"/>
+          <w:lang w:val="es-AR"/>
+        </w:rPr>
+        <w:t xml:space="preserve"> Adicionalmente, en las primeras versiones del programa se guardaba un marcador que indicaba el nivel de indentación al que se producía </w:t>
+      </w:r>
+      <w:r>
+        <w:rPr>
+          <w:rFonts w:ascii="Consolas" w:hAnsi="Consolas"/>
           <w:lang w:val="es-AR"/>
         </w:rPr>
         <w:t>cada</w:t>
       </w:r>
       <w:r>
         <w:rPr>
+          <w:rFonts w:ascii="Consolas" w:hAnsi="Consolas"/>
           <w:lang w:val="es-AR"/>
         </w:rPr>
         <w:t xml:space="preserve"> línea, pero luego fue removido ya que no era necesario.</w:t>
@@ -2226,23 +1929,7 @@
           <w:rFonts w:ascii="Consolas" w:hAnsi="Consolas"/>
           <w:lang w:val="es-AR"/>
         </w:rPr>
-        <w:t>Para evitar problemas al leer los archivos .</w:t>
-      </w:r>
-      <w:proofErr w:type="spellStart"/>
-      <w:r>
-        <w:rPr>
-          <w:rFonts w:ascii="Consolas" w:hAnsi="Consolas"/>
-          <w:lang w:val="es-AR"/>
-        </w:rPr>
-        <w:t>csv</w:t>
-      </w:r>
-      <w:proofErr w:type="spellEnd"/>
-      <w:r>
-        <w:rPr>
-          <w:rFonts w:ascii="Consolas" w:hAnsi="Consolas"/>
-          <w:lang w:val="es-AR"/>
-        </w:rPr>
-        <w:t xml:space="preserve">, </w:t>
+        <w:t xml:space="preserve">Para evitar problemas al leer los archivos .csv, </w:t>
       </w:r>
       <w:r>
         <w:rPr>
@@ -2251,33 +1938,11 @@
         </w:rPr>
         <w:t>al guardar un salto de l</w:t>
       </w:r>
-      <w:proofErr w:type="spellStart"/>
-      <w:r>
-        <w:rPr>
-          <w:rFonts w:ascii="Consolas" w:hAnsi="Consolas"/>
-        </w:rPr>
-        <w:t>ínea</w:t>
-      </w:r>
-      <w:proofErr w:type="spellEnd"/>
-      <w:r>
-        <w:rPr>
-          <w:rFonts w:ascii="Consolas" w:hAnsi="Consolas"/>
-        </w:rPr>
-        <w:t xml:space="preserve"> dentro de un comentario multilínea, se reemplaza el </w:t>
-      </w:r>
-      <w:proofErr w:type="spellStart"/>
-      <w:r>
-        <w:rPr>
-          <w:rFonts w:ascii="Consolas" w:hAnsi="Consolas"/>
-        </w:rPr>
-        <w:t>caracter</w:t>
-      </w:r>
-      <w:proofErr w:type="spellEnd"/>
-      <w:r>
-        <w:rPr>
-          <w:rFonts w:ascii="Consolas" w:hAnsi="Consolas"/>
-        </w:rPr>
-        <w:t xml:space="preserve"> \n por el marcador </w:t>
+      <w:r>
+        <w:rPr>
+          <w:rFonts w:ascii="Consolas" w:hAnsi="Consolas"/>
+        </w:rPr>
+        <w:t xml:space="preserve">ínea dentro de un comentario multilínea, se reemplaza el caracter \n por el marcador </w:t>
       </w:r>
       <w:r>
         <w:rPr>
@@ -2414,23 +2079,7 @@
           <w:rFonts w:ascii="Consolas" w:hAnsi="Consolas"/>
           <w:lang w:val="es-AR"/>
         </w:rPr>
-        <w:t>(</w:t>
-      </w:r>
-      <w:proofErr w:type="spellStart"/>
-      <w:r>
-        <w:rPr>
-          <w:rFonts w:ascii="Consolas" w:hAnsi="Consolas"/>
-          <w:lang w:val="es-AR"/>
-        </w:rPr>
-        <w:t>arbol_invocacion</w:t>
-      </w:r>
-      <w:proofErr w:type="spellEnd"/>
-      <w:r>
-        <w:rPr>
-          <w:rFonts w:ascii="Consolas" w:hAnsi="Consolas"/>
-          <w:lang w:val="es-AR"/>
-        </w:rPr>
-        <w:t xml:space="preserve">) </w:t>
+        <w:t xml:space="preserve">(arbol_invocacion) </w:t>
       </w:r>
       <w:r>
         <w:rPr>
@@ -2477,61 +2126,20 @@
           <w:bCs/>
           <w:lang w:val="en-US"/>
         </w:rPr>
-        <w:t>_</w:t>
-      </w:r>
-      <w:proofErr w:type="spellStart"/>
-      <w:r>
-        <w:rPr>
-          <w:rFonts w:ascii="Consolas" w:hAnsi="Consolas"/>
-          <w:b/>
-          <w:bCs/>
-          <w:lang w:val="en-US"/>
-        </w:rPr>
-        <w:t>funciones</w:t>
-      </w:r>
-      <w:proofErr w:type="spellEnd"/>
-      <w:r>
-        <w:rPr>
-          <w:rFonts w:ascii="Consolas" w:hAnsi="Consolas"/>
-          <w:b/>
-          <w:bCs/>
-          <w:lang w:val="en-US"/>
-        </w:rPr>
-        <w:t xml:space="preserve"> (</w:t>
-      </w:r>
-      <w:proofErr w:type="spellStart"/>
-      <w:r>
-        <w:rPr>
-          <w:rFonts w:ascii="Consolas" w:hAnsi="Consolas"/>
-          <w:b/>
-          <w:bCs/>
-          <w:lang w:val="en-US"/>
-        </w:rPr>
-        <w:t>descontinuado</w:t>
-      </w:r>
-      <w:proofErr w:type="spellEnd"/>
-      <w:r>
-        <w:rPr>
-          <w:rFonts w:ascii="Consolas" w:hAnsi="Consolas"/>
-          <w:b/>
-          <w:bCs/>
-          <w:lang w:val="en-US"/>
-        </w:rPr>
-        <w:t>)</w:t>
-      </w:r>
-    </w:p>
-    <w:p>
-      <w:pPr>
-        <w:jc w:val="both"/>
-        <w:rPr>
-          <w:rFonts w:ascii="Consolas" w:hAnsi="Consolas"/>
-        </w:rPr>
-      </w:pPr>
-      <w:r>
-        <w:rPr>
-          <w:rFonts w:ascii="Consolas" w:hAnsi="Consolas"/>
-        </w:rPr>
-        <w:lastRenderedPageBreak/>
+        <w:t>_funciones (descontinuado)</w:t>
+      </w:r>
+    </w:p>
+    <w:p>
+      <w:pPr>
+        <w:jc w:val="both"/>
+        <w:rPr>
+          <w:rFonts w:ascii="Consolas" w:hAnsi="Consolas"/>
+        </w:rPr>
+      </w:pPr>
+      <w:r>
+        <w:rPr>
+          <w:rFonts w:ascii="Consolas" w:hAnsi="Consolas"/>
+        </w:rPr>
         <w:t xml:space="preserve">Generaba el archivo </w:t>
       </w:r>
       <w:r>
@@ -2564,17 +2172,8 @@
           <w:rFonts w:ascii="Consolas" w:hAnsi="Consolas"/>
           <w:lang w:val="es-AR"/>
         </w:rPr>
-        <w:t>_</w:t>
-      </w:r>
-      <w:proofErr w:type="spellStart"/>
-      <w:r>
-        <w:rPr>
-          <w:rFonts w:ascii="Consolas" w:hAnsi="Consolas"/>
-          <w:lang w:val="es-AR"/>
-        </w:rPr>
-        <w:t>imports</w:t>
-      </w:r>
-      <w:proofErr w:type="spellEnd"/>
+        <w:t>_imports</w:t>
+      </w:r>
       <w:r>
         <w:rPr>
           <w:rFonts w:ascii="Consolas" w:hAnsi="Consolas"/>
@@ -2662,91 +2261,19 @@
         <w:rPr>
           <w:rFonts w:ascii="Consolas" w:hAnsi="Consolas"/>
         </w:rPr>
-        <w:t xml:space="preserve">n: nombre de la función y módulo al que pertenece, cantidad de parámetros, cantidad de líneas de código, cantidad de invocaciones, cantidad de </w:t>
-      </w:r>
-      <w:proofErr w:type="spellStart"/>
-      <w:r>
-        <w:rPr>
-          <w:rFonts w:ascii="Consolas" w:hAnsi="Consolas"/>
-        </w:rPr>
-        <w:t>return</w:t>
-      </w:r>
-      <w:proofErr w:type="spellEnd"/>
-      <w:r>
-        <w:rPr>
-          <w:rFonts w:ascii="Consolas" w:hAnsi="Consolas"/>
-        </w:rPr>
-        <w:t xml:space="preserve">, </w:t>
-      </w:r>
-      <w:proofErr w:type="spellStart"/>
-      <w:r>
-        <w:rPr>
-          <w:rFonts w:ascii="Consolas" w:hAnsi="Consolas"/>
-        </w:rPr>
-        <w:t>if</w:t>
-      </w:r>
-      <w:proofErr w:type="spellEnd"/>
-      <w:r>
-        <w:rPr>
-          <w:rFonts w:ascii="Consolas" w:hAnsi="Consolas"/>
-        </w:rPr>
-        <w:t>/</w:t>
-      </w:r>
-      <w:proofErr w:type="spellStart"/>
-      <w:r>
-        <w:rPr>
-          <w:rFonts w:ascii="Consolas" w:hAnsi="Consolas"/>
-        </w:rPr>
-        <w:t>elif</w:t>
-      </w:r>
-      <w:proofErr w:type="spellEnd"/>
-      <w:r>
-        <w:rPr>
-          <w:rFonts w:ascii="Consolas" w:hAnsi="Consolas"/>
-        </w:rPr>
-        <w:t xml:space="preserve">, </w:t>
-      </w:r>
-      <w:proofErr w:type="spellStart"/>
-      <w:r>
-        <w:rPr>
-          <w:rFonts w:ascii="Consolas" w:hAnsi="Consolas"/>
-        </w:rPr>
-        <w:t>for</w:t>
-      </w:r>
-      <w:proofErr w:type="spellEnd"/>
-      <w:r>
-        <w:rPr>
-          <w:rFonts w:ascii="Consolas" w:hAnsi="Consolas"/>
-        </w:rPr>
-        <w:t xml:space="preserve">, </w:t>
-      </w:r>
-      <w:proofErr w:type="spellStart"/>
-      <w:r>
-        <w:rPr>
-          <w:rFonts w:ascii="Consolas" w:hAnsi="Consolas"/>
-        </w:rPr>
-        <w:t>while</w:t>
-      </w:r>
-      <w:proofErr w:type="spellEnd"/>
-      <w:r>
-        <w:rPr>
-          <w:rFonts w:ascii="Consolas" w:hAnsi="Consolas"/>
-        </w:rPr>
-        <w:t xml:space="preserve">, break, </w:t>
-      </w:r>
-      <w:proofErr w:type="spellStart"/>
-      <w:r>
-        <w:rPr>
-          <w:rFonts w:ascii="Consolas" w:hAnsi="Consolas"/>
-        </w:rPr>
-        <w:t>exit</w:t>
-      </w:r>
-      <w:proofErr w:type="spellEnd"/>
-      <w:r>
-        <w:rPr>
-          <w:rFonts w:ascii="Consolas" w:hAnsi="Consolas"/>
-        </w:rPr>
-        <w:t>, cantidad de líneas de comentarios, indicador de descripción y autor de la función.</w:t>
+        <w:t>n: nombre de la función y módulo al que pertenece, cantidad de parámetros, cantidad de líneas de código, cantidad de invocaciones, cantidad de return, if</w:t>
+      </w:r>
+      <w:r>
+        <w:rPr>
+          <w:rFonts w:ascii="Consolas" w:hAnsi="Consolas"/>
+        </w:rPr>
+        <w:t>/elif</w:t>
+      </w:r>
+      <w:r>
+        <w:rPr>
+          <w:rFonts w:ascii="Consolas" w:hAnsi="Consolas"/>
+        </w:rPr>
+        <w:t>, for, while, break, exit, cantidad de líneas de comentarios, indicador de descripción y autor de la función.</w:t>
       </w:r>
       <w:r>
         <w:rPr>
@@ -2800,6 +2327,7 @@
           <w:szCs w:val="24"/>
           <w:lang w:val="es-AR"/>
         </w:rPr>
+        <w:lastRenderedPageBreak/>
         <mc:AlternateContent>
           <mc:Choice Requires="wps">
             <w:drawing>
@@ -2865,31 +2393,7 @@
                                 <w:rFonts w:ascii="Consolas" w:hAnsi="Consolas"/>
                                 <w:lang w:val="es-AR"/>
                               </w:rPr>
-                              <w:t>“func_1</w:t>
-                            </w:r>
-                            <w:proofErr w:type="gramStart"/>
-                            <w:r>
-                              <w:rPr>
-                                <w:rFonts w:ascii="Consolas" w:hAnsi="Consolas"/>
-                                <w:lang w:val="es-AR"/>
-                              </w:rPr>
-                              <w:t>”:{</w:t>
-                            </w:r>
-                            <w:proofErr w:type="gramEnd"/>
-                            <w:r>
-                              <w:rPr>
-                                <w:rFonts w:ascii="Consolas" w:hAnsi="Consolas"/>
-                                <w:lang w:val="es-AR"/>
-                              </w:rPr>
-                              <w:t xml:space="preserve"> “nombre.modulo”:”func_1.modulo”, “</w:t>
-                            </w:r>
-                            <w:proofErr w:type="spellStart"/>
-                            <w:r>
-                              <w:rPr>
-                                <w:rFonts w:ascii="Consolas" w:hAnsi="Consolas"/>
-                                <w:lang w:val="es-AR"/>
-                              </w:rPr>
-                              <w:t>parámetros”:n</w:t>
+                              <w:t>“func_1”:{ “nombre.modulo”:”func_1.modulo”, “parámetros”:n</w:t>
                             </w:r>
                             <w:r>
                               <w:rPr>
@@ -2899,7 +2403,6 @@
                               </w:rPr>
                               <w:t>o</w:t>
                             </w:r>
-                            <w:proofErr w:type="spellEnd"/>
                             <w:r>
                               <w:rPr>
                                 <w:rFonts w:ascii="Consolas" w:hAnsi="Consolas"/>
@@ -2921,17 +2424,8 @@
                                 <w:rFonts w:ascii="Consolas" w:hAnsi="Consolas"/>
                                 <w:lang w:val="en-GB"/>
                               </w:rPr>
-                              <w:t>“líneas</w:t>
+                              <w:t>“líneas”:n</w:t>
                             </w:r>
-                            <w:proofErr w:type="gramStart"/>
-                            <w:r>
-                              <w:rPr>
-                                <w:rFonts w:ascii="Consolas" w:hAnsi="Consolas"/>
-                                <w:lang w:val="en-GB"/>
-                              </w:rPr>
-                              <w:t>”:n</w:t>
-                            </w:r>
-                            <w:proofErr w:type="gramEnd"/>
                             <w:r>
                               <w:rPr>
                                 <w:rFonts w:ascii="Consolas" w:hAnsi="Consolas"/>
@@ -3006,17 +2500,8 @@
                                 <w:rFonts w:ascii="Consolas" w:hAnsi="Consolas"/>
                                 <w:lang w:val="en-GB"/>
                               </w:rPr>
-                              <w:t>“fors</w:t>
+                              <w:t>“fors”:n</w:t>
                             </w:r>
-                            <w:proofErr w:type="gramStart"/>
-                            <w:r>
-                              <w:rPr>
-                                <w:rFonts w:ascii="Consolas" w:hAnsi="Consolas"/>
-                                <w:lang w:val="en-GB"/>
-                              </w:rPr>
-                              <w:t>”:n</w:t>
-                            </w:r>
-                            <w:proofErr w:type="gramEnd"/>
                             <w:r>
                               <w:rPr>
                                 <w:rFonts w:ascii="Consolas" w:hAnsi="Consolas"/>
@@ -3091,17 +2576,8 @@
                                 <w:rFonts w:ascii="Consolas" w:hAnsi="Consolas"/>
                                 <w:lang w:val="es-AR"/>
                               </w:rPr>
-                              <w:t>“comentarios</w:t>
+                              <w:t>“comentarios”:n</w:t>
                             </w:r>
-                            <w:proofErr w:type="gramStart"/>
-                            <w:r>
-                              <w:rPr>
-                                <w:rFonts w:ascii="Consolas" w:hAnsi="Consolas"/>
-                                <w:lang w:val="es-AR"/>
-                              </w:rPr>
-                              <w:t>”:n</w:t>
-                            </w:r>
-                            <w:proofErr w:type="gramEnd"/>
                             <w:r>
                               <w:rPr>
                                 <w:rFonts w:ascii="Consolas" w:hAnsi="Consolas"/>
@@ -3115,23 +2591,7 @@
                                 <w:rFonts w:ascii="Consolas" w:hAnsi="Consolas"/>
                                 <w:lang w:val="es-AR"/>
                               </w:rPr>
-                              <w:t>, “</w:t>
-                            </w:r>
-                            <w:proofErr w:type="spellStart"/>
-                            <w:r>
-                              <w:rPr>
-                                <w:rFonts w:ascii="Consolas" w:hAnsi="Consolas"/>
-                                <w:lang w:val="es-AR"/>
-                              </w:rPr>
-                              <w:t>descripcion</w:t>
-                            </w:r>
-                            <w:proofErr w:type="spellEnd"/>
-                            <w:r>
-                              <w:rPr>
-                                <w:rFonts w:ascii="Consolas" w:hAnsi="Consolas"/>
-                                <w:lang w:val="es-AR"/>
-                              </w:rPr>
-                              <w:t>”: “si”/”no”,</w:t>
+                              <w:t>, “descripcion”: “si”/”no”,</w:t>
                             </w:r>
                           </w:p>
                           <w:p>
@@ -3147,32 +2607,7 @@
                                 <w:rFonts w:ascii="Consolas" w:hAnsi="Consolas"/>
                                 <w:lang w:val="es-AR"/>
                               </w:rPr>
-                              <w:t xml:space="preserve">      “</w:t>
-                            </w:r>
-                            <w:proofErr w:type="spellStart"/>
-                            <w:r>
-                              <w:rPr>
-                                <w:rFonts w:ascii="Consolas" w:hAnsi="Consolas"/>
-                                <w:lang w:val="es-AR"/>
-                              </w:rPr>
-                              <w:t>autor”</w:t>
-                            </w:r>
-                            <w:proofErr w:type="gramStart"/>
-                            <w:r>
-                              <w:rPr>
-                                <w:rFonts w:ascii="Consolas" w:hAnsi="Consolas"/>
-                                <w:lang w:val="es-AR"/>
-                              </w:rPr>
-                              <w:t>:”nombre</w:t>
-                            </w:r>
-                            <w:proofErr w:type="spellEnd"/>
-                            <w:proofErr w:type="gramEnd"/>
-                            <w:r>
-                              <w:rPr>
-                                <w:rFonts w:ascii="Consolas" w:hAnsi="Consolas"/>
-                                <w:lang w:val="es-AR"/>
-                              </w:rPr>
-                              <w:t xml:space="preserve"> apellido”},</w:t>
+                              <w:t xml:space="preserve">      “autor”:”nombre apellido”},</w:t>
                             </w:r>
                           </w:p>
                           <w:p>
@@ -3195,23 +2630,7 @@
                                 <w:rFonts w:ascii="Consolas" w:hAnsi="Consolas"/>
                                 <w:lang w:val="es-AR"/>
                               </w:rPr>
-                              <w:t>“func_2</w:t>
-                            </w:r>
-                            <w:proofErr w:type="gramStart"/>
-                            <w:r>
-                              <w:rPr>
-                                <w:rFonts w:ascii="Consolas" w:hAnsi="Consolas"/>
-                                <w:lang w:val="es-AR"/>
-                              </w:rPr>
-                              <w:t>”:{</w:t>
-                            </w:r>
-                            <w:proofErr w:type="gramEnd"/>
-                            <w:r>
-                              <w:rPr>
-                                <w:rFonts w:ascii="Consolas" w:hAnsi="Consolas"/>
-                                <w:lang w:val="es-AR"/>
-                              </w:rPr>
-                              <w:t xml:space="preserve"> “nombre.modulo”:”func_2.modulo”, …},</w:t>
+                              <w:t>“func_2”:{ “nombre.modulo”:”func_2.modulo”, …},</w:t>
                             </w:r>
                           </w:p>
                           <w:p>
@@ -3226,32 +2645,7 @@
                                 <w:rFonts w:ascii="Consolas" w:hAnsi="Consolas"/>
                                 <w:lang w:val="es-AR"/>
                               </w:rPr>
-                              <w:t>“</w:t>
-                            </w:r>
-                            <w:proofErr w:type="spellStart"/>
-                            <w:r>
-                              <w:rPr>
-                                <w:rFonts w:ascii="Consolas" w:hAnsi="Consolas"/>
-                                <w:lang w:val="es-AR"/>
-                              </w:rPr>
-                              <w:t>func_n</w:t>
-                            </w:r>
-                            <w:proofErr w:type="spellEnd"/>
-                            <w:proofErr w:type="gramStart"/>
-                            <w:r>
-                              <w:rPr>
-                                <w:rFonts w:ascii="Consolas" w:hAnsi="Consolas"/>
-                                <w:lang w:val="es-AR"/>
-                              </w:rPr>
-                              <w:t>”:{</w:t>
-                            </w:r>
-                            <w:proofErr w:type="gramEnd"/>
-                            <w:r>
-                              <w:rPr>
-                                <w:rFonts w:ascii="Consolas" w:hAnsi="Consolas"/>
-                                <w:lang w:val="es-AR"/>
-                              </w:rPr>
-                              <w:t xml:space="preserve"> … }</w:t>
+                              <w:t>“func_n”:{ … }</w:t>
                             </w:r>
                           </w:p>
                           <w:p>
@@ -3316,31 +2710,7 @@
                           <w:rFonts w:ascii="Consolas" w:hAnsi="Consolas"/>
                           <w:lang w:val="es-AR"/>
                         </w:rPr>
-                        <w:t>“func_1</w:t>
-                      </w:r>
-                      <w:proofErr w:type="gramStart"/>
-                      <w:r>
-                        <w:rPr>
-                          <w:rFonts w:ascii="Consolas" w:hAnsi="Consolas"/>
-                          <w:lang w:val="es-AR"/>
-                        </w:rPr>
-                        <w:t>”:{</w:t>
-                      </w:r>
-                      <w:proofErr w:type="gramEnd"/>
-                      <w:r>
-                        <w:rPr>
-                          <w:rFonts w:ascii="Consolas" w:hAnsi="Consolas"/>
-                          <w:lang w:val="es-AR"/>
-                        </w:rPr>
-                        <w:t xml:space="preserve"> “nombre.modulo”:”func_1.modulo”, “</w:t>
-                      </w:r>
-                      <w:proofErr w:type="spellStart"/>
-                      <w:r>
-                        <w:rPr>
-                          <w:rFonts w:ascii="Consolas" w:hAnsi="Consolas"/>
-                          <w:lang w:val="es-AR"/>
-                        </w:rPr>
-                        <w:t>parámetros”:n</w:t>
+                        <w:t>“func_1”:{ “nombre.modulo”:”func_1.modulo”, “parámetros”:n</w:t>
                       </w:r>
                       <w:r>
                         <w:rPr>
@@ -3350,7 +2720,6 @@
                         </w:rPr>
                         <w:t>o</w:t>
                       </w:r>
-                      <w:proofErr w:type="spellEnd"/>
                       <w:r>
                         <w:rPr>
                           <w:rFonts w:ascii="Consolas" w:hAnsi="Consolas"/>
@@ -3372,17 +2741,8 @@
                           <w:rFonts w:ascii="Consolas" w:hAnsi="Consolas"/>
                           <w:lang w:val="en-GB"/>
                         </w:rPr>
-                        <w:t>“líneas</w:t>
+                        <w:t>“líneas”:n</w:t>
                       </w:r>
-                      <w:proofErr w:type="gramStart"/>
-                      <w:r>
-                        <w:rPr>
-                          <w:rFonts w:ascii="Consolas" w:hAnsi="Consolas"/>
-                          <w:lang w:val="en-GB"/>
-                        </w:rPr>
-                        <w:t>”:n</w:t>
-                      </w:r>
-                      <w:proofErr w:type="gramEnd"/>
                       <w:r>
                         <w:rPr>
                           <w:rFonts w:ascii="Consolas" w:hAnsi="Consolas"/>
@@ -3457,17 +2817,8 @@
                           <w:rFonts w:ascii="Consolas" w:hAnsi="Consolas"/>
                           <w:lang w:val="en-GB"/>
                         </w:rPr>
-                        <w:t>“fors</w:t>
+                        <w:t>“fors”:n</w:t>
                       </w:r>
-                      <w:proofErr w:type="gramStart"/>
-                      <w:r>
-                        <w:rPr>
-                          <w:rFonts w:ascii="Consolas" w:hAnsi="Consolas"/>
-                          <w:lang w:val="en-GB"/>
-                        </w:rPr>
-                        <w:t>”:n</w:t>
-                      </w:r>
-                      <w:proofErr w:type="gramEnd"/>
                       <w:r>
                         <w:rPr>
                           <w:rFonts w:ascii="Consolas" w:hAnsi="Consolas"/>
@@ -3542,17 +2893,8 @@
                           <w:rFonts w:ascii="Consolas" w:hAnsi="Consolas"/>
                           <w:lang w:val="es-AR"/>
                         </w:rPr>
-                        <w:t>“comentarios</w:t>
+                        <w:t>“comentarios”:n</w:t>
                       </w:r>
-                      <w:proofErr w:type="gramStart"/>
-                      <w:r>
-                        <w:rPr>
-                          <w:rFonts w:ascii="Consolas" w:hAnsi="Consolas"/>
-                          <w:lang w:val="es-AR"/>
-                        </w:rPr>
-                        <w:t>”:n</w:t>
-                      </w:r>
-                      <w:proofErr w:type="gramEnd"/>
                       <w:r>
                         <w:rPr>
                           <w:rFonts w:ascii="Consolas" w:hAnsi="Consolas"/>
@@ -3566,23 +2908,7 @@
                           <w:rFonts w:ascii="Consolas" w:hAnsi="Consolas"/>
                           <w:lang w:val="es-AR"/>
                         </w:rPr>
-                        <w:t>, “</w:t>
-                      </w:r>
-                      <w:proofErr w:type="spellStart"/>
-                      <w:r>
-                        <w:rPr>
-                          <w:rFonts w:ascii="Consolas" w:hAnsi="Consolas"/>
-                          <w:lang w:val="es-AR"/>
-                        </w:rPr>
-                        <w:t>descripcion</w:t>
-                      </w:r>
-                      <w:proofErr w:type="spellEnd"/>
-                      <w:r>
-                        <w:rPr>
-                          <w:rFonts w:ascii="Consolas" w:hAnsi="Consolas"/>
-                          <w:lang w:val="es-AR"/>
-                        </w:rPr>
-                        <w:t>”: “si”/”no”,</w:t>
+                        <w:t>, “descripcion”: “si”/”no”,</w:t>
                       </w:r>
                     </w:p>
                     <w:p>
@@ -3598,32 +2924,7 @@
                           <w:rFonts w:ascii="Consolas" w:hAnsi="Consolas"/>
                           <w:lang w:val="es-AR"/>
                         </w:rPr>
-                        <w:t xml:space="preserve">      “</w:t>
-                      </w:r>
-                      <w:proofErr w:type="spellStart"/>
-                      <w:r>
-                        <w:rPr>
-                          <w:rFonts w:ascii="Consolas" w:hAnsi="Consolas"/>
-                          <w:lang w:val="es-AR"/>
-                        </w:rPr>
-                        <w:t>autor”</w:t>
-                      </w:r>
-                      <w:proofErr w:type="gramStart"/>
-                      <w:r>
-                        <w:rPr>
-                          <w:rFonts w:ascii="Consolas" w:hAnsi="Consolas"/>
-                          <w:lang w:val="es-AR"/>
-                        </w:rPr>
-                        <w:t>:”nombre</w:t>
-                      </w:r>
-                      <w:proofErr w:type="spellEnd"/>
-                      <w:proofErr w:type="gramEnd"/>
-                      <w:r>
-                        <w:rPr>
-                          <w:rFonts w:ascii="Consolas" w:hAnsi="Consolas"/>
-                          <w:lang w:val="es-AR"/>
-                        </w:rPr>
-                        <w:t xml:space="preserve"> apellido”},</w:t>
+                        <w:t xml:space="preserve">      “autor”:”nombre apellido”},</w:t>
                       </w:r>
                     </w:p>
                     <w:p>
@@ -3646,23 +2947,7 @@
                           <w:rFonts w:ascii="Consolas" w:hAnsi="Consolas"/>
                           <w:lang w:val="es-AR"/>
                         </w:rPr>
-                        <w:t>“func_2</w:t>
-                      </w:r>
-                      <w:proofErr w:type="gramStart"/>
-                      <w:r>
-                        <w:rPr>
-                          <w:rFonts w:ascii="Consolas" w:hAnsi="Consolas"/>
-                          <w:lang w:val="es-AR"/>
-                        </w:rPr>
-                        <w:t>”:{</w:t>
-                      </w:r>
-                      <w:proofErr w:type="gramEnd"/>
-                      <w:r>
-                        <w:rPr>
-                          <w:rFonts w:ascii="Consolas" w:hAnsi="Consolas"/>
-                          <w:lang w:val="es-AR"/>
-                        </w:rPr>
-                        <w:t xml:space="preserve"> “nombre.modulo”:”func_2.modulo”, …},</w:t>
+                        <w:t>“func_2”:{ “nombre.modulo”:”func_2.modulo”, …},</w:t>
                       </w:r>
                     </w:p>
                     <w:p>
@@ -3677,32 +2962,7 @@
                           <w:rFonts w:ascii="Consolas" w:hAnsi="Consolas"/>
                           <w:lang w:val="es-AR"/>
                         </w:rPr>
-                        <w:t>“</w:t>
-                      </w:r>
-                      <w:proofErr w:type="spellStart"/>
-                      <w:r>
-                        <w:rPr>
-                          <w:rFonts w:ascii="Consolas" w:hAnsi="Consolas"/>
-                          <w:lang w:val="es-AR"/>
-                        </w:rPr>
-                        <w:t>func_n</w:t>
-                      </w:r>
-                      <w:proofErr w:type="spellEnd"/>
-                      <w:proofErr w:type="gramStart"/>
-                      <w:r>
-                        <w:rPr>
-                          <w:rFonts w:ascii="Consolas" w:hAnsi="Consolas"/>
-                          <w:lang w:val="es-AR"/>
-                        </w:rPr>
-                        <w:t>”:{</w:t>
-                      </w:r>
-                      <w:proofErr w:type="gramEnd"/>
-                      <w:r>
-                        <w:rPr>
-                          <w:rFonts w:ascii="Consolas" w:hAnsi="Consolas"/>
-                          <w:lang w:val="es-AR"/>
-                        </w:rPr>
-                        <w:t xml:space="preserve"> … }</w:t>
+                        <w:t>“func_n”:{ … }</w:t>
                       </w:r>
                     </w:p>
                     <w:p>
@@ -3740,43 +3000,7 @@
         <w:rPr>
           <w:rFonts w:ascii="Consolas" w:hAnsi="Consolas"/>
         </w:rPr>
-        <w:t xml:space="preserve">La función </w:t>
-      </w:r>
-      <w:proofErr w:type="spellStart"/>
-      <w:r>
-        <w:rPr>
-          <w:rFonts w:ascii="Consolas" w:hAnsi="Consolas"/>
-        </w:rPr>
-        <w:t>nombre_funcion</w:t>
-      </w:r>
-      <w:proofErr w:type="spellEnd"/>
-      <w:r>
-        <w:rPr>
-          <w:rFonts w:ascii="Consolas" w:hAnsi="Consolas"/>
-        </w:rPr>
-        <w:t>, es con la cual se empiezan a almacenar los pares “</w:t>
-      </w:r>
-      <w:proofErr w:type="spellStart"/>
-      <w:r>
-        <w:rPr>
-          <w:rFonts w:ascii="Consolas" w:hAnsi="Consolas"/>
-        </w:rPr>
-        <w:t>funcion</w:t>
-      </w:r>
-      <w:proofErr w:type="spellEnd"/>
-      <w:proofErr w:type="gramStart"/>
-      <w:r>
-        <w:rPr>
-          <w:rFonts w:ascii="Consolas" w:hAnsi="Consolas"/>
-        </w:rPr>
-        <w:t>”:{</w:t>
-      </w:r>
-      <w:proofErr w:type="gramEnd"/>
-      <w:r>
-        <w:rPr>
-          <w:rFonts w:ascii="Consolas" w:hAnsi="Consolas"/>
-        </w:rPr>
-        <w:t xml:space="preserve">datos} y, a su vez, le agrega el primer dato al diccionario. Las demás funciones </w:t>
+        <w:t xml:space="preserve">La función nombre_funcion, es con la cual se empiezan a almacenar los pares “funcion”:{datos} y, a su vez, le agrega el primer dato al diccionario. Las demás funciones </w:t>
       </w:r>
       <w:r>
         <w:rPr>
@@ -3800,91 +3024,7 @@
         <w:rPr>
           <w:rFonts w:ascii="Consolas" w:hAnsi="Consolas"/>
         </w:rPr>
-        <w:t xml:space="preserve"> datos a cada diccionario de valor de cada clave, exceptuando: </w:t>
-      </w:r>
-      <w:proofErr w:type="spellStart"/>
-      <w:r>
-        <w:rPr>
-          <w:rFonts w:ascii="Consolas" w:hAnsi="Consolas"/>
-        </w:rPr>
-        <w:t>formato_tabla</w:t>
-      </w:r>
-      <w:proofErr w:type="spellEnd"/>
-      <w:r>
-        <w:rPr>
-          <w:rFonts w:ascii="Consolas" w:hAnsi="Consolas"/>
-        </w:rPr>
-        <w:t xml:space="preserve">, que da formato a la tabla que se imprime por pantalla, </w:t>
-      </w:r>
-      <w:proofErr w:type="spellStart"/>
-      <w:r>
-        <w:rPr>
-          <w:rFonts w:ascii="Consolas" w:hAnsi="Consolas"/>
-        </w:rPr>
-        <w:t>genera_dic</w:t>
-      </w:r>
-      <w:proofErr w:type="spellEnd"/>
-      <w:r>
-        <w:rPr>
-          <w:rFonts w:ascii="Consolas" w:hAnsi="Consolas"/>
-        </w:rPr>
-        <w:t xml:space="preserve">, que abre fuente_unico.csv y comentarios.csv y genera el diccionario haciendo los llamados a las funciones, </w:t>
-      </w:r>
-      <w:proofErr w:type="spellStart"/>
-      <w:r>
-        <w:rPr>
-          <w:rFonts w:ascii="Consolas" w:hAnsi="Consolas"/>
-        </w:rPr>
-        <w:t>genera_panel_csv</w:t>
-      </w:r>
-      <w:proofErr w:type="spellEnd"/>
-      <w:r>
-        <w:rPr>
-          <w:rFonts w:ascii="Consolas" w:hAnsi="Consolas"/>
-        </w:rPr>
-        <w:t xml:space="preserve">, que se encarga de crear panel_general.csv en la carpeta funcionalidades, y </w:t>
-      </w:r>
-      <w:proofErr w:type="spellStart"/>
-      <w:r>
-        <w:rPr>
-          <w:rFonts w:ascii="Consolas" w:hAnsi="Consolas"/>
-        </w:rPr>
-        <w:t>funcionalidad_panel</w:t>
-      </w:r>
-      <w:proofErr w:type="spellEnd"/>
-      <w:r>
-        <w:rPr>
-          <w:rFonts w:ascii="Consolas" w:hAnsi="Consolas"/>
-        </w:rPr>
-        <w:t xml:space="preserve">, la cual articula </w:t>
-      </w:r>
-      <w:proofErr w:type="spellStart"/>
-      <w:r>
-        <w:rPr>
-          <w:rFonts w:ascii="Consolas" w:hAnsi="Consolas"/>
-        </w:rPr>
-        <w:t>formato_tabla</w:t>
-      </w:r>
-      <w:proofErr w:type="spellEnd"/>
-      <w:r>
-        <w:rPr>
-          <w:rFonts w:ascii="Consolas" w:hAnsi="Consolas"/>
-        </w:rPr>
-        <w:t xml:space="preserve"> y </w:t>
-      </w:r>
-      <w:proofErr w:type="spellStart"/>
-      <w:r>
-        <w:rPr>
-          <w:rFonts w:ascii="Consolas" w:hAnsi="Consolas"/>
-        </w:rPr>
-        <w:t>genera_panel_csv</w:t>
-      </w:r>
-      <w:proofErr w:type="spellEnd"/>
-      <w:r>
-        <w:rPr>
-          <w:rFonts w:ascii="Consolas" w:hAnsi="Consolas"/>
-        </w:rPr>
-        <w:t xml:space="preserve"> para ejecutar la funcionalidad 1.</w:t>
+        <w:t xml:space="preserve"> datos a cada diccionario de valor de cada clave, exceptuando: formato_tabla, que da formato a la tabla que se imprime por pantalla, genera_dic, que abre fuente_unico.csv y comentarios.csv y genera el diccionario haciendo los llamados a las funciones, genera_panel_csv, que se encarga de crear panel_general.csv en la carpeta funcionalidades, y funcionalidad_panel, la cual articula formato_tabla y genera_panel_csv para ejecutar la funcionalidad 1.</w:t>
       </w:r>
     </w:p>
     <w:p>
@@ -3924,7 +3064,6 @@
         <w:rPr>
           <w:rFonts w:ascii="Consolas" w:hAnsi="Consolas"/>
         </w:rPr>
-        <w:lastRenderedPageBreak/>
         <w:t xml:space="preserve">Cada </w:t>
       </w:r>
       <w:r>
@@ -3969,7 +3108,6 @@
         </w:rPr>
         <w:t xml:space="preserve"> toma el nombre de la función a analizar y lo almacena en la variable </w:t>
       </w:r>
-      <w:proofErr w:type="spellStart"/>
       <w:r>
         <w:rPr>
           <w:rFonts w:ascii="Consolas" w:hAnsi="Consolas"/>
@@ -3978,7 +3116,6 @@
         </w:rPr>
         <w:t>funcion</w:t>
       </w:r>
-      <w:proofErr w:type="spellEnd"/>
       <w:r>
         <w:rPr>
           <w:rFonts w:ascii="Consolas" w:hAnsi="Consolas"/>
@@ -4037,29 +3174,7 @@
         <w:rPr>
           <w:rFonts w:ascii="Consolas" w:hAnsi="Consolas"/>
         </w:rPr>
-        <w:t xml:space="preserve"> un </w:t>
-      </w:r>
-      <w:proofErr w:type="spellStart"/>
-      <w:proofErr w:type="gramStart"/>
-      <w:r>
-        <w:rPr>
-          <w:rFonts w:ascii="Consolas" w:hAnsi="Consolas"/>
-        </w:rPr>
-        <w:t>seek</w:t>
-      </w:r>
-      <w:proofErr w:type="spellEnd"/>
-      <w:r>
-        <w:rPr>
-          <w:rFonts w:ascii="Consolas" w:hAnsi="Consolas"/>
-        </w:rPr>
-        <w:t>(</w:t>
-      </w:r>
-      <w:proofErr w:type="gramEnd"/>
-      <w:r>
-        <w:rPr>
-          <w:rFonts w:ascii="Consolas" w:hAnsi="Consolas"/>
-        </w:rPr>
-        <w:t>0) sobre el archivo</w:t>
+        <w:t xml:space="preserve"> un seek(0) sobre el archivo</w:t>
       </w:r>
       <w:r>
         <w:rPr>
@@ -4105,105 +3220,242 @@
           <w:sz w:val="20"/>
           <w:szCs w:val="20"/>
         </w:rPr>
-        <w:t>Nota sobre la impresión de la tabla en pantalla: en caso de que el campo de “</w:t>
-      </w:r>
-      <w:proofErr w:type="spellStart"/>
-      <w:proofErr w:type="gramStart"/>
+        <w:t>Nota sobre la impresión de la tabla en pantalla: en caso de que el campo de “nombre.modulo” o el de “autor” sean muy largos, será necesario hacer un zoom out para ver la tabla completa.</w:t>
+      </w:r>
+    </w:p>
+    <w:p>
+      <w:pPr>
+        <w:jc w:val="both"/>
+        <w:rPr>
+          <w:rFonts w:ascii="Consolas" w:hAnsi="Consolas"/>
+        </w:rPr>
+      </w:pPr>
+      <w:r>
+        <w:rPr>
+          <w:rFonts w:ascii="Consolas" w:hAnsi="Consolas"/>
+        </w:rPr>
+        <w:t xml:space="preserve">En un principio, se había realizado el módulo a través de listas. Cada ítem de la funcionalidad 1 se almacenaba en listas. Se tenían así 13 listas, sin referencia alguna a qué significaban los elementos de dichas listas. Se trabajaba todo con índices, por ejemplo, para la funcionalidad de la tabla: se sabía, por la naturaleza de las listas, que el primer elemento contenía la cadena con el nombre y el módulo, el segundo elemento era un valor numérico que representaba cantidad de </w:t>
+      </w:r>
+      <w:r>
+        <w:rPr>
+          <w:rFonts w:ascii="Consolas" w:hAnsi="Consolas"/>
+        </w:rPr>
+        <w:lastRenderedPageBreak/>
+        <w:t>parámetros, el tercer elemento era otro valor numérico que representaba cantidad de líneas, etc.</w:t>
+      </w:r>
+    </w:p>
+    <w:p>
+      <w:pPr>
+        <w:jc w:val="both"/>
+        <w:rPr>
+          <w:rFonts w:ascii="Consolas" w:hAnsi="Consolas"/>
+        </w:rPr>
+      </w:pPr>
+      <w:r>
+        <w:rPr>
+          <w:rFonts w:ascii="Consolas" w:hAnsi="Consolas"/>
+        </w:rPr>
+        <w:t xml:space="preserve">Una vez que el módulo ya </w:t>
+      </w:r>
+      <w:r>
+        <w:rPr>
+          <w:rFonts w:ascii="Consolas" w:hAnsi="Consolas"/>
+        </w:rPr>
+        <w:t>estaba</w:t>
+      </w:r>
+      <w:r>
+        <w:rPr>
+          <w:rFonts w:ascii="Consolas" w:hAnsi="Consolas"/>
+        </w:rPr>
+        <w:t xml:space="preserve"> casi </w:t>
+      </w:r>
+      <w:r>
+        <w:rPr>
+          <w:rFonts w:ascii="Consolas" w:hAnsi="Consolas"/>
+        </w:rPr>
+        <w:t>finalizado</w:t>
+      </w:r>
+      <w:r>
+        <w:rPr>
+          <w:rFonts w:ascii="Consolas" w:hAnsi="Consolas"/>
+        </w:rPr>
+        <w:t>, se</w:t>
+      </w:r>
+      <w:r>
+        <w:rPr>
+          <w:rFonts w:ascii="Consolas" w:hAnsi="Consolas"/>
+        </w:rPr>
+        <w:t xml:space="preserve"> </w:t>
+      </w:r>
+      <w:r>
+        <w:rPr>
+          <w:rFonts w:ascii="Consolas" w:hAnsi="Consolas"/>
+        </w:rPr>
+        <w:t xml:space="preserve">optó por modificar el código y trabajar con un diccionario en vez de listas aisladas. Sería más eficiente a la hora de almacenar los datos, ya que quedan mucho más ordenados y es más claro </w:t>
+      </w:r>
+      <w:r>
+        <w:rPr>
+          <w:rFonts w:ascii="Consolas" w:hAnsi="Consolas"/>
+        </w:rPr>
+        <w:t>saber</w:t>
+      </w:r>
+      <w:r>
+        <w:rPr>
+          <w:rFonts w:ascii="Consolas" w:hAnsi="Consolas"/>
+        </w:rPr>
+        <w:t xml:space="preserve"> qué significa cada valor, además de que se facilita la lectura del código y la tarea de buscar algún valor, pues estaría explícito de qué se trata por la naturaleza del diccionario. Un ejemplo sería dic[“func_1”][“parametros”] lo cual es sin duda más entendible que lista</w:t>
+      </w:r>
+      <w:r>
+        <w:rPr>
+          <w:rFonts w:ascii="Consolas" w:hAnsi="Consolas"/>
+        </w:rPr>
+        <w:t>_parametros</w:t>
+      </w:r>
+      <w:r>
+        <w:rPr>
+          <w:rFonts w:ascii="Consolas" w:hAnsi="Consolas"/>
+        </w:rPr>
+        <w:t>[</w:t>
+      </w:r>
+      <w:r>
+        <w:rPr>
+          <w:rFonts w:ascii="Consolas" w:hAnsi="Consolas"/>
+        </w:rPr>
+        <w:t>0</w:t>
+      </w:r>
+      <w:r>
+        <w:rPr>
+          <w:rFonts w:ascii="Consolas" w:hAnsi="Consolas"/>
+        </w:rPr>
+        <w:t>]. Además, con la idea descartada de las listas, para la función que da formato de tabla, se habían implementado todavía m</w:t>
+      </w:r>
+      <w:r>
+        <w:rPr>
+          <w:rFonts w:ascii="Consolas" w:hAnsi="Consolas"/>
+        </w:rPr>
+        <w:t>á</w:t>
+      </w:r>
+      <w:r>
+        <w:rPr>
+          <w:rFonts w:ascii="Consolas" w:hAnsi="Consolas"/>
+        </w:rPr>
+        <w:t>s listas, las cuales almacenaban los valores de cada una de las 13 listas, por cada función que existía en el programa analizado. Esto, con el diccionario se facilitó muchísimo, pues ahora sólo había que recorrer el diccionario y tomar cada elemento (cada función) y utilizar la sintaxis antes mencionada</w:t>
+      </w:r>
+      <w:r>
+        <w:rPr>
+          <w:rFonts w:ascii="Consolas" w:hAnsi="Consolas"/>
+        </w:rPr>
+        <w:t>.</w:t>
+      </w:r>
+    </w:p>
+    <w:p>
+      <w:pPr>
+        <w:jc w:val="both"/>
+        <w:rPr>
+          <w:rFonts w:ascii="Consolas" w:hAnsi="Consolas"/>
+        </w:rPr>
+      </w:pPr>
+      <w:r>
+        <w:rPr>
+          <w:rFonts w:ascii="Consolas" w:hAnsi="Consolas"/>
+        </w:rPr>
+        <w:t xml:space="preserve">Este módulo importa el módulo </w:t>
+      </w:r>
       <w:r>
         <w:rPr>
           <w:rFonts w:ascii="Consolas" w:hAnsi="Consolas"/>
           <w:i/>
           <w:iCs/>
-          <w:sz w:val="20"/>
-          <w:szCs w:val="20"/>
-        </w:rPr>
-        <w:t>nombre.modulo</w:t>
-      </w:r>
-      <w:proofErr w:type="spellEnd"/>
-      <w:proofErr w:type="gramEnd"/>
-      <w:r>
-        <w:rPr>
-          <w:rFonts w:ascii="Consolas" w:hAnsi="Consolas"/>
-          <w:i/>
-          <w:iCs/>
-          <w:sz w:val="20"/>
-          <w:szCs w:val="20"/>
-        </w:rPr>
-        <w:t xml:space="preserve">” o el de “autor” sean muy largos, será necesario hacer un zoom </w:t>
-      </w:r>
-      <w:proofErr w:type="spellStart"/>
-      <w:r>
-        <w:rPr>
-          <w:rFonts w:ascii="Consolas" w:hAnsi="Consolas"/>
-          <w:i/>
-          <w:iCs/>
-          <w:sz w:val="20"/>
-          <w:szCs w:val="20"/>
-        </w:rPr>
-        <w:t>out</w:t>
-      </w:r>
-      <w:proofErr w:type="spellEnd"/>
-      <w:r>
-        <w:rPr>
-          <w:rFonts w:ascii="Consolas" w:hAnsi="Consolas"/>
-          <w:i/>
-          <w:iCs/>
-          <w:sz w:val="20"/>
-          <w:szCs w:val="20"/>
-        </w:rPr>
-        <w:t xml:space="preserve"> para ver la tabla completa.</w:t>
-      </w:r>
-    </w:p>
-    <w:p>
-      <w:pPr>
-        <w:jc w:val="both"/>
-        <w:rPr>
-          <w:rFonts w:ascii="Consolas" w:hAnsi="Consolas"/>
-        </w:rPr>
-      </w:pPr>
-      <w:r>
-        <w:rPr>
-          <w:rFonts w:ascii="Consolas" w:hAnsi="Consolas"/>
-        </w:rPr>
-        <w:t>En un principio, se había realizado el módulo a través de listas. Cada ítem de la funcionalidad 1 se almacenaba en listas. Se tenían así 13 listas, sin referencia alguna a qué significaban los elementos de dichas listas. Se trabajaba todo con índices, por ejemplo, para la funcionalidad de la tabla: se sabía, por la naturaleza de las listas, que el primer elemento contenía la cadena con el nombre y el módulo, el segundo elemento era un valor numérico que representaba cantidad de parámetros, el tercer elemento era otro valor numérico que representaba cantidad de líneas, etc.</w:t>
-      </w:r>
-    </w:p>
-    <w:p>
-      <w:pPr>
-        <w:jc w:val="both"/>
-        <w:rPr>
-          <w:rFonts w:ascii="Consolas" w:hAnsi="Consolas"/>
-        </w:rPr>
-      </w:pPr>
-      <w:r>
-        <w:rPr>
-          <w:rFonts w:ascii="Consolas" w:hAnsi="Consolas"/>
-        </w:rPr>
-        <w:t xml:space="preserve">Una vez que el módulo ya </w:t>
-      </w:r>
-      <w:r>
-        <w:rPr>
-          <w:rFonts w:ascii="Consolas" w:hAnsi="Consolas"/>
-        </w:rPr>
-        <w:t>estaba</w:t>
-      </w:r>
-      <w:r>
-        <w:rPr>
-          <w:rFonts w:ascii="Consolas" w:hAnsi="Consolas"/>
-        </w:rPr>
-        <w:t xml:space="preserve"> casi </w:t>
-      </w:r>
-      <w:r>
-        <w:rPr>
-          <w:rFonts w:ascii="Consolas" w:hAnsi="Consolas"/>
-        </w:rPr>
-        <w:t>finalizado</w:t>
-      </w:r>
-      <w:r>
-        <w:rPr>
-          <w:rFonts w:ascii="Consolas" w:hAnsi="Consolas"/>
-        </w:rPr>
-        <w:t>, se</w:t>
+        </w:rPr>
+        <w:t>universales</w:t>
+      </w:r>
+      <w:r>
+        <w:rPr>
+          <w:rFonts w:ascii="Consolas" w:hAnsi="Consolas"/>
+        </w:rPr>
+        <w:t>, para utilizar la función leer_lineas_csv</w:t>
+      </w:r>
+      <w:r>
+        <w:rPr>
+          <w:rFonts w:ascii="Consolas" w:hAnsi="Consolas"/>
+        </w:rPr>
+        <w:t xml:space="preserve">. Esto </w:t>
+      </w:r>
+      <w:r>
+        <w:rPr>
+          <w:rFonts w:ascii="Consolas" w:hAnsi="Consolas"/>
+        </w:rPr>
+        <w:t>reemplaza la función leer_archivo</w:t>
+      </w:r>
+      <w:r>
+        <w:rPr>
+          <w:rFonts w:ascii="Consolas" w:hAnsi="Consolas"/>
+        </w:rPr>
+        <w:t>,</w:t>
+      </w:r>
+      <w:r>
+        <w:rPr>
+          <w:rFonts w:ascii="Consolas" w:hAnsi="Consolas"/>
+        </w:rPr>
+        <w:t xml:space="preserve"> que se utilizaba en este módulo</w:t>
+      </w:r>
+      <w:r>
+        <w:rPr>
+          <w:rFonts w:ascii="Consolas" w:hAnsi="Consolas"/>
+        </w:rPr>
+        <w:t xml:space="preserve"> para leer cada línea de los csv</w:t>
+      </w:r>
+      <w:r>
+        <w:rPr>
+          <w:rFonts w:ascii="Consolas" w:hAnsi="Consolas"/>
+        </w:rPr>
+        <w:t>.</w:t>
+      </w:r>
+    </w:p>
+    <w:p>
+      <w:pPr>
+        <w:jc w:val="both"/>
+        <w:rPr>
+          <w:rFonts w:ascii="Consolas" w:hAnsi="Consolas"/>
+        </w:rPr>
+      </w:pPr>
+      <w:r>
+        <w:rPr>
+          <w:rFonts w:ascii="Consolas" w:hAnsi="Consolas"/>
+        </w:rPr>
+        <w:t>Este módulo también importa el módulo exp_reg, para hacer uso de la función contar_invocaciones</w:t>
+      </w:r>
+      <w:r>
+        <w:rPr>
+          <w:rFonts w:ascii="Consolas" w:hAnsi="Consolas"/>
+        </w:rPr>
+        <w:t>, que es utilizada en las funciones cant_invocaciones y cant_estructuras</w:t>
+      </w:r>
+      <w:r>
+        <w:rPr>
+          <w:rFonts w:ascii="Consolas" w:hAnsi="Consolas"/>
+        </w:rPr>
+        <w:t xml:space="preserve">. </w:t>
+      </w:r>
+    </w:p>
+    <w:p>
+      <w:pPr>
+        <w:jc w:val="both"/>
+        <w:rPr>
+          <w:rFonts w:ascii="Consolas" w:hAnsi="Consolas"/>
+        </w:rPr>
+      </w:pPr>
+      <w:r>
+        <w:rPr>
+          <w:rFonts w:ascii="Consolas" w:hAnsi="Consolas"/>
+        </w:rPr>
+        <w:t>Por un lado,</w:t>
+      </w:r>
+      <w:r>
+        <w:rPr>
+          <w:rFonts w:ascii="Consolas" w:hAnsi="Consolas"/>
+        </w:rPr>
+        <w:t xml:space="preserve"> antes de implementar la optimización del código con diccionarios,</w:t>
       </w:r>
       <w:r>
         <w:rPr>
@@ -4215,277 +3467,81 @@
         <w:rPr>
           <w:rFonts w:ascii="Consolas" w:hAnsi="Consolas"/>
         </w:rPr>
-        <w:t xml:space="preserve">optó por modificar el código y trabajar con un diccionario en vez de listas aisladas. Sería más eficiente a la hora de almacenar los datos, ya que quedan mucho más ordenados y es más claro </w:t>
-      </w:r>
-      <w:r>
-        <w:rPr>
-          <w:rFonts w:ascii="Consolas" w:hAnsi="Consolas"/>
-        </w:rPr>
-        <w:t>saber</w:t>
-      </w:r>
-      <w:r>
-        <w:rPr>
-          <w:rFonts w:ascii="Consolas" w:hAnsi="Consolas"/>
-        </w:rPr>
-        <w:t xml:space="preserve"> qué significa cada valor, además de que se facilita la lectura del código y la tarea de buscar algún valor, pues estaría explícito de qué se trata por la naturaleza del diccionario. Un ejemplo sería dic[“func_1”][“</w:t>
-      </w:r>
-      <w:proofErr w:type="spellStart"/>
-      <w:r>
-        <w:rPr>
-          <w:rFonts w:ascii="Consolas" w:hAnsi="Consolas"/>
-        </w:rPr>
-        <w:t>parametros</w:t>
-      </w:r>
-      <w:proofErr w:type="spellEnd"/>
-      <w:r>
-        <w:rPr>
-          <w:rFonts w:ascii="Consolas" w:hAnsi="Consolas"/>
-        </w:rPr>
-        <w:t xml:space="preserve">”] lo cual es sin duda más entendible que </w:t>
-      </w:r>
-      <w:proofErr w:type="spellStart"/>
-      <w:r>
-        <w:rPr>
-          <w:rFonts w:ascii="Consolas" w:hAnsi="Consolas"/>
-        </w:rPr>
-        <w:t>lista</w:t>
-      </w:r>
-      <w:r>
-        <w:rPr>
-          <w:rFonts w:ascii="Consolas" w:hAnsi="Consolas"/>
-        </w:rPr>
-        <w:t>_</w:t>
-      </w:r>
-      <w:proofErr w:type="gramStart"/>
-      <w:r>
-        <w:rPr>
-          <w:rFonts w:ascii="Consolas" w:hAnsi="Consolas"/>
-        </w:rPr>
-        <w:t>parametros</w:t>
-      </w:r>
-      <w:proofErr w:type="spellEnd"/>
-      <w:r>
-        <w:rPr>
-          <w:rFonts w:ascii="Consolas" w:hAnsi="Consolas"/>
-        </w:rPr>
-        <w:t>[</w:t>
-      </w:r>
-      <w:proofErr w:type="gramEnd"/>
-      <w:r>
-        <w:rPr>
-          <w:rFonts w:ascii="Consolas" w:hAnsi="Consolas"/>
-        </w:rPr>
-        <w:t>0</w:t>
-      </w:r>
-      <w:r>
-        <w:rPr>
-          <w:rFonts w:ascii="Consolas" w:hAnsi="Consolas"/>
-        </w:rPr>
-        <w:t>]. Además, con la idea descartada de las listas, para la función que da formato de tabla, se habían implementado todavía m</w:t>
-      </w:r>
-      <w:r>
-        <w:rPr>
-          <w:rFonts w:ascii="Consolas" w:hAnsi="Consolas"/>
-        </w:rPr>
-        <w:t>á</w:t>
-      </w:r>
-      <w:r>
-        <w:rPr>
-          <w:rFonts w:ascii="Consolas" w:hAnsi="Consolas"/>
-        </w:rPr>
-        <w:t>s listas, las cuales almacenaban los valores de cada una de las 13 listas, por cada función que existía en el programa analizado. Esto, con el diccionario se facilitó muchísimo, pues ahora sólo había que recorrer el diccionario y tomar cada elemento (cada función) y utilizar la sintaxis antes mencionada</w:t>
-      </w:r>
-      <w:r>
-        <w:rPr>
-          <w:rFonts w:ascii="Consolas" w:hAnsi="Consolas"/>
-        </w:rPr>
-        <w:t>.</w:t>
-      </w:r>
-    </w:p>
-    <w:p>
-      <w:pPr>
-        <w:jc w:val="both"/>
-        <w:rPr>
-          <w:rFonts w:ascii="Consolas" w:hAnsi="Consolas"/>
-        </w:rPr>
-      </w:pPr>
-      <w:r>
-        <w:rPr>
-          <w:rFonts w:ascii="Consolas" w:hAnsi="Consolas"/>
-        </w:rPr>
-        <w:t xml:space="preserve">Este módulo importa el </w:t>
-      </w:r>
-      <w:proofErr w:type="gramStart"/>
-      <w:r>
-        <w:rPr>
-          <w:rFonts w:ascii="Consolas" w:hAnsi="Consolas"/>
-        </w:rPr>
-        <w:t xml:space="preserve">módulo </w:t>
-      </w:r>
-      <w:r>
-        <w:rPr>
-          <w:rFonts w:ascii="Consolas" w:hAnsi="Consolas"/>
-          <w:i/>
-          <w:iCs/>
-        </w:rPr>
-        <w:t>universales</w:t>
-      </w:r>
-      <w:proofErr w:type="gramEnd"/>
-      <w:r>
-        <w:rPr>
-          <w:rFonts w:ascii="Consolas" w:hAnsi="Consolas"/>
-        </w:rPr>
-        <w:t xml:space="preserve">, para utilizar la función </w:t>
-      </w:r>
-      <w:proofErr w:type="spellStart"/>
-      <w:r>
-        <w:rPr>
-          <w:rFonts w:ascii="Consolas" w:hAnsi="Consolas"/>
-        </w:rPr>
-        <w:t>leer_lineas_csv</w:t>
-      </w:r>
-      <w:proofErr w:type="spellEnd"/>
-      <w:r>
-        <w:rPr>
-          <w:rFonts w:ascii="Consolas" w:hAnsi="Consolas"/>
-        </w:rPr>
-        <w:t xml:space="preserve">. Esto </w:t>
-      </w:r>
-      <w:r>
-        <w:rPr>
-          <w:rFonts w:ascii="Consolas" w:hAnsi="Consolas"/>
-        </w:rPr>
-        <w:t xml:space="preserve">reemplaza la función </w:t>
-      </w:r>
-      <w:proofErr w:type="spellStart"/>
-      <w:r>
-        <w:rPr>
-          <w:rFonts w:ascii="Consolas" w:hAnsi="Consolas"/>
-        </w:rPr>
-        <w:t>leer_archivo</w:t>
-      </w:r>
-      <w:proofErr w:type="spellEnd"/>
-      <w:r>
-        <w:rPr>
-          <w:rFonts w:ascii="Consolas" w:hAnsi="Consolas"/>
-        </w:rPr>
-        <w:t>,</w:t>
-      </w:r>
-      <w:r>
-        <w:rPr>
-          <w:rFonts w:ascii="Consolas" w:hAnsi="Consolas"/>
-        </w:rPr>
-        <w:t xml:space="preserve"> que se utilizaba en este módulo</w:t>
-      </w:r>
-      <w:r>
-        <w:rPr>
-          <w:rFonts w:ascii="Consolas" w:hAnsi="Consolas"/>
-        </w:rPr>
-        <w:t xml:space="preserve"> para leer cada línea de los </w:t>
-      </w:r>
-      <w:proofErr w:type="spellStart"/>
-      <w:r>
-        <w:rPr>
-          <w:rFonts w:ascii="Consolas" w:hAnsi="Consolas"/>
-        </w:rPr>
-        <w:t>csv</w:t>
-      </w:r>
-      <w:proofErr w:type="spellEnd"/>
-      <w:r>
-        <w:rPr>
-          <w:rFonts w:ascii="Consolas" w:hAnsi="Consolas"/>
-        </w:rPr>
-        <w:t>.</w:t>
-      </w:r>
-    </w:p>
-    <w:p>
-      <w:pPr>
-        <w:jc w:val="both"/>
-        <w:rPr>
-          <w:rFonts w:ascii="Consolas" w:hAnsi="Consolas"/>
-        </w:rPr>
-      </w:pPr>
-      <w:r>
-        <w:rPr>
-          <w:rFonts w:ascii="Consolas" w:hAnsi="Consolas"/>
-        </w:rPr>
-        <w:t xml:space="preserve">Este módulo también importa el módulo </w:t>
-      </w:r>
-      <w:proofErr w:type="spellStart"/>
-      <w:r>
-        <w:rPr>
-          <w:rFonts w:ascii="Consolas" w:hAnsi="Consolas"/>
-        </w:rPr>
-        <w:t>exp_reg</w:t>
-      </w:r>
-      <w:proofErr w:type="spellEnd"/>
-      <w:r>
-        <w:rPr>
-          <w:rFonts w:ascii="Consolas" w:hAnsi="Consolas"/>
-        </w:rPr>
-        <w:t xml:space="preserve">, para hacer uso de la función </w:t>
-      </w:r>
-      <w:proofErr w:type="spellStart"/>
-      <w:r>
-        <w:rPr>
-          <w:rFonts w:ascii="Consolas" w:hAnsi="Consolas"/>
-        </w:rPr>
-        <w:t>contar_invocaciones</w:t>
-      </w:r>
-      <w:proofErr w:type="spellEnd"/>
-      <w:r>
-        <w:rPr>
-          <w:rFonts w:ascii="Consolas" w:hAnsi="Consolas"/>
-        </w:rPr>
-        <w:t xml:space="preserve">, que es utilizada en las funciones </w:t>
-      </w:r>
-      <w:proofErr w:type="spellStart"/>
-      <w:r>
-        <w:rPr>
-          <w:rFonts w:ascii="Consolas" w:hAnsi="Consolas"/>
-        </w:rPr>
-        <w:t>cant_invocaciones</w:t>
-      </w:r>
-      <w:proofErr w:type="spellEnd"/>
-      <w:r>
-        <w:rPr>
-          <w:rFonts w:ascii="Consolas" w:hAnsi="Consolas"/>
-        </w:rPr>
-        <w:t xml:space="preserve"> y </w:t>
-      </w:r>
-      <w:proofErr w:type="spellStart"/>
-      <w:r>
-        <w:rPr>
-          <w:rFonts w:ascii="Consolas" w:hAnsi="Consolas"/>
-        </w:rPr>
-        <w:t>cant_estructuras</w:t>
-      </w:r>
-      <w:proofErr w:type="spellEnd"/>
-      <w:r>
-        <w:rPr>
-          <w:rFonts w:ascii="Consolas" w:hAnsi="Consolas"/>
-        </w:rPr>
-        <w:t xml:space="preserve">. </w:t>
-      </w:r>
-    </w:p>
-    <w:p>
-      <w:pPr>
-        <w:jc w:val="both"/>
-        <w:rPr>
-          <w:rFonts w:ascii="Consolas" w:hAnsi="Consolas"/>
-        </w:rPr>
-      </w:pPr>
-      <w:r>
-        <w:rPr>
-          <w:rFonts w:ascii="Consolas" w:hAnsi="Consolas"/>
-        </w:rPr>
-        <w:t>Por un lado,</w:t>
-      </w:r>
-      <w:r>
-        <w:rPr>
-          <w:rFonts w:ascii="Consolas" w:hAnsi="Consolas"/>
-        </w:rPr>
-        <w:t xml:space="preserve"> antes de implementar la optimización del código con diccionarios,</w:t>
+        <w:t>se había llegado a una solución para la actual función cant_invocaciones, que incluía dos funciones en vez de una sola.</w:t>
+      </w:r>
+      <w:r>
+        <w:rPr>
+          <w:rFonts w:ascii="Consolas" w:hAnsi="Consolas"/>
+        </w:rPr>
+        <w:t xml:space="preserve"> Una de las funciones, tomaba la lista que correspondía a nombre.modulo, y se quedaba sólo con el nombre de la función, almacenándolo en una lista que se devolvía. Luego la segunda función, a través de ciclos while y for y varios ifs (todos estos anidados), se encargaba de guardar cada invocación en un diccionario, que tenía como clave la función y como valor la cantidad de llamados. Esto no era eficiente, ya que se tenían muchos niveles de anidación, mezcla de for, while e ifs, y encima se estaban generando una lista y un diccionario extra</w:t>
+      </w:r>
+      <w:r>
+        <w:rPr>
+          <w:rFonts w:ascii="Consolas" w:hAnsi="Consolas"/>
+        </w:rPr>
+        <w:t>, además de que era una función que tenía más de 30 líneas de código</w:t>
+      </w:r>
+      <w:r>
+        <w:rPr>
+          <w:rFonts w:ascii="Consolas" w:hAnsi="Consolas"/>
+        </w:rPr>
+        <w:t xml:space="preserve">. En la etapa de optimización, </w:t>
+      </w:r>
+      <w:r>
+        <w:rPr>
+          <w:rFonts w:ascii="Consolas" w:hAnsi="Consolas"/>
+        </w:rPr>
+        <w:t xml:space="preserve">se logró </w:t>
+      </w:r>
+      <w:r>
+        <w:rPr>
+          <w:rFonts w:ascii="Consolas" w:hAnsi="Consolas"/>
+        </w:rPr>
+        <w:t>reducir el problema a</w:t>
+      </w:r>
+      <w:r>
+        <w:rPr>
+          <w:rFonts w:ascii="Consolas" w:hAnsi="Consolas"/>
+        </w:rPr>
+        <w:t xml:space="preserve"> una</w:t>
+      </w:r>
+      <w:r>
+        <w:rPr>
+          <w:rFonts w:ascii="Consolas" w:hAnsi="Consolas"/>
+        </w:rPr>
+        <w:t xml:space="preserve"> función</w:t>
+      </w:r>
+      <w:r>
+        <w:rPr>
+          <w:rFonts w:ascii="Consolas" w:hAnsi="Consolas"/>
+        </w:rPr>
+        <w:t xml:space="preserve">, importando contar_invocaciones, lo cual mejoró mucho el código, ya que ahora no hay </w:t>
+      </w:r>
+      <w:r>
+        <w:rPr>
+          <w:rFonts w:ascii="Consolas" w:hAnsi="Consolas"/>
+        </w:rPr>
+        <w:t>anidaciones de dichas estructuras y la función es mucho más corta.</w:t>
+      </w:r>
+    </w:p>
+    <w:p>
+      <w:pPr>
+        <w:jc w:val="both"/>
+        <w:rPr>
+          <w:rFonts w:ascii="Consolas" w:hAnsi="Consolas"/>
+        </w:rPr>
+      </w:pPr>
+      <w:r>
+        <w:rPr>
+          <w:rFonts w:ascii="Consolas" w:hAnsi="Consolas"/>
+        </w:rPr>
+        <w:t xml:space="preserve">Por otra parte, antes se había llegado a una solución para cant_estructuras, en la cual se hacía uso de expresiones regulares y se repetía mucho código, además de que la función tenía 30 líneas de código. </w:t>
+      </w:r>
+      <w:r>
+        <w:rPr>
+          <w:rFonts w:ascii="Consolas" w:hAnsi="Consolas"/>
+        </w:rPr>
+        <w:t>Entonces, en la etapa de optimización del módulo, se optó por hacer</w:t>
       </w:r>
       <w:r>
         <w:rPr>
@@ -4497,284 +3553,7 @@
         <w:rPr>
           <w:rFonts w:ascii="Consolas" w:hAnsi="Consolas"/>
         </w:rPr>
-        <w:t xml:space="preserve">se había llegado a una solución para la actual función </w:t>
-      </w:r>
-      <w:proofErr w:type="spellStart"/>
-      <w:r>
-        <w:rPr>
-          <w:rFonts w:ascii="Consolas" w:hAnsi="Consolas"/>
-        </w:rPr>
-        <w:t>cant_invocaciones</w:t>
-      </w:r>
-      <w:proofErr w:type="spellEnd"/>
-      <w:r>
-        <w:rPr>
-          <w:rFonts w:ascii="Consolas" w:hAnsi="Consolas"/>
-        </w:rPr>
-        <w:t>, que incluía dos funciones en vez de una sola.</w:t>
-      </w:r>
-      <w:r>
-        <w:rPr>
-          <w:rFonts w:ascii="Consolas" w:hAnsi="Consolas"/>
-        </w:rPr>
-        <w:t xml:space="preserve"> Una de las funciones, tomaba la lista que correspondía a </w:t>
-      </w:r>
-      <w:proofErr w:type="spellStart"/>
-      <w:proofErr w:type="gramStart"/>
-      <w:r>
-        <w:rPr>
-          <w:rFonts w:ascii="Consolas" w:hAnsi="Consolas"/>
-        </w:rPr>
-        <w:t>nombre.modulo</w:t>
-      </w:r>
-      <w:proofErr w:type="spellEnd"/>
-      <w:proofErr w:type="gramEnd"/>
-      <w:r>
-        <w:rPr>
-          <w:rFonts w:ascii="Consolas" w:hAnsi="Consolas"/>
-        </w:rPr>
-        <w:t xml:space="preserve">, y se quedaba sólo con el nombre de la función, almacenándolo en una lista que se devolvía. Luego la segunda función, a través de ciclos </w:t>
-      </w:r>
-      <w:proofErr w:type="spellStart"/>
-      <w:r>
-        <w:rPr>
-          <w:rFonts w:ascii="Consolas" w:hAnsi="Consolas"/>
-        </w:rPr>
-        <w:t>while</w:t>
-      </w:r>
-      <w:proofErr w:type="spellEnd"/>
-      <w:r>
-        <w:rPr>
-          <w:rFonts w:ascii="Consolas" w:hAnsi="Consolas"/>
-        </w:rPr>
-        <w:t xml:space="preserve"> y </w:t>
-      </w:r>
-      <w:proofErr w:type="spellStart"/>
-      <w:r>
-        <w:rPr>
-          <w:rFonts w:ascii="Consolas" w:hAnsi="Consolas"/>
-        </w:rPr>
-        <w:t>for</w:t>
-      </w:r>
-      <w:proofErr w:type="spellEnd"/>
-      <w:r>
-        <w:rPr>
-          <w:rFonts w:ascii="Consolas" w:hAnsi="Consolas"/>
-        </w:rPr>
-        <w:t xml:space="preserve"> y varios </w:t>
-      </w:r>
-      <w:proofErr w:type="spellStart"/>
-      <w:r>
-        <w:rPr>
-          <w:rFonts w:ascii="Consolas" w:hAnsi="Consolas"/>
-        </w:rPr>
-        <w:t>ifs</w:t>
-      </w:r>
-      <w:proofErr w:type="spellEnd"/>
-      <w:r>
-        <w:rPr>
-          <w:rFonts w:ascii="Consolas" w:hAnsi="Consolas"/>
-        </w:rPr>
-        <w:t xml:space="preserve"> (todos estos anidados), se encargaba de guardar cada invocación en un diccionario, que tenía como clave la función y como </w:t>
-      </w:r>
-      <w:r>
-        <w:rPr>
-          <w:rFonts w:ascii="Consolas" w:hAnsi="Consolas"/>
-        </w:rPr>
-        <w:lastRenderedPageBreak/>
-        <w:t xml:space="preserve">valor la cantidad de llamados. Esto no era eficiente, ya que se tenían muchos niveles de anidación, mezcla de </w:t>
-      </w:r>
-      <w:proofErr w:type="spellStart"/>
-      <w:r>
-        <w:rPr>
-          <w:rFonts w:ascii="Consolas" w:hAnsi="Consolas"/>
-        </w:rPr>
-        <w:t>for</w:t>
-      </w:r>
-      <w:proofErr w:type="spellEnd"/>
-      <w:r>
-        <w:rPr>
-          <w:rFonts w:ascii="Consolas" w:hAnsi="Consolas"/>
-        </w:rPr>
-        <w:t xml:space="preserve">, </w:t>
-      </w:r>
-      <w:proofErr w:type="spellStart"/>
-      <w:r>
-        <w:rPr>
-          <w:rFonts w:ascii="Consolas" w:hAnsi="Consolas"/>
-        </w:rPr>
-        <w:t>while</w:t>
-      </w:r>
-      <w:proofErr w:type="spellEnd"/>
-      <w:r>
-        <w:rPr>
-          <w:rFonts w:ascii="Consolas" w:hAnsi="Consolas"/>
-        </w:rPr>
-        <w:t xml:space="preserve"> e </w:t>
-      </w:r>
-      <w:proofErr w:type="spellStart"/>
-      <w:r>
-        <w:rPr>
-          <w:rFonts w:ascii="Consolas" w:hAnsi="Consolas"/>
-        </w:rPr>
-        <w:t>ifs</w:t>
-      </w:r>
-      <w:proofErr w:type="spellEnd"/>
-      <w:r>
-        <w:rPr>
-          <w:rFonts w:ascii="Consolas" w:hAnsi="Consolas"/>
-        </w:rPr>
-        <w:t>, y encima se estaban generando una lista y un diccionario extra</w:t>
-      </w:r>
-      <w:r>
-        <w:rPr>
-          <w:rFonts w:ascii="Consolas" w:hAnsi="Consolas"/>
-        </w:rPr>
-        <w:t>, además de que era una función que tenía más de 30 líneas de código</w:t>
-      </w:r>
-      <w:r>
-        <w:rPr>
-          <w:rFonts w:ascii="Consolas" w:hAnsi="Consolas"/>
-        </w:rPr>
-        <w:t xml:space="preserve">. En la etapa de optimización, </w:t>
-      </w:r>
-      <w:r>
-        <w:rPr>
-          <w:rFonts w:ascii="Consolas" w:hAnsi="Consolas"/>
-        </w:rPr>
-        <w:t xml:space="preserve">se logró </w:t>
-      </w:r>
-      <w:r>
-        <w:rPr>
-          <w:rFonts w:ascii="Consolas" w:hAnsi="Consolas"/>
-        </w:rPr>
-        <w:t>reducir el problema a</w:t>
-      </w:r>
-      <w:r>
-        <w:rPr>
-          <w:rFonts w:ascii="Consolas" w:hAnsi="Consolas"/>
-        </w:rPr>
-        <w:t xml:space="preserve"> una</w:t>
-      </w:r>
-      <w:r>
-        <w:rPr>
-          <w:rFonts w:ascii="Consolas" w:hAnsi="Consolas"/>
-        </w:rPr>
-        <w:t xml:space="preserve"> función</w:t>
-      </w:r>
-      <w:r>
-        <w:rPr>
-          <w:rFonts w:ascii="Consolas" w:hAnsi="Consolas"/>
-        </w:rPr>
-        <w:t xml:space="preserve">, importando </w:t>
-      </w:r>
-      <w:proofErr w:type="spellStart"/>
-      <w:r>
-        <w:rPr>
-          <w:rFonts w:ascii="Consolas" w:hAnsi="Consolas"/>
-        </w:rPr>
-        <w:t>contar_invocaciones</w:t>
-      </w:r>
-      <w:proofErr w:type="spellEnd"/>
-      <w:r>
-        <w:rPr>
-          <w:rFonts w:ascii="Consolas" w:hAnsi="Consolas"/>
-        </w:rPr>
-        <w:t xml:space="preserve">, lo cual mejoró mucho el código, ya que ahora no hay </w:t>
-      </w:r>
-      <w:r>
-        <w:rPr>
-          <w:rFonts w:ascii="Consolas" w:hAnsi="Consolas"/>
-        </w:rPr>
-        <w:t>anidaciones de dichas estructuras y la función es mucho más corta.</w:t>
-      </w:r>
-    </w:p>
-    <w:p>
-      <w:pPr>
-        <w:jc w:val="both"/>
-        <w:rPr>
-          <w:rFonts w:ascii="Consolas" w:hAnsi="Consolas"/>
-        </w:rPr>
-      </w:pPr>
-      <w:r>
-        <w:rPr>
-          <w:rFonts w:ascii="Consolas" w:hAnsi="Consolas"/>
-        </w:rPr>
-        <w:t xml:space="preserve">Por otra parte, antes se había llegado a una solución para </w:t>
-      </w:r>
-      <w:proofErr w:type="spellStart"/>
-      <w:r>
-        <w:rPr>
-          <w:rFonts w:ascii="Consolas" w:hAnsi="Consolas"/>
-        </w:rPr>
-        <w:t>cant_estructuras</w:t>
-      </w:r>
-      <w:proofErr w:type="spellEnd"/>
-      <w:r>
-        <w:rPr>
-          <w:rFonts w:ascii="Consolas" w:hAnsi="Consolas"/>
-        </w:rPr>
-        <w:t xml:space="preserve">, en la cual se hacía uso de expresiones regulares y se repetía mucho código, además de que la función tenía 30 líneas de código. </w:t>
-      </w:r>
-      <w:r>
-        <w:rPr>
-          <w:rFonts w:ascii="Consolas" w:hAnsi="Consolas"/>
-        </w:rPr>
-        <w:t>Entonces, en la etapa de optimización del módulo, se optó por hacer</w:t>
-      </w:r>
-      <w:r>
-        <w:rPr>
-          <w:rFonts w:ascii="Consolas" w:hAnsi="Consolas"/>
-        </w:rPr>
-        <w:t xml:space="preserve"> </w:t>
-      </w:r>
-      <w:r>
-        <w:rPr>
-          <w:rFonts w:ascii="Consolas" w:hAnsi="Consolas"/>
-        </w:rPr>
-        <w:t xml:space="preserve">una modificación de la funcionalidad </w:t>
-      </w:r>
-      <w:proofErr w:type="spellStart"/>
-      <w:r>
-        <w:rPr>
-          <w:rFonts w:ascii="Consolas" w:hAnsi="Consolas"/>
-        </w:rPr>
-        <w:t>contar_invocaciones</w:t>
-      </w:r>
-      <w:proofErr w:type="spellEnd"/>
-      <w:r>
-        <w:rPr>
-          <w:rFonts w:ascii="Consolas" w:hAnsi="Consolas"/>
-        </w:rPr>
-        <w:t xml:space="preserve"> del módulo </w:t>
-      </w:r>
-      <w:proofErr w:type="spellStart"/>
-      <w:r>
-        <w:rPr>
-          <w:rFonts w:ascii="Consolas" w:hAnsi="Consolas"/>
-        </w:rPr>
-        <w:t>exp_reg</w:t>
-      </w:r>
-      <w:proofErr w:type="spellEnd"/>
-      <w:r>
-        <w:rPr>
-          <w:rFonts w:ascii="Consolas" w:hAnsi="Consolas"/>
-        </w:rPr>
-        <w:t xml:space="preserve">, para que permita también contar estructuras y poder así reutilizar ese código. Así se logró reducir la cantidad de líneas de </w:t>
-      </w:r>
-      <w:proofErr w:type="spellStart"/>
-      <w:r>
-        <w:rPr>
-          <w:rFonts w:ascii="Consolas" w:hAnsi="Consolas"/>
-        </w:rPr>
-        <w:t>cant_estructuras</w:t>
-      </w:r>
-      <w:proofErr w:type="spellEnd"/>
-      <w:r>
-        <w:rPr>
-          <w:rFonts w:ascii="Consolas" w:hAnsi="Consolas"/>
-        </w:rPr>
-        <w:t>, invocando dicha función.</w:t>
+        <w:t>una modificación de la funcionalidad contar_invocaciones del módulo exp_reg, para que permita también contar estructuras y poder así reutilizar ese código. Así se logró reducir la cantidad de líneas de cant_estructuras, invocando dicha función.</w:t>
       </w:r>
     </w:p>
     <w:p>
@@ -4807,12 +3586,14 @@
           <w:b/>
           <w:bCs/>
         </w:rPr>
+        <w:lastRenderedPageBreak/>
         <w:t>Consulta de funciones</w:t>
       </w:r>
     </w:p>
     <w:p>
       <w:pPr>
         <w:pStyle w:val="Prrafodelista"/>
+        <w:jc w:val="both"/>
         <w:rPr>
           <w:rFonts w:ascii="Consolas" w:hAnsi="Consolas"/>
           <w:b/>
@@ -4917,91 +3698,7 @@
         <w:rPr>
           <w:rFonts w:ascii="Consolas" w:hAnsi="Consolas"/>
         </w:rPr>
-        <w:t>Una vez que se tenía la lista con las funciones, se podía volver a recorrer fuente_unico.csv pero esta vez chequeando, para cada función en la lista, si se encontraba invocada en sus líneas de código (a partir del cuarto campo de cada línea). Se había inicialmente interpretado que una función era invocada cuando aparecía como "</w:t>
-      </w:r>
-      <w:proofErr w:type="spellStart"/>
-      <w:r>
-        <w:rPr>
-          <w:rFonts w:ascii="Consolas" w:hAnsi="Consolas"/>
-        </w:rPr>
-        <w:t>nombre_de_</w:t>
-      </w:r>
-      <w:proofErr w:type="gramStart"/>
-      <w:r>
-        <w:rPr>
-          <w:rFonts w:ascii="Consolas" w:hAnsi="Consolas"/>
-        </w:rPr>
-        <w:t>funcion</w:t>
-      </w:r>
-      <w:proofErr w:type="spellEnd"/>
-      <w:r>
-        <w:rPr>
-          <w:rFonts w:ascii="Consolas" w:hAnsi="Consolas"/>
-        </w:rPr>
-        <w:t>(</w:t>
-      </w:r>
-      <w:proofErr w:type="gramEnd"/>
-      <w:r>
-        <w:rPr>
-          <w:rFonts w:ascii="Consolas" w:hAnsi="Consolas"/>
-        </w:rPr>
-        <w:t>". Después se descubrió un bug porque habían funciones cuyos nombres hacían parecer que eran invocadas cuando en realidad no era el caso (por ejemplo, "</w:t>
-      </w:r>
-      <w:proofErr w:type="gramStart"/>
-      <w:r>
-        <w:rPr>
-          <w:rFonts w:ascii="Consolas" w:hAnsi="Consolas"/>
-        </w:rPr>
-        <w:t>función(</w:t>
-      </w:r>
-      <w:proofErr w:type="gramEnd"/>
-      <w:r>
-        <w:rPr>
-          <w:rFonts w:ascii="Consolas" w:hAnsi="Consolas"/>
-        </w:rPr>
-        <w:t>" y "</w:t>
-      </w:r>
-      <w:proofErr w:type="spellStart"/>
-      <w:r>
-        <w:rPr>
-          <w:rFonts w:ascii="Consolas" w:hAnsi="Consolas"/>
-        </w:rPr>
-        <w:t>otra_función</w:t>
-      </w:r>
-      <w:proofErr w:type="spellEnd"/>
-      <w:r>
-        <w:rPr>
-          <w:rFonts w:ascii="Consolas" w:hAnsi="Consolas"/>
-        </w:rPr>
-        <w:t>(" las contaba como la misma función). Entonces se utilizó una expresión regular que chequea que antes de "</w:t>
-      </w:r>
-      <w:proofErr w:type="spellStart"/>
-      <w:r>
-        <w:rPr>
-          <w:rFonts w:ascii="Consolas" w:hAnsi="Consolas"/>
-        </w:rPr>
-        <w:t>nombre_de_</w:t>
-      </w:r>
-      <w:proofErr w:type="gramStart"/>
-      <w:r>
-        <w:rPr>
-          <w:rFonts w:ascii="Consolas" w:hAnsi="Consolas"/>
-        </w:rPr>
-        <w:t>funcion</w:t>
-      </w:r>
-      <w:proofErr w:type="spellEnd"/>
-      <w:r>
-        <w:rPr>
-          <w:rFonts w:ascii="Consolas" w:hAnsi="Consolas"/>
-        </w:rPr>
-        <w:t>(</w:t>
-      </w:r>
-      <w:proofErr w:type="gramEnd"/>
-      <w:r>
-        <w:rPr>
-          <w:rFonts w:ascii="Consolas" w:hAnsi="Consolas"/>
-        </w:rPr>
-        <w:t>" haya un carácter de separación de palabras. Se creó un diccionario con todas las funciones como claves. Cada clave tiene como valor otro diccionario. Este segundo diccionario contiene las funciones que invoca como claves y cuántas veces la invoca como su valor. De este modo, Si la función "A" invoca a "B" 3 veces, "B" invoca a "C" 2 veces y a "D" 1 vez y ni "C" ni "D" invocan a nadie, el diccionario queda como: {A:{B:3}, B:{C:2, D:1}, C:{}, D:{}}.</w:t>
+        <w:t>Una vez que se tenía la lista con las funciones, se podía volver a recorrer fuente_unico.csv pero esta vez chequeando, para cada función en la lista, si se encontraba invocada en sus líneas de código (a partir del cuarto campo de cada línea). Se había inicialmente interpretado que una función era invocada cuando aparecía como "nombre_de_funcion(". Después se descubrió un bug porque habían funciones cuyos nombres hacían parecer que eran invocadas cuando en realidad no era el caso (por ejemplo, "función(" y "otra_función(" las contaba como la misma función). Entonces se utilizó una expresión regular que chequea que antes de "nombre_de_funcion(" haya un carácter de separación de palabras. Se creó un diccionario con todas las funciones como claves. Cada clave tiene como valor otro diccionario. Este segundo diccionario contiene las funciones que invoca como claves y cuántas veces la invoca como su valor. De este modo, Si la función "A" invoca a "B" 3 veces, "B" invoca a "C" 2 veces y a "D" 1 vez y ni "C" ni "D" invocan a nadie, el diccionario queda como: {A:{B:3}, B:{C:2, D:1}, C:{}, D:{}}.</w:t>
       </w:r>
     </w:p>
     <w:p>
@@ -5017,14 +3714,7 @@
         <w:rPr>
           <w:rFonts w:ascii="Consolas" w:hAnsi="Consolas"/>
         </w:rPr>
-        <w:t xml:space="preserve">A continuación, había que crear la tabla que el programa iba a mostrar. Como además de mostrarla había que también crear un archivo </w:t>
-      </w:r>
-      <w:r>
-        <w:rPr>
-          <w:rFonts w:ascii="Consolas" w:hAnsi="Consolas"/>
-        </w:rPr>
-        <w:lastRenderedPageBreak/>
-        <w:t>"analizador.txt" que contenga la misma tabla, primero se creó la tabla en el "analizador.txt" para después imprimir directamente del archivo cuando tocara mostrarla.</w:t>
+        <w:t>A continuación, había que crear la tabla que el programa iba a mostrar. Como además de mostrarla había que también crear un archivo "analizador.txt" que contenga la misma tabla, primero se creó la tabla en el "analizador.txt" para después imprimir directamente del archivo cuando tocara mostrarla.</w:t>
       </w:r>
     </w:p>
     <w:p>
@@ -5040,91 +3730,14 @@
         <w:rPr>
           <w:rFonts w:ascii="Consolas" w:hAnsi="Consolas"/>
         </w:rPr>
-        <w:t xml:space="preserve">Para crear la tabla en el archivo se tenía que escribir fila por fila. Para separar filas se utilizó "-" y para separar columnas, "|". Para la </w:t>
-      </w:r>
-      <w:proofErr w:type="gramStart"/>
-      <w:r>
-        <w:rPr>
-          <w:rFonts w:ascii="Consolas" w:hAnsi="Consolas"/>
-        </w:rPr>
-        <w:t>primer columna</w:t>
-      </w:r>
-      <w:proofErr w:type="gramEnd"/>
-      <w:r>
-        <w:rPr>
-          <w:rFonts w:ascii="Consolas" w:hAnsi="Consolas"/>
-        </w:rPr>
-        <w:t xml:space="preserve">, en la primer fila, se muestra "FUNCIONES", debajo, cada fila contiene el nombre de una función con un numero identificador (del 1 al número de funciones en el programa). Para las siguientes columnas, en la </w:t>
-      </w:r>
-      <w:proofErr w:type="gramStart"/>
-      <w:r>
-        <w:rPr>
-          <w:rFonts w:ascii="Consolas" w:hAnsi="Consolas"/>
-        </w:rPr>
-        <w:t>primer fila</w:t>
-      </w:r>
-      <w:proofErr w:type="gramEnd"/>
-      <w:r>
-        <w:rPr>
-          <w:rFonts w:ascii="Consolas" w:hAnsi="Consolas"/>
-        </w:rPr>
-        <w:t xml:space="preserve"> de cada una están los números identificadores. Por lo tanto, el </w:t>
-      </w:r>
-      <w:proofErr w:type="spellStart"/>
-      <w:r>
-        <w:rPr>
-          <w:rFonts w:ascii="Consolas" w:hAnsi="Consolas"/>
-        </w:rPr>
-        <w:t>numero</w:t>
-      </w:r>
-      <w:proofErr w:type="spellEnd"/>
-      <w:r>
-        <w:rPr>
-          <w:rFonts w:ascii="Consolas" w:hAnsi="Consolas"/>
-        </w:rPr>
-        <w:t xml:space="preserve"> de columnas y el de filas es igual al número de funciones en el programa. Como el formato de cada fila depende de las invocaciones de cada función, se creó un formato especial para las filas, donde: si la función de la fila invoca a la de la columna, muestra el número de veces que la invoca (también ese </w:t>
-      </w:r>
-      <w:proofErr w:type="spellStart"/>
-      <w:r>
-        <w:rPr>
-          <w:rFonts w:ascii="Consolas" w:hAnsi="Consolas"/>
-        </w:rPr>
-        <w:t>numero</w:t>
-      </w:r>
-      <w:proofErr w:type="spellEnd"/>
-      <w:r>
-        <w:rPr>
-          <w:rFonts w:ascii="Consolas" w:hAnsi="Consolas"/>
-        </w:rPr>
-        <w:t xml:space="preserve"> lo suma a un diccionario como valor del total de veces que la función de la columna es invocada); si la función de la fila es invocada por la de la columna, muestra "x"; y, si no ocurre ninguna invocación entre las funciones, deja un espacio en blanco. Para escribirlo todo en la tabla se utilizó un "</w:t>
-      </w:r>
-      <w:proofErr w:type="spellStart"/>
-      <w:r>
-        <w:rPr>
-          <w:rFonts w:ascii="Consolas" w:hAnsi="Consolas"/>
-        </w:rPr>
-        <w:t>for</w:t>
-      </w:r>
-      <w:proofErr w:type="spellEnd"/>
-      <w:r>
-        <w:rPr>
-          <w:rFonts w:ascii="Consolas" w:hAnsi="Consolas"/>
-        </w:rPr>
-        <w:t xml:space="preserve">" que escribe en el archivo de texto, para cada función, el formato del nombre con su identificador, seguido por el formato especial de la fila. Al final, como última fila de la tabla, se agregó, en la </w:t>
-      </w:r>
-      <w:proofErr w:type="gramStart"/>
-      <w:r>
-        <w:rPr>
-          <w:rFonts w:ascii="Consolas" w:hAnsi="Consolas"/>
-        </w:rPr>
-        <w:t>primer columna</w:t>
-      </w:r>
-      <w:proofErr w:type="gramEnd"/>
-      <w:r>
-        <w:rPr>
-          <w:rFonts w:ascii="Consolas" w:hAnsi="Consolas"/>
-        </w:rPr>
-        <w:t xml:space="preserve"> el título "Total invocaciones", y en las siguientes columnas, los valores totales en el diccionario del total de invocaciones.</w:t>
+        <w:t xml:space="preserve">Para crear la tabla en el archivo se tenía que escribir fila por fila. Para separar filas se utilizó "-" y para separar columnas, "|". Para la primer columna, en la primer fila, se muestra "FUNCIONES", debajo, cada fila contiene el nombre de una función con un numero identificador (del 1 al número de funciones en el programa). Para las siguientes columnas, en la primer fila de cada una están los números identificadores. Por lo tanto, el numero de columnas y el de filas es igual al número de funciones en el programa. Como el formato de cada fila depende de las invocaciones de cada función, se creó un formato especial para las filas, donde: si la función de la fila invoca a la de la columna, muestra el número de veces que la invoca (también ese numero lo suma a un diccionario como valor del total de veces que la función de la columna es invocada); si la función de la fila es invocada por la de la columna, muestra "x"; y, si no ocurre ninguna invocación entre las funciones, deja un espacio en blanco. Para escribirlo todo </w:t>
+      </w:r>
+      <w:r>
+        <w:rPr>
+          <w:rFonts w:ascii="Consolas" w:hAnsi="Consolas"/>
+        </w:rPr>
+        <w:lastRenderedPageBreak/>
+        <w:t>en la tabla se utilizó un "for" que escribe en el archivo de texto, para cada función, el formato del nombre con su identificador, seguido por el formato especial de la fila. Al final, como última fila de la tabla, se agregó, en la primer columna el título "Total invocaciones", y en las siguientes columnas, los valores totales en el diccionario del total de invocaciones.</w:t>
       </w:r>
     </w:p>
     <w:p>
@@ -5170,6 +3783,7 @@
           <w:ilvl w:val="0"/>
           <w:numId w:val="7"/>
         </w:numPr>
+        <w:jc w:val="both"/>
         <w:rPr>
           <w:rFonts w:ascii="Consolas" w:hAnsi="Consolas"/>
           <w:b/>
@@ -5191,282 +3805,89 @@
           <w:bCs/>
           <w:lang w:val="en-US"/>
         </w:rPr>
-        <w:t>_</w:t>
-      </w:r>
-      <w:proofErr w:type="spellStart"/>
-      <w:r>
-        <w:rPr>
-          <w:rFonts w:ascii="Consolas" w:hAnsi="Consolas"/>
-          <w:b/>
-          <w:bCs/>
-          <w:lang w:val="en-US"/>
-        </w:rPr>
-        <w:t>invocacion</w:t>
-      </w:r>
-      <w:proofErr w:type="spellEnd"/>
-    </w:p>
-    <w:p>
-      <w:pPr>
-        <w:rPr>
-          <w:rFonts w:ascii="Consolas" w:hAnsi="Consolas"/>
-        </w:rPr>
-      </w:pPr>
-      <w:r>
-        <w:rPr>
-          <w:rFonts w:ascii="Consolas" w:hAnsi="Consolas"/>
-        </w:rPr>
-        <w:t>La estructura principal utilizada es un diccionario cuyas claves son los nombres de todas las funciones del programa, y el valor asociado es una lista con los nombres de todas las funciones que invoca. Adicionalmente, se crea un diccionario que guarda la cantidad de instrucciones de cada función. La función principal del módulo toma estos diccionarios junto con el nombre de la función principal (identificada en los .</w:t>
-      </w:r>
-      <w:proofErr w:type="spellStart"/>
-      <w:r>
-        <w:rPr>
-          <w:rFonts w:ascii="Consolas" w:hAnsi="Consolas"/>
-        </w:rPr>
-        <w:t>csv</w:t>
-      </w:r>
-      <w:proofErr w:type="spellEnd"/>
-      <w:r>
-        <w:rPr>
-          <w:rFonts w:ascii="Consolas" w:hAnsi="Consolas"/>
-        </w:rPr>
-        <w:t xml:space="preserve"> con el marcador principal), y comienza a imprimirlas de manera recursiva. Por cada función que se imprime, se aumenta un acumulador que lleva registro del espacio que ocupa cada función, para poder imprimirlas con el nivel de </w:t>
-      </w:r>
-      <w:proofErr w:type="spellStart"/>
-      <w:r>
-        <w:rPr>
-          <w:rFonts w:ascii="Consolas" w:hAnsi="Consolas"/>
-        </w:rPr>
-        <w:t>indentacion</w:t>
-      </w:r>
-      <w:proofErr w:type="spellEnd"/>
-      <w:r>
-        <w:rPr>
-          <w:rFonts w:ascii="Consolas" w:hAnsi="Consolas"/>
-        </w:rPr>
-        <w:t xml:space="preserve"> adecuado. La primera rama se imprime sin dicha </w:t>
-      </w:r>
-      <w:proofErr w:type="spellStart"/>
-      <w:r>
-        <w:rPr>
-          <w:rFonts w:ascii="Consolas" w:hAnsi="Consolas"/>
-        </w:rPr>
-        <w:t>indentación</w:t>
-      </w:r>
-      <w:proofErr w:type="spellEnd"/>
-      <w:r>
-        <w:rPr>
-          <w:rFonts w:ascii="Consolas" w:hAnsi="Consolas"/>
-        </w:rPr>
-        <w:t xml:space="preserve">, pues es la que va en la misma línea que la función que la invoca. Cuando se termina una rama (se llega a una función que no invoca a ninguna otra), se imprime un salto de </w:t>
-      </w:r>
-      <w:proofErr w:type="spellStart"/>
-      <w:r>
-        <w:rPr>
-          <w:rFonts w:ascii="Consolas" w:hAnsi="Consolas"/>
-        </w:rPr>
-        <w:t>linea</w:t>
-      </w:r>
-      <w:proofErr w:type="spellEnd"/>
-      <w:r>
-        <w:rPr>
-          <w:rFonts w:ascii="Consolas" w:hAnsi="Consolas"/>
-        </w:rPr>
-        <w:t xml:space="preserve"> y las siguientes funciones se imprimen con la </w:t>
-      </w:r>
-      <w:proofErr w:type="spellStart"/>
-      <w:r>
-        <w:rPr>
-          <w:rFonts w:ascii="Consolas" w:hAnsi="Consolas"/>
-        </w:rPr>
-        <w:t>indentación</w:t>
-      </w:r>
-      <w:proofErr w:type="spellEnd"/>
-      <w:r>
-        <w:rPr>
-          <w:rFonts w:ascii="Consolas" w:hAnsi="Consolas"/>
-        </w:rPr>
-        <w:t xml:space="preserve"> adecuada.</w:t>
-      </w:r>
-    </w:p>
-    <w:p>
-      <w:pPr>
-        <w:rPr>
-          <w:rFonts w:ascii="Consolas" w:hAnsi="Consolas"/>
-        </w:rPr>
-      </w:pPr>
-      <w:r>
-        <w:rPr>
-          <w:rFonts w:ascii="Consolas" w:hAnsi="Consolas"/>
-        </w:rPr>
-        <w:t xml:space="preserve">Uno de los inconvenientes que surge al aplicar esta solución, es que las funciones recursivas se imprimirían de manera indefinida en el árbol. Y puesto que este mismo módulo implementa una, no era un </w:t>
-      </w:r>
+        <w:t>_invocacion</w:t>
+      </w:r>
+    </w:p>
+    <w:p>
+      <w:pPr>
+        <w:jc w:val="both"/>
+        <w:rPr>
+          <w:rFonts w:ascii="Consolas" w:hAnsi="Consolas"/>
+        </w:rPr>
+      </w:pPr>
+      <w:r>
+        <w:rPr>
+          <w:rFonts w:ascii="Consolas" w:hAnsi="Consolas"/>
+        </w:rPr>
+        <w:t>La estructura principal utilizada es un diccionario cuyas claves son los nombres de todas las funciones del programa, y el valor asociado es una lista con los nombres de todas las funciones que invoca. Adicionalmente, se crea un diccionario que guarda la cantidad de instrucciones de cada función. La función principal del módulo toma estos diccionarios junto con el nombre de la función principal (identificada en los .csv con el marcador principal), y comienza a imprimirlas de manera recursiva. Por cada función que se imprime, se aumenta un acumulador que lleva registro del espacio que ocupa cada función, para poder imprimirlas con el nivel de indentacion adecuado. La primera rama se imprime sin dicha indentación, pues es la que va en la misma línea que la función que la invoca. Cuando se termina una rama (se llega a una función que no invoca a ninguna otra), se imprime un salto de linea y las siguientes funciones se imprimen con la indentación adecuada.</w:t>
+      </w:r>
+    </w:p>
+    <w:p>
+      <w:pPr>
+        <w:jc w:val="both"/>
+        <w:rPr>
+          <w:rFonts w:ascii="Consolas" w:hAnsi="Consolas"/>
+        </w:rPr>
+      </w:pPr>
+      <w:r>
+        <w:rPr>
+          <w:rFonts w:ascii="Consolas" w:hAnsi="Consolas"/>
+        </w:rPr>
+        <w:t>Uno de los inconvenientes que surge al aplicar esta solución, es que las funciones recursivas se imprimirían de manera indefinida en el árbol. Y puesto que este mismo módulo implementa una, no era un problema que se pudiera ignorar. Para solucionarlo, antes de comenzar a imprimir se detectan aquellas funciones que se llaman a sí mismas y se cambia el nombre de la función en la lista de invocaciones por “nombre_funcion (Recursivo)”. Luego se crea un nuevo registro en el diccionario con ese nombre, que no invoque a ninguna otra. De esta manera, solo se imprime un “nivel” de recursividad, y luego se corta.</w:t>
+      </w:r>
+    </w:p>
+    <w:p>
+      <w:pPr>
+        <w:jc w:val="both"/>
+        <w:rPr>
+          <w:rFonts w:ascii="Consolas" w:hAnsi="Consolas"/>
+        </w:rPr>
+      </w:pPr>
+      <w:r>
+        <w:rPr>
+          <w:rFonts w:ascii="Consolas" w:hAnsi="Consolas"/>
+        </w:rPr>
+        <w:t xml:space="preserve">Otro de los inconvenientes era identificar a la </w:t>
+      </w:r>
+      <w:r>
+        <w:rPr>
+          <w:rFonts w:ascii="Consolas" w:hAnsi="Consolas"/>
+        </w:rPr>
+        <w:t>función</w:t>
+      </w:r>
+      <w:r>
+        <w:rPr>
+          <w:rFonts w:ascii="Consolas" w:hAnsi="Consolas"/>
+        </w:rPr>
+        <w:t xml:space="preserve"> principal dentro de los .csv, para que el árbol comenzara desde ella. Surgieron dos opciones factibles para solucionarlo. La primera era detectar la funcion principal al momento de crear los .csv y marcarla de alguna manera para encontrarla posteriormente con ese marcador. La segunda era buscar la función que no es invocada por ninguna otra. Esta última solución tiene el inconveniente de que, si existen funciones que no poseen una implementación directa en la aplicación, no se podría detectar la funcion principal correctamente (el algoritmo no distinguiría entre la principal y una sin implementación). Debido a esto, se optó por la primera solución.</w:t>
+      </w:r>
+    </w:p>
+    <w:p>
+      <w:pPr>
+        <w:jc w:val="both"/>
+        <w:rPr>
+          <w:rFonts w:ascii="Consolas" w:hAnsi="Consolas"/>
+        </w:rPr>
+      </w:pPr>
       <w:r>
         <w:rPr>
           <w:rFonts w:ascii="Consolas" w:hAnsi="Consolas"/>
         </w:rPr>
         <w:lastRenderedPageBreak/>
-        <w:t>problema que se pudiera ignorar. Para solucionarlo, antes de comenzar a imprimir se detectan aquellas funciones que se llaman a sí mismas y se cambia el nombre de la función en la lista de invocaciones por “</w:t>
-      </w:r>
-      <w:proofErr w:type="spellStart"/>
-      <w:r>
-        <w:rPr>
-          <w:rFonts w:ascii="Consolas" w:hAnsi="Consolas"/>
-        </w:rPr>
-        <w:t>nombre_funcion</w:t>
-      </w:r>
-      <w:proofErr w:type="spellEnd"/>
-      <w:r>
-        <w:rPr>
-          <w:rFonts w:ascii="Consolas" w:hAnsi="Consolas"/>
-        </w:rPr>
-        <w:t xml:space="preserve"> (Recursivo)”. Luego se crea un nuevo registro en el diccionario con ese nombre, que no invoque a ninguna otra. De esta manera, solo se imprime un “nivel” de recursividad, y luego se corta.</w:t>
-      </w:r>
-    </w:p>
-    <w:p>
-      <w:pPr>
-        <w:rPr>
-          <w:rFonts w:ascii="Consolas" w:hAnsi="Consolas"/>
-        </w:rPr>
-      </w:pPr>
-      <w:r>
-        <w:rPr>
-          <w:rFonts w:ascii="Consolas" w:hAnsi="Consolas"/>
-        </w:rPr>
-        <w:t xml:space="preserve">Otro de los inconvenientes era identificar a la </w:t>
-      </w:r>
-      <w:r>
-        <w:rPr>
-          <w:rFonts w:ascii="Consolas" w:hAnsi="Consolas"/>
-        </w:rPr>
-        <w:t>función</w:t>
-      </w:r>
-      <w:r>
-        <w:rPr>
-          <w:rFonts w:ascii="Consolas" w:hAnsi="Consolas"/>
-        </w:rPr>
-        <w:t xml:space="preserve"> principal dentro de los .</w:t>
-      </w:r>
-      <w:proofErr w:type="spellStart"/>
-      <w:r>
-        <w:rPr>
-          <w:rFonts w:ascii="Consolas" w:hAnsi="Consolas"/>
-        </w:rPr>
-        <w:t>csv</w:t>
-      </w:r>
-      <w:proofErr w:type="spellEnd"/>
-      <w:r>
-        <w:rPr>
-          <w:rFonts w:ascii="Consolas" w:hAnsi="Consolas"/>
-        </w:rPr>
-        <w:t xml:space="preserve">, para que el árbol comenzara desde ella. Surgieron dos opciones factibles para solucionarlo. La primera era detectar la </w:t>
-      </w:r>
-      <w:proofErr w:type="spellStart"/>
-      <w:r>
-        <w:rPr>
-          <w:rFonts w:ascii="Consolas" w:hAnsi="Consolas"/>
-        </w:rPr>
-        <w:t>funcion</w:t>
-      </w:r>
-      <w:proofErr w:type="spellEnd"/>
-      <w:r>
-        <w:rPr>
-          <w:rFonts w:ascii="Consolas" w:hAnsi="Consolas"/>
-        </w:rPr>
-        <w:t xml:space="preserve"> principal al momento de crear los .</w:t>
-      </w:r>
-      <w:proofErr w:type="spellStart"/>
-      <w:r>
-        <w:rPr>
-          <w:rFonts w:ascii="Consolas" w:hAnsi="Consolas"/>
-        </w:rPr>
-        <w:t>csv</w:t>
-      </w:r>
-      <w:proofErr w:type="spellEnd"/>
-      <w:r>
-        <w:rPr>
-          <w:rFonts w:ascii="Consolas" w:hAnsi="Consolas"/>
-        </w:rPr>
-        <w:t xml:space="preserve"> y marcarla de alguna manera para encontrarla posteriormente con ese marcador. La segunda era buscar la función que no es invocada por ninguna otra. Esta última solución tiene el inconveniente de que, si existen funciones que no poseen una implementación directa en la aplicación, no se podría detectar la </w:t>
-      </w:r>
-      <w:proofErr w:type="spellStart"/>
-      <w:r>
-        <w:rPr>
-          <w:rFonts w:ascii="Consolas" w:hAnsi="Consolas"/>
-        </w:rPr>
-        <w:t>funcion</w:t>
-      </w:r>
-      <w:proofErr w:type="spellEnd"/>
-      <w:r>
-        <w:rPr>
-          <w:rFonts w:ascii="Consolas" w:hAnsi="Consolas"/>
-        </w:rPr>
-        <w:t xml:space="preserve"> principal correctamente (el algoritmo no distinguiría entre la principal y una sin implementación). Debido a esto, se optó por la primera solución.</w:t>
-      </w:r>
-    </w:p>
-    <w:p>
-      <w:pPr>
-        <w:rPr>
-          <w:rFonts w:ascii="Consolas" w:hAnsi="Consolas"/>
-        </w:rPr>
-      </w:pPr>
-      <w:r>
-        <w:rPr>
-          <w:rFonts w:ascii="Consolas" w:hAnsi="Consolas"/>
-        </w:rPr>
-        <w:t xml:space="preserve">Para buscar las funciones e invocaciones, el programa hacía uso de los módulos </w:t>
-      </w:r>
-      <w:proofErr w:type="spellStart"/>
-      <w:r>
-        <w:rPr>
-          <w:rFonts w:ascii="Consolas" w:hAnsi="Consolas"/>
-        </w:rPr>
-        <w:t>manejo_imports</w:t>
-      </w:r>
-      <w:proofErr w:type="spellEnd"/>
-      <w:r>
-        <w:rPr>
-          <w:rFonts w:ascii="Consolas" w:hAnsi="Consolas"/>
-        </w:rPr>
-        <w:t xml:space="preserve"> y </w:t>
-      </w:r>
-      <w:proofErr w:type="spellStart"/>
-      <w:r>
-        <w:rPr>
-          <w:rFonts w:ascii="Consolas" w:hAnsi="Consolas"/>
-        </w:rPr>
-        <w:t>lista_funciones</w:t>
-      </w:r>
-      <w:proofErr w:type="spellEnd"/>
-      <w:r>
-        <w:rPr>
-          <w:rFonts w:ascii="Consolas" w:hAnsi="Consolas"/>
-        </w:rPr>
-        <w:t>, con el fin de buscar únicamente las funciones definidas en los módulos que se importaban. Pero la mejora en la eficiencia no era apreciable, por lo que se optó por buscar todas las funciones en todos los módulos, con lo cual el código se simplificaba y los módulos que generaban los .</w:t>
-      </w:r>
-      <w:proofErr w:type="spellStart"/>
-      <w:r>
-        <w:rPr>
-          <w:rFonts w:ascii="Consolas" w:hAnsi="Consolas"/>
-        </w:rPr>
-        <w:t>csv</w:t>
-      </w:r>
-      <w:proofErr w:type="spellEnd"/>
-      <w:r>
-        <w:rPr>
-          <w:rFonts w:ascii="Consolas" w:hAnsi="Consolas"/>
-        </w:rPr>
-        <w:t xml:space="preserve"> extra fueron descontinuados.</w:t>
-      </w:r>
-    </w:p>
-    <w:p>
-      <w:pPr>
-        <w:rPr>
-          <w:rFonts w:ascii="Consolas" w:hAnsi="Consolas"/>
-        </w:rPr>
-      </w:pPr>
-    </w:p>
-    <w:p>
-      <w:pPr>
+        <w:t>Para buscar las funciones e invocaciones, el programa hacía uso de los módulos manejo_imports y lista_funciones, con el fin de buscar únicamente las funciones definidas en los módulos que se importaban. Pero la mejora en la eficiencia no era apreciable, por lo que se optó por buscar todas las funciones en todos los módulos, con lo cual el código se simplificaba y los módulos que generaban los .csv extra fueron descontinuados.</w:t>
+      </w:r>
+    </w:p>
+    <w:p>
+      <w:pPr>
+        <w:jc w:val="both"/>
+        <w:rPr>
+          <w:rFonts w:ascii="Consolas" w:hAnsi="Consolas"/>
+        </w:rPr>
+      </w:pPr>
+    </w:p>
+    <w:p>
+      <w:pPr>
+        <w:jc w:val="both"/>
         <w:rPr>
           <w:rFonts w:ascii="Consolas" w:hAnsi="Consolas"/>
           <w:b/>
@@ -5486,6 +3907,7 @@
     </w:p>
     <w:p>
       <w:pPr>
+        <w:jc w:val="both"/>
         <w:rPr>
           <w:rFonts w:ascii="Consolas" w:hAnsi="Consolas"/>
           <w:noProof/>
@@ -5529,6 +3951,7 @@
     </w:p>
     <w:p>
       <w:pPr>
+        <w:jc w:val="both"/>
         <w:rPr>
           <w:rFonts w:ascii="Consolas" w:hAnsi="Consolas"/>
           <w:noProof/>
@@ -5544,6 +3967,7 @@
     </w:p>
     <w:p>
       <w:pPr>
+        <w:jc w:val="both"/>
         <w:rPr>
           <w:rFonts w:ascii="Consolas" w:hAnsi="Consolas"/>
           <w:noProof/>
@@ -5566,6 +3990,7 @@
     </w:p>
     <w:p>
       <w:pPr>
+        <w:jc w:val="both"/>
         <w:rPr>
           <w:rFonts w:ascii="Consolas" w:hAnsi="Consolas"/>
           <w:noProof/>
@@ -5610,6 +4035,7 @@
     </w:p>
     <w:p>
       <w:pPr>
+        <w:jc w:val="both"/>
         <w:rPr>
           <w:rFonts w:ascii="Consolas" w:hAnsi="Consolas"/>
           <w:noProof/>
@@ -5620,146 +4046,155 @@
           <w:rFonts w:ascii="Consolas" w:hAnsi="Consolas"/>
           <w:noProof/>
         </w:rPr>
+        <w:t xml:space="preserve">Al generar </w:t>
+      </w:r>
+      <w:r>
+        <w:rPr>
+          <w:rFonts w:ascii="Consolas" w:hAnsi="Consolas"/>
+          <w:noProof/>
+        </w:rPr>
+        <w:t xml:space="preserve">la tabla, como se pide que la informacion mostrada sea de forma descendente por lineas de codigo, se decide usar el diccionario generado por la funcion autor_ordenado_por_cant_lineas como guia para mostrar </w:t>
+      </w:r>
+      <w:r>
+        <w:rPr>
+          <w:rFonts w:ascii="Consolas" w:hAnsi="Consolas"/>
+          <w:noProof/>
+        </w:rPr>
+        <w:t>la informacion en el orden correcto, de esta forma se imprime en paralelo, con el formato adecuado, la firma de la funcion junto con las lineas de codigo</w:t>
+      </w:r>
+      <w:r>
+        <w:rPr>
+          <w:rFonts w:ascii="Consolas" w:hAnsi="Consolas"/>
+          <w:noProof/>
+        </w:rPr>
+        <w:t>, dicha informacion se extrae del diccionario principal</w:t>
+      </w:r>
+      <w:r>
+        <w:rPr>
+          <w:rFonts w:ascii="Consolas" w:hAnsi="Consolas"/>
+          <w:noProof/>
+        </w:rPr>
+        <w:t>. Al finalizar las funciones del autor, se muestra un resumen del autor que indica la cantidad de funciones realizadas, la cantidad de lineas de codigo totales que realizó dicho autor</w:t>
+      </w:r>
+      <w:r>
+        <w:rPr>
+          <w:rFonts w:ascii="Consolas" w:hAnsi="Consolas"/>
+          <w:noProof/>
+        </w:rPr>
+        <w:t>(extraida de la funcion calcular_lineas_por_autor)</w:t>
+      </w:r>
+      <w:r>
+        <w:rPr>
+          <w:rFonts w:ascii="Consolas" w:hAnsi="Consolas"/>
+          <w:noProof/>
+        </w:rPr>
+        <w:t xml:space="preserve">, </w:t>
+      </w:r>
+      <w:r>
+        <w:rPr>
+          <w:rFonts w:ascii="Consolas" w:hAnsi="Consolas"/>
+          <w:noProof/>
+        </w:rPr>
+        <w:t xml:space="preserve">y su porcentaje de participacion (extraida de la funcion porcentaje_por_autor), </w:t>
+      </w:r>
+      <w:r>
+        <w:rPr>
+          <w:rFonts w:ascii="Consolas" w:hAnsi="Consolas"/>
+          <w:noProof/>
+        </w:rPr>
+        <w:t xml:space="preserve">luego se prodece de la misma manera con el siguiente autor que tiene una participacion menor que el anterior. </w:t>
+      </w:r>
+      <w:r>
+        <w:rPr>
+          <w:rFonts w:ascii="Consolas" w:hAnsi="Consolas"/>
+          <w:noProof/>
+        </w:rPr>
+        <w:t>Una vez que se mostro la info</w:t>
+      </w:r>
+      <w:r>
+        <w:rPr>
+          <w:rFonts w:ascii="Consolas" w:hAnsi="Consolas"/>
+          <w:noProof/>
+        </w:rPr>
+        <w:t>r</w:t>
+      </w:r>
+      <w:r>
+        <w:rPr>
+          <w:rFonts w:ascii="Consolas" w:hAnsi="Consolas"/>
+          <w:noProof/>
+        </w:rPr>
+        <w:t>macion de todos los autores, se imprime un resumen general de la aplicación realizada, que contiene la cantidad de funciones realizadas por todos los autores</w:t>
+      </w:r>
+      <w:r>
+        <w:rPr>
+          <w:rFonts w:ascii="Consolas" w:hAnsi="Consolas"/>
+          <w:noProof/>
+        </w:rPr>
+        <w:t>(extraida de la funcion total_funciones)</w:t>
+      </w:r>
+      <w:r>
+        <w:rPr>
+          <w:rFonts w:ascii="Consolas" w:hAnsi="Consolas"/>
+          <w:noProof/>
+        </w:rPr>
+        <w:t>, y las lineas de codigos totales</w:t>
+      </w:r>
+      <w:r>
+        <w:rPr>
+          <w:rFonts w:ascii="Consolas" w:hAnsi="Consolas"/>
+          <w:noProof/>
+        </w:rPr>
+        <w:t xml:space="preserve"> (extraida de la funcion calcular_lineas_totales).</w:t>
+      </w:r>
+    </w:p>
+    <w:p>
+      <w:pPr>
+        <w:jc w:val="both"/>
+        <w:rPr>
+          <w:rFonts w:ascii="Consolas" w:hAnsi="Consolas"/>
+          <w:noProof/>
+        </w:rPr>
+      </w:pPr>
+      <w:r>
+        <w:rPr>
+          <w:rFonts w:ascii="Consolas" w:hAnsi="Consolas"/>
+          <w:noProof/>
+        </w:rPr>
+        <w:t xml:space="preserve">Una vez que el archivo “participacion.txt” es generado ,se cierra el archivo para que los cambios se van reflejados, para luego poder ser abierto nuevamente pero en forma de lectura. El enunciado pedia además </w:t>
+      </w:r>
+      <w:r>
+        <w:rPr>
+          <w:rFonts w:ascii="Consolas" w:hAnsi="Consolas"/>
+          <w:noProof/>
+        </w:rPr>
         <w:lastRenderedPageBreak/>
-        <w:t xml:space="preserve">Al generar </w:t>
+        <w:t>imprimir por pantalla la informacion</w:t>
       </w:r>
       <w:r>
         <w:rPr>
           <w:rFonts w:ascii="Consolas" w:hAnsi="Consolas"/>
           <w:noProof/>
         </w:rPr>
-        <w:t xml:space="preserve">la tabla, como se pide que la informacion mostrada sea de forma descendente por lineas de codigo, se decide usar el diccionario generado por la funcion autor_ordenado_por_cant_lineas como guia para mostrar </w:t>
+        <w:t>, para poder hacer eso se decidio que la forma mas eficiente seria que lo mostrado sea sacado directamente</w:t>
       </w:r>
       <w:r>
         <w:rPr>
           <w:rFonts w:ascii="Consolas" w:hAnsi="Consolas"/>
           <w:noProof/>
         </w:rPr>
-        <w:t>la informacion en el orden correcto, de esta forma se imprime en paralelo, con el formato adecuado, la firma de la funcion junto con las lineas de codigo</w:t>
+        <w:t xml:space="preserve"> </w:t>
       </w:r>
       <w:r>
         <w:rPr>
           <w:rFonts w:ascii="Consolas" w:hAnsi="Consolas"/>
           <w:noProof/>
         </w:rPr>
-        <w:t>, dicha informacion se extrae del diccionario principal</w:t>
-      </w:r>
-      <w:r>
-        <w:rPr>
-          <w:rFonts w:ascii="Consolas" w:hAnsi="Consolas"/>
-          <w:noProof/>
-        </w:rPr>
-        <w:t>. Al finalizar las funciones del autor, se muestra un resumen del autor que indica la cantidad de funciones realizadas, la cantidad de lineas de codigo totales que realizó dicho autor</w:t>
-      </w:r>
-      <w:r>
-        <w:rPr>
-          <w:rFonts w:ascii="Consolas" w:hAnsi="Consolas"/>
-          <w:noProof/>
-        </w:rPr>
-        <w:t>(extraida de la funcion calcular_lineas_por_autor)</w:t>
-      </w:r>
-      <w:r>
-        <w:rPr>
-          <w:rFonts w:ascii="Consolas" w:hAnsi="Consolas"/>
-          <w:noProof/>
-        </w:rPr>
-        <w:t xml:space="preserve">, </w:t>
-      </w:r>
-      <w:r>
-        <w:rPr>
-          <w:rFonts w:ascii="Consolas" w:hAnsi="Consolas"/>
-          <w:noProof/>
-        </w:rPr>
-        <w:t xml:space="preserve">y su porcentaje de participacion (extraida de la funcion porcentaje_por_autor), </w:t>
-      </w:r>
-      <w:r>
-        <w:rPr>
-          <w:rFonts w:ascii="Consolas" w:hAnsi="Consolas"/>
-          <w:noProof/>
-        </w:rPr>
-        <w:t xml:space="preserve">luego se prodece de la misma manera con el siguiente autor que tiene una participacion menor que el anterior. </w:t>
-      </w:r>
-      <w:r>
-        <w:rPr>
-          <w:rFonts w:ascii="Consolas" w:hAnsi="Consolas"/>
-          <w:noProof/>
-        </w:rPr>
-        <w:t>Una vez que se mostro la info</w:t>
-      </w:r>
-      <w:r>
-        <w:rPr>
-          <w:rFonts w:ascii="Consolas" w:hAnsi="Consolas"/>
-          <w:noProof/>
-        </w:rPr>
-        <w:t>r</w:t>
-      </w:r>
-      <w:r>
-        <w:rPr>
-          <w:rFonts w:ascii="Consolas" w:hAnsi="Consolas"/>
-          <w:noProof/>
-        </w:rPr>
-        <w:t>macion de todos los autores, se imprime un resumen general de la aplicación realizada, que contiene la cantidad de funciones realizadas por todos los autores</w:t>
-      </w:r>
-      <w:r>
-        <w:rPr>
-          <w:rFonts w:ascii="Consolas" w:hAnsi="Consolas"/>
-          <w:noProof/>
-        </w:rPr>
-        <w:t>(extraida de la funcion total_funciones)</w:t>
-      </w:r>
-      <w:r>
-        <w:rPr>
-          <w:rFonts w:ascii="Consolas" w:hAnsi="Consolas"/>
-          <w:noProof/>
-        </w:rPr>
-        <w:t>, y las lineas de codigos totales</w:t>
-      </w:r>
-      <w:r>
-        <w:rPr>
-          <w:rFonts w:ascii="Consolas" w:hAnsi="Consolas"/>
-          <w:noProof/>
-        </w:rPr>
-        <w:t xml:space="preserve"> (extraida de la funcion calcular_lineas_totales).</w:t>
-      </w:r>
-    </w:p>
-    <w:p>
-      <w:pPr>
-        <w:rPr>
-          <w:rFonts w:ascii="Consolas" w:hAnsi="Consolas"/>
-          <w:noProof/>
-        </w:rPr>
-      </w:pPr>
-      <w:r>
-        <w:rPr>
-          <w:rFonts w:ascii="Consolas" w:hAnsi="Consolas"/>
-          <w:noProof/>
-        </w:rPr>
-        <w:t>Una vez que el archivo “participacion.txt” es generado ,se cierra el archivo para que los cambios se van reflejados, para luego poder ser abierto nuevamente pero en forma de lectura. El enunciado pedia además imprimir por pantalla la informacion</w:t>
-      </w:r>
-      <w:r>
-        <w:rPr>
-          <w:rFonts w:ascii="Consolas" w:hAnsi="Consolas"/>
-          <w:noProof/>
-        </w:rPr>
-        <w:t>, para poder hacer eso se decidio que la forma mas eficiente seria que lo mostrado sea sacado directamente</w:t>
-      </w:r>
-      <w:r>
-        <w:rPr>
-          <w:rFonts w:ascii="Consolas" w:hAnsi="Consolas"/>
-          <w:noProof/>
-        </w:rPr>
-        <w:t xml:space="preserve"> </w:t>
-      </w:r>
-      <w:r>
-        <w:rPr>
-          <w:rFonts w:ascii="Consolas" w:hAnsi="Consolas"/>
-          <w:noProof/>
-        </w:rPr>
         <w:t>del archivo .txt generado.</w:t>
       </w:r>
     </w:p>
     <w:p>
       <w:pPr>
+        <w:jc w:val="both"/>
         <w:rPr>
           <w:rFonts w:ascii="Consolas" w:hAnsi="Consolas"/>
           <w:noProof/>

</xml_diff>

<commit_message>
Agregue a la documentacion la parte correspondiente a la funcionalidad 2
</commit_message>
<xml_diff>
--- a/Documentación Ballenato.docx
+++ b/Documentación Ballenato.docx
@@ -46,34 +46,54 @@
           <w:lang w:val="en-US"/>
         </w:rPr>
       </w:pPr>
+      <w:proofErr w:type="spellStart"/>
       <w:r>
         <w:rPr>
           <w:rFonts w:ascii="Consolas" w:hAnsi="Consolas"/>
         </w:rPr>
         <w:t>Grup</w:t>
       </w:r>
+      <w:proofErr w:type="spellEnd"/>
       <w:r>
         <w:rPr>
           <w:rFonts w:ascii="Consolas" w:hAnsi="Consolas"/>
           <w:lang w:val="en-US"/>
         </w:rPr>
-        <w:t>o: Ballenato</w:t>
-      </w:r>
-    </w:p>
-    <w:p>
-      <w:pPr>
-        <w:jc w:val="both"/>
+        <w:t xml:space="preserve">o: </w:t>
+      </w:r>
+      <w:proofErr w:type="spellStart"/>
+      <w:r>
         <w:rPr>
           <w:rFonts w:ascii="Consolas" w:hAnsi="Consolas"/>
           <w:lang w:val="en-US"/>
         </w:rPr>
-      </w:pPr>
-      <w:r>
+        <w:t>Ballenato</w:t>
+      </w:r>
+      <w:proofErr w:type="spellEnd"/>
+    </w:p>
+    <w:p>
+      <w:pPr>
+        <w:jc w:val="both"/>
         <w:rPr>
           <w:rFonts w:ascii="Consolas" w:hAnsi="Consolas"/>
           <w:lang w:val="en-US"/>
         </w:rPr>
-        <w:t>Integrantes:</w:t>
+      </w:pPr>
+      <w:proofErr w:type="spellStart"/>
+      <w:r>
+        <w:rPr>
+          <w:rFonts w:ascii="Consolas" w:hAnsi="Consolas"/>
+          <w:lang w:val="en-US"/>
+        </w:rPr>
+        <w:t>Integrantes</w:t>
+      </w:r>
+      <w:proofErr w:type="spellEnd"/>
+      <w:r>
+        <w:rPr>
+          <w:rFonts w:ascii="Consolas" w:hAnsi="Consolas"/>
+          <w:lang w:val="en-US"/>
+        </w:rPr>
+        <w:t>:</w:t>
       </w:r>
     </w:p>
     <w:p>
@@ -103,6 +123,7 @@
         </w:rPr>
         <w:t xml:space="preserve">Camila </w:t>
       </w:r>
+      <w:proofErr w:type="spellStart"/>
       <w:r>
         <w:rPr>
           <w:rFonts w:ascii="Consolas" w:hAnsi="Consolas"/>
@@ -110,6 +131,7 @@
         </w:rPr>
         <w:t>Bartocci</w:t>
       </w:r>
+      <w:proofErr w:type="spellEnd"/>
     </w:p>
     <w:p>
       <w:pPr>
@@ -131,20 +153,31 @@
         </w:rPr>
         <w:t xml:space="preserve"> </w:t>
       </w:r>
+      <w:proofErr w:type="spellStart"/>
       <w:r>
         <w:rPr>
           <w:rFonts w:ascii="Consolas" w:hAnsi="Consolas"/>
           <w:lang w:val="en-US"/>
         </w:rPr>
-        <w:t xml:space="preserve">Elián </w:t>
-      </w:r>
+        <w:t>Elián</w:t>
+      </w:r>
+      <w:proofErr w:type="spellEnd"/>
       <w:r>
         <w:rPr>
           <w:rFonts w:ascii="Consolas" w:hAnsi="Consolas"/>
           <w:lang w:val="en-US"/>
         </w:rPr>
+        <w:t xml:space="preserve"> </w:t>
+      </w:r>
+      <w:proofErr w:type="spellStart"/>
+      <w:r>
+        <w:rPr>
+          <w:rFonts w:ascii="Consolas" w:hAnsi="Consolas"/>
+          <w:lang w:val="en-US"/>
+        </w:rPr>
         <w:t>Foppiano</w:t>
       </w:r>
+      <w:proofErr w:type="spellEnd"/>
     </w:p>
     <w:p>
       <w:pPr>
@@ -208,6 +241,7 @@
         </w:rPr>
         <w:t xml:space="preserve">Gastón </w:t>
       </w:r>
+      <w:proofErr w:type="spellStart"/>
       <w:r>
         <w:rPr>
           <w:rFonts w:ascii="Consolas" w:hAnsi="Consolas"/>
@@ -215,6 +249,7 @@
         </w:rPr>
         <w:t>Proz</w:t>
       </w:r>
+      <w:proofErr w:type="spellEnd"/>
     </w:p>
     <w:p>
       <w:pPr>
@@ -243,12 +278,21 @@
         </w:rPr>
         <w:t xml:space="preserve">Jean Paul </w:t>
       </w:r>
-      <w:r>
-        <w:rPr>
-          <w:rFonts w:ascii="Consolas" w:hAnsi="Consolas"/>
-          <w:lang w:val="es-AR"/>
-        </w:rPr>
-        <w:t>Yatim Este</w:t>
+      <w:proofErr w:type="spellStart"/>
+      <w:r>
+        <w:rPr>
+          <w:rFonts w:ascii="Consolas" w:hAnsi="Consolas"/>
+          <w:lang w:val="es-AR"/>
+        </w:rPr>
+        <w:t>Yatim</w:t>
+      </w:r>
+      <w:proofErr w:type="spellEnd"/>
+      <w:r>
+        <w:rPr>
+          <w:rFonts w:ascii="Consolas" w:hAnsi="Consolas"/>
+          <w:lang w:val="es-AR"/>
+        </w:rPr>
+        <w:t xml:space="preserve"> Este</w:t>
       </w:r>
     </w:p>
     <w:p>
@@ -353,29 +397,48 @@
         </w:rPr>
         <w:t>Hi</w:t>
       </w:r>
+      <w:proofErr w:type="spellStart"/>
       <w:r>
         <w:rPr>
           <w:rFonts w:ascii="Consolas" w:hAnsi="Consolas"/>
           <w:b/>
           <w:bCs/>
         </w:rPr>
-        <w:t>pótesis de trabajo</w:t>
-      </w:r>
-    </w:p>
-    <w:p>
-      <w:pPr>
-        <w:jc w:val="both"/>
-        <w:rPr>
-          <w:rFonts w:ascii="Consolas" w:hAnsi="Consolas"/>
-          <w:lang w:val="es-AR"/>
-        </w:rPr>
-      </w:pPr>
-      <w:r>
-        <w:rPr>
-          <w:rFonts w:ascii="Consolas" w:hAnsi="Consolas"/>
-          <w:lang w:val="es-AR"/>
-        </w:rPr>
-        <w:t>La aplicación a analizar debe respetar una cierta estructura, a fin de que el analizador de texto funcione correctamente.</w:t>
+        <w:t>pótesis</w:t>
+      </w:r>
+      <w:proofErr w:type="spellEnd"/>
+      <w:r>
+        <w:rPr>
+          <w:rFonts w:ascii="Consolas" w:hAnsi="Consolas"/>
+          <w:b/>
+          <w:bCs/>
+        </w:rPr>
+        <w:t xml:space="preserve"> de trabajo</w:t>
+      </w:r>
+    </w:p>
+    <w:p>
+      <w:pPr>
+        <w:jc w:val="both"/>
+        <w:rPr>
+          <w:rFonts w:ascii="Consolas" w:hAnsi="Consolas"/>
+          <w:lang w:val="es-AR"/>
+        </w:rPr>
+      </w:pPr>
+      <w:proofErr w:type="gramStart"/>
+      <w:r>
+        <w:rPr>
+          <w:rFonts w:ascii="Consolas" w:hAnsi="Consolas"/>
+          <w:lang w:val="es-AR"/>
+        </w:rPr>
+        <w:t>La aplicación a analizar</w:t>
+      </w:r>
+      <w:proofErr w:type="gramEnd"/>
+      <w:r>
+        <w:rPr>
+          <w:rFonts w:ascii="Consolas" w:hAnsi="Consolas"/>
+          <w:lang w:val="es-AR"/>
+        </w:rPr>
+        <w:t xml:space="preserve"> debe respetar una cierta estructura, a fin de que el analizador de texto funcione correctamente.</w:t>
       </w:r>
     </w:p>
     <w:p>
@@ -993,7 +1056,23 @@
           <w:rFonts w:ascii="Consolas" w:hAnsi="Consolas"/>
           <w:lang w:val="es-AR"/>
         </w:rPr>
-        <w:t>de resolver problemas puntuales que se iban encontrando en los códigos de cada integrante, y ya empezamos a pensar en qué se podía mejorar en algunas funciones. También se trató el tema de la integración del proyecto y la posibilidad de reutilizar código, creando un módulo que contenga funciones repetidas en los programas, por ejemplo, la función que se encarga de leer una línea del csv, presente en todos los módulos de los integrantes.</w:t>
+        <w:t xml:space="preserve">de resolver problemas puntuales que se iban encontrando en los códigos de cada integrante, y ya empezamos a pensar en qué se podía mejorar en algunas funciones. También se trató el tema de la integración del proyecto y la posibilidad de reutilizar código, creando un módulo que contenga funciones repetidas en los programas, por ejemplo, la función que se encarga de leer una línea del </w:t>
+      </w:r>
+      <w:proofErr w:type="spellStart"/>
+      <w:r>
+        <w:rPr>
+          <w:rFonts w:ascii="Consolas" w:hAnsi="Consolas"/>
+          <w:lang w:val="es-AR"/>
+        </w:rPr>
+        <w:t>csv</w:t>
+      </w:r>
+      <w:proofErr w:type="spellEnd"/>
+      <w:r>
+        <w:rPr>
+          <w:rFonts w:ascii="Consolas" w:hAnsi="Consolas"/>
+          <w:lang w:val="es-AR"/>
+        </w:rPr>
+        <w:t>, presente en todos los módulos de los integrantes.</w:t>
       </w:r>
     </w:p>
     <w:p>
@@ -1055,7 +1134,15 @@
           <w:rFonts w:ascii="Consolas" w:hAnsi="Consolas"/>
           <w:lang w:val="es-AR"/>
         </w:rPr>
-        <w:t xml:space="preserve">en cada funcionalidad. Se creó el módulo </w:t>
+        <w:t xml:space="preserve">en cada funcionalidad. Se creó el </w:t>
+      </w:r>
+      <w:proofErr w:type="gramStart"/>
+      <w:r>
+        <w:rPr>
+          <w:rFonts w:ascii="Consolas" w:hAnsi="Consolas"/>
+          <w:lang w:val="es-AR"/>
+        </w:rPr>
+        <w:t xml:space="preserve">módulo </w:t>
       </w:r>
       <w:r>
         <w:rPr>
@@ -1066,6 +1153,7 @@
         </w:rPr>
         <w:t>universales</w:t>
       </w:r>
+      <w:proofErr w:type="gramEnd"/>
       <w:r>
         <w:rPr>
           <w:rFonts w:ascii="Consolas" w:hAnsi="Consolas"/>
@@ -1080,12 +1168,53 @@
         </w:rPr>
         <w:t xml:space="preserve"> contiene funciones comunes a distintos módulos: </w:t>
       </w:r>
-      <w:r>
-        <w:rPr>
-          <w:rFonts w:ascii="Consolas" w:hAnsi="Consolas"/>
-          <w:lang w:val="es-AR"/>
-        </w:rPr>
-        <w:t>leer_lineas_csv, obtener_lista_funciones y obtener_comentario_multilinea.</w:t>
+      <w:proofErr w:type="spellStart"/>
+      <w:r>
+        <w:rPr>
+          <w:rFonts w:ascii="Consolas" w:hAnsi="Consolas"/>
+          <w:lang w:val="es-AR"/>
+        </w:rPr>
+        <w:t>leer_lineas_csv</w:t>
+      </w:r>
+      <w:proofErr w:type="spellEnd"/>
+      <w:r>
+        <w:rPr>
+          <w:rFonts w:ascii="Consolas" w:hAnsi="Consolas"/>
+          <w:lang w:val="es-AR"/>
+        </w:rPr>
+        <w:t xml:space="preserve">, </w:t>
+      </w:r>
+      <w:proofErr w:type="spellStart"/>
+      <w:r>
+        <w:rPr>
+          <w:rFonts w:ascii="Consolas" w:hAnsi="Consolas"/>
+          <w:lang w:val="es-AR"/>
+        </w:rPr>
+        <w:t>obtener_lista_funciones</w:t>
+      </w:r>
+      <w:proofErr w:type="spellEnd"/>
+      <w:r>
+        <w:rPr>
+          <w:rFonts w:ascii="Consolas" w:hAnsi="Consolas"/>
+          <w:lang w:val="es-AR"/>
+        </w:rPr>
+        <w:t xml:space="preserve"> y </w:t>
+      </w:r>
+      <w:proofErr w:type="spellStart"/>
+      <w:r>
+        <w:rPr>
+          <w:rFonts w:ascii="Consolas" w:hAnsi="Consolas"/>
+          <w:lang w:val="es-AR"/>
+        </w:rPr>
+        <w:t>obtener_comentario_multilinea</w:t>
+      </w:r>
+      <w:proofErr w:type="spellEnd"/>
+      <w:r>
+        <w:rPr>
+          <w:rFonts w:ascii="Consolas" w:hAnsi="Consolas"/>
+          <w:lang w:val="es-AR"/>
+        </w:rPr>
+        <w:t>.</w:t>
       </w:r>
       <w:r>
         <w:rPr>
@@ -1284,6 +1413,7 @@
           <w:lang w:val="es-AR"/>
         </w:rPr>
       </w:pPr>
+      <w:proofErr w:type="spellStart"/>
       <w:r>
         <w:rPr>
           <w:rFonts w:ascii="Consolas" w:hAnsi="Consolas"/>
@@ -1293,6 +1423,7 @@
         </w:rPr>
         <w:t>Exp_reg</w:t>
       </w:r>
+      <w:proofErr w:type="spellEnd"/>
     </w:p>
     <w:p>
       <w:pPr>
@@ -1310,11 +1441,19 @@
         <w:lastRenderedPageBreak/>
         <w:t>Este m</w:t>
       </w:r>
-      <w:r>
-        <w:rPr>
-          <w:rFonts w:ascii="Consolas" w:hAnsi="Consolas"/>
-        </w:rPr>
-        <w:t>ódulo reúne diversas funciones relacionadas con expresiones regulares y el manejo de cadenas. Surgió la idea de crearlo debido a la complejidad de implementar ciertas funciones con estructuras tradicionales. Con la ayuda de las expresiones regulares, el código se simplificó y la legibilidad aumentó</w:t>
+      <w:proofErr w:type="spellStart"/>
+      <w:r>
+        <w:rPr>
+          <w:rFonts w:ascii="Consolas" w:hAnsi="Consolas"/>
+        </w:rPr>
+        <w:t>ódulo</w:t>
+      </w:r>
+      <w:proofErr w:type="spellEnd"/>
+      <w:r>
+        <w:rPr>
+          <w:rFonts w:ascii="Consolas" w:hAnsi="Consolas"/>
+        </w:rPr>
+        <w:t xml:space="preserve"> reúne diversas funciones relacionadas con expresiones regulares y el manejo de cadenas. Surgió la idea de crearlo debido a la complejidad de implementar ciertas funciones con estructuras tradicionales. Con la ayuda de las expresiones regulares, el código se simplificó y la legibilidad aumentó</w:t>
       </w:r>
       <w:r>
         <w:rPr>
@@ -1354,11 +1493,19 @@
         </w:rPr>
         <w:t>Al combinar cada una de las funcionalidades en el programa principal, detectamos que algunas funciones definidas en distintos m</w:t>
       </w:r>
-      <w:r>
-        <w:rPr>
-          <w:rFonts w:ascii="Consolas" w:hAnsi="Consolas"/>
-        </w:rPr>
-        <w:t>ódulos realizaban la misma tarea. Por lo tanto, creamos un módulo en el cual estuvieran definidas para que se pueda acceder a ellas de forma práctica.</w:t>
+      <w:proofErr w:type="spellStart"/>
+      <w:r>
+        <w:rPr>
+          <w:rFonts w:ascii="Consolas" w:hAnsi="Consolas"/>
+        </w:rPr>
+        <w:t>ódulos</w:t>
+      </w:r>
+      <w:proofErr w:type="spellEnd"/>
+      <w:r>
+        <w:rPr>
+          <w:rFonts w:ascii="Consolas" w:hAnsi="Consolas"/>
+        </w:rPr>
+        <w:t xml:space="preserve"> realizaban la misma tarea. Por lo tanto, creamos un módulo en el cual estuvieran definidas para que se pueda acceder a ellas de forma práctica.</w:t>
       </w:r>
     </w:p>
     <w:p>
@@ -1434,7 +1581,23 @@
           <w:rFonts w:ascii="Consolas" w:hAnsi="Consolas"/>
           <w:lang w:val="es-AR"/>
         </w:rPr>
-        <w:t xml:space="preserve">n de los .csv. </w:t>
+        <w:t>n de los .</w:t>
+      </w:r>
+      <w:proofErr w:type="spellStart"/>
+      <w:r>
+        <w:rPr>
+          <w:rFonts w:ascii="Consolas" w:hAnsi="Consolas"/>
+          <w:lang w:val="es-AR"/>
+        </w:rPr>
+        <w:t>csv</w:t>
+      </w:r>
+      <w:proofErr w:type="spellEnd"/>
+      <w:r>
+        <w:rPr>
+          <w:rFonts w:ascii="Consolas" w:hAnsi="Consolas"/>
+          <w:lang w:val="es-AR"/>
+        </w:rPr>
+        <w:t xml:space="preserve">. </w:t>
       </w:r>
       <w:r>
         <w:rPr>
@@ -1443,12 +1606,14 @@
         </w:rPr>
         <w:t>Aquellos m</w:t>
       </w:r>
+      <w:proofErr w:type="spellStart"/>
       <w:r>
         <w:rPr>
           <w:rFonts w:ascii="Consolas" w:hAnsi="Consolas"/>
         </w:rPr>
         <w:t>ódulos</w:t>
       </w:r>
+      <w:proofErr w:type="spellEnd"/>
       <w:r>
         <w:rPr>
           <w:rFonts w:ascii="Consolas" w:hAnsi="Consolas"/>
@@ -1495,6 +1660,7 @@
           <w:lang w:val="en-US"/>
         </w:rPr>
       </w:pPr>
+      <w:proofErr w:type="spellStart"/>
       <w:r>
         <w:rPr>
           <w:rFonts w:ascii="Consolas" w:hAnsi="Consolas"/>
@@ -1504,6 +1670,7 @@
         </w:rPr>
         <w:t>Ordenar</w:t>
       </w:r>
+      <w:proofErr w:type="spellEnd"/>
     </w:p>
     <w:p>
       <w:pPr>
@@ -1519,6 +1686,7 @@
         </w:rPr>
         <w:t>Es el m</w:t>
       </w:r>
+      <w:proofErr w:type="spellStart"/>
       <w:r>
         <w:rPr>
           <w:rFonts w:ascii="Consolas" w:hAnsi="Consolas"/>
@@ -1530,14 +1698,38 @@
           <w:rFonts w:ascii="Consolas" w:hAnsi="Consolas"/>
           <w:lang w:val="es-AR"/>
         </w:rPr>
-        <w:t xml:space="preserve">dulo que se encarga de realizar un análisis preliminar de los archivos recibidos. </w:t>
-      </w:r>
-      <w:r>
-        <w:rPr>
-          <w:rFonts w:ascii="Consolas" w:hAnsi="Consolas"/>
-          <w:lang w:val="es-AR"/>
-        </w:rPr>
-        <w:t>Dada una lista de programas, los manipula de a uno, cargando todas las funciones del mismo en memoria, ordenándolas alfabéticamente por el nombre, y guardándolas en la carpeta “funciones”</w:t>
+        <w:t>dulo</w:t>
+      </w:r>
+      <w:proofErr w:type="spellEnd"/>
+      <w:r>
+        <w:rPr>
+          <w:rFonts w:ascii="Consolas" w:hAnsi="Consolas"/>
+          <w:lang w:val="es-AR"/>
+        </w:rPr>
+        <w:t xml:space="preserve"> que se encarga de realizar un análisis preliminar de los archivos recibidos. </w:t>
+      </w:r>
+      <w:r>
+        <w:rPr>
+          <w:rFonts w:ascii="Consolas" w:hAnsi="Consolas"/>
+          <w:lang w:val="es-AR"/>
+        </w:rPr>
+        <w:t xml:space="preserve">Dada una lista de programas, los manipula de a uno, cargando todas las funciones </w:t>
+      </w:r>
+      <w:proofErr w:type="gramStart"/>
+      <w:r>
+        <w:rPr>
+          <w:rFonts w:ascii="Consolas" w:hAnsi="Consolas"/>
+          <w:lang w:val="es-AR"/>
+        </w:rPr>
+        <w:t>del mismo</w:t>
+      </w:r>
+      <w:proofErr w:type="gramEnd"/>
+      <w:r>
+        <w:rPr>
+          <w:rFonts w:ascii="Consolas" w:hAnsi="Consolas"/>
+          <w:lang w:val="es-AR"/>
+        </w:rPr>
+        <w:t xml:space="preserve"> en memoria, ordenándolas alfabéticamente por el nombre, y guardándolas en la carpeta “funciones”</w:t>
       </w:r>
       <w:r>
         <w:rPr>
@@ -1556,13 +1748,28 @@
           <w:rFonts w:ascii="Consolas" w:hAnsi="Consolas"/>
           <w:lang w:val="es-AR"/>
         </w:rPr>
-        <w:t>(funci</w:t>
-      </w:r>
-      <w:r>
-        <w:rPr>
-          <w:rFonts w:ascii="Consolas" w:hAnsi="Consolas"/>
-        </w:rPr>
-        <w:t xml:space="preserve">ón principal), y al momento de copiarla le agrega un carácter especial por delante del nombre </w:t>
+        <w:t>(</w:t>
+      </w:r>
+      <w:proofErr w:type="spellStart"/>
+      <w:r>
+        <w:rPr>
+          <w:rFonts w:ascii="Consolas" w:hAnsi="Consolas"/>
+          <w:lang w:val="es-AR"/>
+        </w:rPr>
+        <w:t>funci</w:t>
+      </w:r>
+      <w:r>
+        <w:rPr>
+          <w:rFonts w:ascii="Consolas" w:hAnsi="Consolas"/>
+        </w:rPr>
+        <w:t>ón</w:t>
+      </w:r>
+      <w:proofErr w:type="spellEnd"/>
+      <w:r>
+        <w:rPr>
+          <w:rFonts w:ascii="Consolas" w:hAnsi="Consolas"/>
+        </w:rPr>
+        <w:t xml:space="preserve"> principal), y al momento de copiarla le agrega un carácter especial por delante del nombre </w:t>
       </w:r>
       <w:r>
         <w:rPr>
@@ -1671,8 +1878,19 @@
           <w:bCs/>
           <w:lang w:val="en-US"/>
         </w:rPr>
-        <w:t>_archivos_csv</w:t>
-      </w:r>
+        <w:t>_</w:t>
+      </w:r>
+      <w:proofErr w:type="spellStart"/>
+      <w:r>
+        <w:rPr>
+          <w:rFonts w:ascii="Consolas" w:hAnsi="Consolas"/>
+          <w:b/>
+          <w:bCs/>
+          <w:lang w:val="en-US"/>
+        </w:rPr>
+        <w:t>archivos_csv</w:t>
+      </w:r>
+      <w:proofErr w:type="spellEnd"/>
     </w:p>
     <w:p>
       <w:pPr>
@@ -1693,13 +1911,28 @@
           <w:rFonts w:ascii="Consolas" w:hAnsi="Consolas"/>
           <w:lang w:val="es-AR"/>
         </w:rPr>
-        <w:t>anterior y extrae la informaci</w:t>
-      </w:r>
-      <w:r>
-        <w:rPr>
-          <w:rFonts w:ascii="Consolas" w:hAnsi="Consolas"/>
-        </w:rPr>
-        <w:t>ón para crear los archivos fuente</w:t>
+        <w:t xml:space="preserve">anterior y extrae la </w:t>
+      </w:r>
+      <w:proofErr w:type="spellStart"/>
+      <w:r>
+        <w:rPr>
+          <w:rFonts w:ascii="Consolas" w:hAnsi="Consolas"/>
+          <w:lang w:val="es-AR"/>
+        </w:rPr>
+        <w:t>informaci</w:t>
+      </w:r>
+      <w:r>
+        <w:rPr>
+          <w:rFonts w:ascii="Consolas" w:hAnsi="Consolas"/>
+        </w:rPr>
+        <w:t>ón</w:t>
+      </w:r>
+      <w:proofErr w:type="spellEnd"/>
+      <w:r>
+        <w:rPr>
+          <w:rFonts w:ascii="Consolas" w:hAnsi="Consolas"/>
+        </w:rPr>
+        <w:t xml:space="preserve"> para crear los archivos fuente</w:t>
       </w:r>
       <w:r>
         <w:rPr>
@@ -1786,43 +2019,65 @@
       <w:r>
         <w:rPr>
           <w:rFonts w:ascii="Consolas" w:hAnsi="Consolas"/>
-          <w:lang w:val="en-US"/>
+          <w:lang w:val="es-MX"/>
         </w:rPr>
         <w:t>_unico.csv</w:t>
       </w:r>
       <w:r>
         <w:rPr>
           <w:rFonts w:ascii="Consolas" w:hAnsi="Consolas"/>
-          <w:lang w:val="en-US"/>
+          <w:lang w:val="es-MX"/>
         </w:rPr>
         <w:t xml:space="preserve">. </w:t>
       </w:r>
       <w:r>
         <w:rPr>
           <w:rFonts w:ascii="Consolas" w:hAnsi="Consolas"/>
-          <w:lang w:val="en-US"/>
+          <w:lang w:val="es-MX"/>
         </w:rPr>
         <w:t>Se considera el caso en el que una l</w:t>
       </w:r>
-      <w:r>
-        <w:rPr>
-          <w:rFonts w:ascii="Consolas" w:hAnsi="Consolas"/>
-        </w:rPr>
-        <w:t xml:space="preserve">ínea de instrucción pueda contener un comentario adyacente. En tal caso, guarda ambas partes de la línea en los archivos, separando la instrucción del comentario. </w:t>
-      </w:r>
-    </w:p>
-    <w:p>
-      <w:pPr>
-        <w:jc w:val="both"/>
-        <w:rPr>
-          <w:rFonts w:ascii="Consolas" w:hAnsi="Consolas"/>
-        </w:rPr>
-      </w:pPr>
-      <w:r>
-        <w:rPr>
-          <w:rFonts w:ascii="Consolas" w:hAnsi="Consolas"/>
-        </w:rPr>
-        <w:t xml:space="preserve">Cada línea adicional de los .csv está precedida por un marcador de línea, que da idea de la posición en la que se encuentra cada cosa. </w:t>
+      <w:proofErr w:type="spellStart"/>
+      <w:r>
+        <w:rPr>
+          <w:rFonts w:ascii="Consolas" w:hAnsi="Consolas"/>
+        </w:rPr>
+        <w:t>ínea</w:t>
+      </w:r>
+      <w:proofErr w:type="spellEnd"/>
+      <w:r>
+        <w:rPr>
+          <w:rFonts w:ascii="Consolas" w:hAnsi="Consolas"/>
+        </w:rPr>
+        <w:t xml:space="preserve"> de instrucción pueda contener un comentario adyacente. En tal caso, guarda ambas partes de la línea en los archivos, separando la instrucción del comentario. </w:t>
+      </w:r>
+    </w:p>
+    <w:p>
+      <w:pPr>
+        <w:jc w:val="both"/>
+        <w:rPr>
+          <w:rFonts w:ascii="Consolas" w:hAnsi="Consolas"/>
+        </w:rPr>
+      </w:pPr>
+      <w:r>
+        <w:rPr>
+          <w:rFonts w:ascii="Consolas" w:hAnsi="Consolas"/>
+        </w:rPr>
+        <w:t>Cada línea adicional de los .</w:t>
+      </w:r>
+      <w:proofErr w:type="spellStart"/>
+      <w:r>
+        <w:rPr>
+          <w:rFonts w:ascii="Consolas" w:hAnsi="Consolas"/>
+        </w:rPr>
+        <w:t>csv</w:t>
+      </w:r>
+      <w:proofErr w:type="spellEnd"/>
+      <w:r>
+        <w:rPr>
+          <w:rFonts w:ascii="Consolas" w:hAnsi="Consolas"/>
+        </w:rPr>
+        <w:t xml:space="preserve"> está precedida por un marcador de línea, que da idea de la posición en la que se encuentra cada cosa. </w:t>
       </w:r>
       <w:r>
         <w:rPr>
@@ -1900,7 +2155,23 @@
           <w:rFonts w:ascii="Consolas" w:hAnsi="Consolas"/>
           <w:lang w:val="es-AR"/>
         </w:rPr>
-        <w:t xml:space="preserve"> Adicionalmente, en las primeras versiones del programa se guardaba un marcador que indicaba el nivel de indentación al que se producía </w:t>
+        <w:t xml:space="preserve"> Adicionalmente, en las primeras versiones del programa se guardaba un marcador que indicaba el nivel de </w:t>
+      </w:r>
+      <w:proofErr w:type="spellStart"/>
+      <w:r>
+        <w:rPr>
+          <w:rFonts w:ascii="Consolas" w:hAnsi="Consolas"/>
+          <w:lang w:val="es-AR"/>
+        </w:rPr>
+        <w:t>indentación</w:t>
+      </w:r>
+      <w:proofErr w:type="spellEnd"/>
+      <w:r>
+        <w:rPr>
+          <w:rFonts w:ascii="Consolas" w:hAnsi="Consolas"/>
+          <w:lang w:val="es-AR"/>
+        </w:rPr>
+        <w:t xml:space="preserve"> al que se producía </w:t>
       </w:r>
       <w:r>
         <w:rPr>
@@ -1929,7 +2200,23 @@
           <w:rFonts w:ascii="Consolas" w:hAnsi="Consolas"/>
           <w:lang w:val="es-AR"/>
         </w:rPr>
-        <w:t xml:space="preserve">Para evitar problemas al leer los archivos .csv, </w:t>
+        <w:t>Para evitar problemas al leer los archivos .</w:t>
+      </w:r>
+      <w:proofErr w:type="spellStart"/>
+      <w:r>
+        <w:rPr>
+          <w:rFonts w:ascii="Consolas" w:hAnsi="Consolas"/>
+          <w:lang w:val="es-AR"/>
+        </w:rPr>
+        <w:t>csv</w:t>
+      </w:r>
+      <w:proofErr w:type="spellEnd"/>
+      <w:r>
+        <w:rPr>
+          <w:rFonts w:ascii="Consolas" w:hAnsi="Consolas"/>
+          <w:lang w:val="es-AR"/>
+        </w:rPr>
+        <w:t xml:space="preserve">, </w:t>
       </w:r>
       <w:r>
         <w:rPr>
@@ -1938,11 +2225,33 @@
         </w:rPr>
         <w:t>al guardar un salto de l</w:t>
       </w:r>
-      <w:r>
-        <w:rPr>
-          <w:rFonts w:ascii="Consolas" w:hAnsi="Consolas"/>
-        </w:rPr>
-        <w:t xml:space="preserve">ínea dentro de un comentario multilínea, se reemplaza el caracter \n por el marcador </w:t>
+      <w:proofErr w:type="spellStart"/>
+      <w:r>
+        <w:rPr>
+          <w:rFonts w:ascii="Consolas" w:hAnsi="Consolas"/>
+        </w:rPr>
+        <w:t>ínea</w:t>
+      </w:r>
+      <w:proofErr w:type="spellEnd"/>
+      <w:r>
+        <w:rPr>
+          <w:rFonts w:ascii="Consolas" w:hAnsi="Consolas"/>
+        </w:rPr>
+        <w:t xml:space="preserve"> dentro de un comentario multilínea, se reemplaza el </w:t>
+      </w:r>
+      <w:proofErr w:type="spellStart"/>
+      <w:r>
+        <w:rPr>
+          <w:rFonts w:ascii="Consolas" w:hAnsi="Consolas"/>
+        </w:rPr>
+        <w:t>caracter</w:t>
+      </w:r>
+      <w:proofErr w:type="spellEnd"/>
+      <w:r>
+        <w:rPr>
+          <w:rFonts w:ascii="Consolas" w:hAnsi="Consolas"/>
+        </w:rPr>
+        <w:t xml:space="preserve"> \n por el marcador </w:t>
       </w:r>
       <w:r>
         <w:rPr>
@@ -2079,7 +2388,23 @@
           <w:rFonts w:ascii="Consolas" w:hAnsi="Consolas"/>
           <w:lang w:val="es-AR"/>
         </w:rPr>
-        <w:t xml:space="preserve">(arbol_invocacion) </w:t>
+        <w:t>(</w:t>
+      </w:r>
+      <w:proofErr w:type="spellStart"/>
+      <w:r>
+        <w:rPr>
+          <w:rFonts w:ascii="Consolas" w:hAnsi="Consolas"/>
+          <w:lang w:val="es-AR"/>
+        </w:rPr>
+        <w:t>arbol_invocacion</w:t>
+      </w:r>
+      <w:proofErr w:type="spellEnd"/>
+      <w:r>
+        <w:rPr>
+          <w:rFonts w:ascii="Consolas" w:hAnsi="Consolas"/>
+          <w:lang w:val="es-AR"/>
+        </w:rPr>
+        <w:t xml:space="preserve">) </w:t>
       </w:r>
       <w:r>
         <w:rPr>
@@ -2126,7 +2451,47 @@
           <w:bCs/>
           <w:lang w:val="en-US"/>
         </w:rPr>
-        <w:t>_funciones (descontinuado)</w:t>
+        <w:t>_</w:t>
+      </w:r>
+      <w:proofErr w:type="spellStart"/>
+      <w:r>
+        <w:rPr>
+          <w:rFonts w:ascii="Consolas" w:hAnsi="Consolas"/>
+          <w:b/>
+          <w:bCs/>
+          <w:lang w:val="en-US"/>
+        </w:rPr>
+        <w:t>funciones</w:t>
+      </w:r>
+      <w:proofErr w:type="spellEnd"/>
+      <w:r>
+        <w:rPr>
+          <w:rFonts w:ascii="Consolas" w:hAnsi="Consolas"/>
+          <w:b/>
+          <w:bCs/>
+          <w:lang w:val="en-US"/>
+        </w:rPr>
+        <w:t xml:space="preserve"> (</w:t>
+      </w:r>
+      <w:proofErr w:type="spellStart"/>
+      <w:r>
+        <w:rPr>
+          <w:rFonts w:ascii="Consolas" w:hAnsi="Consolas"/>
+          <w:b/>
+          <w:bCs/>
+          <w:lang w:val="en-US"/>
+        </w:rPr>
+        <w:t>descontinuado</w:t>
+      </w:r>
+      <w:proofErr w:type="spellEnd"/>
+      <w:r>
+        <w:rPr>
+          <w:rFonts w:ascii="Consolas" w:hAnsi="Consolas"/>
+          <w:b/>
+          <w:bCs/>
+          <w:lang w:val="en-US"/>
+        </w:rPr>
+        <w:t>)</w:t>
       </w:r>
     </w:p>
     <w:p>
@@ -2172,8 +2537,17 @@
           <w:rFonts w:ascii="Consolas" w:hAnsi="Consolas"/>
           <w:lang w:val="es-AR"/>
         </w:rPr>
-        <w:t>_imports</w:t>
-      </w:r>
+        <w:t>_</w:t>
+      </w:r>
+      <w:proofErr w:type="spellStart"/>
+      <w:r>
+        <w:rPr>
+          <w:rFonts w:ascii="Consolas" w:hAnsi="Consolas"/>
+          <w:lang w:val="es-AR"/>
+        </w:rPr>
+        <w:t>imports</w:t>
+      </w:r>
+      <w:proofErr w:type="spellEnd"/>
       <w:r>
         <w:rPr>
           <w:rFonts w:ascii="Consolas" w:hAnsi="Consolas"/>
@@ -2261,19 +2635,91 @@
         <w:rPr>
           <w:rFonts w:ascii="Consolas" w:hAnsi="Consolas"/>
         </w:rPr>
-        <w:t>n: nombre de la función y módulo al que pertenece, cantidad de parámetros, cantidad de líneas de código, cantidad de invocaciones, cantidad de return, if</w:t>
-      </w:r>
-      <w:r>
-        <w:rPr>
-          <w:rFonts w:ascii="Consolas" w:hAnsi="Consolas"/>
-        </w:rPr>
-        <w:t>/elif</w:t>
-      </w:r>
-      <w:r>
-        <w:rPr>
-          <w:rFonts w:ascii="Consolas" w:hAnsi="Consolas"/>
-        </w:rPr>
-        <w:t>, for, while, break, exit, cantidad de líneas de comentarios, indicador de descripción y autor de la función.</w:t>
+        <w:t xml:space="preserve">n: nombre de la función y módulo al que pertenece, cantidad de parámetros, cantidad de líneas de código, cantidad de invocaciones, cantidad de </w:t>
+      </w:r>
+      <w:proofErr w:type="spellStart"/>
+      <w:r>
+        <w:rPr>
+          <w:rFonts w:ascii="Consolas" w:hAnsi="Consolas"/>
+        </w:rPr>
+        <w:t>return</w:t>
+      </w:r>
+      <w:proofErr w:type="spellEnd"/>
+      <w:r>
+        <w:rPr>
+          <w:rFonts w:ascii="Consolas" w:hAnsi="Consolas"/>
+        </w:rPr>
+        <w:t xml:space="preserve">, </w:t>
+      </w:r>
+      <w:proofErr w:type="spellStart"/>
+      <w:r>
+        <w:rPr>
+          <w:rFonts w:ascii="Consolas" w:hAnsi="Consolas"/>
+        </w:rPr>
+        <w:t>if</w:t>
+      </w:r>
+      <w:proofErr w:type="spellEnd"/>
+      <w:r>
+        <w:rPr>
+          <w:rFonts w:ascii="Consolas" w:hAnsi="Consolas"/>
+        </w:rPr>
+        <w:t>/</w:t>
+      </w:r>
+      <w:proofErr w:type="spellStart"/>
+      <w:r>
+        <w:rPr>
+          <w:rFonts w:ascii="Consolas" w:hAnsi="Consolas"/>
+        </w:rPr>
+        <w:t>elif</w:t>
+      </w:r>
+      <w:proofErr w:type="spellEnd"/>
+      <w:r>
+        <w:rPr>
+          <w:rFonts w:ascii="Consolas" w:hAnsi="Consolas"/>
+        </w:rPr>
+        <w:t xml:space="preserve">, </w:t>
+      </w:r>
+      <w:proofErr w:type="spellStart"/>
+      <w:r>
+        <w:rPr>
+          <w:rFonts w:ascii="Consolas" w:hAnsi="Consolas"/>
+        </w:rPr>
+        <w:t>for</w:t>
+      </w:r>
+      <w:proofErr w:type="spellEnd"/>
+      <w:r>
+        <w:rPr>
+          <w:rFonts w:ascii="Consolas" w:hAnsi="Consolas"/>
+        </w:rPr>
+        <w:t xml:space="preserve">, </w:t>
+      </w:r>
+      <w:proofErr w:type="spellStart"/>
+      <w:r>
+        <w:rPr>
+          <w:rFonts w:ascii="Consolas" w:hAnsi="Consolas"/>
+        </w:rPr>
+        <w:t>while</w:t>
+      </w:r>
+      <w:proofErr w:type="spellEnd"/>
+      <w:r>
+        <w:rPr>
+          <w:rFonts w:ascii="Consolas" w:hAnsi="Consolas"/>
+        </w:rPr>
+        <w:t xml:space="preserve">, break, </w:t>
+      </w:r>
+      <w:proofErr w:type="spellStart"/>
+      <w:r>
+        <w:rPr>
+          <w:rFonts w:ascii="Consolas" w:hAnsi="Consolas"/>
+        </w:rPr>
+        <w:t>exit</w:t>
+      </w:r>
+      <w:proofErr w:type="spellEnd"/>
+      <w:r>
+        <w:rPr>
+          <w:rFonts w:ascii="Consolas" w:hAnsi="Consolas"/>
+        </w:rPr>
+        <w:t>, cantidad de líneas de comentarios, indicador de descripción y autor de la función.</w:t>
       </w:r>
       <w:r>
         <w:rPr>
@@ -2393,7 +2839,31 @@
                                 <w:rFonts w:ascii="Consolas" w:hAnsi="Consolas"/>
                                 <w:lang w:val="es-AR"/>
                               </w:rPr>
-                              <w:t>“func_1”:{ “nombre.modulo”:”func_1.modulo”, “parámetros”:n</w:t>
+                              <w:t>“func_1</w:t>
+                            </w:r>
+                            <w:proofErr w:type="gramStart"/>
+                            <w:r>
+                              <w:rPr>
+                                <w:rFonts w:ascii="Consolas" w:hAnsi="Consolas"/>
+                                <w:lang w:val="es-AR"/>
+                              </w:rPr>
+                              <w:t>”:{</w:t>
+                            </w:r>
+                            <w:proofErr w:type="gramEnd"/>
+                            <w:r>
+                              <w:rPr>
+                                <w:rFonts w:ascii="Consolas" w:hAnsi="Consolas"/>
+                                <w:lang w:val="es-AR"/>
+                              </w:rPr>
+                              <w:t xml:space="preserve"> “nombre.modulo”:”func_1.modulo”, “</w:t>
+                            </w:r>
+                            <w:proofErr w:type="spellStart"/>
+                            <w:r>
+                              <w:rPr>
+                                <w:rFonts w:ascii="Consolas" w:hAnsi="Consolas"/>
+                                <w:lang w:val="es-AR"/>
+                              </w:rPr>
+                              <w:t>parámetros”:n</w:t>
                             </w:r>
                             <w:r>
                               <w:rPr>
@@ -2403,6 +2873,7 @@
                               </w:rPr>
                               <w:t>o</w:t>
                             </w:r>
+                            <w:proofErr w:type="spellEnd"/>
                             <w:r>
                               <w:rPr>
                                 <w:rFonts w:ascii="Consolas" w:hAnsi="Consolas"/>
@@ -2424,8 +2895,17 @@
                                 <w:rFonts w:ascii="Consolas" w:hAnsi="Consolas"/>
                                 <w:lang w:val="en-GB"/>
                               </w:rPr>
-                              <w:t>“líneas”:n</w:t>
+                              <w:t>“líneas</w:t>
                             </w:r>
+                            <w:proofErr w:type="gramStart"/>
+                            <w:r>
+                              <w:rPr>
+                                <w:rFonts w:ascii="Consolas" w:hAnsi="Consolas"/>
+                                <w:lang w:val="en-GB"/>
+                              </w:rPr>
+                              <w:t>”:n</w:t>
+                            </w:r>
+                            <w:proofErr w:type="gramEnd"/>
                             <w:r>
                               <w:rPr>
                                 <w:rFonts w:ascii="Consolas" w:hAnsi="Consolas"/>
@@ -2500,8 +2980,17 @@
                                 <w:rFonts w:ascii="Consolas" w:hAnsi="Consolas"/>
                                 <w:lang w:val="en-GB"/>
                               </w:rPr>
-                              <w:t>“fors”:n</w:t>
+                              <w:t>“fors</w:t>
                             </w:r>
+                            <w:proofErr w:type="gramStart"/>
+                            <w:r>
+                              <w:rPr>
+                                <w:rFonts w:ascii="Consolas" w:hAnsi="Consolas"/>
+                                <w:lang w:val="en-GB"/>
+                              </w:rPr>
+                              <w:t>”:n</w:t>
+                            </w:r>
+                            <w:proofErr w:type="gramEnd"/>
                             <w:r>
                               <w:rPr>
                                 <w:rFonts w:ascii="Consolas" w:hAnsi="Consolas"/>
@@ -2576,8 +3065,17 @@
                                 <w:rFonts w:ascii="Consolas" w:hAnsi="Consolas"/>
                                 <w:lang w:val="es-AR"/>
                               </w:rPr>
-                              <w:t>“comentarios”:n</w:t>
+                              <w:t>“comentarios</w:t>
                             </w:r>
+                            <w:proofErr w:type="gramStart"/>
+                            <w:r>
+                              <w:rPr>
+                                <w:rFonts w:ascii="Consolas" w:hAnsi="Consolas"/>
+                                <w:lang w:val="es-AR"/>
+                              </w:rPr>
+                              <w:t>”:n</w:t>
+                            </w:r>
+                            <w:proofErr w:type="gramEnd"/>
                             <w:r>
                               <w:rPr>
                                 <w:rFonts w:ascii="Consolas" w:hAnsi="Consolas"/>
@@ -2591,7 +3089,23 @@
                                 <w:rFonts w:ascii="Consolas" w:hAnsi="Consolas"/>
                                 <w:lang w:val="es-AR"/>
                               </w:rPr>
-                              <w:t>, “descripcion”: “si”/”no”,</w:t>
+                              <w:t>, “</w:t>
+                            </w:r>
+                            <w:proofErr w:type="spellStart"/>
+                            <w:r>
+                              <w:rPr>
+                                <w:rFonts w:ascii="Consolas" w:hAnsi="Consolas"/>
+                                <w:lang w:val="es-AR"/>
+                              </w:rPr>
+                              <w:t>descripcion</w:t>
+                            </w:r>
+                            <w:proofErr w:type="spellEnd"/>
+                            <w:r>
+                              <w:rPr>
+                                <w:rFonts w:ascii="Consolas" w:hAnsi="Consolas"/>
+                                <w:lang w:val="es-AR"/>
+                              </w:rPr>
+                              <w:t>”: “si”/”no”,</w:t>
                             </w:r>
                           </w:p>
                           <w:p>
@@ -2607,7 +3121,32 @@
                                 <w:rFonts w:ascii="Consolas" w:hAnsi="Consolas"/>
                                 <w:lang w:val="es-AR"/>
                               </w:rPr>
-                              <w:t xml:space="preserve">      “autor”:”nombre apellido”},</w:t>
+                              <w:t xml:space="preserve">      “</w:t>
+                            </w:r>
+                            <w:proofErr w:type="spellStart"/>
+                            <w:r>
+                              <w:rPr>
+                                <w:rFonts w:ascii="Consolas" w:hAnsi="Consolas"/>
+                                <w:lang w:val="es-AR"/>
+                              </w:rPr>
+                              <w:t>autor”</w:t>
+                            </w:r>
+                            <w:proofErr w:type="gramStart"/>
+                            <w:r>
+                              <w:rPr>
+                                <w:rFonts w:ascii="Consolas" w:hAnsi="Consolas"/>
+                                <w:lang w:val="es-AR"/>
+                              </w:rPr>
+                              <w:t>:”nombre</w:t>
+                            </w:r>
+                            <w:proofErr w:type="spellEnd"/>
+                            <w:proofErr w:type="gramEnd"/>
+                            <w:r>
+                              <w:rPr>
+                                <w:rFonts w:ascii="Consolas" w:hAnsi="Consolas"/>
+                                <w:lang w:val="es-AR"/>
+                              </w:rPr>
+                              <w:t xml:space="preserve"> apellido”},</w:t>
                             </w:r>
                           </w:p>
                           <w:p>
@@ -2630,7 +3169,23 @@
                                 <w:rFonts w:ascii="Consolas" w:hAnsi="Consolas"/>
                                 <w:lang w:val="es-AR"/>
                               </w:rPr>
-                              <w:t>“func_2”:{ “nombre.modulo”:”func_2.modulo”, …},</w:t>
+                              <w:t>“func_2</w:t>
+                            </w:r>
+                            <w:proofErr w:type="gramStart"/>
+                            <w:r>
+                              <w:rPr>
+                                <w:rFonts w:ascii="Consolas" w:hAnsi="Consolas"/>
+                                <w:lang w:val="es-AR"/>
+                              </w:rPr>
+                              <w:t>”:{</w:t>
+                            </w:r>
+                            <w:proofErr w:type="gramEnd"/>
+                            <w:r>
+                              <w:rPr>
+                                <w:rFonts w:ascii="Consolas" w:hAnsi="Consolas"/>
+                                <w:lang w:val="es-AR"/>
+                              </w:rPr>
+                              <w:t xml:space="preserve"> “nombre.modulo”:”func_2.modulo”, …},</w:t>
                             </w:r>
                           </w:p>
                           <w:p>
@@ -2645,7 +3200,32 @@
                                 <w:rFonts w:ascii="Consolas" w:hAnsi="Consolas"/>
                                 <w:lang w:val="es-AR"/>
                               </w:rPr>
-                              <w:t>“func_n”:{ … }</w:t>
+                              <w:t>“</w:t>
+                            </w:r>
+                            <w:proofErr w:type="spellStart"/>
+                            <w:r>
+                              <w:rPr>
+                                <w:rFonts w:ascii="Consolas" w:hAnsi="Consolas"/>
+                                <w:lang w:val="es-AR"/>
+                              </w:rPr>
+                              <w:t>func_n</w:t>
+                            </w:r>
+                            <w:proofErr w:type="spellEnd"/>
+                            <w:proofErr w:type="gramStart"/>
+                            <w:r>
+                              <w:rPr>
+                                <w:rFonts w:ascii="Consolas" w:hAnsi="Consolas"/>
+                                <w:lang w:val="es-AR"/>
+                              </w:rPr>
+                              <w:t>”:{</w:t>
+                            </w:r>
+                            <w:proofErr w:type="gramEnd"/>
+                            <w:r>
+                              <w:rPr>
+                                <w:rFonts w:ascii="Consolas" w:hAnsi="Consolas"/>
+                                <w:lang w:val="es-AR"/>
+                              </w:rPr>
+                              <w:t xml:space="preserve"> … }</w:t>
                             </w:r>
                           </w:p>
                           <w:p>
@@ -2710,7 +3290,31 @@
                           <w:rFonts w:ascii="Consolas" w:hAnsi="Consolas"/>
                           <w:lang w:val="es-AR"/>
                         </w:rPr>
-                        <w:t>“func_1”:{ “nombre.modulo”:”func_1.modulo”, “parámetros”:n</w:t>
+                        <w:t>“func_1</w:t>
+                      </w:r>
+                      <w:proofErr w:type="gramStart"/>
+                      <w:r>
+                        <w:rPr>
+                          <w:rFonts w:ascii="Consolas" w:hAnsi="Consolas"/>
+                          <w:lang w:val="es-AR"/>
+                        </w:rPr>
+                        <w:t>”:{</w:t>
+                      </w:r>
+                      <w:proofErr w:type="gramEnd"/>
+                      <w:r>
+                        <w:rPr>
+                          <w:rFonts w:ascii="Consolas" w:hAnsi="Consolas"/>
+                          <w:lang w:val="es-AR"/>
+                        </w:rPr>
+                        <w:t xml:space="preserve"> “nombre.modulo”:”func_1.modulo”, “</w:t>
+                      </w:r>
+                      <w:proofErr w:type="spellStart"/>
+                      <w:r>
+                        <w:rPr>
+                          <w:rFonts w:ascii="Consolas" w:hAnsi="Consolas"/>
+                          <w:lang w:val="es-AR"/>
+                        </w:rPr>
+                        <w:t>parámetros”:n</w:t>
                       </w:r>
                       <w:r>
                         <w:rPr>
@@ -2720,6 +3324,7 @@
                         </w:rPr>
                         <w:t>o</w:t>
                       </w:r>
+                      <w:proofErr w:type="spellEnd"/>
                       <w:r>
                         <w:rPr>
                           <w:rFonts w:ascii="Consolas" w:hAnsi="Consolas"/>
@@ -2741,8 +3346,17 @@
                           <w:rFonts w:ascii="Consolas" w:hAnsi="Consolas"/>
                           <w:lang w:val="en-GB"/>
                         </w:rPr>
-                        <w:t>“líneas”:n</w:t>
+                        <w:t>“líneas</w:t>
                       </w:r>
+                      <w:proofErr w:type="gramStart"/>
+                      <w:r>
+                        <w:rPr>
+                          <w:rFonts w:ascii="Consolas" w:hAnsi="Consolas"/>
+                          <w:lang w:val="en-GB"/>
+                        </w:rPr>
+                        <w:t>”:n</w:t>
+                      </w:r>
+                      <w:proofErr w:type="gramEnd"/>
                       <w:r>
                         <w:rPr>
                           <w:rFonts w:ascii="Consolas" w:hAnsi="Consolas"/>
@@ -2817,8 +3431,17 @@
                           <w:rFonts w:ascii="Consolas" w:hAnsi="Consolas"/>
                           <w:lang w:val="en-GB"/>
                         </w:rPr>
-                        <w:t>“fors”:n</w:t>
+                        <w:t>“fors</w:t>
                       </w:r>
+                      <w:proofErr w:type="gramStart"/>
+                      <w:r>
+                        <w:rPr>
+                          <w:rFonts w:ascii="Consolas" w:hAnsi="Consolas"/>
+                          <w:lang w:val="en-GB"/>
+                        </w:rPr>
+                        <w:t>”:n</w:t>
+                      </w:r>
+                      <w:proofErr w:type="gramEnd"/>
                       <w:r>
                         <w:rPr>
                           <w:rFonts w:ascii="Consolas" w:hAnsi="Consolas"/>
@@ -2893,8 +3516,17 @@
                           <w:rFonts w:ascii="Consolas" w:hAnsi="Consolas"/>
                           <w:lang w:val="es-AR"/>
                         </w:rPr>
-                        <w:t>“comentarios”:n</w:t>
+                        <w:t>“comentarios</w:t>
                       </w:r>
+                      <w:proofErr w:type="gramStart"/>
+                      <w:r>
+                        <w:rPr>
+                          <w:rFonts w:ascii="Consolas" w:hAnsi="Consolas"/>
+                          <w:lang w:val="es-AR"/>
+                        </w:rPr>
+                        <w:t>”:n</w:t>
+                      </w:r>
+                      <w:proofErr w:type="gramEnd"/>
                       <w:r>
                         <w:rPr>
                           <w:rFonts w:ascii="Consolas" w:hAnsi="Consolas"/>
@@ -2908,7 +3540,23 @@
                           <w:rFonts w:ascii="Consolas" w:hAnsi="Consolas"/>
                           <w:lang w:val="es-AR"/>
                         </w:rPr>
-                        <w:t>, “descripcion”: “si”/”no”,</w:t>
+                        <w:t>, “</w:t>
+                      </w:r>
+                      <w:proofErr w:type="spellStart"/>
+                      <w:r>
+                        <w:rPr>
+                          <w:rFonts w:ascii="Consolas" w:hAnsi="Consolas"/>
+                          <w:lang w:val="es-AR"/>
+                        </w:rPr>
+                        <w:t>descripcion</w:t>
+                      </w:r>
+                      <w:proofErr w:type="spellEnd"/>
+                      <w:r>
+                        <w:rPr>
+                          <w:rFonts w:ascii="Consolas" w:hAnsi="Consolas"/>
+                          <w:lang w:val="es-AR"/>
+                        </w:rPr>
+                        <w:t>”: “si”/”no”,</w:t>
                       </w:r>
                     </w:p>
                     <w:p>
@@ -2924,7 +3572,32 @@
                           <w:rFonts w:ascii="Consolas" w:hAnsi="Consolas"/>
                           <w:lang w:val="es-AR"/>
                         </w:rPr>
-                        <w:t xml:space="preserve">      “autor”:”nombre apellido”},</w:t>
+                        <w:t xml:space="preserve">      “</w:t>
+                      </w:r>
+                      <w:proofErr w:type="spellStart"/>
+                      <w:r>
+                        <w:rPr>
+                          <w:rFonts w:ascii="Consolas" w:hAnsi="Consolas"/>
+                          <w:lang w:val="es-AR"/>
+                        </w:rPr>
+                        <w:t>autor”</w:t>
+                      </w:r>
+                      <w:proofErr w:type="gramStart"/>
+                      <w:r>
+                        <w:rPr>
+                          <w:rFonts w:ascii="Consolas" w:hAnsi="Consolas"/>
+                          <w:lang w:val="es-AR"/>
+                        </w:rPr>
+                        <w:t>:”nombre</w:t>
+                      </w:r>
+                      <w:proofErr w:type="spellEnd"/>
+                      <w:proofErr w:type="gramEnd"/>
+                      <w:r>
+                        <w:rPr>
+                          <w:rFonts w:ascii="Consolas" w:hAnsi="Consolas"/>
+                          <w:lang w:val="es-AR"/>
+                        </w:rPr>
+                        <w:t xml:space="preserve"> apellido”},</w:t>
                       </w:r>
                     </w:p>
                     <w:p>
@@ -2947,7 +3620,23 @@
                           <w:rFonts w:ascii="Consolas" w:hAnsi="Consolas"/>
                           <w:lang w:val="es-AR"/>
                         </w:rPr>
-                        <w:t>“func_2”:{ “nombre.modulo”:”func_2.modulo”, …},</w:t>
+                        <w:t>“func_2</w:t>
+                      </w:r>
+                      <w:proofErr w:type="gramStart"/>
+                      <w:r>
+                        <w:rPr>
+                          <w:rFonts w:ascii="Consolas" w:hAnsi="Consolas"/>
+                          <w:lang w:val="es-AR"/>
+                        </w:rPr>
+                        <w:t>”:{</w:t>
+                      </w:r>
+                      <w:proofErr w:type="gramEnd"/>
+                      <w:r>
+                        <w:rPr>
+                          <w:rFonts w:ascii="Consolas" w:hAnsi="Consolas"/>
+                          <w:lang w:val="es-AR"/>
+                        </w:rPr>
+                        <w:t xml:space="preserve"> “nombre.modulo”:”func_2.modulo”, …},</w:t>
                       </w:r>
                     </w:p>
                     <w:p>
@@ -2962,7 +3651,32 @@
                           <w:rFonts w:ascii="Consolas" w:hAnsi="Consolas"/>
                           <w:lang w:val="es-AR"/>
                         </w:rPr>
-                        <w:t>“func_n”:{ … }</w:t>
+                        <w:t>“</w:t>
+                      </w:r>
+                      <w:proofErr w:type="spellStart"/>
+                      <w:r>
+                        <w:rPr>
+                          <w:rFonts w:ascii="Consolas" w:hAnsi="Consolas"/>
+                          <w:lang w:val="es-AR"/>
+                        </w:rPr>
+                        <w:t>func_n</w:t>
+                      </w:r>
+                      <w:proofErr w:type="spellEnd"/>
+                      <w:proofErr w:type="gramStart"/>
+                      <w:r>
+                        <w:rPr>
+                          <w:rFonts w:ascii="Consolas" w:hAnsi="Consolas"/>
+                          <w:lang w:val="es-AR"/>
+                        </w:rPr>
+                        <w:t>”:{</w:t>
+                      </w:r>
+                      <w:proofErr w:type="gramEnd"/>
+                      <w:r>
+                        <w:rPr>
+                          <w:rFonts w:ascii="Consolas" w:hAnsi="Consolas"/>
+                          <w:lang w:val="es-AR"/>
+                        </w:rPr>
+                        <w:t xml:space="preserve"> … }</w:t>
                       </w:r>
                     </w:p>
                     <w:p>
@@ -3000,7 +3714,43 @@
         <w:rPr>
           <w:rFonts w:ascii="Consolas" w:hAnsi="Consolas"/>
         </w:rPr>
-        <w:t xml:space="preserve">La función nombre_funcion, es con la cual se empiezan a almacenar los pares “funcion”:{datos} y, a su vez, le agrega el primer dato al diccionario. Las demás funciones </w:t>
+        <w:t xml:space="preserve">La función </w:t>
+      </w:r>
+      <w:proofErr w:type="spellStart"/>
+      <w:r>
+        <w:rPr>
+          <w:rFonts w:ascii="Consolas" w:hAnsi="Consolas"/>
+        </w:rPr>
+        <w:t>nombre_funcion</w:t>
+      </w:r>
+      <w:proofErr w:type="spellEnd"/>
+      <w:r>
+        <w:rPr>
+          <w:rFonts w:ascii="Consolas" w:hAnsi="Consolas"/>
+        </w:rPr>
+        <w:t>, es con la cual se empiezan a almacenar los pares “</w:t>
+      </w:r>
+      <w:proofErr w:type="spellStart"/>
+      <w:r>
+        <w:rPr>
+          <w:rFonts w:ascii="Consolas" w:hAnsi="Consolas"/>
+        </w:rPr>
+        <w:t>funcion</w:t>
+      </w:r>
+      <w:proofErr w:type="spellEnd"/>
+      <w:proofErr w:type="gramStart"/>
+      <w:r>
+        <w:rPr>
+          <w:rFonts w:ascii="Consolas" w:hAnsi="Consolas"/>
+        </w:rPr>
+        <w:t>”:{</w:t>
+      </w:r>
+      <w:proofErr w:type="gramEnd"/>
+      <w:r>
+        <w:rPr>
+          <w:rFonts w:ascii="Consolas" w:hAnsi="Consolas"/>
+        </w:rPr>
+        <w:t xml:space="preserve">datos} y, a su vez, le agrega el primer dato al diccionario. Las demás funciones </w:t>
       </w:r>
       <w:r>
         <w:rPr>
@@ -3024,7 +3774,91 @@
         <w:rPr>
           <w:rFonts w:ascii="Consolas" w:hAnsi="Consolas"/>
         </w:rPr>
-        <w:t xml:space="preserve"> datos a cada diccionario de valor de cada clave, exceptuando: formato_tabla, que da formato a la tabla que se imprime por pantalla, genera_dic, que abre fuente_unico.csv y comentarios.csv y genera el diccionario haciendo los llamados a las funciones, genera_panel_csv, que se encarga de crear panel_general.csv en la carpeta funcionalidades, y funcionalidad_panel, la cual articula formato_tabla y genera_panel_csv para ejecutar la funcionalidad 1.</w:t>
+        <w:t xml:space="preserve"> datos a cada diccionario de valor de cada clave, exceptuando: </w:t>
+      </w:r>
+      <w:proofErr w:type="spellStart"/>
+      <w:r>
+        <w:rPr>
+          <w:rFonts w:ascii="Consolas" w:hAnsi="Consolas"/>
+        </w:rPr>
+        <w:t>formato_tabla</w:t>
+      </w:r>
+      <w:proofErr w:type="spellEnd"/>
+      <w:r>
+        <w:rPr>
+          <w:rFonts w:ascii="Consolas" w:hAnsi="Consolas"/>
+        </w:rPr>
+        <w:t xml:space="preserve">, que da formato a la tabla que se imprime por pantalla, </w:t>
+      </w:r>
+      <w:proofErr w:type="spellStart"/>
+      <w:r>
+        <w:rPr>
+          <w:rFonts w:ascii="Consolas" w:hAnsi="Consolas"/>
+        </w:rPr>
+        <w:t>genera_dic</w:t>
+      </w:r>
+      <w:proofErr w:type="spellEnd"/>
+      <w:r>
+        <w:rPr>
+          <w:rFonts w:ascii="Consolas" w:hAnsi="Consolas"/>
+        </w:rPr>
+        <w:t xml:space="preserve">, que abre fuente_unico.csv y comentarios.csv y genera el diccionario haciendo los llamados a las funciones, </w:t>
+      </w:r>
+      <w:proofErr w:type="spellStart"/>
+      <w:r>
+        <w:rPr>
+          <w:rFonts w:ascii="Consolas" w:hAnsi="Consolas"/>
+        </w:rPr>
+        <w:t>genera_panel_csv</w:t>
+      </w:r>
+      <w:proofErr w:type="spellEnd"/>
+      <w:r>
+        <w:rPr>
+          <w:rFonts w:ascii="Consolas" w:hAnsi="Consolas"/>
+        </w:rPr>
+        <w:t xml:space="preserve">, que se encarga de crear panel_general.csv en la carpeta funcionalidades, y </w:t>
+      </w:r>
+      <w:proofErr w:type="spellStart"/>
+      <w:r>
+        <w:rPr>
+          <w:rFonts w:ascii="Consolas" w:hAnsi="Consolas"/>
+        </w:rPr>
+        <w:t>funcionalidad_panel</w:t>
+      </w:r>
+      <w:proofErr w:type="spellEnd"/>
+      <w:r>
+        <w:rPr>
+          <w:rFonts w:ascii="Consolas" w:hAnsi="Consolas"/>
+        </w:rPr>
+        <w:t xml:space="preserve">, la cual articula </w:t>
+      </w:r>
+      <w:proofErr w:type="spellStart"/>
+      <w:r>
+        <w:rPr>
+          <w:rFonts w:ascii="Consolas" w:hAnsi="Consolas"/>
+        </w:rPr>
+        <w:t>formato_tabla</w:t>
+      </w:r>
+      <w:proofErr w:type="spellEnd"/>
+      <w:r>
+        <w:rPr>
+          <w:rFonts w:ascii="Consolas" w:hAnsi="Consolas"/>
+        </w:rPr>
+        <w:t xml:space="preserve"> y </w:t>
+      </w:r>
+      <w:proofErr w:type="spellStart"/>
+      <w:r>
+        <w:rPr>
+          <w:rFonts w:ascii="Consolas" w:hAnsi="Consolas"/>
+        </w:rPr>
+        <w:t>genera_panel_csv</w:t>
+      </w:r>
+      <w:proofErr w:type="spellEnd"/>
+      <w:r>
+        <w:rPr>
+          <w:rFonts w:ascii="Consolas" w:hAnsi="Consolas"/>
+        </w:rPr>
+        <w:t xml:space="preserve"> para ejecutar la funcionalidad 1.</w:t>
       </w:r>
     </w:p>
     <w:p>
@@ -3108,6 +3942,7 @@
         </w:rPr>
         <w:t xml:space="preserve"> toma el nombre de la función a analizar y lo almacena en la variable </w:t>
       </w:r>
+      <w:proofErr w:type="spellStart"/>
       <w:r>
         <w:rPr>
           <w:rFonts w:ascii="Consolas" w:hAnsi="Consolas"/>
@@ -3116,6 +3951,7 @@
         </w:rPr>
         <w:t>funcion</w:t>
       </w:r>
+      <w:proofErr w:type="spellEnd"/>
       <w:r>
         <w:rPr>
           <w:rFonts w:ascii="Consolas" w:hAnsi="Consolas"/>
@@ -3174,7 +4010,29 @@
         <w:rPr>
           <w:rFonts w:ascii="Consolas" w:hAnsi="Consolas"/>
         </w:rPr>
-        <w:t xml:space="preserve"> un seek(0) sobre el archivo</w:t>
+        <w:t xml:space="preserve"> un </w:t>
+      </w:r>
+      <w:proofErr w:type="spellStart"/>
+      <w:proofErr w:type="gramStart"/>
+      <w:r>
+        <w:rPr>
+          <w:rFonts w:ascii="Consolas" w:hAnsi="Consolas"/>
+        </w:rPr>
+        <w:t>seek</w:t>
+      </w:r>
+      <w:proofErr w:type="spellEnd"/>
+      <w:r>
+        <w:rPr>
+          <w:rFonts w:ascii="Consolas" w:hAnsi="Consolas"/>
+        </w:rPr>
+        <w:t>(</w:t>
+      </w:r>
+      <w:proofErr w:type="gramEnd"/>
+      <w:r>
+        <w:rPr>
+          <w:rFonts w:ascii="Consolas" w:hAnsi="Consolas"/>
+        </w:rPr>
+        <w:t>0) sobre el archivo</w:t>
       </w:r>
       <w:r>
         <w:rPr>
@@ -3220,7 +4078,53 @@
           <w:sz w:val="20"/>
           <w:szCs w:val="20"/>
         </w:rPr>
-        <w:t>Nota sobre la impresión de la tabla en pantalla: en caso de que el campo de “nombre.modulo” o el de “autor” sean muy largos, será necesario hacer un zoom out para ver la tabla completa.</w:t>
+        <w:t>Nota sobre la impresión de la tabla en pantalla: en caso de que el campo de “</w:t>
+      </w:r>
+      <w:proofErr w:type="spellStart"/>
+      <w:proofErr w:type="gramStart"/>
+      <w:r>
+        <w:rPr>
+          <w:rFonts w:ascii="Consolas" w:hAnsi="Consolas"/>
+          <w:i/>
+          <w:iCs/>
+          <w:sz w:val="20"/>
+          <w:szCs w:val="20"/>
+        </w:rPr>
+        <w:t>nombre.modulo</w:t>
+      </w:r>
+      <w:proofErr w:type="spellEnd"/>
+      <w:proofErr w:type="gramEnd"/>
+      <w:r>
+        <w:rPr>
+          <w:rFonts w:ascii="Consolas" w:hAnsi="Consolas"/>
+          <w:i/>
+          <w:iCs/>
+          <w:sz w:val="20"/>
+          <w:szCs w:val="20"/>
+        </w:rPr>
+        <w:t xml:space="preserve">” o el de “autor” sean muy largos, será necesario hacer un zoom </w:t>
+      </w:r>
+      <w:proofErr w:type="spellStart"/>
+      <w:r>
+        <w:rPr>
+          <w:rFonts w:ascii="Consolas" w:hAnsi="Consolas"/>
+          <w:i/>
+          <w:iCs/>
+          <w:sz w:val="20"/>
+          <w:szCs w:val="20"/>
+        </w:rPr>
+        <w:t>out</w:t>
+      </w:r>
+      <w:proofErr w:type="spellEnd"/>
+      <w:r>
+        <w:rPr>
+          <w:rFonts w:ascii="Consolas" w:hAnsi="Consolas"/>
+          <w:i/>
+          <w:iCs/>
+          <w:sz w:val="20"/>
+          <w:szCs w:val="20"/>
+        </w:rPr>
+        <w:t xml:space="preserve"> para ver la tabla completa.</w:t>
       </w:r>
     </w:p>
     <w:p>
@@ -3303,20 +4207,50 @@
         <w:rPr>
           <w:rFonts w:ascii="Consolas" w:hAnsi="Consolas"/>
         </w:rPr>
-        <w:t xml:space="preserve"> qué significa cada valor, además de que se facilita la lectura del código y la tarea de buscar algún valor, pues estaría explícito de qué se trata por la naturaleza del diccionario. Un ejemplo sería dic[“func_1”][“parametros”] lo cual es sin duda más entendible que lista</w:t>
-      </w:r>
-      <w:r>
-        <w:rPr>
-          <w:rFonts w:ascii="Consolas" w:hAnsi="Consolas"/>
-        </w:rPr>
-        <w:t>_parametros</w:t>
-      </w:r>
+        <w:t xml:space="preserve"> qué significa cada valor, además de que se facilita la lectura del código y la tarea de buscar algún valor, pues estaría explícito de qué se trata por la naturaleza del diccionario. Un ejemplo sería dic[“func_1”][“</w:t>
+      </w:r>
+      <w:proofErr w:type="spellStart"/>
+      <w:r>
+        <w:rPr>
+          <w:rFonts w:ascii="Consolas" w:hAnsi="Consolas"/>
+        </w:rPr>
+        <w:t>parametros</w:t>
+      </w:r>
+      <w:proofErr w:type="spellEnd"/>
+      <w:r>
+        <w:rPr>
+          <w:rFonts w:ascii="Consolas" w:hAnsi="Consolas"/>
+        </w:rPr>
+        <w:t xml:space="preserve">”] lo cual es sin duda más entendible que </w:t>
+      </w:r>
+      <w:proofErr w:type="spellStart"/>
+      <w:r>
+        <w:rPr>
+          <w:rFonts w:ascii="Consolas" w:hAnsi="Consolas"/>
+        </w:rPr>
+        <w:t>lista</w:t>
+      </w:r>
+      <w:r>
+        <w:rPr>
+          <w:rFonts w:ascii="Consolas" w:hAnsi="Consolas"/>
+        </w:rPr>
+        <w:t>_</w:t>
+      </w:r>
+      <w:proofErr w:type="gramStart"/>
+      <w:r>
+        <w:rPr>
+          <w:rFonts w:ascii="Consolas" w:hAnsi="Consolas"/>
+        </w:rPr>
+        <w:t>parametros</w:t>
+      </w:r>
+      <w:proofErr w:type="spellEnd"/>
       <w:r>
         <w:rPr>
           <w:rFonts w:ascii="Consolas" w:hAnsi="Consolas"/>
         </w:rPr>
         <w:t>[</w:t>
       </w:r>
+      <w:proofErr w:type="gramEnd"/>
       <w:r>
         <w:rPr>
           <w:rFonts w:ascii="Consolas" w:hAnsi="Consolas"/>
@@ -3359,7 +4293,14 @@
         <w:rPr>
           <w:rFonts w:ascii="Consolas" w:hAnsi="Consolas"/>
         </w:rPr>
-        <w:t xml:space="preserve">Este módulo importa el módulo </w:t>
+        <w:t xml:space="preserve">Este módulo importa el </w:t>
+      </w:r>
+      <w:proofErr w:type="gramStart"/>
+      <w:r>
+        <w:rPr>
+          <w:rFonts w:ascii="Consolas" w:hAnsi="Consolas"/>
+        </w:rPr>
+        <w:t xml:space="preserve">módulo </w:t>
       </w:r>
       <w:r>
         <w:rPr>
@@ -3369,12 +4310,21 @@
         </w:rPr>
         <w:t>universales</w:t>
       </w:r>
-      <w:r>
-        <w:rPr>
-          <w:rFonts w:ascii="Consolas" w:hAnsi="Consolas"/>
-        </w:rPr>
-        <w:t>, para utilizar la función leer_lineas_csv</w:t>
-      </w:r>
+      <w:proofErr w:type="gramEnd"/>
+      <w:r>
+        <w:rPr>
+          <w:rFonts w:ascii="Consolas" w:hAnsi="Consolas"/>
+        </w:rPr>
+        <w:t xml:space="preserve">, para utilizar la función </w:t>
+      </w:r>
+      <w:proofErr w:type="spellStart"/>
+      <w:r>
+        <w:rPr>
+          <w:rFonts w:ascii="Consolas" w:hAnsi="Consolas"/>
+        </w:rPr>
+        <w:t>leer_lineas_csv</w:t>
+      </w:r>
+      <w:proofErr w:type="spellEnd"/>
       <w:r>
         <w:rPr>
           <w:rFonts w:ascii="Consolas" w:hAnsi="Consolas"/>
@@ -3385,8 +4335,16 @@
         <w:rPr>
           <w:rFonts w:ascii="Consolas" w:hAnsi="Consolas"/>
         </w:rPr>
-        <w:t>reemplaza la función leer_archivo</w:t>
-      </w:r>
+        <w:t xml:space="preserve">reemplaza la función </w:t>
+      </w:r>
+      <w:proofErr w:type="spellStart"/>
+      <w:r>
+        <w:rPr>
+          <w:rFonts w:ascii="Consolas" w:hAnsi="Consolas"/>
+        </w:rPr>
+        <w:t>leer_archivo</w:t>
+      </w:r>
+      <w:proofErr w:type="spellEnd"/>
       <w:r>
         <w:rPr>
           <w:rFonts w:ascii="Consolas" w:hAnsi="Consolas"/>
@@ -3403,8 +4361,16 @@
         <w:rPr>
           <w:rFonts w:ascii="Consolas" w:hAnsi="Consolas"/>
         </w:rPr>
-        <w:t xml:space="preserve"> para leer cada línea de los csv</w:t>
-      </w:r>
+        <w:t xml:space="preserve"> para leer cada línea de los </w:t>
+      </w:r>
+      <w:proofErr w:type="spellStart"/>
+      <w:r>
+        <w:rPr>
+          <w:rFonts w:ascii="Consolas" w:hAnsi="Consolas"/>
+        </w:rPr>
+        <w:t>csv</w:t>
+      </w:r>
+      <w:proofErr w:type="spellEnd"/>
       <w:r>
         <w:rPr>
           <w:rFonts w:ascii="Consolas" w:hAnsi="Consolas"/>
@@ -3423,14 +4389,58 @@
         <w:rPr>
           <w:rFonts w:ascii="Consolas" w:hAnsi="Consolas"/>
         </w:rPr>
-        <w:t>Este módulo también importa el módulo exp_reg, para hacer uso de la función contar_invocaciones</w:t>
-      </w:r>
-      <w:r>
-        <w:rPr>
-          <w:rFonts w:ascii="Consolas" w:hAnsi="Consolas"/>
-        </w:rPr>
-        <w:t>, que es utilizada en las funciones cant_invocaciones y cant_estructuras</w:t>
-      </w:r>
+        <w:t xml:space="preserve">Este módulo también importa el módulo </w:t>
+      </w:r>
+      <w:proofErr w:type="spellStart"/>
+      <w:r>
+        <w:rPr>
+          <w:rFonts w:ascii="Consolas" w:hAnsi="Consolas"/>
+        </w:rPr>
+        <w:t>exp_reg</w:t>
+      </w:r>
+      <w:proofErr w:type="spellEnd"/>
+      <w:r>
+        <w:rPr>
+          <w:rFonts w:ascii="Consolas" w:hAnsi="Consolas"/>
+        </w:rPr>
+        <w:t xml:space="preserve">, para hacer uso de la función </w:t>
+      </w:r>
+      <w:proofErr w:type="spellStart"/>
+      <w:r>
+        <w:rPr>
+          <w:rFonts w:ascii="Consolas" w:hAnsi="Consolas"/>
+        </w:rPr>
+        <w:t>contar_invocaciones</w:t>
+      </w:r>
+      <w:proofErr w:type="spellEnd"/>
+      <w:r>
+        <w:rPr>
+          <w:rFonts w:ascii="Consolas" w:hAnsi="Consolas"/>
+        </w:rPr>
+        <w:t xml:space="preserve">, que es utilizada en las funciones </w:t>
+      </w:r>
+      <w:proofErr w:type="spellStart"/>
+      <w:r>
+        <w:rPr>
+          <w:rFonts w:ascii="Consolas" w:hAnsi="Consolas"/>
+        </w:rPr>
+        <w:t>cant_invocaciones</w:t>
+      </w:r>
+      <w:proofErr w:type="spellEnd"/>
+      <w:r>
+        <w:rPr>
+          <w:rFonts w:ascii="Consolas" w:hAnsi="Consolas"/>
+        </w:rPr>
+        <w:t xml:space="preserve"> y </w:t>
+      </w:r>
+      <w:proofErr w:type="spellStart"/>
+      <w:r>
+        <w:rPr>
+          <w:rFonts w:ascii="Consolas" w:hAnsi="Consolas"/>
+        </w:rPr>
+        <w:t>cant_estructuras</w:t>
+      </w:r>
+      <w:proofErr w:type="spellEnd"/>
       <w:r>
         <w:rPr>
           <w:rFonts w:ascii="Consolas" w:hAnsi="Consolas"/>
@@ -3467,13 +4477,127 @@
         <w:rPr>
           <w:rFonts w:ascii="Consolas" w:hAnsi="Consolas"/>
         </w:rPr>
-        <w:t>se había llegado a una solución para la actual función cant_invocaciones, que incluía dos funciones en vez de una sola.</w:t>
-      </w:r>
-      <w:r>
-        <w:rPr>
-          <w:rFonts w:ascii="Consolas" w:hAnsi="Consolas"/>
-        </w:rPr>
-        <w:t xml:space="preserve"> Una de las funciones, tomaba la lista que correspondía a nombre.modulo, y se quedaba sólo con el nombre de la función, almacenándolo en una lista que se devolvía. Luego la segunda función, a través de ciclos while y for y varios ifs (todos estos anidados), se encargaba de guardar cada invocación en un diccionario, que tenía como clave la función y como valor la cantidad de llamados. Esto no era eficiente, ya que se tenían muchos niveles de anidación, mezcla de for, while e ifs, y encima se estaban generando una lista y un diccionario extra</w:t>
+        <w:t xml:space="preserve">se había llegado a una solución para la actual función </w:t>
+      </w:r>
+      <w:proofErr w:type="spellStart"/>
+      <w:r>
+        <w:rPr>
+          <w:rFonts w:ascii="Consolas" w:hAnsi="Consolas"/>
+        </w:rPr>
+        <w:t>cant_invocaciones</w:t>
+      </w:r>
+      <w:proofErr w:type="spellEnd"/>
+      <w:r>
+        <w:rPr>
+          <w:rFonts w:ascii="Consolas" w:hAnsi="Consolas"/>
+        </w:rPr>
+        <w:t>, que incluía dos funciones en vez de una sola.</w:t>
+      </w:r>
+      <w:r>
+        <w:rPr>
+          <w:rFonts w:ascii="Consolas" w:hAnsi="Consolas"/>
+        </w:rPr>
+        <w:t xml:space="preserve"> Una de las funciones, tomaba la lista que correspondía a </w:t>
+      </w:r>
+      <w:proofErr w:type="spellStart"/>
+      <w:proofErr w:type="gramStart"/>
+      <w:r>
+        <w:rPr>
+          <w:rFonts w:ascii="Consolas" w:hAnsi="Consolas"/>
+        </w:rPr>
+        <w:t>nombre.modulo</w:t>
+      </w:r>
+      <w:proofErr w:type="spellEnd"/>
+      <w:proofErr w:type="gramEnd"/>
+      <w:r>
+        <w:rPr>
+          <w:rFonts w:ascii="Consolas" w:hAnsi="Consolas"/>
+        </w:rPr>
+        <w:t xml:space="preserve">, y se quedaba sólo con el nombre de la función, almacenándolo en una lista que se devolvía. Luego la segunda función, a través de ciclos </w:t>
+      </w:r>
+      <w:proofErr w:type="spellStart"/>
+      <w:r>
+        <w:rPr>
+          <w:rFonts w:ascii="Consolas" w:hAnsi="Consolas"/>
+        </w:rPr>
+        <w:t>while</w:t>
+      </w:r>
+      <w:proofErr w:type="spellEnd"/>
+      <w:r>
+        <w:rPr>
+          <w:rFonts w:ascii="Consolas" w:hAnsi="Consolas"/>
+        </w:rPr>
+        <w:t xml:space="preserve"> y </w:t>
+      </w:r>
+      <w:proofErr w:type="spellStart"/>
+      <w:r>
+        <w:rPr>
+          <w:rFonts w:ascii="Consolas" w:hAnsi="Consolas"/>
+        </w:rPr>
+        <w:t>for</w:t>
+      </w:r>
+      <w:proofErr w:type="spellEnd"/>
+      <w:r>
+        <w:rPr>
+          <w:rFonts w:ascii="Consolas" w:hAnsi="Consolas"/>
+        </w:rPr>
+        <w:t xml:space="preserve"> y varios </w:t>
+      </w:r>
+      <w:proofErr w:type="spellStart"/>
+      <w:r>
+        <w:rPr>
+          <w:rFonts w:ascii="Consolas" w:hAnsi="Consolas"/>
+        </w:rPr>
+        <w:t>ifs</w:t>
+      </w:r>
+      <w:proofErr w:type="spellEnd"/>
+      <w:r>
+        <w:rPr>
+          <w:rFonts w:ascii="Consolas" w:hAnsi="Consolas"/>
+        </w:rPr>
+        <w:t xml:space="preserve"> (todos estos anidados), se encargaba de guardar cada invocación en un diccionario, que tenía como clave la función y como valor la cantidad de llamados. Esto no era eficiente, ya que se tenían muchos niveles de anidación, mezcla de </w:t>
+      </w:r>
+      <w:proofErr w:type="spellStart"/>
+      <w:r>
+        <w:rPr>
+          <w:rFonts w:ascii="Consolas" w:hAnsi="Consolas"/>
+        </w:rPr>
+        <w:t>for</w:t>
+      </w:r>
+      <w:proofErr w:type="spellEnd"/>
+      <w:r>
+        <w:rPr>
+          <w:rFonts w:ascii="Consolas" w:hAnsi="Consolas"/>
+        </w:rPr>
+        <w:t xml:space="preserve">, </w:t>
+      </w:r>
+      <w:proofErr w:type="spellStart"/>
+      <w:r>
+        <w:rPr>
+          <w:rFonts w:ascii="Consolas" w:hAnsi="Consolas"/>
+        </w:rPr>
+        <w:t>while</w:t>
+      </w:r>
+      <w:proofErr w:type="spellEnd"/>
+      <w:r>
+        <w:rPr>
+          <w:rFonts w:ascii="Consolas" w:hAnsi="Consolas"/>
+        </w:rPr>
+        <w:t xml:space="preserve"> e </w:t>
+      </w:r>
+      <w:proofErr w:type="spellStart"/>
+      <w:r>
+        <w:rPr>
+          <w:rFonts w:ascii="Consolas" w:hAnsi="Consolas"/>
+        </w:rPr>
+        <w:t>ifs</w:t>
+      </w:r>
+      <w:proofErr w:type="spellEnd"/>
+      <w:r>
+        <w:rPr>
+          <w:rFonts w:ascii="Consolas" w:hAnsi="Consolas"/>
+        </w:rPr>
+        <w:t>, y encima se estaban generando una lista y un diccionario extra</w:t>
       </w:r>
       <w:r>
         <w:rPr>
@@ -3515,7 +4639,21 @@
         <w:rPr>
           <w:rFonts w:ascii="Consolas" w:hAnsi="Consolas"/>
         </w:rPr>
-        <w:t xml:space="preserve">, importando contar_invocaciones, lo cual mejoró mucho el código, ya que ahora no hay </w:t>
+        <w:t xml:space="preserve">, importando </w:t>
+      </w:r>
+      <w:proofErr w:type="spellStart"/>
+      <w:r>
+        <w:rPr>
+          <w:rFonts w:ascii="Consolas" w:hAnsi="Consolas"/>
+        </w:rPr>
+        <w:t>contar_invocaciones</w:t>
+      </w:r>
+      <w:proofErr w:type="spellEnd"/>
+      <w:r>
+        <w:rPr>
+          <w:rFonts w:ascii="Consolas" w:hAnsi="Consolas"/>
+        </w:rPr>
+        <w:t xml:space="preserve">, lo cual mejoró mucho el código, ya que ahora no hay </w:t>
       </w:r>
       <w:r>
         <w:rPr>
@@ -3535,7 +4673,21 @@
         <w:rPr>
           <w:rFonts w:ascii="Consolas" w:hAnsi="Consolas"/>
         </w:rPr>
-        <w:t xml:space="preserve">Por otra parte, antes se había llegado a una solución para cant_estructuras, en la cual se hacía uso de expresiones regulares y se repetía mucho código, además de que la función tenía 30 líneas de código. </w:t>
+        <w:t xml:space="preserve">Por otra parte, antes se había llegado a una solución para </w:t>
+      </w:r>
+      <w:proofErr w:type="spellStart"/>
+      <w:r>
+        <w:rPr>
+          <w:rFonts w:ascii="Consolas" w:hAnsi="Consolas"/>
+        </w:rPr>
+        <w:t>cant_estructuras</w:t>
+      </w:r>
+      <w:proofErr w:type="spellEnd"/>
+      <w:r>
+        <w:rPr>
+          <w:rFonts w:ascii="Consolas" w:hAnsi="Consolas"/>
+        </w:rPr>
+        <w:t xml:space="preserve">, en la cual se hacía uso de expresiones regulares y se repetía mucho código, además de que la función tenía 30 líneas de código. </w:t>
       </w:r>
       <w:r>
         <w:rPr>
@@ -3553,7 +4705,49 @@
         <w:rPr>
           <w:rFonts w:ascii="Consolas" w:hAnsi="Consolas"/>
         </w:rPr>
-        <w:t>una modificación de la funcionalidad contar_invocaciones del módulo exp_reg, para que permita también contar estructuras y poder así reutilizar ese código. Así se logró reducir la cantidad de líneas de cant_estructuras, invocando dicha función.</w:t>
+        <w:t xml:space="preserve">una modificación de la funcionalidad </w:t>
+      </w:r>
+      <w:proofErr w:type="spellStart"/>
+      <w:r>
+        <w:rPr>
+          <w:rFonts w:ascii="Consolas" w:hAnsi="Consolas"/>
+        </w:rPr>
+        <w:t>contar_invocaciones</w:t>
+      </w:r>
+      <w:proofErr w:type="spellEnd"/>
+      <w:r>
+        <w:rPr>
+          <w:rFonts w:ascii="Consolas" w:hAnsi="Consolas"/>
+        </w:rPr>
+        <w:t xml:space="preserve"> del módulo </w:t>
+      </w:r>
+      <w:proofErr w:type="spellStart"/>
+      <w:r>
+        <w:rPr>
+          <w:rFonts w:ascii="Consolas" w:hAnsi="Consolas"/>
+        </w:rPr>
+        <w:t>exp_reg</w:t>
+      </w:r>
+      <w:proofErr w:type="spellEnd"/>
+      <w:r>
+        <w:rPr>
+          <w:rFonts w:ascii="Consolas" w:hAnsi="Consolas"/>
+        </w:rPr>
+        <w:t xml:space="preserve">, para que permita también contar estructuras y poder así reutilizar ese código. Así se logró reducir la cantidad de líneas de </w:t>
+      </w:r>
+      <w:proofErr w:type="spellStart"/>
+      <w:r>
+        <w:rPr>
+          <w:rFonts w:ascii="Consolas" w:hAnsi="Consolas"/>
+        </w:rPr>
+        <w:t>cant_estructuras</w:t>
+      </w:r>
+      <w:proofErr w:type="spellEnd"/>
+      <w:r>
+        <w:rPr>
+          <w:rFonts w:ascii="Consolas" w:hAnsi="Consolas"/>
+        </w:rPr>
+        <w:t>, invocando dicha función.</w:t>
       </w:r>
     </w:p>
     <w:p>
@@ -3592,6 +4786,580 @@
     </w:p>
     <w:p>
       <w:pPr>
+        <w:rPr>
+          <w:rFonts w:ascii="Consolas" w:hAnsi="Consolas"/>
+        </w:rPr>
+      </w:pPr>
+      <w:r>
+        <w:rPr>
+          <w:rFonts w:ascii="Consolas" w:hAnsi="Consolas"/>
+        </w:rPr>
+        <w:t xml:space="preserve">Para esta funcionalidad se pedía mostrar una tabla con todas las funciones de la aplicación ordenadas alfabéticamente y simulando la tabla de </w:t>
+      </w:r>
+      <w:proofErr w:type="spellStart"/>
+      <w:r>
+        <w:rPr>
+          <w:rFonts w:ascii="Consolas" w:hAnsi="Consolas"/>
+        </w:rPr>
+        <w:t>built</w:t>
+      </w:r>
+      <w:proofErr w:type="spellEnd"/>
+      <w:r>
+        <w:rPr>
+          <w:rFonts w:ascii="Consolas" w:hAnsi="Consolas"/>
+        </w:rPr>
+        <w:t xml:space="preserve">-in </w:t>
+      </w:r>
+      <w:proofErr w:type="spellStart"/>
+      <w:r>
+        <w:rPr>
+          <w:rFonts w:ascii="Consolas" w:hAnsi="Consolas"/>
+        </w:rPr>
+        <w:t>functions</w:t>
+      </w:r>
+      <w:proofErr w:type="spellEnd"/>
+      <w:r>
+        <w:rPr>
+          <w:rFonts w:ascii="Consolas" w:hAnsi="Consolas"/>
+        </w:rPr>
+        <w:t xml:space="preserve"> de la documentación de Python 3. </w:t>
+      </w:r>
+      <w:proofErr w:type="spellStart"/>
+      <w:proofErr w:type="gramStart"/>
+      <w:r>
+        <w:rPr>
+          <w:rFonts w:ascii="Consolas" w:hAnsi="Consolas"/>
+        </w:rPr>
+        <w:t>Adem</w:t>
+      </w:r>
+      <w:r>
+        <w:rPr>
+          <w:rFonts w:ascii="Consolas" w:hAnsi="Consolas"/>
+          <w:lang w:val="es-AR"/>
+        </w:rPr>
+        <w:t>ás</w:t>
+      </w:r>
+      <w:proofErr w:type="spellEnd"/>
+      <w:proofErr w:type="gramEnd"/>
+      <w:r>
+        <w:rPr>
+          <w:rFonts w:ascii="Consolas" w:hAnsi="Consolas"/>
+          <w:lang w:val="es-AR"/>
+        </w:rPr>
+        <w:t xml:space="preserve"> se pedía que aparezca el mensaje </w:t>
+      </w:r>
+      <w:r>
+        <w:rPr>
+          <w:rFonts w:ascii="Consolas" w:hAnsi="Consolas"/>
+        </w:rPr>
+        <w:t>“Función: “, solicitando el ingreso de una función acompañada de uno de los siguientes caracteres:</w:t>
+      </w:r>
+    </w:p>
+    <w:p>
+      <w:pPr>
+        <w:rPr>
+          <w:rFonts w:ascii="Consolas" w:hAnsi="Consolas"/>
+        </w:rPr>
+      </w:pPr>
+      <w:r>
+        <w:rPr>
+          <w:rFonts w:ascii="Consolas" w:hAnsi="Consolas"/>
+          <w:b/>
+          <w:bCs/>
+        </w:rPr>
+        <w:t>?</w:t>
+      </w:r>
+      <w:r>
+        <w:rPr>
+          <w:rFonts w:ascii="Consolas" w:hAnsi="Consolas"/>
+        </w:rPr>
+        <w:t xml:space="preserve">  Indica que se debe mostrar la descripción asociada al uso de la función y que se encuentra entre comillas triples inmediatamente después del nombre de la función. También debe mostrar los parámetros formales que espera la función, el módulo al que pertenece, y el autor y/o responsable de la función.</w:t>
+      </w:r>
+    </w:p>
+    <w:p>
+      <w:pPr>
+        <w:rPr>
+          <w:rFonts w:ascii="Consolas" w:hAnsi="Consolas"/>
+          <w:u w:val="single"/>
+        </w:rPr>
+      </w:pPr>
+      <w:r>
+        <w:rPr>
+          <w:rFonts w:ascii="Consolas" w:hAnsi="Consolas"/>
+          <w:b/>
+          <w:bCs/>
+        </w:rPr>
+        <w:t>#</w:t>
+      </w:r>
+      <w:r>
+        <w:rPr>
+          <w:rFonts w:ascii="Consolas" w:hAnsi="Consolas"/>
+        </w:rPr>
+        <w:t xml:space="preserve">  Indica que se quiere ver todo lo relativo a la función.</w:t>
+      </w:r>
+    </w:p>
+    <w:p>
+      <w:pPr>
+        <w:rPr>
+          <w:rFonts w:ascii="Consolas" w:hAnsi="Consolas"/>
+        </w:rPr>
+      </w:pPr>
+      <w:r>
+        <w:rPr>
+          <w:rFonts w:ascii="Consolas" w:hAnsi="Consolas"/>
+        </w:rPr>
+        <w:t>Se pidió que si el ingreso es invalido se solicite reingreso con un mensaje acorde, y que en cualquiera de los casos se siga solicitando el ingreso de un pedido hasta que el usuario ingrese solamente “</w:t>
+      </w:r>
+      <w:proofErr w:type="spellStart"/>
+      <w:r>
+        <w:rPr>
+          <w:rFonts w:ascii="Consolas" w:hAnsi="Consolas"/>
+        </w:rPr>
+        <w:t>enter</w:t>
+      </w:r>
+      <w:proofErr w:type="spellEnd"/>
+      <w:r>
+        <w:rPr>
+          <w:rFonts w:ascii="Consolas" w:hAnsi="Consolas"/>
+        </w:rPr>
+        <w:t>”.</w:t>
+      </w:r>
+    </w:p>
+    <w:p>
+      <w:pPr>
+        <w:rPr>
+          <w:rFonts w:ascii="Consolas" w:hAnsi="Consolas"/>
+        </w:rPr>
+      </w:pPr>
+      <w:proofErr w:type="spellStart"/>
+      <w:r>
+        <w:rPr>
+          <w:rFonts w:ascii="Consolas" w:hAnsi="Consolas"/>
+        </w:rPr>
+        <w:t>Adem</w:t>
+      </w:r>
+      <w:r>
+        <w:rPr>
+          <w:rFonts w:ascii="Consolas" w:hAnsi="Consolas"/>
+          <w:lang w:val="es-AR"/>
+        </w:rPr>
+        <w:t>ás</w:t>
+      </w:r>
+      <w:proofErr w:type="spellEnd"/>
+      <w:r>
+        <w:rPr>
+          <w:rFonts w:ascii="Consolas" w:hAnsi="Consolas"/>
+          <w:lang w:val="es-AR"/>
+        </w:rPr>
+        <w:t xml:space="preserve">, </w:t>
+      </w:r>
+      <w:r>
+        <w:rPr>
+          <w:rFonts w:ascii="Consolas" w:hAnsi="Consolas"/>
+        </w:rPr>
+        <w:t xml:space="preserve">hay ciertos ingresos especiales: Si el usuario ingresa </w:t>
+      </w:r>
+      <w:proofErr w:type="gramStart"/>
+      <w:r>
+        <w:rPr>
+          <w:rFonts w:ascii="Consolas" w:hAnsi="Consolas"/>
+        </w:rPr>
+        <w:t>“?todo</w:t>
+      </w:r>
+      <w:proofErr w:type="gramEnd"/>
+      <w:r>
+        <w:rPr>
+          <w:rFonts w:ascii="Consolas" w:hAnsi="Consolas"/>
+        </w:rPr>
+        <w:t>”, debe listarse la información descripta, pero para cada una de las funciones por pantalla. De igual modo, si ingresa “#todo”. A su vez, si el usuario ingresa “</w:t>
+      </w:r>
+      <w:proofErr w:type="gramStart"/>
+      <w:r>
+        <w:rPr>
+          <w:rFonts w:ascii="Consolas" w:hAnsi="Consolas"/>
+        </w:rPr>
+        <w:t>imprimir ?todo</w:t>
+      </w:r>
+      <w:proofErr w:type="gramEnd"/>
+      <w:r>
+        <w:rPr>
+          <w:rFonts w:ascii="Consolas" w:hAnsi="Consolas"/>
+        </w:rPr>
+        <w:t>”, debe enviarse al archivo ayuda_funciones.txt, el contenido correspondiente, formateado de forma tal que no supere 80 caracteres por líneas, y que la división entre función y función sea clara.</w:t>
+      </w:r>
+    </w:p>
+    <w:p>
+      <w:pPr>
+        <w:rPr>
+          <w:rFonts w:ascii="Consolas" w:hAnsi="Consolas"/>
+          <w:u w:val="single"/>
+        </w:rPr>
+      </w:pPr>
+      <w:r>
+        <w:rPr>
+          <w:rFonts w:ascii="Consolas" w:hAnsi="Consolas"/>
+        </w:rPr>
+        <w:t xml:space="preserve">Para llevar a cabo todo lo solicitado se trabaja directamente tomando los datos de “fuente_unico.csv” y “comentarios.csv”, por esto mismo se mantienen abiertos mientras se siga pidiendo ingresos por pantalla al usuario. </w:t>
+      </w:r>
+    </w:p>
+    <w:p>
+      <w:pPr>
+        <w:rPr>
+          <w:rFonts w:ascii="Consolas" w:hAnsi="Consolas"/>
+        </w:rPr>
+      </w:pPr>
+      <w:r>
+        <w:rPr>
+          <w:rFonts w:ascii="Consolas" w:hAnsi="Consolas"/>
+        </w:rPr>
+        <w:t>Una de las funciones del módulo sobre la que vale la pena comentar y expandir sobre su desarrollo es “</w:t>
+      </w:r>
+      <w:proofErr w:type="spellStart"/>
+      <w:r>
+        <w:rPr>
+          <w:rFonts w:ascii="Consolas" w:hAnsi="Consolas"/>
+        </w:rPr>
+        <w:t>Imprimir_codigo</w:t>
+      </w:r>
+      <w:proofErr w:type="spellEnd"/>
+      <w:r>
+        <w:rPr>
+          <w:rFonts w:ascii="Consolas" w:hAnsi="Consolas"/>
+        </w:rPr>
+        <w:t xml:space="preserve">”: Esta función surge de la necesidad de imprimir el bloque de código entero para cada función que aparece en la aplicación (cuando se hace un pedido </w:t>
+      </w:r>
+      <w:proofErr w:type="spellStart"/>
+      <w:r>
+        <w:rPr>
+          <w:rFonts w:ascii="Consolas" w:hAnsi="Consolas"/>
+        </w:rPr>
+        <w:t>acompa</w:t>
+      </w:r>
+      <w:r>
+        <w:rPr>
+          <w:rFonts w:ascii="Consolas" w:hAnsi="Consolas"/>
+          <w:lang w:val="es-AR"/>
+        </w:rPr>
+        <w:t>ñado</w:t>
+      </w:r>
+      <w:proofErr w:type="spellEnd"/>
+      <w:r>
+        <w:rPr>
+          <w:rFonts w:ascii="Consolas" w:hAnsi="Consolas"/>
+        </w:rPr>
+        <w:t xml:space="preserve"> de “#”), conservando su </w:t>
+      </w:r>
+      <w:proofErr w:type="spellStart"/>
+      <w:r>
+        <w:rPr>
+          <w:rFonts w:ascii="Consolas" w:hAnsi="Consolas"/>
+        </w:rPr>
+        <w:t>indentaci</w:t>
+      </w:r>
+      <w:r>
+        <w:rPr>
+          <w:rFonts w:ascii="Consolas" w:hAnsi="Consolas"/>
+          <w:lang w:val="es-AR"/>
+        </w:rPr>
+        <w:t>ó</w:t>
+      </w:r>
+      <w:proofErr w:type="spellEnd"/>
+      <w:r>
+        <w:rPr>
+          <w:rFonts w:ascii="Consolas" w:hAnsi="Consolas"/>
+        </w:rPr>
+        <w:t xml:space="preserve">n y mostrando correctamente las instrucciones y comentarios adicionales que van en la misma línea. Si bien, conceptualmente tenía ideas sobre cómo encarar la resolución, al principio me costó mucho implementar esta función, y solo pude hacerlo con ayuda de Elian, esta primera versión, haciendo uso del método </w:t>
+      </w:r>
+      <w:proofErr w:type="gramStart"/>
+      <w:r>
+        <w:rPr>
+          <w:rFonts w:ascii="Consolas" w:hAnsi="Consolas"/>
+        </w:rPr>
+        <w:t>pop(</w:t>
+      </w:r>
+      <w:proofErr w:type="gramEnd"/>
+      <w:r>
+        <w:rPr>
+          <w:rFonts w:ascii="Consolas" w:hAnsi="Consolas"/>
+        </w:rPr>
+        <w:t xml:space="preserve">) tomaba las líneas correspondientes, comparaba marcadores y proseguía acorde a eso. El problema con esta primera versión es que daba algunos problemas en bloques de código puntuales, el uso de pop requiere además asegurarse de no hacer pop a una lista vacía, lo cual conlleva utilizar varias líneas extras para agregar condicionales y </w:t>
+      </w:r>
+      <w:proofErr w:type="spellStart"/>
+      <w:r>
+        <w:rPr>
+          <w:rFonts w:ascii="Consolas" w:hAnsi="Consolas"/>
+        </w:rPr>
+        <w:t>adem</w:t>
+      </w:r>
+      <w:r>
+        <w:rPr>
+          <w:rFonts w:ascii="Consolas" w:hAnsi="Consolas"/>
+          <w:lang w:val="es-AR"/>
+        </w:rPr>
+        <w:t>ás</w:t>
+      </w:r>
+      <w:proofErr w:type="spellEnd"/>
+      <w:r>
+        <w:rPr>
+          <w:rFonts w:ascii="Consolas" w:hAnsi="Consolas"/>
+          <w:lang w:val="es-AR"/>
+        </w:rPr>
+        <w:t xml:space="preserve"> cerciorarse que la palabra que se obtuvo con el pop efectivamente se imprima, todo esto llevo a que el código de la función sea muy largo, complicado y probablemente ineficiente.</w:t>
+      </w:r>
+    </w:p>
+    <w:p>
+      <w:pPr>
+        <w:rPr>
+          <w:rFonts w:ascii="Consolas" w:hAnsi="Consolas"/>
+          <w:lang w:val="es-AR"/>
+        </w:rPr>
+      </w:pPr>
+      <w:r>
+        <w:rPr>
+          <w:rFonts w:ascii="Consolas" w:hAnsi="Consolas"/>
+          <w:lang w:val="es-AR"/>
+        </w:rPr>
+        <w:lastRenderedPageBreak/>
+        <w:t>En un esfuerzo por bajar la cantidad de líneas de código de la función probé escribir algunas versiones alternativas y por un tiempo utilizamos una que utilizaba dos ciclos “</w:t>
+      </w:r>
+      <w:proofErr w:type="spellStart"/>
+      <w:r>
+        <w:rPr>
+          <w:rFonts w:ascii="Consolas" w:hAnsi="Consolas"/>
+          <w:lang w:val="es-AR"/>
+        </w:rPr>
+        <w:t>for</w:t>
+      </w:r>
+      <w:proofErr w:type="spellEnd"/>
+      <w:r>
+        <w:rPr>
+          <w:rFonts w:ascii="Consolas" w:hAnsi="Consolas"/>
+          <w:lang w:val="es-AR"/>
+        </w:rPr>
+        <w:t xml:space="preserve">” anidados para iterar sobre todas las instrucciones y comentarios, esto simplifico mucho el código, lo hizo muy conciso y funcionaba bien sin </w:t>
+      </w:r>
+      <w:proofErr w:type="spellStart"/>
+      <w:r>
+        <w:rPr>
+          <w:rFonts w:ascii="Consolas" w:hAnsi="Consolas"/>
+          <w:lang w:val="es-AR"/>
+        </w:rPr>
+        <w:t>mas</w:t>
+      </w:r>
+      <w:proofErr w:type="spellEnd"/>
+      <w:r>
+        <w:rPr>
+          <w:rFonts w:ascii="Consolas" w:hAnsi="Consolas"/>
+          <w:lang w:val="es-AR"/>
+        </w:rPr>
+        <w:t xml:space="preserve"> complicaciones, pero innecesariamente ineficiente.</w:t>
+      </w:r>
+    </w:p>
+    <w:p>
+      <w:pPr>
+        <w:rPr>
+          <w:rFonts w:ascii="Consolas" w:hAnsi="Consolas"/>
+          <w:lang w:val="es-AR"/>
+        </w:rPr>
+      </w:pPr>
+      <w:r>
+        <w:rPr>
+          <w:rFonts w:ascii="Consolas" w:hAnsi="Consolas"/>
+          <w:noProof/>
+          <w:lang w:val="es-AR"/>
+        </w:rPr>
+        <w:drawing>
+          <wp:inline distT="0" distB="0" distL="0" distR="0" wp14:anchorId="1518B40C" wp14:editId="6FBFF3DE">
+            <wp:extent cx="5612130" cy="2310130"/>
+            <wp:effectExtent l="19050" t="19050" r="26670" b="13970"/>
+            <wp:docPr id="2" name="Imagen 2" descr="Una captura de pantalla de un celular con letras&#10;&#10;Descripción generada automáticamente"/>
+            <wp:cNvGraphicFramePr>
+              <a:graphicFrameLocks xmlns:a="http://schemas.openxmlformats.org/drawingml/2006/main" noChangeAspect="1"/>
+            </wp:cNvGraphicFramePr>
+            <a:graphic xmlns:a="http://schemas.openxmlformats.org/drawingml/2006/main">
+              <a:graphicData uri="http://schemas.openxmlformats.org/drawingml/2006/picture">
+                <pic:pic xmlns:pic="http://schemas.openxmlformats.org/drawingml/2006/picture">
+                  <pic:nvPicPr>
+                    <pic:cNvPr id="2" name="imprimir_codigo_for.JPG"/>
+                    <pic:cNvPicPr/>
+                  </pic:nvPicPr>
+                  <pic:blipFill>
+                    <a:blip r:embed="rId5">
+                      <a:extLst>
+                        <a:ext uri="{28A0092B-C50C-407E-A947-70E740481C1C}">
+                          <a14:useLocalDpi xmlns:a14="http://schemas.microsoft.com/office/drawing/2010/main" val="0"/>
+                        </a:ext>
+                      </a:extLst>
+                    </a:blip>
+                    <a:stretch>
+                      <a:fillRect/>
+                    </a:stretch>
+                  </pic:blipFill>
+                  <pic:spPr>
+                    <a:xfrm>
+                      <a:off x="0" y="0"/>
+                      <a:ext cx="5612130" cy="2310130"/>
+                    </a:xfrm>
+                    <a:prstGeom prst="rect">
+                      <a:avLst/>
+                    </a:prstGeom>
+                    <a:ln>
+                      <a:solidFill>
+                        <a:schemeClr val="tx1">
+                          <a:lumMod val="50000"/>
+                          <a:lumOff val="50000"/>
+                        </a:schemeClr>
+                      </a:solidFill>
+                    </a:ln>
+                  </pic:spPr>
+                </pic:pic>
+              </a:graphicData>
+            </a:graphic>
+          </wp:inline>
+        </w:drawing>
+      </w:r>
+    </w:p>
+    <w:p>
+      <w:pPr>
+        <w:rPr>
+          <w:rFonts w:ascii="Consolas" w:hAnsi="Consolas"/>
+          <w:lang w:val="es-AR"/>
+        </w:rPr>
+      </w:pPr>
+      <w:r>
+        <w:rPr>
+          <w:rFonts w:ascii="Consolas" w:hAnsi="Consolas"/>
+          <w:lang w:val="es-AR"/>
+        </w:rPr>
+        <w:t xml:space="preserve">Finalmente, llegamos a la versión que </w:t>
+      </w:r>
+      <w:proofErr w:type="spellStart"/>
+      <w:r>
+        <w:rPr>
+          <w:rFonts w:ascii="Consolas" w:hAnsi="Consolas"/>
+          <w:lang w:val="es-AR"/>
+        </w:rPr>
+        <w:t>esta</w:t>
+      </w:r>
+      <w:proofErr w:type="spellEnd"/>
+      <w:r>
+        <w:rPr>
+          <w:rFonts w:ascii="Consolas" w:hAnsi="Consolas"/>
+          <w:lang w:val="es-AR"/>
+        </w:rPr>
+        <w:t xml:space="preserve"> actualmente en el código, es similar a la primera versión realizada pero encarada de una forma un poco diferente, es muy parecida a un algoritmo visto en la clase de </w:t>
+      </w:r>
+      <w:proofErr w:type="spellStart"/>
+      <w:r>
+        <w:rPr>
+          <w:rFonts w:ascii="Consolas" w:hAnsi="Consolas"/>
+          <w:lang w:val="es-AR"/>
+        </w:rPr>
+        <w:t>merge</w:t>
+      </w:r>
+      <w:proofErr w:type="spellEnd"/>
+      <w:r>
+        <w:rPr>
+          <w:rFonts w:ascii="Consolas" w:hAnsi="Consolas"/>
+          <w:lang w:val="es-AR"/>
+        </w:rPr>
+        <w:t xml:space="preserve"> con Ezequiel González. Y consiste en tres ciclos “</w:t>
+      </w:r>
+      <w:proofErr w:type="spellStart"/>
+      <w:r>
+        <w:rPr>
+          <w:rFonts w:ascii="Consolas" w:hAnsi="Consolas"/>
+          <w:lang w:val="es-AR"/>
+        </w:rPr>
+        <w:t>while</w:t>
+      </w:r>
+      <w:proofErr w:type="spellEnd"/>
+      <w:r>
+        <w:rPr>
+          <w:rFonts w:ascii="Consolas" w:hAnsi="Consolas"/>
+          <w:lang w:val="es-AR"/>
+        </w:rPr>
+        <w:t>”, el primero se ejecuta mientras queden tanto instrucciones como comentarios y los ordena, y los otros dos son en caso de que queden solo instrucciones o comentarios.</w:t>
+      </w:r>
+    </w:p>
+    <w:p>
+      <w:pPr>
+        <w:rPr>
+          <w:rFonts w:ascii="Consolas" w:hAnsi="Consolas"/>
+          <w:lang w:val="es-AR"/>
+        </w:rPr>
+      </w:pPr>
+      <w:r>
+        <w:rPr>
+          <w:rFonts w:ascii="Consolas" w:hAnsi="Consolas"/>
+          <w:noProof/>
+          <w:lang w:val="es-AR"/>
+        </w:rPr>
+        <w:drawing>
+          <wp:inline distT="0" distB="0" distL="0" distR="0" wp14:anchorId="31FB7EBD" wp14:editId="1839F280">
+            <wp:extent cx="5612130" cy="3187700"/>
+            <wp:effectExtent l="19050" t="19050" r="26670" b="12700"/>
+            <wp:docPr id="3" name="Imagen 3" descr="Captura de pantalla de un celular con texto&#10;&#10;Descripción generada automáticamente"/>
+            <wp:cNvGraphicFramePr>
+              <a:graphicFrameLocks xmlns:a="http://schemas.openxmlformats.org/drawingml/2006/main" noChangeAspect="1"/>
+            </wp:cNvGraphicFramePr>
+            <a:graphic xmlns:a="http://schemas.openxmlformats.org/drawingml/2006/main">
+              <a:graphicData uri="http://schemas.openxmlformats.org/drawingml/2006/picture">
+                <pic:pic xmlns:pic="http://schemas.openxmlformats.org/drawingml/2006/picture">
+                  <pic:nvPicPr>
+                    <pic:cNvPr id="3" name="imprimir_codigo_final.JPG"/>
+                    <pic:cNvPicPr/>
+                  </pic:nvPicPr>
+                  <pic:blipFill>
+                    <a:blip r:embed="rId6">
+                      <a:extLst>
+                        <a:ext uri="{28A0092B-C50C-407E-A947-70E740481C1C}">
+                          <a14:useLocalDpi xmlns:a14="http://schemas.microsoft.com/office/drawing/2010/main" val="0"/>
+                        </a:ext>
+                      </a:extLst>
+                    </a:blip>
+                    <a:stretch>
+                      <a:fillRect/>
+                    </a:stretch>
+                  </pic:blipFill>
+                  <pic:spPr>
+                    <a:xfrm>
+                      <a:off x="0" y="0"/>
+                      <a:ext cx="5612130" cy="3187700"/>
+                    </a:xfrm>
+                    <a:prstGeom prst="rect">
+                      <a:avLst/>
+                    </a:prstGeom>
+                    <a:ln>
+                      <a:solidFill>
+                        <a:schemeClr val="tx1">
+                          <a:lumMod val="50000"/>
+                          <a:lumOff val="50000"/>
+                        </a:schemeClr>
+                      </a:solidFill>
+                    </a:ln>
+                  </pic:spPr>
+                </pic:pic>
+              </a:graphicData>
+            </a:graphic>
+          </wp:inline>
+        </w:drawing>
+      </w:r>
+    </w:p>
+    <w:p>
+      <w:pPr>
+        <w:pStyle w:val="Prrafodelista"/>
+        <w:ind w:left="170"/>
+        <w:jc w:val="both"/>
+        <w:rPr>
+          <w:rFonts w:ascii="Consolas" w:hAnsi="Consolas"/>
+          <w:b/>
+          <w:bCs/>
+        </w:rPr>
+      </w:pPr>
+    </w:p>
+    <w:p>
+      <w:pPr>
         <w:pStyle w:val="Prrafodelista"/>
         <w:jc w:val="both"/>
         <w:rPr>
@@ -3698,7 +5466,91 @@
         <w:rPr>
           <w:rFonts w:ascii="Consolas" w:hAnsi="Consolas"/>
         </w:rPr>
-        <w:t>Una vez que se tenía la lista con las funciones, se podía volver a recorrer fuente_unico.csv pero esta vez chequeando, para cada función en la lista, si se encontraba invocada en sus líneas de código (a partir del cuarto campo de cada línea). Se había inicialmente interpretado que una función era invocada cuando aparecía como "nombre_de_funcion(". Después se descubrió un bug porque habían funciones cuyos nombres hacían parecer que eran invocadas cuando en realidad no era el caso (por ejemplo, "función(" y "otra_función(" las contaba como la misma función). Entonces se utilizó una expresión regular que chequea que antes de "nombre_de_funcion(" haya un carácter de separación de palabras. Se creó un diccionario con todas las funciones como claves. Cada clave tiene como valor otro diccionario. Este segundo diccionario contiene las funciones que invoca como claves y cuántas veces la invoca como su valor. De este modo, Si la función "A" invoca a "B" 3 veces, "B" invoca a "C" 2 veces y a "D" 1 vez y ni "C" ni "D" invocan a nadie, el diccionario queda como: {A:{B:3}, B:{C:2, D:1}, C:{}, D:{}}.</w:t>
+        <w:t>Una vez que se tenía la lista con las funciones, se podía volver a recorrer fuente_unico.csv pero esta vez chequeando, para cada función en la lista, si se encontraba invocada en sus líneas de código (a partir del cuarto campo de cada línea). Se había inicialmente interpretado que una función era invocada cuando aparecía como "</w:t>
+      </w:r>
+      <w:proofErr w:type="spellStart"/>
+      <w:r>
+        <w:rPr>
+          <w:rFonts w:ascii="Consolas" w:hAnsi="Consolas"/>
+        </w:rPr>
+        <w:t>nombre_de_</w:t>
+      </w:r>
+      <w:proofErr w:type="gramStart"/>
+      <w:r>
+        <w:rPr>
+          <w:rFonts w:ascii="Consolas" w:hAnsi="Consolas"/>
+        </w:rPr>
+        <w:t>funcion</w:t>
+      </w:r>
+      <w:proofErr w:type="spellEnd"/>
+      <w:r>
+        <w:rPr>
+          <w:rFonts w:ascii="Consolas" w:hAnsi="Consolas"/>
+        </w:rPr>
+        <w:t>(</w:t>
+      </w:r>
+      <w:proofErr w:type="gramEnd"/>
+      <w:r>
+        <w:rPr>
+          <w:rFonts w:ascii="Consolas" w:hAnsi="Consolas"/>
+        </w:rPr>
+        <w:t>". Después se descubrió un bug porque habían funciones cuyos nombres hacían parecer que eran invocadas cuando en realidad no era el caso (por ejemplo, "</w:t>
+      </w:r>
+      <w:proofErr w:type="gramStart"/>
+      <w:r>
+        <w:rPr>
+          <w:rFonts w:ascii="Consolas" w:hAnsi="Consolas"/>
+        </w:rPr>
+        <w:t>función(</w:t>
+      </w:r>
+      <w:proofErr w:type="gramEnd"/>
+      <w:r>
+        <w:rPr>
+          <w:rFonts w:ascii="Consolas" w:hAnsi="Consolas"/>
+        </w:rPr>
+        <w:t>" y "</w:t>
+      </w:r>
+      <w:proofErr w:type="spellStart"/>
+      <w:r>
+        <w:rPr>
+          <w:rFonts w:ascii="Consolas" w:hAnsi="Consolas"/>
+        </w:rPr>
+        <w:t>otra_función</w:t>
+      </w:r>
+      <w:proofErr w:type="spellEnd"/>
+      <w:r>
+        <w:rPr>
+          <w:rFonts w:ascii="Consolas" w:hAnsi="Consolas"/>
+        </w:rPr>
+        <w:t>(" las contaba como la misma función). Entonces se utilizó una expresión regular que chequea que antes de "</w:t>
+      </w:r>
+      <w:proofErr w:type="spellStart"/>
+      <w:r>
+        <w:rPr>
+          <w:rFonts w:ascii="Consolas" w:hAnsi="Consolas"/>
+        </w:rPr>
+        <w:t>nombre_de_</w:t>
+      </w:r>
+      <w:proofErr w:type="gramStart"/>
+      <w:r>
+        <w:rPr>
+          <w:rFonts w:ascii="Consolas" w:hAnsi="Consolas"/>
+        </w:rPr>
+        <w:t>funcion</w:t>
+      </w:r>
+      <w:proofErr w:type="spellEnd"/>
+      <w:r>
+        <w:rPr>
+          <w:rFonts w:ascii="Consolas" w:hAnsi="Consolas"/>
+        </w:rPr>
+        <w:t>(</w:t>
+      </w:r>
+      <w:proofErr w:type="gramEnd"/>
+      <w:r>
+        <w:rPr>
+          <w:rFonts w:ascii="Consolas" w:hAnsi="Consolas"/>
+        </w:rPr>
+        <w:t>" haya un carácter de separación de palabras. Se creó un diccionario con todas las funciones como claves. Cada clave tiene como valor otro diccionario. Este segundo diccionario contiene las funciones que invoca como claves y cuántas veces la invoca como su valor. De este modo, Si la función "A" invoca a "B" 3 veces, "B" invoca a "C" 2 veces y a "D" 1 vez y ni "C" ni "D" invocan a nadie, el diccionario queda como: {A:{B:3}, B:{C:2, D:1}, C:{}, D:{}}.</w:t>
       </w:r>
     </w:p>
     <w:p>
@@ -3730,14 +5582,98 @@
         <w:rPr>
           <w:rFonts w:ascii="Consolas" w:hAnsi="Consolas"/>
         </w:rPr>
-        <w:t xml:space="preserve">Para crear la tabla en el archivo se tenía que escribir fila por fila. Para separar filas se utilizó "-" y para separar columnas, "|". Para la primer columna, en la primer fila, se muestra "FUNCIONES", debajo, cada fila contiene el nombre de una función con un numero identificador (del 1 al número de funciones en el programa). Para las siguientes columnas, en la primer fila de cada una están los números identificadores. Por lo tanto, el numero de columnas y el de filas es igual al número de funciones en el programa. Como el formato de cada fila depende de las invocaciones de cada función, se creó un formato especial para las filas, donde: si la función de la fila invoca a la de la columna, muestra el número de veces que la invoca (también ese numero lo suma a un diccionario como valor del total de veces que la función de la columna es invocada); si la función de la fila es invocada por la de la columna, muestra "x"; y, si no ocurre ninguna invocación entre las funciones, deja un espacio en blanco. Para escribirlo todo </w:t>
+        <w:t xml:space="preserve">Para crear la tabla en el archivo se tenía que escribir fila por fila. Para separar filas se utilizó "-" y para separar columnas, "|". Para la </w:t>
+      </w:r>
+      <w:proofErr w:type="gramStart"/>
+      <w:r>
+        <w:rPr>
+          <w:rFonts w:ascii="Consolas" w:hAnsi="Consolas"/>
+        </w:rPr>
+        <w:t>primer columna</w:t>
+      </w:r>
+      <w:proofErr w:type="gramEnd"/>
+      <w:r>
+        <w:rPr>
+          <w:rFonts w:ascii="Consolas" w:hAnsi="Consolas"/>
+        </w:rPr>
+        <w:t xml:space="preserve">, en la primer fila, se muestra "FUNCIONES", debajo, cada fila contiene el nombre de una función con un numero identificador (del 1 al número de funciones en el programa). Para las siguientes columnas, en la </w:t>
+      </w:r>
+      <w:proofErr w:type="gramStart"/>
+      <w:r>
+        <w:rPr>
+          <w:rFonts w:ascii="Consolas" w:hAnsi="Consolas"/>
+        </w:rPr>
+        <w:t>primer fila</w:t>
+      </w:r>
+      <w:proofErr w:type="gramEnd"/>
+      <w:r>
+        <w:rPr>
+          <w:rFonts w:ascii="Consolas" w:hAnsi="Consolas"/>
+        </w:rPr>
+        <w:t xml:space="preserve"> de cada una están los números identificadores. Por lo tanto, el </w:t>
+      </w:r>
+      <w:proofErr w:type="spellStart"/>
+      <w:r>
+        <w:rPr>
+          <w:rFonts w:ascii="Consolas" w:hAnsi="Consolas"/>
+        </w:rPr>
+        <w:t>numero</w:t>
+      </w:r>
+      <w:proofErr w:type="spellEnd"/>
+      <w:r>
+        <w:rPr>
+          <w:rFonts w:ascii="Consolas" w:hAnsi="Consolas"/>
+        </w:rPr>
+        <w:t xml:space="preserve"> de columnas y el de filas es igual al número de funciones en el programa. Como el formato de cada fila depende de las invocaciones de cada función, se creó un formato especial para las filas, donde: si la función de la fila invoca a la de la columna, muestra el número de veces que la invoca (también ese </w:t>
+      </w:r>
+      <w:proofErr w:type="spellStart"/>
+      <w:r>
+        <w:rPr>
+          <w:rFonts w:ascii="Consolas" w:hAnsi="Consolas"/>
+        </w:rPr>
+        <w:t>numero</w:t>
+      </w:r>
+      <w:proofErr w:type="spellEnd"/>
+      <w:r>
+        <w:rPr>
+          <w:rFonts w:ascii="Consolas" w:hAnsi="Consolas"/>
+        </w:rPr>
+        <w:t xml:space="preserve"> lo suma a un diccionario como valor del total de veces que la función de la columna es invocada); si la función de la fila es invocada por la de la columna, muestra "x"; y, si no ocurre ninguna invocación entre las funciones, deja un espacio en blanco. Para escribirlo todo en la tabla se utilizó un "</w:t>
+      </w:r>
+      <w:proofErr w:type="spellStart"/>
+      <w:r>
+        <w:rPr>
+          <w:rFonts w:ascii="Consolas" w:hAnsi="Consolas"/>
+        </w:rPr>
+        <w:t>for</w:t>
+      </w:r>
+      <w:proofErr w:type="spellEnd"/>
+      <w:r>
+        <w:rPr>
+          <w:rFonts w:ascii="Consolas" w:hAnsi="Consolas"/>
+        </w:rPr>
+        <w:t xml:space="preserve">" que escribe en el archivo de texto, para cada función, el formato del nombre con su identificador, seguido </w:t>
       </w:r>
       <w:r>
         <w:rPr>
           <w:rFonts w:ascii="Consolas" w:hAnsi="Consolas"/>
         </w:rPr>
         <w:lastRenderedPageBreak/>
-        <w:t>en la tabla se utilizó un "for" que escribe en el archivo de texto, para cada función, el formato del nombre con su identificador, seguido por el formato especial de la fila. Al final, como última fila de la tabla, se agregó, en la primer columna el título "Total invocaciones", y en las siguientes columnas, los valores totales en el diccionario del total de invocaciones.</w:t>
+        <w:t xml:space="preserve">por el formato especial de la fila. Al final, como última fila de la tabla, se agregó, en la </w:t>
+      </w:r>
+      <w:proofErr w:type="gramStart"/>
+      <w:r>
+        <w:rPr>
+          <w:rFonts w:ascii="Consolas" w:hAnsi="Consolas"/>
+        </w:rPr>
+        <w:t>primer columna</w:t>
+      </w:r>
+      <w:proofErr w:type="gramEnd"/>
+      <w:r>
+        <w:rPr>
+          <w:rFonts w:ascii="Consolas" w:hAnsi="Consolas"/>
+        </w:rPr>
+        <w:t xml:space="preserve"> el título "Total invocaciones", y en las siguientes columnas, los valores totales en el diccionario del total de invocaciones.</w:t>
       </w:r>
     </w:p>
     <w:p>
@@ -3805,35 +5741,130 @@
           <w:bCs/>
           <w:lang w:val="en-US"/>
         </w:rPr>
-        <w:t>_invocacion</w:t>
-      </w:r>
-    </w:p>
-    <w:p>
-      <w:pPr>
-        <w:jc w:val="both"/>
-        <w:rPr>
-          <w:rFonts w:ascii="Consolas" w:hAnsi="Consolas"/>
-        </w:rPr>
-      </w:pPr>
-      <w:r>
-        <w:rPr>
-          <w:rFonts w:ascii="Consolas" w:hAnsi="Consolas"/>
-        </w:rPr>
-        <w:t>La estructura principal utilizada es un diccionario cuyas claves son los nombres de todas las funciones del programa, y el valor asociado es una lista con los nombres de todas las funciones que invoca. Adicionalmente, se crea un diccionario que guarda la cantidad de instrucciones de cada función. La función principal del módulo toma estos diccionarios junto con el nombre de la función principal (identificada en los .csv con el marcador principal), y comienza a imprimirlas de manera recursiva. Por cada función que se imprime, se aumenta un acumulador que lleva registro del espacio que ocupa cada función, para poder imprimirlas con el nivel de indentacion adecuado. La primera rama se imprime sin dicha indentación, pues es la que va en la misma línea que la función que la invoca. Cuando se termina una rama (se llega a una función que no invoca a ninguna otra), se imprime un salto de linea y las siguientes funciones se imprimen con la indentación adecuada.</w:t>
-      </w:r>
-    </w:p>
-    <w:p>
-      <w:pPr>
-        <w:jc w:val="both"/>
-        <w:rPr>
-          <w:rFonts w:ascii="Consolas" w:hAnsi="Consolas"/>
-        </w:rPr>
-      </w:pPr>
-      <w:r>
-        <w:rPr>
-          <w:rFonts w:ascii="Consolas" w:hAnsi="Consolas"/>
-        </w:rPr>
-        <w:t>Uno de los inconvenientes que surge al aplicar esta solución, es que las funciones recursivas se imprimirían de manera indefinida en el árbol. Y puesto que este mismo módulo implementa una, no era un problema que se pudiera ignorar. Para solucionarlo, antes de comenzar a imprimir se detectan aquellas funciones que se llaman a sí mismas y se cambia el nombre de la función en la lista de invocaciones por “nombre_funcion (Recursivo)”. Luego se crea un nuevo registro en el diccionario con ese nombre, que no invoque a ninguna otra. De esta manera, solo se imprime un “nivel” de recursividad, y luego se corta.</w:t>
+        <w:t>_</w:t>
+      </w:r>
+      <w:proofErr w:type="spellStart"/>
+      <w:r>
+        <w:rPr>
+          <w:rFonts w:ascii="Consolas" w:hAnsi="Consolas"/>
+          <w:b/>
+          <w:bCs/>
+          <w:lang w:val="en-US"/>
+        </w:rPr>
+        <w:t>invocacion</w:t>
+      </w:r>
+      <w:proofErr w:type="spellEnd"/>
+    </w:p>
+    <w:p>
+      <w:pPr>
+        <w:jc w:val="both"/>
+        <w:rPr>
+          <w:rFonts w:ascii="Consolas" w:hAnsi="Consolas"/>
+        </w:rPr>
+      </w:pPr>
+      <w:r>
+        <w:rPr>
+          <w:rFonts w:ascii="Consolas" w:hAnsi="Consolas"/>
+        </w:rPr>
+        <w:t>La estructura principal utilizada es un diccionario cuyas claves son los nombres de todas las funciones del programa, y el valor asociado es una lista con los nombres de todas las funciones que invoca. Adicionalmente, se crea un diccionario que guarda la cantidad de instrucciones de cada función. La función principal del módulo toma estos diccionarios junto con el nombre de la función principal (identificada en los .</w:t>
+      </w:r>
+      <w:proofErr w:type="spellStart"/>
+      <w:r>
+        <w:rPr>
+          <w:rFonts w:ascii="Consolas" w:hAnsi="Consolas"/>
+        </w:rPr>
+        <w:t>csv</w:t>
+      </w:r>
+      <w:proofErr w:type="spellEnd"/>
+      <w:r>
+        <w:rPr>
+          <w:rFonts w:ascii="Consolas" w:hAnsi="Consolas"/>
+        </w:rPr>
+        <w:t xml:space="preserve"> con el marcador principal), y comienza a imprimirlas de manera recursiva. Por cada función que se imprime, se aumenta un acumulador que lleva registro del espacio que ocupa cada función, para poder imprimirlas con el nivel de </w:t>
+      </w:r>
+      <w:proofErr w:type="spellStart"/>
+      <w:r>
+        <w:rPr>
+          <w:rFonts w:ascii="Consolas" w:hAnsi="Consolas"/>
+        </w:rPr>
+        <w:t>indentacion</w:t>
+      </w:r>
+      <w:proofErr w:type="spellEnd"/>
+      <w:r>
+        <w:rPr>
+          <w:rFonts w:ascii="Consolas" w:hAnsi="Consolas"/>
+        </w:rPr>
+        <w:t xml:space="preserve"> adecuado. La primera rama se imprime sin dicha </w:t>
+      </w:r>
+      <w:proofErr w:type="spellStart"/>
+      <w:r>
+        <w:rPr>
+          <w:rFonts w:ascii="Consolas" w:hAnsi="Consolas"/>
+        </w:rPr>
+        <w:t>indentación</w:t>
+      </w:r>
+      <w:proofErr w:type="spellEnd"/>
+      <w:r>
+        <w:rPr>
+          <w:rFonts w:ascii="Consolas" w:hAnsi="Consolas"/>
+        </w:rPr>
+        <w:t xml:space="preserve">, pues es la que va en la misma línea que la función que la invoca. Cuando se termina una rama (se llega a una función que no invoca a ninguna otra), se imprime un salto de </w:t>
+      </w:r>
+      <w:proofErr w:type="spellStart"/>
+      <w:r>
+        <w:rPr>
+          <w:rFonts w:ascii="Consolas" w:hAnsi="Consolas"/>
+        </w:rPr>
+        <w:t>linea</w:t>
+      </w:r>
+      <w:proofErr w:type="spellEnd"/>
+      <w:r>
+        <w:rPr>
+          <w:rFonts w:ascii="Consolas" w:hAnsi="Consolas"/>
+        </w:rPr>
+        <w:t xml:space="preserve"> y las siguientes funciones se imprimen con la </w:t>
+      </w:r>
+      <w:proofErr w:type="spellStart"/>
+      <w:r>
+        <w:rPr>
+          <w:rFonts w:ascii="Consolas" w:hAnsi="Consolas"/>
+        </w:rPr>
+        <w:t>indentación</w:t>
+      </w:r>
+      <w:proofErr w:type="spellEnd"/>
+      <w:r>
+        <w:rPr>
+          <w:rFonts w:ascii="Consolas" w:hAnsi="Consolas"/>
+        </w:rPr>
+        <w:t xml:space="preserve"> adecuada.</w:t>
+      </w:r>
+    </w:p>
+    <w:p>
+      <w:pPr>
+        <w:jc w:val="both"/>
+        <w:rPr>
+          <w:rFonts w:ascii="Consolas" w:hAnsi="Consolas"/>
+        </w:rPr>
+      </w:pPr>
+      <w:r>
+        <w:rPr>
+          <w:rFonts w:ascii="Consolas" w:hAnsi="Consolas"/>
+        </w:rPr>
+        <w:t>Uno de los inconvenientes que surge al aplicar esta solución, es que las funciones recursivas se imprimirían de manera indefinida en el árbol. Y puesto que este mismo módulo implementa una, no era un problema que se pudiera ignorar. Para solucionarlo, antes de comenzar a imprimir se detectan aquellas funciones que se llaman a sí mismas y se cambia el nombre de la función en la lista de invocaciones por “</w:t>
+      </w:r>
+      <w:proofErr w:type="spellStart"/>
+      <w:r>
+        <w:rPr>
+          <w:rFonts w:ascii="Consolas" w:hAnsi="Consolas"/>
+        </w:rPr>
+        <w:t>nombre_funcion</w:t>
+      </w:r>
+      <w:proofErr w:type="spellEnd"/>
+      <w:r>
+        <w:rPr>
+          <w:rFonts w:ascii="Consolas" w:hAnsi="Consolas"/>
+        </w:rPr>
+        <w:t xml:space="preserve"> (Recursivo)”. Luego se crea un nuevo registro en el diccionario con ese nombre, que no invoque a ninguna otra. De esta manera, solo se imprime un “nivel” de recursividad, y luego se corta.</w:t>
       </w:r>
     </w:p>
     <w:p>
@@ -3859,22 +5890,126 @@
         <w:rPr>
           <w:rFonts w:ascii="Consolas" w:hAnsi="Consolas"/>
         </w:rPr>
-        <w:t xml:space="preserve"> principal dentro de los .csv, para que el árbol comenzara desde ella. Surgieron dos opciones factibles para solucionarlo. La primera era detectar la funcion principal al momento de crear los .csv y marcarla de alguna manera para encontrarla posteriormente con ese marcador. La segunda era buscar la función que no es invocada por ninguna otra. Esta última solución tiene el inconveniente de que, si existen funciones que no poseen una implementación directa en la aplicación, no se podría detectar la funcion principal correctamente (el algoritmo no distinguiría entre la principal y una sin implementación). Debido a esto, se optó por la primera solución.</w:t>
-      </w:r>
-    </w:p>
-    <w:p>
-      <w:pPr>
-        <w:jc w:val="both"/>
-        <w:rPr>
-          <w:rFonts w:ascii="Consolas" w:hAnsi="Consolas"/>
-        </w:rPr>
-      </w:pPr>
+        <w:t xml:space="preserve"> principal dentro de los .</w:t>
+      </w:r>
+      <w:proofErr w:type="spellStart"/>
+      <w:r>
+        <w:rPr>
+          <w:rFonts w:ascii="Consolas" w:hAnsi="Consolas"/>
+        </w:rPr>
+        <w:t>csv</w:t>
+      </w:r>
+      <w:proofErr w:type="spellEnd"/>
+      <w:r>
+        <w:rPr>
+          <w:rFonts w:ascii="Consolas" w:hAnsi="Consolas"/>
+        </w:rPr>
+        <w:t xml:space="preserve">, para que el árbol comenzara desde ella. Surgieron dos opciones factibles para solucionarlo. La primera era detectar la </w:t>
+      </w:r>
+      <w:proofErr w:type="spellStart"/>
+      <w:r>
+        <w:rPr>
+          <w:rFonts w:ascii="Consolas" w:hAnsi="Consolas"/>
+        </w:rPr>
+        <w:t>funcion</w:t>
+      </w:r>
+      <w:proofErr w:type="spellEnd"/>
+      <w:r>
+        <w:rPr>
+          <w:rFonts w:ascii="Consolas" w:hAnsi="Consolas"/>
+        </w:rPr>
+        <w:t xml:space="preserve"> principal al momento de crear los .</w:t>
+      </w:r>
+      <w:proofErr w:type="spellStart"/>
+      <w:r>
+        <w:rPr>
+          <w:rFonts w:ascii="Consolas" w:hAnsi="Consolas"/>
+        </w:rPr>
+        <w:t>csv</w:t>
+      </w:r>
+      <w:proofErr w:type="spellEnd"/>
+      <w:r>
+        <w:rPr>
+          <w:rFonts w:ascii="Consolas" w:hAnsi="Consolas"/>
+        </w:rPr>
+        <w:t xml:space="preserve"> y marcarla de alguna manera para encontrarla posteriormente con ese marcador. La segunda era buscar la función que no es invocada por ninguna otra. Esta última solución tiene el inconveniente de que, si existen funciones que no poseen una implementación directa en la aplicación, no se podría detectar la </w:t>
+      </w:r>
+      <w:proofErr w:type="spellStart"/>
+      <w:r>
+        <w:rPr>
+          <w:rFonts w:ascii="Consolas" w:hAnsi="Consolas"/>
+        </w:rPr>
+        <w:t>funcion</w:t>
+      </w:r>
+      <w:proofErr w:type="spellEnd"/>
+      <w:r>
+        <w:rPr>
+          <w:rFonts w:ascii="Consolas" w:hAnsi="Consolas"/>
+        </w:rPr>
+        <w:t xml:space="preserve"> principal correctamente (el algoritmo no distinguiría entre la principal y una sin implementación). Debido a esto, se optó por la primera solución.</w:t>
+      </w:r>
+    </w:p>
+    <w:p>
+      <w:pPr>
+        <w:jc w:val="both"/>
+        <w:rPr>
+          <w:rFonts w:ascii="Consolas" w:hAnsi="Consolas"/>
+        </w:rPr>
+      </w:pPr>
+      <w:r>
+        <w:rPr>
+          <w:rFonts w:ascii="Consolas" w:hAnsi="Consolas"/>
+        </w:rPr>
+        <w:t xml:space="preserve">Para buscar las funciones e invocaciones, el programa hacía uso de los módulos </w:t>
+      </w:r>
+      <w:proofErr w:type="spellStart"/>
+      <w:r>
+        <w:rPr>
+          <w:rFonts w:ascii="Consolas" w:hAnsi="Consolas"/>
+        </w:rPr>
+        <w:t>manejo_imports</w:t>
+      </w:r>
+      <w:proofErr w:type="spellEnd"/>
+      <w:r>
+        <w:rPr>
+          <w:rFonts w:ascii="Consolas" w:hAnsi="Consolas"/>
+        </w:rPr>
+        <w:t xml:space="preserve"> y </w:t>
+      </w:r>
+      <w:proofErr w:type="spellStart"/>
+      <w:r>
+        <w:rPr>
+          <w:rFonts w:ascii="Consolas" w:hAnsi="Consolas"/>
+        </w:rPr>
+        <w:t>lista_funciones</w:t>
+      </w:r>
+      <w:proofErr w:type="spellEnd"/>
+      <w:r>
+        <w:rPr>
+          <w:rFonts w:ascii="Consolas" w:hAnsi="Consolas"/>
+        </w:rPr>
+        <w:t xml:space="preserve">, con el fin de buscar </w:t>
+      </w:r>
       <w:r>
         <w:rPr>
           <w:rFonts w:ascii="Consolas" w:hAnsi="Consolas"/>
         </w:rPr>
         <w:lastRenderedPageBreak/>
-        <w:t>Para buscar las funciones e invocaciones, el programa hacía uso de los módulos manejo_imports y lista_funciones, con el fin de buscar únicamente las funciones definidas en los módulos que se importaban. Pero la mejora en la eficiencia no era apreciable, por lo que se optó por buscar todas las funciones en todos los módulos, con lo cual el código se simplificaba y los módulos que generaban los .csv extra fueron descontinuados.</w:t>
+        <w:t>únicamente las funciones definidas en los módulos que se importaban. Pero la mejora en la eficiencia no era apreciable, por lo que se optó por buscar todas las funciones en todos los módulos, con lo cual el código se simplificaba y los módulos que generaban los .</w:t>
+      </w:r>
+      <w:proofErr w:type="spellStart"/>
+      <w:r>
+        <w:rPr>
+          <w:rFonts w:ascii="Consolas" w:hAnsi="Consolas"/>
+        </w:rPr>
+        <w:t>csv</w:t>
+      </w:r>
+      <w:proofErr w:type="spellEnd"/>
+      <w:r>
+        <w:rPr>
+          <w:rFonts w:ascii="Consolas" w:hAnsi="Consolas"/>
+        </w:rPr>
+        <w:t xml:space="preserve"> extra fueron descontinuados.</w:t>
       </w:r>
     </w:p>
     <w:p>
@@ -4160,22 +6295,22 @@
           <w:rFonts w:ascii="Consolas" w:hAnsi="Consolas"/>
           <w:noProof/>
         </w:rPr>
-        <w:t xml:space="preserve">Una vez que el archivo “participacion.txt” es generado ,se cierra el archivo para que los cambios se van reflejados, para luego poder ser abierto nuevamente pero en forma de lectura. El enunciado pedia además </w:t>
+        <w:t>Una vez que el archivo “participacion.txt” es generado ,se cierra el archivo para que los cambios se van reflejados, para luego poder ser abierto nuevamente pero en forma de lectura. El enunciado pedia además imprimir por pantalla la informacion</w:t>
       </w:r>
       <w:r>
         <w:rPr>
           <w:rFonts w:ascii="Consolas" w:hAnsi="Consolas"/>
           <w:noProof/>
         </w:rPr>
+        <w:t xml:space="preserve">, para poder hacer eso se decidio </w:t>
+      </w:r>
+      <w:r>
+        <w:rPr>
+          <w:rFonts w:ascii="Consolas" w:hAnsi="Consolas"/>
+          <w:noProof/>
+        </w:rPr>
         <w:lastRenderedPageBreak/>
-        <w:t>imprimir por pantalla la informacion</w:t>
-      </w:r>
-      <w:r>
-        <w:rPr>
-          <w:rFonts w:ascii="Consolas" w:hAnsi="Consolas"/>
-          <w:noProof/>
-        </w:rPr>
-        <w:t>, para poder hacer eso se decidio que la forma mas eficiente seria que lo mostrado sea sacado directamente</w:t>
+        <w:t>que la forma mas eficiente seria que lo mostrado sea sacado directamente</w:t>
       </w:r>
       <w:r>
         <w:rPr>

</xml_diff>